<commit_message>
Wrote "usage" instructions of user manual
</commit_message>
<xml_diff>
--- a/doc/User Manual.docx
+++ b/doc/User Manual.docx
@@ -2,6 +2,7 @@
 <file path=word/document.xml><?xml version="1.0" encoding="utf-8"?>
 <w:document xmlns:wpc="http://schemas.microsoft.com/office/word/2010/wordprocessingCanvas" xmlns:mc="http://schemas.openxmlformats.org/markup-compatibility/2006" xmlns:o="urn:schemas-microsoft-com:office:office" xmlns:r="http://schemas.openxmlformats.org/officeDocument/2006/relationships" xmlns:m="http://schemas.openxmlformats.org/officeDocument/2006/math" xmlns:v="urn:schemas-microsoft-com:vml" xmlns:wp14="http://schemas.microsoft.com/office/word/2010/wordprocessingDrawing" xmlns:wp="http://schemas.openxmlformats.org/drawingml/2006/wordprocessingDrawing" xmlns:w10="urn:schemas-microsoft-com:office:word" xmlns:w="http://schemas.openxmlformats.org/wordprocessingml/2006/main" xmlns:w14="http://schemas.microsoft.com/office/word/2010/wordml" xmlns:w15="http://schemas.microsoft.com/office/word/2012/wordml" xmlns:wpg="http://schemas.microsoft.com/office/word/2010/wordprocessingGroup" xmlns:wpi="http://schemas.microsoft.com/office/word/2010/wordprocessingInk" xmlns:wne="http://schemas.microsoft.com/office/word/2006/wordml" xmlns:wps="http://schemas.microsoft.com/office/word/2010/wordprocessingShape" mc:Ignorable="w14 w15 wp14">
   <w:body>
+    <w:bookmarkStart w:id="0" w:name="_GoBack" w:displacedByCustomXml="next"/>
     <w:sdt>
       <w:sdtPr>
         <w:id w:val="406202585"/>
@@ -28,7 +29,7 @@
             <mc:AlternateContent>
               <mc:Choice Requires="wpg">
                 <w:drawing>
-                  <wp:anchor distT="0" distB="0" distL="114300" distR="114300" simplePos="0" relativeHeight="251663360" behindDoc="1" locked="0" layoutInCell="1" allowOverlap="1">
+                  <wp:anchor distT="0" distB="0" distL="114300" distR="114300" simplePos="0" relativeHeight="251663360" behindDoc="1" locked="0" layoutInCell="1" allowOverlap="1" wp14:anchorId="215EAAC1" wp14:editId="47C9809C">
                     <wp:simplePos x="0" y="0"/>
                     <mc:AlternateContent>
                       <mc:Choice Requires="wp14">
@@ -154,7 +155,6 @@
                                       <w:calendar w:val="gregorian"/>
                                     </w:date>
                                   </w:sdtPr>
-                                  <w:sdtEndPr/>
                                   <w:sdtContent>
                                     <w:p>
                                       <w:pPr>
@@ -3434,7 +3434,7 @@
               </mc:Choice>
               <mc:Fallback>
                 <w:pict>
-                  <v:group id="Gruppe 2" o:spid="_x0000_s1026" style="position:absolute;left:0;text-align:left;margin-left:0;margin-top:0;width:172.8pt;height:718.55pt;z-index:-251653120;mso-width-percent:330;mso-height-percent:950;mso-left-percent:40;mso-position-horizontal-relative:page;mso-position-vertical:center;mso-position-vertical-relative:page;mso-width-percent:330;mso-height-percent:950;mso-left-percent:40" coordsize="21945,91257" o:gfxdata="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">
+                  <v:group w14:anchorId="215EAAC1" id="Gruppe 2" o:spid="_x0000_s1026" style="position:absolute;left:0;text-align:left;margin-left:0;margin-top:0;width:172.8pt;height:718.55pt;z-index:-251653120;mso-width-percent:330;mso-height-percent:950;mso-left-percent:40;mso-position-horizontal-relative:page;mso-position-vertical:center;mso-position-vertical-relative:page;mso-width-percent:330;mso-height-percent:950;mso-left-percent:40" coordsize="21945,91257" o:gfxdata="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">
                     <v:rect id="Rechteck 3" o:spid="_x0000_s1027" style="position:absolute;width:1945;height:91257;visibility:visible;mso-wrap-style:square;v-text-anchor:middle" o:gfxdata="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" fillcolor="#335b74 [3215]" stroked="f" strokeweight="1pt"/>
                     <v:shapetype id="_x0000_t15" coordsize="21600,21600" o:spt="15" adj="16200" path="m@0,l,,,21600@0,21600,21600,10800xe">
                       <v:stroke joinstyle="miter"/>
@@ -3468,7 +3468,6 @@
                                 <w:calendar w:val="gregorian"/>
                               </w:date>
                             </w:sdtPr>
-                            <w:sdtEndPr/>
                             <w:sdtContent>
                               <w:p>
                                 <w:pPr>
@@ -3608,7 +3607,7 @@
             <mc:AlternateContent>
               <mc:Choice Requires="wps">
                 <w:drawing>
-                  <wp:anchor distT="0" distB="0" distL="114300" distR="114300" simplePos="0" relativeHeight="251661312" behindDoc="0" locked="0" layoutInCell="1" allowOverlap="1">
+                  <wp:anchor distT="0" distB="0" distL="114300" distR="114300" simplePos="0" relativeHeight="251661312" behindDoc="0" locked="0" layoutInCell="1" allowOverlap="1" wp14:anchorId="1857B9FD" wp14:editId="7886E62A">
                     <wp:simplePos x="0" y="0"/>
                     <mc:AlternateContent>
                       <mc:Choice Requires="wp14">
@@ -3695,7 +3694,6 @@
                                     <w:dataBinding w:prefixMappings="xmlns:ns0='http://purl.org/dc/elements/1.1/' xmlns:ns1='http://schemas.openxmlformats.org/package/2006/metadata/core-properties' " w:xpath="/ns1:coreProperties[1]/ns0:creator[1]" w:storeItemID="{6C3C8BC8-F283-45AE-878A-BAB7291924A1}"/>
                                     <w:text/>
                                   </w:sdtPr>
-                                  <w:sdtEndPr/>
                                   <w:sdtContent>
                                     <w:r>
                                       <w:rPr>
@@ -3727,7 +3725,6 @@
                                     <w:dataBinding w:prefixMappings="xmlns:ns0='http://schemas.openxmlformats.org/officeDocument/2006/extended-properties' " w:xpath="/ns0:Properties[1]/ns0:Company[1]" w:storeItemID="{6668398D-A668-4E3E-A5EB-62B293D839F1}"/>
                                     <w:text/>
                                   </w:sdtPr>
-                                  <w:sdtEndPr/>
                                   <w:sdtContent>
                                     <w:r>
                                       <w:rPr>
@@ -3768,7 +3765,7 @@
               </mc:Choice>
               <mc:Fallback>
                 <w:pict>
-                  <v:shapetype id="_x0000_t202" coordsize="21600,21600" o:spt="202" path="m,l,21600r21600,l21600,xe">
+                  <v:shapetype w14:anchorId="1857B9FD" id="_x0000_t202" coordsize="21600,21600" o:spt="202" path="m,l,21600r21600,l21600,xe">
                     <v:stroke joinstyle="miter"/>
                     <v:path gradientshapeok="t" o:connecttype="rect"/>
                   </v:shapetype>
@@ -3797,7 +3794,6 @@
                               <w:dataBinding w:prefixMappings="xmlns:ns0='http://purl.org/dc/elements/1.1/' xmlns:ns1='http://schemas.openxmlformats.org/package/2006/metadata/core-properties' " w:xpath="/ns1:coreProperties[1]/ns0:creator[1]" w:storeItemID="{6C3C8BC8-F283-45AE-878A-BAB7291924A1}"/>
                               <w:text/>
                             </w:sdtPr>
-                            <w:sdtEndPr/>
                             <w:sdtContent>
                               <w:r>
                                 <w:rPr>
@@ -3829,7 +3825,6 @@
                               <w:dataBinding w:prefixMappings="xmlns:ns0='http://schemas.openxmlformats.org/officeDocument/2006/extended-properties' " w:xpath="/ns0:Properties[1]/ns0:Company[1]" w:storeItemID="{6668398D-A668-4E3E-A5EB-62B293D839F1}"/>
                               <w:text/>
                             </w:sdtPr>
-                            <w:sdtEndPr/>
                             <w:sdtContent>
                               <w:r>
                                 <w:rPr>
@@ -3864,7 +3859,7 @@
             <mc:AlternateContent>
               <mc:Choice Requires="wps">
                 <w:drawing>
-                  <wp:anchor distT="0" distB="0" distL="114300" distR="114300" simplePos="0" relativeHeight="251660288" behindDoc="0" locked="0" layoutInCell="1" allowOverlap="1">
+                  <wp:anchor distT="0" distB="0" distL="114300" distR="114300" simplePos="0" relativeHeight="251660288" behindDoc="0" locked="0" layoutInCell="1" allowOverlap="1" wp14:anchorId="6A38CF7E" wp14:editId="207D06E4">
                     <wp:simplePos x="0" y="0"/>
                     <mc:AlternateContent>
                       <mc:Choice Requires="wp14">
@@ -3953,7 +3948,6 @@
                                     <w:dataBinding w:prefixMappings="xmlns:ns0='http://purl.org/dc/elements/1.1/' xmlns:ns1='http://schemas.openxmlformats.org/package/2006/metadata/core-properties' " w:xpath="/ns1:coreProperties[1]/ns0:title[1]" w:storeItemID="{6C3C8BC8-F283-45AE-878A-BAB7291924A1}"/>
                                     <w:text/>
                                   </w:sdtPr>
-                                  <w:sdtEndPr/>
                                   <w:sdtContent>
                                     <w:r>
                                       <w:rPr>
@@ -3989,7 +3983,6 @@
                                     <w:dataBinding w:prefixMappings="xmlns:ns0='http://purl.org/dc/elements/1.1/' xmlns:ns1='http://schemas.openxmlformats.org/package/2006/metadata/core-properties' " w:xpath="/ns1:coreProperties[1]/ns0:subject[1]" w:storeItemID="{6C3C8BC8-F283-45AE-878A-BAB7291924A1}"/>
                                     <w:text/>
                                   </w:sdtPr>
-                                  <w:sdtEndPr/>
                                   <w:sdtContent>
                                     <w:r>
                                       <w:rPr>
@@ -4024,7 +4017,7 @@
               </mc:Choice>
               <mc:Fallback>
                 <w:pict>
-                  <v:shape id="Textfeld 1" o:spid="_x0000_s1056" type="#_x0000_t202" style="position:absolute;left:0;text-align:left;margin-left:0;margin-top:0;width:4in;height:84.25pt;z-index:251660288;visibility:visible;mso-wrap-style:square;mso-width-percent:450;mso-height-percent:0;mso-left-percent:420;mso-top-percent:175;mso-wrap-distance-left:9pt;mso-wrap-distance-top:0;mso-wrap-distance-right:9pt;mso-wrap-distance-bottom:0;mso-position-horizontal-relative:page;mso-position-vertical-relative:page;mso-width-percent:450;mso-height-percent:0;mso-left-percent:420;mso-top-percent:175;mso-width-relative:page;mso-height-relative:margin;v-text-anchor:top" o:gfxdata="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" filled="f" stroked="f" strokeweight=".5pt">
+                  <v:shape w14:anchorId="6A38CF7E" id="Textfeld 1" o:spid="_x0000_s1056" type="#_x0000_t202" style="position:absolute;left:0;text-align:left;margin-left:0;margin-top:0;width:4in;height:84.25pt;z-index:251660288;visibility:visible;mso-wrap-style:square;mso-width-percent:450;mso-height-percent:0;mso-left-percent:420;mso-top-percent:175;mso-wrap-distance-left:9pt;mso-wrap-distance-top:0;mso-wrap-distance-right:9pt;mso-wrap-distance-bottom:0;mso-position-horizontal-relative:page;mso-position-vertical-relative:page;mso-width-percent:450;mso-height-percent:0;mso-left-percent:420;mso-top-percent:175;mso-width-relative:page;mso-height-relative:margin;v-text-anchor:top" o:gfxdata="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" filled="f" stroked="f" strokeweight=".5pt">
                     <v:textbox style="mso-fit-shape-to-text:t" inset="0,0,0,0">
                       <w:txbxContent>
                         <w:p>
@@ -4051,7 +4044,6 @@
                               <w:dataBinding w:prefixMappings="xmlns:ns0='http://purl.org/dc/elements/1.1/' xmlns:ns1='http://schemas.openxmlformats.org/package/2006/metadata/core-properties' " w:xpath="/ns1:coreProperties[1]/ns0:title[1]" w:storeItemID="{6C3C8BC8-F283-45AE-878A-BAB7291924A1}"/>
                               <w:text/>
                             </w:sdtPr>
-                            <w:sdtEndPr/>
                             <w:sdtContent>
                               <w:r>
                                 <w:rPr>
@@ -4087,7 +4079,6 @@
                               <w:dataBinding w:prefixMappings="xmlns:ns0='http://purl.org/dc/elements/1.1/' xmlns:ns1='http://schemas.openxmlformats.org/package/2006/metadata/core-properties' " w:xpath="/ns1:coreProperties[1]/ns0:subject[1]" w:storeItemID="{6C3C8BC8-F283-45AE-878A-BAB7291924A1}"/>
                               <w:text/>
                             </w:sdtPr>
-                            <w:sdtEndPr/>
                             <w:sdtContent>
                               <w:r>
                                 <w:rPr>
@@ -4123,27 +4114,46 @@
       <w:pPr>
         <w:pStyle w:val="Heading1"/>
       </w:pPr>
-      <w:bookmarkStart w:id="0" w:name="_Toc421565431"/>
-      <w:proofErr w:type="spellStart"/>
+      <w:bookmarkStart w:id="1" w:name="_Toc422087679"/>
       <w:r>
         <w:lastRenderedPageBreak/>
-        <w:t>Document</w:t>
-      </w:r>
-      <w:proofErr w:type="spellEnd"/>
-      <w:r>
-        <w:t xml:space="preserve"> Summary</w:t>
-      </w:r>
-      <w:bookmarkEnd w:id="0"/>
+        <w:t>Document Summary</w:t>
+      </w:r>
+      <w:bookmarkEnd w:id="1"/>
     </w:p>
     <w:p>
       <w:r>
         <w:t>Dieses Dokument dient als</w:t>
       </w:r>
       <w:r>
-        <w:t xml:space="preserve"> eine Anleitung zur Einrichtung der Panorama-Webseite welche als ein Schulprojekt für Modul 152 an der GIBM von Dimitri Vranken </w:t>
-      </w:r>
-      <w:r>
-        <w:t>(</w:t>
+        <w:t xml:space="preserve"> eine Anleitung </w:t>
+      </w:r>
+      <w:r>
+        <w:t xml:space="preserve">zum Einrichte </w:t>
+      </w:r>
+      <w:r>
+        <w:t>der</w:t>
+      </w:r>
+      <w:r>
+        <w:t xml:space="preserve"> Überwachungssoftware</w:t>
+      </w:r>
+      <w:r>
+        <w:t xml:space="preserve"> </w:t>
+      </w:r>
+      <w:r>
+        <w:t>„</w:t>
+      </w:r>
+      <w:r>
+        <w:t>Raspi-Surveillance</w:t>
+      </w:r>
+      <w:r>
+        <w:t>“,</w:t>
+      </w:r>
+      <w:r>
+        <w:t xml:space="preserve"> </w:t>
+      </w:r>
+      <w:r>
+        <w:t>welche als ein Schulprojekt für Modul 152 an der GIBM von Dimitri Vranken (</w:t>
       </w:r>
       <w:hyperlink r:id="rId9" w:history="1">
         <w:r>
@@ -4154,22 +4164,43 @@
         </w:r>
       </w:hyperlink>
       <w:r>
-        <w:t xml:space="preserve">) </w:t>
-      </w:r>
-      <w:r>
-        <w:t>entwickelt wurde.</w:t>
-      </w:r>
-      <w:r>
-        <w:t xml:space="preserve"> Diese Webseite zeigt Panoramabilder an, die regelmässig mit einer</w:t>
+        <w:t>) entwickelt wurde</w:t>
+      </w:r>
+      <w:r>
+        <w:t>.</w:t>
       </w:r>
       <w:r>
         <w:t xml:space="preserve"> </w:t>
       </w:r>
       <w:r>
-        <w:t>N</w:t>
-      </w:r>
-      <w:r>
-        <w:t>etzwerkkamera (LevelOne FCS-1060 oder WCS-2060) aufgenommen werden.</w:t>
+        <w:t xml:space="preserve">Dieses Programm wird auf einem </w:t>
+      </w:r>
+      <w:r>
+        <w:t xml:space="preserve">Raspberry </w:t>
+      </w:r>
+      <w:r>
+        <w:t>Pi</w:t>
+      </w:r>
+      <w:r>
+        <w:t xml:space="preserve"> mit Kameramodul</w:t>
+      </w:r>
+      <w:r>
+        <w:t xml:space="preserve"> installiert und </w:t>
+      </w:r>
+      <w:r>
+        <w:t>kann</w:t>
+      </w:r>
+      <w:r>
+        <w:t xml:space="preserve"> unter anderem</w:t>
+      </w:r>
+      <w:r>
+        <w:t xml:space="preserve"> einen Videostream</w:t>
+      </w:r>
+      <w:r>
+        <w:t xml:space="preserve"> in Echtzeit über das Netzwerk an beliebige Empfänger übertragen und automatisch Überwachungsvideos aufzeichnen wenn im Blickwinkel der Kamera Bewegungen erkannt werden</w:t>
+      </w:r>
+      <w:r>
+        <w:t>.</w:t>
       </w:r>
     </w:p>
     <w:p>
@@ -4200,33 +4231,43 @@
         <w:rPr>
           <w:i/>
         </w:rPr>
-        <w:t xml:space="preserve"> an technisch bewanderte Personen gerichtet die sich mit der Administration von Webservern, </w:t>
+        <w:t xml:space="preserve"> an technisch bewanderte Personen gerichtet die sich mit </w:t>
       </w:r>
       <w:r>
         <w:rPr>
           <w:i/>
         </w:rPr>
-        <w:t xml:space="preserve">der </w:t>
+        <w:t xml:space="preserve">dem Einrichten eines Raspberry Pi, </w:t>
       </w:r>
       <w:r>
         <w:rPr>
           <w:i/>
         </w:rPr>
-        <w:t xml:space="preserve">Einrichtung von </w:t>
-      </w:r>
-      <w:proofErr w:type="spellStart"/>
+        <w:t xml:space="preserve">der Administration </w:t>
+      </w:r>
       <w:r>
         <w:rPr>
           <w:i/>
         </w:rPr>
-        <w:t>Scheduled</w:t>
-      </w:r>
-      <w:proofErr w:type="spellEnd"/>
+        <w:t>eines</w:t>
+      </w:r>
       <w:r>
         <w:rPr>
           <w:i/>
         </w:rPr>
-        <w:t xml:space="preserve"> Windows Tasks etc. auskennen und </w:t>
+        <w:t xml:space="preserve"> Webserver</w:t>
+      </w:r>
+      <w:r>
+        <w:rPr>
+          <w:i/>
+        </w:rPr>
+        <w:t xml:space="preserve">s </w:t>
+      </w:r>
+      <w:r>
+        <w:rPr>
+          <w:i/>
+        </w:rPr>
+        <w:t xml:space="preserve">etc. auskennen und </w:t>
       </w:r>
       <w:r>
         <w:rPr>
@@ -4241,7 +4282,7 @@
         <w:t>.</w:t>
       </w:r>
     </w:p>
-    <w:bookmarkStart w:id="1" w:name="_Toc421565432" w:displacedByCustomXml="next"/>
+    <w:bookmarkStart w:id="2" w:name="_Toc422087680" w:displacedByCustomXml="next"/>
     <w:sdt>
       <w:sdtPr>
         <w:rPr>
@@ -4271,7 +4312,7 @@
           <w:r>
             <w:t>Inhaltsverzeichnis</w:t>
           </w:r>
-          <w:bookmarkEnd w:id="1"/>
+          <w:bookmarkEnd w:id="2"/>
         </w:p>
         <w:p>
           <w:pPr>
@@ -4295,7 +4336,7 @@
           <w:r>
             <w:fldChar w:fldCharType="separate"/>
           </w:r>
-          <w:hyperlink w:anchor="_Toc421565431" w:history="1">
+          <w:hyperlink w:anchor="_Toc422087679" w:history="1">
             <w:r>
               <w:rPr>
                 <w:rStyle w:val="Hyperlink"/>
@@ -4322,7 +4363,7 @@
                 <w:noProof/>
                 <w:webHidden/>
               </w:rPr>
-              <w:instrText xml:space="preserve"> PAGEREF _Toc421565431 \h </w:instrText>
+              <w:instrText xml:space="preserve"> PAGEREF _Toc422087679 \h </w:instrText>
             </w:r>
             <w:r>
               <w:rPr>
@@ -4366,7 +4407,7 @@
               <w:lang w:eastAsia="de-CH"/>
             </w:rPr>
           </w:pPr>
-          <w:hyperlink w:anchor="_Toc421565432" w:history="1">
+          <w:hyperlink w:anchor="_Toc422087680" w:history="1">
             <w:r>
               <w:rPr>
                 <w:rStyle w:val="Hyperlink"/>
@@ -4393,7 +4434,7 @@
                 <w:noProof/>
                 <w:webHidden/>
               </w:rPr>
-              <w:instrText xml:space="preserve"> PAGEREF _Toc421565432 \h </w:instrText>
+              <w:instrText xml:space="preserve"> PAGEREF _Toc422087680 \h </w:instrText>
             </w:r>
             <w:r>
               <w:rPr>
@@ -4437,13 +4478,13 @@
               <w:lang w:eastAsia="de-CH"/>
             </w:rPr>
           </w:pPr>
-          <w:hyperlink w:anchor="_Toc421565433" w:history="1">
+          <w:hyperlink w:anchor="_Toc422087681" w:history="1">
             <w:r>
               <w:rPr>
                 <w:rStyle w:val="Hyperlink"/>
                 <w:noProof/>
               </w:rPr>
-              <w:t>Einrichtung</w:t>
+              <w:t>uf/Installation</w:t>
             </w:r>
             <w:r>
               <w:rPr>
@@ -4464,7 +4505,7 @@
                 <w:noProof/>
                 <w:webHidden/>
               </w:rPr>
-              <w:instrText xml:space="preserve"> PAGEREF _Toc421565433 \h </w:instrText>
+              <w:instrText xml:space="preserve"> PAGEREF _Toc422087681 \h </w:instrText>
             </w:r>
             <w:r>
               <w:rPr>
@@ -4508,13 +4549,13 @@
               <w:lang w:eastAsia="de-CH"/>
             </w:rPr>
           </w:pPr>
-          <w:hyperlink w:anchor="_Toc421565434" w:history="1">
+          <w:hyperlink w:anchor="_Toc422087682" w:history="1">
             <w:r>
               <w:rPr>
                 <w:rStyle w:val="Hyperlink"/>
                 <w:noProof/>
               </w:rPr>
-              <w:t>Raspberry Pi</w:t>
+              <w:t>uf/Raspberry Pi</w:t>
             </w:r>
             <w:r>
               <w:rPr>
@@ -4535,7 +4576,7 @@
                 <w:noProof/>
                 <w:webHidden/>
               </w:rPr>
-              <w:instrText xml:space="preserve"> PAGEREF _Toc421565434 \h </w:instrText>
+              <w:instrText xml:space="preserve"> PAGEREF _Toc422087682 \h </w:instrText>
             </w:r>
             <w:r>
               <w:rPr>
@@ -4579,13 +4620,13 @@
               <w:lang w:eastAsia="de-CH"/>
             </w:rPr>
           </w:pPr>
-          <w:hyperlink w:anchor="_Toc421565435" w:history="1">
+          <w:hyperlink w:anchor="_Toc422087683" w:history="1">
             <w:r>
               <w:rPr>
                 <w:rStyle w:val="Hyperlink"/>
                 <w:noProof/>
               </w:rPr>
-              <w:t>Datenbank</w:t>
+              <w:t>uf/Webseite</w:t>
             </w:r>
             <w:r>
               <w:rPr>
@@ -4606,7 +4647,7 @@
                 <w:noProof/>
                 <w:webHidden/>
               </w:rPr>
-              <w:instrText xml:space="preserve"> PAGEREF _Toc421565435 \h </w:instrText>
+              <w:instrText xml:space="preserve"> PAGEREF _Toc422087683 \h </w:instrText>
             </w:r>
             <w:r>
               <w:rPr>
@@ -4650,13 +4691,13 @@
               <w:lang w:eastAsia="de-CH"/>
             </w:rPr>
           </w:pPr>
-          <w:hyperlink w:anchor="_Toc421565436" w:history="1">
+          <w:hyperlink w:anchor="_Toc422087684" w:history="1">
             <w:r>
               <w:rPr>
                 <w:rStyle w:val="Hyperlink"/>
                 <w:noProof/>
               </w:rPr>
-              <w:t>Website</w:t>
+              <w:t>uf/Datenbank</w:t>
             </w:r>
             <w:r>
               <w:rPr>
@@ -4677,7 +4718,7 @@
                 <w:noProof/>
                 <w:webHidden/>
               </w:rPr>
-              <w:instrText xml:space="preserve"> PAGEREF _Toc421565436 \h </w:instrText>
+              <w:instrText xml:space="preserve"> PAGEREF _Toc422087684 \h </w:instrText>
             </w:r>
             <w:r>
               <w:rPr>
@@ -4697,7 +4738,78 @@
                 <w:noProof/>
                 <w:webHidden/>
               </w:rPr>
-              <w:t>4</w:t>
+              <w:t>3</w:t>
+            </w:r>
+            <w:r>
+              <w:rPr>
+                <w:noProof/>
+                <w:webHidden/>
+              </w:rPr>
+              <w:fldChar w:fldCharType="end"/>
+            </w:r>
+          </w:hyperlink>
+        </w:p>
+        <w:p>
+          <w:pPr>
+            <w:pStyle w:val="TOC2"/>
+            <w:tabs>
+              <w:tab w:val="right" w:leader="dot" w:pos="9062"/>
+            </w:tabs>
+            <w:rPr>
+              <w:noProof/>
+              <w:sz w:val="22"/>
+              <w:szCs w:val="22"/>
+              <w:lang w:eastAsia="de-CH"/>
+            </w:rPr>
+          </w:pPr>
+          <w:hyperlink w:anchor="_Toc422087685" w:history="1">
+            <w:r>
+              <w:rPr>
+                <w:rStyle w:val="Hyperlink"/>
+                <w:noProof/>
+              </w:rPr>
+              <w:t>uf/Bewegungserkennung</w:t>
+            </w:r>
+            <w:r>
+              <w:rPr>
+                <w:noProof/>
+                <w:webHidden/>
+              </w:rPr>
+              <w:tab/>
+            </w:r>
+            <w:r>
+              <w:rPr>
+                <w:noProof/>
+                <w:webHidden/>
+              </w:rPr>
+              <w:fldChar w:fldCharType="begin"/>
+            </w:r>
+            <w:r>
+              <w:rPr>
+                <w:noProof/>
+                <w:webHidden/>
+              </w:rPr>
+              <w:instrText xml:space="preserve"> PAGEREF _Toc422087685 \h </w:instrText>
+            </w:r>
+            <w:r>
+              <w:rPr>
+                <w:noProof/>
+                <w:webHidden/>
+              </w:rPr>
+            </w:r>
+            <w:r>
+              <w:rPr>
+                <w:noProof/>
+                <w:webHidden/>
+              </w:rPr>
+              <w:fldChar w:fldCharType="separate"/>
+            </w:r>
+            <w:r>
+              <w:rPr>
+                <w:noProof/>
+                <w:webHidden/>
+              </w:rPr>
+              <w:t>3</w:t>
             </w:r>
             <w:r>
               <w:rPr>
@@ -4721,13 +4833,13 @@
               <w:lang w:eastAsia="de-CH"/>
             </w:rPr>
           </w:pPr>
-          <w:hyperlink w:anchor="_Toc421565437" w:history="1">
+          <w:hyperlink w:anchor="_Toc422087686" w:history="1">
             <w:r>
               <w:rPr>
                 <w:rStyle w:val="Hyperlink"/>
                 <w:noProof/>
               </w:rPr>
-              <w:t>Konfiguration</w:t>
+              <w:t>uf/Konfiguration</w:t>
             </w:r>
             <w:r>
               <w:rPr>
@@ -4748,7 +4860,7 @@
                 <w:noProof/>
                 <w:webHidden/>
               </w:rPr>
-              <w:instrText xml:space="preserve"> PAGEREF _Toc421565437 \h </w:instrText>
+              <w:instrText xml:space="preserve"> PAGEREF _Toc422087686 \h </w:instrText>
             </w:r>
             <w:r>
               <w:rPr>
@@ -4768,7 +4880,7 @@
                 <w:noProof/>
                 <w:webHidden/>
               </w:rPr>
-              <w:t>5</w:t>
+              <w:t>4</w:t>
             </w:r>
             <w:r>
               <w:rPr>
@@ -4792,13 +4904,13 @@
               <w:lang w:eastAsia="de-CH"/>
             </w:rPr>
           </w:pPr>
-          <w:hyperlink w:anchor="_Toc421565438" w:history="1">
+          <w:hyperlink w:anchor="_Toc422087687" w:history="1">
             <w:r>
               <w:rPr>
                 <w:rStyle w:val="Hyperlink"/>
                 <w:noProof/>
               </w:rPr>
-              <w:t>Website</w:t>
+              <w:t>uf/Website</w:t>
             </w:r>
             <w:r>
               <w:rPr>
@@ -4819,7 +4931,7 @@
                 <w:noProof/>
                 <w:webHidden/>
               </w:rPr>
-              <w:instrText xml:space="preserve"> PAGEREF _Toc421565438 \h </w:instrText>
+              <w:instrText xml:space="preserve"> PAGEREF _Toc422087687 \h </w:instrText>
             </w:r>
             <w:r>
               <w:rPr>
@@ -4839,7 +4951,7 @@
                 <w:noProof/>
                 <w:webHidden/>
               </w:rPr>
-              <w:t>5</w:t>
+              <w:t>4</w:t>
             </w:r>
             <w:r>
               <w:rPr>
@@ -4863,13 +4975,13 @@
               <w:lang w:eastAsia="de-CH"/>
             </w:rPr>
           </w:pPr>
-          <w:hyperlink w:anchor="_Toc421565439" w:history="1">
+          <w:hyperlink w:anchor="_Toc422087688" w:history="1">
             <w:r>
               <w:rPr>
                 <w:rStyle w:val="Hyperlink"/>
                 <w:noProof/>
               </w:rPr>
-              <w:t>Live-Übertragung</w:t>
+              <w:t>uf/Live-Übertragung</w:t>
             </w:r>
             <w:r>
               <w:rPr>
@@ -4890,7 +5002,7 @@
                 <w:noProof/>
                 <w:webHidden/>
               </w:rPr>
-              <w:instrText xml:space="preserve"> PAGEREF _Toc421565439 \h </w:instrText>
+              <w:instrText xml:space="preserve"> PAGEREF _Toc422087688 \h </w:instrText>
             </w:r>
             <w:r>
               <w:rPr>
@@ -4910,7 +5022,7 @@
                 <w:noProof/>
                 <w:webHidden/>
               </w:rPr>
-              <w:t>5</w:t>
+              <w:t>4</w:t>
             </w:r>
             <w:r>
               <w:rPr>
@@ -4934,13 +5046,13 @@
               <w:lang w:eastAsia="de-CH"/>
             </w:rPr>
           </w:pPr>
-          <w:hyperlink w:anchor="_Toc421565440" w:history="1">
+          <w:hyperlink w:anchor="_Toc422087689" w:history="1">
             <w:r>
               <w:rPr>
                 <w:rStyle w:val="Hyperlink"/>
                 <w:noProof/>
               </w:rPr>
-              <w:t>Bewegungserkennung</w:t>
+              <w:t>uf/Bewegungserkennung</w:t>
             </w:r>
             <w:r>
               <w:rPr>
@@ -4961,7 +5073,7 @@
                 <w:noProof/>
                 <w:webHidden/>
               </w:rPr>
-              <w:instrText xml:space="preserve"> PAGEREF _Toc421565440 \h </w:instrText>
+              <w:instrText xml:space="preserve"> PAGEREF _Toc422087689 \h </w:instrText>
             </w:r>
             <w:r>
               <w:rPr>
@@ -4981,7 +5093,78 @@
                 <w:noProof/>
                 <w:webHidden/>
               </w:rPr>
-              <w:t>6</w:t>
+              <w:t>5</w:t>
+            </w:r>
+            <w:r>
+              <w:rPr>
+                <w:noProof/>
+                <w:webHidden/>
+              </w:rPr>
+              <w:fldChar w:fldCharType="end"/>
+            </w:r>
+          </w:hyperlink>
+        </w:p>
+        <w:p>
+          <w:pPr>
+            <w:pStyle w:val="TOC2"/>
+            <w:tabs>
+              <w:tab w:val="right" w:leader="dot" w:pos="9062"/>
+            </w:tabs>
+            <w:rPr>
+              <w:noProof/>
+              <w:sz w:val="22"/>
+              <w:szCs w:val="22"/>
+              <w:lang w:eastAsia="de-CH"/>
+            </w:rPr>
+          </w:pPr>
+          <w:hyperlink w:anchor="_Toc422087690" w:history="1">
+            <w:r>
+              <w:rPr>
+                <w:rStyle w:val="Hyperlink"/>
+                <w:noProof/>
+              </w:rPr>
+              <w:t>uf/Zugriffsgeräte</w:t>
+            </w:r>
+            <w:r>
+              <w:rPr>
+                <w:noProof/>
+                <w:webHidden/>
+              </w:rPr>
+              <w:tab/>
+            </w:r>
+            <w:r>
+              <w:rPr>
+                <w:noProof/>
+                <w:webHidden/>
+              </w:rPr>
+              <w:fldChar w:fldCharType="begin"/>
+            </w:r>
+            <w:r>
+              <w:rPr>
+                <w:noProof/>
+                <w:webHidden/>
+              </w:rPr>
+              <w:instrText xml:space="preserve"> PAGEREF _Toc422087690 \h </w:instrText>
+            </w:r>
+            <w:r>
+              <w:rPr>
+                <w:noProof/>
+                <w:webHidden/>
+              </w:rPr>
+            </w:r>
+            <w:r>
+              <w:rPr>
+                <w:noProof/>
+                <w:webHidden/>
+              </w:rPr>
+              <w:fldChar w:fldCharType="separate"/>
+            </w:r>
+            <w:r>
+              <w:rPr>
+                <w:noProof/>
+                <w:webHidden/>
+              </w:rPr>
+              <w:t>5</w:t>
             </w:r>
             <w:r>
               <w:rPr>
@@ -5005,7 +5188,7 @@
               <w:lang w:eastAsia="de-CH"/>
             </w:rPr>
           </w:pPr>
-          <w:hyperlink w:anchor="_Toc421565441" w:history="1">
+          <w:hyperlink w:anchor="_Toc422087691" w:history="1">
             <w:r>
               <w:rPr>
                 <w:rStyle w:val="Hyperlink"/>
@@ -5032,7 +5215,7 @@
                 <w:noProof/>
                 <w:webHidden/>
               </w:rPr>
-              <w:instrText xml:space="preserve"> PAGEREF _Toc421565441 \h </w:instrText>
+              <w:instrText xml:space="preserve"> PAGEREF _Toc422087691 \h </w:instrText>
             </w:r>
             <w:r>
               <w:rPr>
@@ -5052,7 +5235,7 @@
                 <w:noProof/>
                 <w:webHidden/>
               </w:rPr>
-              <w:t>7</w:t>
+              <w:t>6</w:t>
             </w:r>
             <w:r>
               <w:rPr>
@@ -5076,13 +5259,13 @@
               <w:lang w:eastAsia="de-CH"/>
             </w:rPr>
           </w:pPr>
-          <w:hyperlink w:anchor="_Toc421565442" w:history="1">
+          <w:hyperlink w:anchor="_Toc422087692" w:history="1">
             <w:r>
               <w:rPr>
                 <w:rStyle w:val="Hyperlink"/>
                 <w:noProof/>
               </w:rPr>
-              <w:t>Website</w:t>
+              <w:t>Umschalten des Betriebsmodus</w:t>
             </w:r>
             <w:r>
               <w:rPr>
@@ -5103,7 +5286,78 @@
                 <w:noProof/>
                 <w:webHidden/>
               </w:rPr>
-              <w:instrText xml:space="preserve"> PAGEREF _Toc421565442 \h </w:instrText>
+              <w:instrText xml:space="preserve"> PAGEREF _Toc422087692 \h </w:instrText>
+            </w:r>
+            <w:r>
+              <w:rPr>
+                <w:noProof/>
+                <w:webHidden/>
+              </w:rPr>
+            </w:r>
+            <w:r>
+              <w:rPr>
+                <w:noProof/>
+                <w:webHidden/>
+              </w:rPr>
+              <w:fldChar w:fldCharType="separate"/>
+            </w:r>
+            <w:r>
+              <w:rPr>
+                <w:noProof/>
+                <w:webHidden/>
+              </w:rPr>
+              <w:t>6</w:t>
+            </w:r>
+            <w:r>
+              <w:rPr>
+                <w:noProof/>
+                <w:webHidden/>
+              </w:rPr>
+              <w:fldChar w:fldCharType="end"/>
+            </w:r>
+          </w:hyperlink>
+        </w:p>
+        <w:p>
+          <w:pPr>
+            <w:pStyle w:val="TOC2"/>
+            <w:tabs>
+              <w:tab w:val="right" w:leader="dot" w:pos="9062"/>
+            </w:tabs>
+            <w:rPr>
+              <w:noProof/>
+              <w:sz w:val="22"/>
+              <w:szCs w:val="22"/>
+              <w:lang w:eastAsia="de-CH"/>
+            </w:rPr>
+          </w:pPr>
+          <w:hyperlink w:anchor="_Toc422087693" w:history="1">
+            <w:r>
+              <w:rPr>
+                <w:rStyle w:val="Hyperlink"/>
+                <w:noProof/>
+              </w:rPr>
+              <w:t>Ansehen einer Live-Videoübertragung</w:t>
+            </w:r>
+            <w:r>
+              <w:rPr>
+                <w:noProof/>
+                <w:webHidden/>
+              </w:rPr>
+              <w:tab/>
+            </w:r>
+            <w:r>
+              <w:rPr>
+                <w:noProof/>
+                <w:webHidden/>
+              </w:rPr>
+              <w:fldChar w:fldCharType="begin"/>
+            </w:r>
+            <w:r>
+              <w:rPr>
+                <w:noProof/>
+                <w:webHidden/>
+              </w:rPr>
+              <w:instrText xml:space="preserve"> PAGEREF _Toc422087693 \h </w:instrText>
             </w:r>
             <w:r>
               <w:rPr>
@@ -5147,13 +5401,13 @@
               <w:lang w:eastAsia="de-CH"/>
             </w:rPr>
           </w:pPr>
-          <w:hyperlink w:anchor="_Toc421565443" w:history="1">
+          <w:hyperlink w:anchor="_Toc422087694" w:history="1">
             <w:r>
               <w:rPr>
                 <w:rStyle w:val="Hyperlink"/>
                 <w:noProof/>
               </w:rPr>
-              <w:t>Live-Übertragung</w:t>
+              <w:t>Videoübertragung der lokalen Kamera ansehen</w:t>
             </w:r>
             <w:r>
               <w:rPr>
@@ -5174,7 +5428,7 @@
                 <w:noProof/>
                 <w:webHidden/>
               </w:rPr>
-              <w:instrText xml:space="preserve"> PAGEREF _Toc421565443 \h </w:instrText>
+              <w:instrText xml:space="preserve"> PAGEREF _Toc422087694 \h </w:instrText>
             </w:r>
             <w:r>
               <w:rPr>
@@ -5218,13 +5472,13 @@
               <w:lang w:eastAsia="de-CH"/>
             </w:rPr>
           </w:pPr>
-          <w:hyperlink w:anchor="_Toc421565444" w:history="1">
+          <w:hyperlink w:anchor="_Toc422087695" w:history="1">
             <w:r>
               <w:rPr>
                 <w:rStyle w:val="Hyperlink"/>
                 <w:noProof/>
               </w:rPr>
-              <w:t>Videoarchiv</w:t>
+              <w:t>Videoübertragung einer Netzwerkkamera ansehen</w:t>
             </w:r>
             <w:r>
               <w:rPr>
@@ -5245,7 +5499,7 @@
                 <w:noProof/>
                 <w:webHidden/>
               </w:rPr>
-              <w:instrText xml:space="preserve"> PAGEREF _Toc421565444 \h </w:instrText>
+              <w:instrText xml:space="preserve"> PAGEREF _Toc422087695 \h </w:instrText>
             </w:r>
             <w:r>
               <w:rPr>
@@ -5265,7 +5519,78 @@
                 <w:noProof/>
                 <w:webHidden/>
               </w:rPr>
-              <w:t>7</w:t>
+              <w:t>8</w:t>
+            </w:r>
+            <w:r>
+              <w:rPr>
+                <w:noProof/>
+                <w:webHidden/>
+              </w:rPr>
+              <w:fldChar w:fldCharType="end"/>
+            </w:r>
+          </w:hyperlink>
+        </w:p>
+        <w:p>
+          <w:pPr>
+            <w:pStyle w:val="TOC2"/>
+            <w:tabs>
+              <w:tab w:val="right" w:leader="dot" w:pos="9062"/>
+            </w:tabs>
+            <w:rPr>
+              <w:noProof/>
+              <w:sz w:val="22"/>
+              <w:szCs w:val="22"/>
+              <w:lang w:eastAsia="de-CH"/>
+            </w:rPr>
+          </w:pPr>
+          <w:hyperlink w:anchor="_Toc422087696" w:history="1">
+            <w:r>
+              <w:rPr>
+                <w:rStyle w:val="Hyperlink"/>
+                <w:noProof/>
+              </w:rPr>
+              <w:t>Verwaltung der Netzwerkkameras</w:t>
+            </w:r>
+            <w:r>
+              <w:rPr>
+                <w:noProof/>
+                <w:webHidden/>
+              </w:rPr>
+              <w:tab/>
+            </w:r>
+            <w:r>
+              <w:rPr>
+                <w:noProof/>
+                <w:webHidden/>
+              </w:rPr>
+              <w:fldChar w:fldCharType="begin"/>
+            </w:r>
+            <w:r>
+              <w:rPr>
+                <w:noProof/>
+                <w:webHidden/>
+              </w:rPr>
+              <w:instrText xml:space="preserve"> PAGEREF _Toc422087696 \h </w:instrText>
+            </w:r>
+            <w:r>
+              <w:rPr>
+                <w:noProof/>
+                <w:webHidden/>
+              </w:rPr>
+            </w:r>
+            <w:r>
+              <w:rPr>
+                <w:noProof/>
+                <w:webHidden/>
+              </w:rPr>
+              <w:fldChar w:fldCharType="separate"/>
+            </w:r>
+            <w:r>
+              <w:rPr>
+                <w:noProof/>
+                <w:webHidden/>
+              </w:rPr>
+              <w:t>9</w:t>
             </w:r>
             <w:r>
               <w:rPr>
@@ -5289,13 +5614,13 @@
               <w:lang w:eastAsia="de-CH"/>
             </w:rPr>
           </w:pPr>
-          <w:hyperlink w:anchor="_Toc421565445" w:history="1">
+          <w:hyperlink w:anchor="_Toc422087697" w:history="1">
             <w:r>
               <w:rPr>
                 <w:rStyle w:val="Hyperlink"/>
                 <w:noProof/>
               </w:rPr>
-              <w:t>Über</w:t>
+              <w:t>Hinzufügen einer Netzwerkkamera</w:t>
             </w:r>
             <w:r>
               <w:rPr>
@@ -5316,7 +5641,7 @@
                 <w:noProof/>
                 <w:webHidden/>
               </w:rPr>
-              <w:instrText xml:space="preserve"> PAGEREF _Toc421565445 \h </w:instrText>
+              <w:instrText xml:space="preserve"> PAGEREF _Toc422087697 \h </w:instrText>
             </w:r>
             <w:r>
               <w:rPr>
@@ -5336,7 +5661,220 @@
                 <w:noProof/>
                 <w:webHidden/>
               </w:rPr>
-              <w:t>8</w:t>
+              <w:t>9</w:t>
+            </w:r>
+            <w:r>
+              <w:rPr>
+                <w:noProof/>
+                <w:webHidden/>
+              </w:rPr>
+              <w:fldChar w:fldCharType="end"/>
+            </w:r>
+          </w:hyperlink>
+        </w:p>
+        <w:p>
+          <w:pPr>
+            <w:pStyle w:val="TOC3"/>
+            <w:tabs>
+              <w:tab w:val="right" w:leader="dot" w:pos="9062"/>
+            </w:tabs>
+            <w:rPr>
+              <w:noProof/>
+              <w:sz w:val="22"/>
+              <w:szCs w:val="22"/>
+              <w:lang w:eastAsia="de-CH"/>
+            </w:rPr>
+          </w:pPr>
+          <w:hyperlink w:anchor="_Toc422087698" w:history="1">
+            <w:r>
+              <w:rPr>
+                <w:rStyle w:val="Hyperlink"/>
+                <w:noProof/>
+              </w:rPr>
+              <w:t>Bearbeiten einer Netzwerkkamera</w:t>
+            </w:r>
+            <w:r>
+              <w:rPr>
+                <w:noProof/>
+                <w:webHidden/>
+              </w:rPr>
+              <w:tab/>
+            </w:r>
+            <w:r>
+              <w:rPr>
+                <w:noProof/>
+                <w:webHidden/>
+              </w:rPr>
+              <w:fldChar w:fldCharType="begin"/>
+            </w:r>
+            <w:r>
+              <w:rPr>
+                <w:noProof/>
+                <w:webHidden/>
+              </w:rPr>
+              <w:instrText xml:space="preserve"> PAGEREF _Toc422087698 \h </w:instrText>
+            </w:r>
+            <w:r>
+              <w:rPr>
+                <w:noProof/>
+                <w:webHidden/>
+              </w:rPr>
+            </w:r>
+            <w:r>
+              <w:rPr>
+                <w:noProof/>
+                <w:webHidden/>
+              </w:rPr>
+              <w:fldChar w:fldCharType="separate"/>
+            </w:r>
+            <w:r>
+              <w:rPr>
+                <w:noProof/>
+                <w:webHidden/>
+              </w:rPr>
+              <w:t>9</w:t>
+            </w:r>
+            <w:r>
+              <w:rPr>
+                <w:noProof/>
+                <w:webHidden/>
+              </w:rPr>
+              <w:fldChar w:fldCharType="end"/>
+            </w:r>
+          </w:hyperlink>
+        </w:p>
+        <w:p>
+          <w:pPr>
+            <w:pStyle w:val="TOC3"/>
+            <w:tabs>
+              <w:tab w:val="right" w:leader="dot" w:pos="9062"/>
+            </w:tabs>
+            <w:rPr>
+              <w:noProof/>
+              <w:sz w:val="22"/>
+              <w:szCs w:val="22"/>
+              <w:lang w:eastAsia="de-CH"/>
+            </w:rPr>
+          </w:pPr>
+          <w:hyperlink w:anchor="_Toc422087699" w:history="1">
+            <w:r>
+              <w:rPr>
+                <w:rStyle w:val="Hyperlink"/>
+                <w:noProof/>
+              </w:rPr>
+              <w:t>Entfernen einer Netzwerkkamera</w:t>
+            </w:r>
+            <w:r>
+              <w:rPr>
+                <w:noProof/>
+                <w:webHidden/>
+              </w:rPr>
+              <w:tab/>
+            </w:r>
+            <w:r>
+              <w:rPr>
+                <w:noProof/>
+                <w:webHidden/>
+              </w:rPr>
+              <w:fldChar w:fldCharType="begin"/>
+            </w:r>
+            <w:r>
+              <w:rPr>
+                <w:noProof/>
+                <w:webHidden/>
+              </w:rPr>
+              <w:instrText xml:space="preserve"> PAGEREF _Toc422087699 \h </w:instrText>
+            </w:r>
+            <w:r>
+              <w:rPr>
+                <w:noProof/>
+                <w:webHidden/>
+              </w:rPr>
+            </w:r>
+            <w:r>
+              <w:rPr>
+                <w:noProof/>
+                <w:webHidden/>
+              </w:rPr>
+              <w:fldChar w:fldCharType="separate"/>
+            </w:r>
+            <w:r>
+              <w:rPr>
+                <w:noProof/>
+                <w:webHidden/>
+              </w:rPr>
+              <w:t>10</w:t>
+            </w:r>
+            <w:r>
+              <w:rPr>
+                <w:noProof/>
+                <w:webHidden/>
+              </w:rPr>
+              <w:fldChar w:fldCharType="end"/>
+            </w:r>
+          </w:hyperlink>
+        </w:p>
+        <w:p>
+          <w:pPr>
+            <w:pStyle w:val="TOC2"/>
+            <w:tabs>
+              <w:tab w:val="right" w:leader="dot" w:pos="9062"/>
+            </w:tabs>
+            <w:rPr>
+              <w:noProof/>
+              <w:sz w:val="22"/>
+              <w:szCs w:val="22"/>
+              <w:lang w:eastAsia="de-CH"/>
+            </w:rPr>
+          </w:pPr>
+          <w:hyperlink w:anchor="_Toc422087700" w:history="1">
+            <w:r>
+              <w:rPr>
+                <w:rStyle w:val="Hyperlink"/>
+                <w:noProof/>
+              </w:rPr>
+              <w:t>Ansehen eines aufgezeichneten Überwachungsvideos</w:t>
+            </w:r>
+            <w:r>
+              <w:rPr>
+                <w:noProof/>
+                <w:webHidden/>
+              </w:rPr>
+              <w:tab/>
+            </w:r>
+            <w:r>
+              <w:rPr>
+                <w:noProof/>
+                <w:webHidden/>
+              </w:rPr>
+              <w:fldChar w:fldCharType="begin"/>
+            </w:r>
+            <w:r>
+              <w:rPr>
+                <w:noProof/>
+                <w:webHidden/>
+              </w:rPr>
+              <w:instrText xml:space="preserve"> PAGEREF _Toc422087700 \h </w:instrText>
+            </w:r>
+            <w:r>
+              <w:rPr>
+                <w:noProof/>
+                <w:webHidden/>
+              </w:rPr>
+            </w:r>
+            <w:r>
+              <w:rPr>
+                <w:noProof/>
+                <w:webHidden/>
+              </w:rPr>
+              <w:fldChar w:fldCharType="separate"/>
+            </w:r>
+            <w:r>
+              <w:rPr>
+                <w:noProof/>
+                <w:webHidden/>
+              </w:rPr>
+              <w:t>11</w:t>
             </w:r>
             <w:r>
               <w:rPr>
@@ -5368,12 +5906,20 @@
       <w:pPr>
         <w:pStyle w:val="Heading1"/>
       </w:pPr>
-      <w:bookmarkStart w:id="2" w:name="_Toc421565433"/>
+      <w:bookmarkStart w:id="3" w:name="_Toc422087681"/>
+      <w:proofErr w:type="spellStart"/>
       <w:r>
         <w:lastRenderedPageBreak/>
-        <w:t>Einrichtung</w:t>
-      </w:r>
-      <w:bookmarkEnd w:id="2"/>
+        <w:t>uf</w:t>
+      </w:r>
+      <w:proofErr w:type="spellEnd"/>
+      <w:r>
+        <w:t>/</w:t>
+      </w:r>
+      <w:r>
+        <w:t>Installation</w:t>
+      </w:r>
+      <w:bookmarkEnd w:id="3"/>
     </w:p>
     <w:p>
       <w:r>
@@ -5383,7 +5929,7 @@
         <w:t xml:space="preserve">besteht aus </w:t>
       </w:r>
       <w:r>
-        <w:t>viert</w:t>
+        <w:t>drei</w:t>
       </w:r>
       <w:r>
         <w:t xml:space="preserve"> Komponenten</w:t>
@@ -5392,30 +5938,45 @@
         <w:t xml:space="preserve">: </w:t>
       </w:r>
       <w:r>
-        <w:t>Einer Netzwerkkamera welche Einzelbilder für die Panoramabilder aufnimmt, einem Script welches die Kamera steuert und Panoramabilder erstellt</w:t>
-      </w:r>
-      <w:r>
-        <w:t>, einem Script das alte Panoramabilder löscht</w:t>
-      </w:r>
-      <w:r>
-        <w:t xml:space="preserve"> und einer Website welche aktuelle und </w:t>
-      </w:r>
-      <w:r>
-        <w:t>a</w:t>
-      </w:r>
-      <w:r>
-        <w:t>rchivierte Panoramabilder anzeigt.</w:t>
+        <w:t>Einer Webseite welche für den Zugriff und die Administration der Software verwendet wird</w:t>
+      </w:r>
+      <w:r>
+        <w:t xml:space="preserve">, </w:t>
+      </w:r>
+      <w:r>
+        <w:t xml:space="preserve">einer Datenbank </w:t>
+      </w:r>
+      <w:r>
+        <w:t>welche Nutzerdaten</w:t>
+      </w:r>
+      <w:r>
+        <w:t xml:space="preserve"> permanent</w:t>
+      </w:r>
+      <w:r>
+        <w:t xml:space="preserve"> speichert und einem zusätzlichen Programm welches für die Bewegungserkennung zuständig ist</w:t>
+      </w:r>
+      <w:r>
+        <w:t>.</w:t>
       </w:r>
     </w:p>
     <w:p>
       <w:r>
+        <w:t xml:space="preserve">Die Website und die Software zur Bewegungserkennung müssen auf dem Raspberry Pi installiert sein, die Datenbank muss lediglich per Netzwerk erreich bar sein. </w:t>
+      </w:r>
+      <w:r>
         <w:t xml:space="preserve">Die </w:t>
       </w:r>
       <w:r>
         <w:t>korrekte</w:t>
       </w:r>
       <w:r>
-        <w:t xml:space="preserve"> Einrichtung aller Komponente</w:t>
+        <w:t xml:space="preserve"> </w:t>
+      </w:r>
+      <w:r>
+        <w:t>Installation und Konfiguration</w:t>
+      </w:r>
+      <w:r>
+        <w:t xml:space="preserve"> aller Komponente</w:t>
       </w:r>
       <w:r>
         <w:t>n</w:t>
@@ -5428,15 +5989,31 @@
       <w:pPr>
         <w:pStyle w:val="Heading2"/>
       </w:pPr>
-      <w:bookmarkStart w:id="3" w:name="_Toc421565434"/>
+      <w:bookmarkStart w:id="4" w:name="_Toc422087682"/>
+      <w:proofErr w:type="spellStart"/>
+      <w:r>
+        <w:t>uf</w:t>
+      </w:r>
+      <w:proofErr w:type="spellEnd"/>
+      <w:r>
+        <w:t>/</w:t>
+      </w:r>
       <w:r>
         <w:t>Raspberry Pi</w:t>
       </w:r>
-      <w:bookmarkEnd w:id="3"/>
+      <w:bookmarkEnd w:id="4"/>
     </w:p>
     <w:p>
       <w:r>
-        <w:t>Die Netzwerkkameras FCS-1060 und WCS-2060 von LevelOne werden unterstützt</w:t>
+        <w:t xml:space="preserve">Die Netzwerkkameras FCS-1060 und WCS-2060 von </w:t>
+      </w:r>
+      <w:proofErr w:type="spellStart"/>
+      <w:r>
+        <w:t>LevelOne</w:t>
+      </w:r>
+      <w:proofErr w:type="spellEnd"/>
+      <w:r>
+        <w:t xml:space="preserve"> werden unterstützt</w:t>
       </w:r>
       <w:r>
         <w:t xml:space="preserve"> und sind Voraussetzung</w:t>
@@ -5655,133 +6232,65 @@
       <w:pPr>
         <w:pStyle w:val="Heading2"/>
       </w:pPr>
-      <w:bookmarkStart w:id="4" w:name="_Toc421565435"/>
-      <w:r>
-        <w:t>Datenbank</w:t>
-      </w:r>
-      <w:bookmarkEnd w:id="4"/>
-    </w:p>
-    <w:p>
-      <w:bookmarkStart w:id="5" w:name="_GoBack"/>
+      <w:bookmarkStart w:id="5" w:name="_Toc422087683"/>
+      <w:proofErr w:type="spellStart"/>
+      <w:r>
+        <w:t>uf</w:t>
+      </w:r>
+      <w:proofErr w:type="spellEnd"/>
+      <w:r>
+        <w:t>/</w:t>
+      </w:r>
+      <w:r>
+        <w:t>Webseite</w:t>
+      </w:r>
       <w:bookmarkEnd w:id="5"/>
     </w:p>
     <w:p>
       <w:r>
-        <w:br w:type="page"/>
+        <w:t>Die Website setzt einen Webserver mit PHP 5.4 oder besser voraus.</w:t>
       </w:r>
     </w:p>
     <w:p>
       <w:r>
-        <w:lastRenderedPageBreak/>
-        <w:t xml:space="preserve">Das Script muss periodisch aufgerufen werden um immer aktuelle Panoramabilder für die Anzeige auf der Website zu haben. Dies kann relativ einfach durch das Erstellen eines Schedule Windows Tasks </w:t>
-      </w:r>
-      <w:r>
-        <w:t>erreicht</w:t>
-      </w:r>
-      <w:r>
-        <w:t xml:space="preserve"> werden.</w:t>
-      </w:r>
-      <w:r>
-        <w:t xml:space="preserve"> Die wichtigsten Eigenschaften sind dabei die Ausführung des </w:t>
-      </w:r>
-      <w:proofErr w:type="spellStart"/>
-      <w:r>
-        <w:t>Scriptes</w:t>
-      </w:r>
-      <w:proofErr w:type="spellEnd"/>
-      <w:r>
-        <w:t xml:space="preserve"> mit den korrekten Parametern jede Minute an jedem Tag.</w:t>
-      </w:r>
-    </w:p>
-    <w:p>
-      <w:r>
-        <w:t>Anb</w:t>
-      </w:r>
-      <w:r>
-        <w:t>ei finden Sie einen Export eines</w:t>
-      </w:r>
-      <w:r>
-        <w:t xml:space="preserve"> passenden Tasks der täglich von 05:00 Uhr bis 22:00 Uhr Panoramabilder aufnimmt</w:t>
-      </w:r>
-      <w:r>
-        <w:t xml:space="preserve"> („WTS Create </w:t>
-      </w:r>
-      <w:proofErr w:type="spellStart"/>
-      <w:r>
-        <w:t>Panoramic</w:t>
-      </w:r>
-      <w:proofErr w:type="spellEnd"/>
-      <w:r>
-        <w:t xml:space="preserve"> Image</w:t>
-      </w:r>
-      <w:r>
-        <w:t>s</w:t>
-      </w:r>
-      <w:r>
-        <w:t>.xml“)</w:t>
-      </w:r>
-      <w:r>
-        <w:t>.</w:t>
-      </w:r>
-      <w:r>
-        <w:t xml:space="preserve"> Sie können diese Datei im Windows Task Scheduler mit „Aktion“ &gt; „Datei Importieren“ importieren. Achten Sie bitte hier darauf den ausführenden Benutzer (Tab „Generell“) und den Pfad zu PanoramaCreator.exe (Tab „Aktionen“) </w:t>
-      </w:r>
-      <w:r>
-        <w:t xml:space="preserve">sowie dessen Parameter </w:t>
-      </w:r>
-      <w:r>
-        <w:t>bei Bedarf anzupassen.</w:t>
+        <w:t>Kopieren Sie einfach alle Dateien aus dem Ordner /Website in das gewünschte Unterverzeichnis in Ihrem Webserver. Die Seite sollte dann sofort erreichbar sein und die verfügbaren Panoramabilder automatisch laufend aktualisieren.</w:t>
       </w:r>
     </w:p>
     <w:p>
       <w:pPr>
         <w:pStyle w:val="Heading2"/>
       </w:pPr>
-      <w:bookmarkStart w:id="6" w:name="_Toc421565436"/>
-      <w:r>
-        <w:t>Website</w:t>
+      <w:bookmarkStart w:id="6" w:name="_Toc422087684"/>
+      <w:proofErr w:type="spellStart"/>
+      <w:r>
+        <w:t>uf</w:t>
+      </w:r>
+      <w:proofErr w:type="spellEnd"/>
+      <w:r>
+        <w:t>/</w:t>
+      </w:r>
+      <w:r>
+        <w:t>Datenbank</w:t>
       </w:r>
       <w:bookmarkEnd w:id="6"/>
     </w:p>
     <w:p>
-      <w:r>
-        <w:t>Die Website setzt einen Webserver mit PHP 5.4 oder besser voraus.</w:t>
-      </w:r>
-    </w:p>
-    <w:p>
-      <w:r>
-        <w:t>Kopieren Sie einfach alle Dateien aus dem Ordner /Website in das gewünschte Unterverzeichnis in Ihrem Webserver.</w:t>
-      </w:r>
-      <w:r>
-        <w:t xml:space="preserve"> </w:t>
-      </w:r>
-      <w:r>
-        <w:t>Die Seite sollte dann</w:t>
-      </w:r>
-      <w:r>
-        <w:t xml:space="preserve"> sofort</w:t>
-      </w:r>
-      <w:r>
-        <w:t xml:space="preserve"> erreichbar sein und </w:t>
-      </w:r>
-      <w:r>
-        <w:t>die verfügbaren</w:t>
-      </w:r>
-      <w:r>
-        <w:t xml:space="preserve"> Panoramabilder </w:t>
-      </w:r>
-      <w:r>
-        <w:t xml:space="preserve">automatisch </w:t>
-      </w:r>
-      <w:r>
-        <w:t xml:space="preserve">laufend </w:t>
-      </w:r>
-      <w:r>
-        <w:t>aktualisieren</w:t>
-      </w:r>
-      <w:r>
-        <w:t>.</w:t>
-      </w:r>
+      <w:pPr>
+        <w:pStyle w:val="Heading2"/>
+      </w:pPr>
+      <w:bookmarkStart w:id="7" w:name="_Toc422087685"/>
+      <w:proofErr w:type="spellStart"/>
+      <w:r>
+        <w:t>uf</w:t>
+      </w:r>
+      <w:proofErr w:type="spellEnd"/>
+      <w:r>
+        <w:t>/</w:t>
+      </w:r>
+      <w:r>
+        <w:t>Bewegungserkennung</w:t>
+      </w:r>
+      <w:bookmarkEnd w:id="7"/>
     </w:p>
     <w:p>
       <w:r>
@@ -5792,12 +6301,20 @@
       <w:pPr>
         <w:pStyle w:val="Heading1"/>
       </w:pPr>
-      <w:bookmarkStart w:id="7" w:name="_Toc421565437"/>
+      <w:bookmarkStart w:id="8" w:name="_Toc422087686"/>
+      <w:proofErr w:type="spellStart"/>
       <w:r>
         <w:lastRenderedPageBreak/>
+        <w:t>uf</w:t>
+      </w:r>
+      <w:proofErr w:type="spellEnd"/>
+      <w:r>
+        <w:t>/</w:t>
+      </w:r>
+      <w:r>
         <w:t>Konfiguration</w:t>
       </w:r>
-      <w:bookmarkEnd w:id="7"/>
+      <w:bookmarkEnd w:id="8"/>
     </w:p>
     <w:p>
       <w:r>
@@ -5820,11 +6337,19 @@
       <w:pPr>
         <w:pStyle w:val="Heading2"/>
       </w:pPr>
-      <w:bookmarkStart w:id="8" w:name="_Toc421565438"/>
+      <w:bookmarkStart w:id="9" w:name="_Toc422087687"/>
+      <w:proofErr w:type="spellStart"/>
+      <w:r>
+        <w:t>uf</w:t>
+      </w:r>
+      <w:proofErr w:type="spellEnd"/>
+      <w:r>
+        <w:t>/</w:t>
+      </w:r>
       <w:r>
         <w:t>Website</w:t>
       </w:r>
-      <w:bookmarkEnd w:id="8"/>
+      <w:bookmarkEnd w:id="9"/>
     </w:p>
     <w:p>
       <w:r>
@@ -6398,11 +6923,19 @@
       <w:pPr>
         <w:pStyle w:val="Heading2"/>
       </w:pPr>
-      <w:bookmarkStart w:id="9" w:name="_Toc421565439"/>
+      <w:bookmarkStart w:id="10" w:name="_Toc422087688"/>
+      <w:proofErr w:type="spellStart"/>
+      <w:r>
+        <w:t>uf</w:t>
+      </w:r>
+      <w:proofErr w:type="spellEnd"/>
+      <w:r>
+        <w:t>/</w:t>
+      </w:r>
       <w:r>
         <w:t>Live-Übertragung</w:t>
       </w:r>
-      <w:bookmarkEnd w:id="9"/>
+      <w:bookmarkEnd w:id="10"/>
     </w:p>
     <w:p/>
     <w:p>
@@ -6421,12 +6954,39 @@
       <w:pPr>
         <w:pStyle w:val="Heading2"/>
       </w:pPr>
-      <w:bookmarkStart w:id="10" w:name="_Toc421565440"/>
+      <w:bookmarkStart w:id="11" w:name="_Toc422087689"/>
+      <w:proofErr w:type="spellStart"/>
       <w:r>
         <w:lastRenderedPageBreak/>
+        <w:t>uf</w:t>
+      </w:r>
+      <w:proofErr w:type="spellEnd"/>
+      <w:r>
+        <w:t>/</w:t>
+      </w:r>
+      <w:r>
         <w:t>Bewegungserkennung</w:t>
       </w:r>
-      <w:bookmarkEnd w:id="10"/>
+      <w:bookmarkEnd w:id="11"/>
+    </w:p>
+    <w:p/>
+    <w:p>
+      <w:pPr>
+        <w:pStyle w:val="Heading2"/>
+      </w:pPr>
+      <w:bookmarkStart w:id="12" w:name="_Toc422087690"/>
+      <w:proofErr w:type="spellStart"/>
+      <w:r>
+        <w:t>uf</w:t>
+      </w:r>
+      <w:proofErr w:type="spellEnd"/>
+      <w:r>
+        <w:t>/</w:t>
+      </w:r>
+      <w:r>
+        <w:t>Zugriffsgeräte</w:t>
+      </w:r>
+      <w:bookmarkEnd w:id="12"/>
     </w:p>
     <w:p/>
     <w:p>
@@ -6438,57 +6998,106 @@
       <w:pPr>
         <w:pStyle w:val="Heading1"/>
       </w:pPr>
-      <w:bookmarkStart w:id="11" w:name="_Toc421565441"/>
+      <w:bookmarkStart w:id="13" w:name="_Toc422087691"/>
       <w:r>
         <w:lastRenderedPageBreak/>
         <w:t>Bedienung</w:t>
       </w:r>
-      <w:bookmarkEnd w:id="11"/>
+      <w:bookmarkEnd w:id="13"/>
+    </w:p>
+    <w:p>
+      <w:r>
+        <w:t>Die folgenden Abschnitte erklären die Bedienung der einzelnen Funktionen. Die Website ist relativ einfach aufgebaut und besteht aus nur drei Seiten. Um ein möglichst breites Spektrum an Besuchern ansprechen zu können ist die Weboberfläche in Englisch gehalten.</w:t>
+      </w:r>
+    </w:p>
+    <w:p>
+      <w:r>
+        <w:t xml:space="preserve">Sie können die Verwaltungswebsite aufrufen in dem Sie auf einem Gerät im gleichen lokalen Netzwerk </w:t>
+      </w:r>
+      <w:r>
+        <w:t>mit einem</w:t>
+      </w:r>
+      <w:r>
+        <w:t xml:space="preserve"> Webbrowser zur Adresse </w:t>
+      </w:r>
+      <w:hyperlink r:id="rId11" w:history="1">
+        <w:r>
+          <w:rPr>
+            <w:rStyle w:val="Hyperlink"/>
+          </w:rPr>
+          <w:t>http://[IP-Adresse-des-Raspberry-Pi]</w:t>
+        </w:r>
+      </w:hyperlink>
+      <w:r>
+        <w:t xml:space="preserve"> navigieren. Wie </w:t>
+      </w:r>
+      <w:r>
+        <w:t>S</w:t>
+      </w:r>
+      <w:r>
+        <w:t>ie ihren Raspberry Pi im Netzwerk einrichten und die Website darauf installieren wird im Abschnitt „Installation“ beschrieben.</w:t>
+      </w:r>
     </w:p>
     <w:p>
       <w:pPr>
         <w:pStyle w:val="Heading2"/>
       </w:pPr>
-      <w:bookmarkStart w:id="12" w:name="_Toc421565442"/>
-      <w:r>
-        <w:t>Website</w:t>
-      </w:r>
-      <w:bookmarkEnd w:id="12"/>
+      <w:bookmarkStart w:id="14" w:name="_Toc422087692"/>
+      <w:r>
+        <w:t xml:space="preserve">Umschalten des </w:t>
+      </w:r>
+      <w:r>
+        <w:t>Betriebsmodus</w:t>
+      </w:r>
+      <w:bookmarkEnd w:id="14"/>
     </w:p>
     <w:p>
       <w:r>
-        <w:t>Die Website ist relativ einfach aufgebaut und besteht aus den folgenden drei Bereichen. Um ein möglichst breites Sp</w:t>
-      </w:r>
-      <w:r>
-        <w:t>ektrum an Besuchern ansprechen zu</w:t>
-      </w:r>
-      <w:r>
-        <w:t xml:space="preserve"> können ist die Weboberfläche in Englisch gehalten.</w:t>
+        <w:t xml:space="preserve">Der Betriebsmodus kann auf der Seite „Livestream“ umgeschaltet werden. </w:t>
+      </w:r>
+      <w:r>
+        <w:t xml:space="preserve">Raspi-Surveillance kennt drei Betriebsmodi: Aus (Off), Videoübertragung (Videostream) und Bewegungserkennung (Motion </w:t>
+      </w:r>
+      <w:proofErr w:type="spellStart"/>
+      <w:r>
+        <w:t>Detection</w:t>
+      </w:r>
+      <w:proofErr w:type="spellEnd"/>
+      <w:r>
+        <w:t>)</w:t>
+      </w:r>
+      <w:r>
+        <w:t>.</w:t>
+      </w:r>
+      <w:r>
+        <w:t xml:space="preserve"> </w:t>
+      </w:r>
+      <w:r>
+        <w:t>Klicken Sie zum Umschalten auf den gewünschten Betriebsmodus in der Zeile „Mode“ im Abschnitt „</w:t>
+      </w:r>
+      <w:proofErr w:type="spellStart"/>
+      <w:r>
+        <w:t>Local</w:t>
+      </w:r>
+      <w:proofErr w:type="spellEnd"/>
+      <w:r>
+        <w:t xml:space="preserve"> </w:t>
+      </w:r>
+      <w:proofErr w:type="spellStart"/>
+      <w:r>
+        <w:t>Camera</w:t>
+      </w:r>
+      <w:proofErr w:type="spellEnd"/>
+      <w:r>
+        <w:t xml:space="preserve">“. </w:t>
+      </w:r>
+      <w:r>
+        <w:t>Es kann immer nur ein Betriebsmodus gleichzeitig aktiv sein.</w:t>
       </w:r>
     </w:p>
     <w:p>
       <w:pPr>
-        <w:pStyle w:val="Heading3"/>
-      </w:pPr>
-      <w:bookmarkStart w:id="13" w:name="_Toc421565443"/>
-      <w:r>
-        <w:t>Live-Übertragung</w:t>
-      </w:r>
-      <w:bookmarkEnd w:id="13"/>
-    </w:p>
-    <w:p>
-      <w:r>
-        <w:t>In diesem Bereich</w:t>
-      </w:r>
-      <w:r>
-        <w:t xml:space="preserve"> wird das neuste Panoramabild mit einigen Informationen wie dem Aufnahmedatum angezeigt.</w:t>
-      </w:r>
-      <w:r>
-        <w:t xml:space="preserve"> Besucher können die Seite periodisch aktualisieren um immer das neuste Bild zu sehen.</w:t>
-      </w:r>
-    </w:p>
-    <w:p>
-      <w:pPr>
+        <w:spacing w:after="0"/>
         <w:jc w:val="center"/>
       </w:pPr>
       <w:r>
@@ -6498,9 +7107,9 @@
         </w:rPr>
         <w:drawing>
           <wp:inline distT="0" distB="0" distL="0" distR="0">
-            <wp:extent cx="5214796" cy="2266677"/>
-            <wp:effectExtent l="19050" t="19050" r="24130" b="19685"/>
-            <wp:docPr id="36" name="Grafik 36"/>
+            <wp:extent cx="3859530" cy="1595120"/>
+            <wp:effectExtent l="19050" t="19050" r="26670" b="24130"/>
+            <wp:docPr id="47" name="Picture 47"/>
             <wp:cNvGraphicFramePr>
               <a:graphicFrameLocks xmlns:a="http://schemas.openxmlformats.org/drawingml/2006/main" noChangeAspect="1"/>
             </wp:cNvGraphicFramePr>
@@ -6508,101 +7117,7 @@
               <a:graphicData uri="http://schemas.openxmlformats.org/drawingml/2006/picture">
                 <pic:pic xmlns:pic="http://schemas.openxmlformats.org/drawingml/2006/picture">
                   <pic:nvPicPr>
-                    <pic:cNvPr id="0" name="Picture 5"/>
-                    <pic:cNvPicPr>
-                      <a:picLocks noChangeAspect="1" noChangeArrowheads="1"/>
-                    </pic:cNvPicPr>
-                  </pic:nvPicPr>
-                  <pic:blipFill>
-                    <a:blip r:embed="rId11">
-                      <a:extLst>
-                        <a:ext uri="{28A0092B-C50C-407E-A947-70E740481C1C}">
-                          <a14:useLocalDpi xmlns:a14="http://schemas.microsoft.com/office/drawing/2010/main" val="0"/>
-                        </a:ext>
-                      </a:extLst>
-                    </a:blip>
-                    <a:srcRect/>
-                    <a:stretch>
-                      <a:fillRect/>
-                    </a:stretch>
-                  </pic:blipFill>
-                  <pic:spPr bwMode="auto">
-                    <a:xfrm>
-                      <a:off x="0" y="0"/>
-                      <a:ext cx="5214732" cy="2266649"/>
-                    </a:xfrm>
-                    <a:prstGeom prst="rect">
-                      <a:avLst/>
-                    </a:prstGeom>
-                    <a:noFill/>
-                    <a:ln w="12700">
-                      <a:solidFill>
-                        <a:schemeClr val="tx1"/>
-                      </a:solidFill>
-                    </a:ln>
-                  </pic:spPr>
-                </pic:pic>
-              </a:graphicData>
-            </a:graphic>
-          </wp:inline>
-        </w:drawing>
-      </w:r>
-    </w:p>
-    <w:p>
-      <w:pPr>
-        <w:pStyle w:val="Heading3"/>
-      </w:pPr>
-      <w:bookmarkStart w:id="14" w:name="_Toc421565444"/>
-      <w:r>
-        <w:t>Videoarchiv</w:t>
-      </w:r>
-      <w:bookmarkEnd w:id="14"/>
-    </w:p>
-    <w:p>
-      <w:r>
-        <w:t xml:space="preserve">Im Archiv kann eines der letzten 14 Tage ausgewählt werden für welchen dann </w:t>
-      </w:r>
-      <w:r>
-        <w:t>die an diesem Tag aufgenommenen Panoramabilder angezeigt werden</w:t>
-      </w:r>
-      <w:r>
-        <w:t>.</w:t>
-      </w:r>
-      <w:r>
-        <w:t xml:space="preserve"> Die Bilder werden</w:t>
-      </w:r>
-      <w:r>
-        <w:t xml:space="preserve"> aus Gründen der Übersichtlichkeit</w:t>
-      </w:r>
-      <w:r>
-        <w:t xml:space="preserve"> so gefiltert dass nur ein Bild </w:t>
-      </w:r>
-      <w:r>
-        <w:t>alle 15 Minuten angezeigt wird.</w:t>
-      </w:r>
-    </w:p>
-    <w:p>
-      <w:pPr>
-        <w:jc w:val="center"/>
-      </w:pPr>
-      <w:r>
-        <w:rPr>
-          <w:noProof/>
-          <w:lang w:eastAsia="de-CH"/>
-        </w:rPr>
-        <w:drawing>
-          <wp:inline distT="0" distB="0" distL="0" distR="0">
-            <wp:extent cx="4716855" cy="3952733"/>
-            <wp:effectExtent l="19050" t="19050" r="26670" b="10160"/>
-            <wp:docPr id="37" name="Grafik 37"/>
-            <wp:cNvGraphicFramePr>
-              <a:graphicFrameLocks xmlns:a="http://schemas.openxmlformats.org/drawingml/2006/main" noChangeAspect="1"/>
-            </wp:cNvGraphicFramePr>
-            <a:graphic xmlns:a="http://schemas.openxmlformats.org/drawingml/2006/main">
-              <a:graphicData uri="http://schemas.openxmlformats.org/drawingml/2006/picture">
-                <pic:pic xmlns:pic="http://schemas.openxmlformats.org/drawingml/2006/picture">
-                  <pic:nvPicPr>
-                    <pic:cNvPr id="0" name="Picture 6"/>
+                    <pic:cNvPr id="0" name="Picture 12"/>
                     <pic:cNvPicPr>
                       <a:picLocks noChangeAspect="1" noChangeArrowheads="1"/>
                     </pic:cNvPicPr>
@@ -6623,15 +7138,17 @@
                   <pic:spPr bwMode="auto">
                     <a:xfrm>
                       <a:off x="0" y="0"/>
-                      <a:ext cx="4725942" cy="3960348"/>
+                      <a:ext cx="3859530" cy="1595120"/>
                     </a:xfrm>
                     <a:prstGeom prst="rect">
                       <a:avLst/>
                     </a:prstGeom>
                     <a:noFill/>
-                    <a:ln w="12700">
+                    <a:ln>
                       <a:solidFill>
-                        <a:schemeClr val="tx1"/>
+                        <a:schemeClr val="bg1">
+                          <a:lumMod val="50000"/>
+                        </a:schemeClr>
                       </a:solidFill>
                     </a:ln>
                   </pic:spPr>
@@ -6644,28 +7161,239 @@
     </w:p>
     <w:p>
       <w:pPr>
-        <w:pStyle w:val="Heading3"/>
+        <w:pStyle w:val="Caption"/>
+        <w:jc w:val="center"/>
       </w:pPr>
-      <w:bookmarkStart w:id="15" w:name="_Toc421565445"/>
-      <w:r>
-        <w:lastRenderedPageBreak/>
-        <w:t>Über</w:t>
+      <w:r>
+        <w:t>Umschalten des BEtriebsmodus</w:t>
+      </w:r>
+    </w:p>
+    <w:p>
+      <w:r>
+        <w:t>Im Modus „Aus“ ist weder die Videoübertragung noch die Bewegungserkennung aktiviert.</w:t>
+      </w:r>
+    </w:p>
+    <w:p>
+      <w:r>
+        <w:t>Im Modus „Videostream“ wird das Kameramodul aktiviert und die Aufnahme wird live als HTTP Videostream auf dem Port 8554</w:t>
+      </w:r>
+      <w:r>
+        <w:t xml:space="preserve"> </w:t>
+      </w:r>
+      <w:r>
+        <w:t xml:space="preserve">des Raspberry Pi </w:t>
+      </w:r>
+      <w:r>
+        <w:t>angeboten</w:t>
+      </w:r>
+      <w:r>
+        <w:t xml:space="preserve"> http://[IP-Adresse-des-Raspberry-Pi]:8554)</w:t>
+      </w:r>
+      <w:r>
+        <w:t>, welche</w:t>
+      </w:r>
+      <w:r>
+        <w:t>r</w:t>
+      </w:r>
+      <w:r>
+        <w:t xml:space="preserve"> direkt im Browser betrachtet werden kann (Siehe Abschnitt „</w:t>
+      </w:r>
+      <w:r>
+        <w:t xml:space="preserve">Ansehen einer </w:t>
+      </w:r>
+      <w:r>
+        <w:t>Live</w:t>
+      </w:r>
+      <w:r>
+        <w:t>- Videoübertragung</w:t>
+      </w:r>
+      <w:r>
+        <w:t>“)</w:t>
+      </w:r>
+      <w:r>
+        <w:t>.</w:t>
+      </w:r>
+      <w:r>
+        <w:t xml:space="preserve"> Die Bewegungserkennung ist in während der Live-Übertragung nicht aktiv</w:t>
+      </w:r>
+      <w:r>
+        <w:t>.</w:t>
+      </w:r>
+    </w:p>
+    <w:p>
+      <w:r>
+        <w:t>Im Modus „Bewegungserkennung“</w:t>
+      </w:r>
+      <w:r>
+        <w:t xml:space="preserve"> wird das Kameramodul aktiviert und wenn immer Bewegung erkannt wird ein Video aufgezeichnet</w:t>
+      </w:r>
+      <w:r>
+        <w:t xml:space="preserve"> und abspeichert</w:t>
+      </w:r>
+      <w:r>
+        <w:t>. Die aufgezeichnet Überwachungsvideo können direkt auf der Website betrachtet werden (Siehe Abschnitt „</w:t>
+      </w:r>
+      <w:r>
+        <w:t>Ansehen eines aufgezeichneten Überwachungsvideos</w:t>
+      </w:r>
+      <w:r>
+        <w:t>“). Die Videoübertragung ist während der Bewegungserkennung nicht aktiv.</w:t>
+      </w:r>
+    </w:p>
+    <w:p>
+      <w:r>
+        <w:br w:type="page"/>
+      </w:r>
+    </w:p>
+    <w:p/>
+    <w:p>
+      <w:pPr>
+        <w:pStyle w:val="Heading2"/>
+      </w:pPr>
+      <w:bookmarkStart w:id="15" w:name="_Toc422087693"/>
+      <w:r>
+        <w:t xml:space="preserve">Ansehen einer </w:t>
+      </w:r>
+      <w:r>
+        <w:t>Live-</w:t>
+      </w:r>
+      <w:r>
+        <w:t>Videoü</w:t>
+      </w:r>
+      <w:r>
+        <w:t>bertragung</w:t>
       </w:r>
       <w:bookmarkEnd w:id="15"/>
     </w:p>
     <w:p>
       <w:r>
-        <w:t xml:space="preserve">Auf dieser Seite sind </w:t>
-      </w:r>
-      <w:r>
-        <w:t>g</w:t>
-      </w:r>
-      <w:r>
-        <w:t>rundlegende Informationen über die Website und das Projekt zu finden.</w:t>
+        <w:t>Live Videoübertragung</w:t>
+      </w:r>
+      <w:r>
+        <w:t>en können</w:t>
+      </w:r>
+      <w:r>
+        <w:t xml:space="preserve"> auf der Seite „Livestream“ betrachtet werden.</w:t>
       </w:r>
     </w:p>
     <w:p>
       <w:pPr>
+        <w:rPr>
+          <w:i/>
+        </w:rPr>
+      </w:pPr>
+      <w:r>
+        <w:rPr>
+          <w:i/>
+        </w:rPr>
+        <w:t>Die in diesem Abschnitt genannten Funktionen sind</w:t>
+      </w:r>
+      <w:r>
+        <w:rPr>
+          <w:i/>
+        </w:rPr>
+        <w:t xml:space="preserve"> nur </w:t>
+      </w:r>
+      <w:r>
+        <w:rPr>
+          <w:i/>
+        </w:rPr>
+        <w:t>verfügbar wenn auf dem Client-</w:t>
+      </w:r>
+      <w:r>
+        <w:rPr>
+          <w:i/>
+        </w:rPr>
+        <w:t>PC der VLC Media Player mit</w:t>
+      </w:r>
+      <w:r>
+        <w:rPr>
+          <w:i/>
+        </w:rPr>
+        <w:t xml:space="preserve"> dem</w:t>
+      </w:r>
+      <w:r>
+        <w:rPr>
+          <w:i/>
+        </w:rPr>
+        <w:t xml:space="preserve"> Firefox </w:t>
+      </w:r>
+      <w:proofErr w:type="spellStart"/>
+      <w:r>
+        <w:rPr>
+          <w:i/>
+        </w:rPr>
+        <w:t>Plugin</w:t>
+      </w:r>
+      <w:proofErr w:type="spellEnd"/>
+      <w:r>
+        <w:rPr>
+          <w:i/>
+        </w:rPr>
+        <w:t xml:space="preserve"> installiert ist und der Webbrowser Mozilla Firefox verwendet wird</w:t>
+      </w:r>
+      <w:r>
+        <w:rPr>
+          <w:i/>
+        </w:rPr>
+        <w:t xml:space="preserve"> um die Seite aufzurufen (Siehe Abschnitt „Konfiguration“ &gt; „Zugriffsgeräte“)</w:t>
+      </w:r>
+      <w:r>
+        <w:rPr>
+          <w:i/>
+        </w:rPr>
+        <w:t>.</w:t>
+      </w:r>
+    </w:p>
+    <w:p>
+      <w:pPr>
+        <w:pStyle w:val="Heading3"/>
+      </w:pPr>
+      <w:bookmarkStart w:id="16" w:name="_Toc422087694"/>
+      <w:r>
+        <w:t>Videoübertragung der lokalen Kamera ansehen</w:t>
+      </w:r>
+      <w:bookmarkEnd w:id="16"/>
+    </w:p>
+    <w:p>
+      <w:r>
+        <w:t xml:space="preserve">Wenn sich der Raspberry Pi im Streaming Modus befindet kann </w:t>
+      </w:r>
+      <w:r>
+        <w:t>der lokale</w:t>
+      </w:r>
+      <w:r>
+        <w:t xml:space="preserve"> Videostream betrachtet werden.</w:t>
+      </w:r>
+      <w:r>
+        <w:br/>
+      </w:r>
+      <w:r>
+        <w:t xml:space="preserve">Klicken Sie dazu auf „Watch“ </w:t>
+      </w:r>
+      <w:r>
+        <w:t>in der Zeile „Stream“ im Abschnitt „</w:t>
+      </w:r>
+      <w:proofErr w:type="spellStart"/>
+      <w:r>
+        <w:t>Local</w:t>
+      </w:r>
+      <w:proofErr w:type="spellEnd"/>
+      <w:r>
+        <w:t xml:space="preserve"> </w:t>
+      </w:r>
+      <w:proofErr w:type="spellStart"/>
+      <w:r>
+        <w:t>Camera</w:t>
+      </w:r>
+      <w:proofErr w:type="spellEnd"/>
+      <w:r>
+        <w:t>“ wenn sich die Kamera im Streaming-Modus befindet (Siehe Abschnitt „Umschalten des Betriebsmodus“).</w:t>
+      </w:r>
+    </w:p>
+    <w:p>
+      <w:pPr>
+        <w:spacing w:after="0"/>
         <w:jc w:val="center"/>
       </w:pPr>
       <w:r>
@@ -6675,9 +7403,9 @@
         </w:rPr>
         <w:drawing>
           <wp:inline distT="0" distB="0" distL="0" distR="0">
-            <wp:extent cx="5468293" cy="4075290"/>
-            <wp:effectExtent l="19050" t="19050" r="18415" b="20955"/>
-            <wp:docPr id="35" name="Grafik 35"/>
+            <wp:extent cx="5753100" cy="5286375"/>
+            <wp:effectExtent l="19050" t="19050" r="19050" b="28575"/>
+            <wp:docPr id="43" name="Picture 43"/>
             <wp:cNvGraphicFramePr>
               <a:graphicFrameLocks xmlns:a="http://schemas.openxmlformats.org/drawingml/2006/main" noChangeAspect="1"/>
             </wp:cNvGraphicFramePr>
@@ -6685,7 +7413,7 @@
               <a:graphicData uri="http://schemas.openxmlformats.org/drawingml/2006/picture">
                 <pic:pic xmlns:pic="http://schemas.openxmlformats.org/drawingml/2006/picture">
                   <pic:nvPicPr>
-                    <pic:cNvPr id="0" name="Picture 4"/>
+                    <pic:cNvPr id="0" name="Picture 9"/>
                     <pic:cNvPicPr>
                       <a:picLocks noChangeAspect="1" noChangeArrowheads="1"/>
                     </pic:cNvPicPr>
@@ -6706,15 +7434,17 @@
                   <pic:spPr bwMode="auto">
                     <a:xfrm>
                       <a:off x="0" y="0"/>
-                      <a:ext cx="5468460" cy="4075415"/>
+                      <a:ext cx="5753100" cy="5286375"/>
                     </a:xfrm>
                     <a:prstGeom prst="rect">
                       <a:avLst/>
                     </a:prstGeom>
                     <a:noFill/>
-                    <a:ln w="12700">
+                    <a:ln>
                       <a:solidFill>
-                        <a:schemeClr val="tx1"/>
+                        <a:schemeClr val="bg1">
+                          <a:lumMod val="50000"/>
+                        </a:schemeClr>
                       </a:solidFill>
                     </a:ln>
                   </pic:spPr>
@@ -6727,12 +7457,574 @@
     </w:p>
     <w:p>
       <w:pPr>
-        <w:jc w:val="left"/>
+        <w:pStyle w:val="Caption"/>
+        <w:jc w:val="center"/>
+      </w:pPr>
+      <w:r>
+        <w:t>Ansehen der lokalen Videoübertragung</w:t>
+      </w:r>
+    </w:p>
+    <w:p>
+      <w:r>
+        <w:br w:type="page"/>
+      </w:r>
+    </w:p>
+    <w:p>
+      <w:pPr>
+        <w:pStyle w:val="Heading3"/>
+      </w:pPr>
+      <w:bookmarkStart w:id="17" w:name="_Toc422087695"/>
+      <w:r>
+        <w:lastRenderedPageBreak/>
+        <w:t>Videoübertragung einer Netzwerkkamera ansehen</w:t>
+      </w:r>
+      <w:bookmarkEnd w:id="17"/>
+    </w:p>
+    <w:p>
+      <w:r>
+        <w:t>Zusätzlich zu</w:t>
+      </w:r>
+      <w:r>
+        <w:t>r</w:t>
+      </w:r>
+      <w:r>
+        <w:t xml:space="preserve"> lokalen </w:t>
+      </w:r>
+      <w:r>
+        <w:t>Videoübertragung</w:t>
+      </w:r>
+      <w:r>
+        <w:t xml:space="preserve"> </w:t>
+      </w:r>
+      <w:r>
+        <w:t xml:space="preserve">können die </w:t>
+      </w:r>
+      <w:r>
+        <w:t>Videoübertragungen</w:t>
+      </w:r>
+      <w:r>
+        <w:t xml:space="preserve"> der gespeicherten Net</w:t>
+      </w:r>
+      <w:r>
+        <w:t>z</w:t>
+      </w:r>
+      <w:r>
+        <w:t>werkkameras (Siehe Abschnitt „Verwaltung von Netzwerkkameras“) betrachtet werden, sofern diese aktiv sind.</w:t>
+      </w:r>
+    </w:p>
+    <w:p>
+      <w:r>
+        <w:t>Klicken Sie dazu in der Liste der gespeicherten Netzwerkkameras auf „Watch“</w:t>
+      </w:r>
+      <w:r>
+        <w:t xml:space="preserve"> in der Zeile mit der gewünschten Netzwerkkamera</w:t>
+      </w:r>
+      <w:r>
+        <w:t>.</w:t>
+      </w:r>
+      <w:r>
+        <w:t xml:space="preserve"> Der Videostream kann nur angezeigt werden, wenn von der Netzwerkkamera ein Videostream mit dem eingestellten Protokoll und Port bereitgestellt wird.</w:t>
+      </w:r>
+    </w:p>
+    <w:p>
+      <w:pPr>
+        <w:spacing w:after="0"/>
+        <w:jc w:val="center"/>
+      </w:pPr>
+      <w:r>
+        <w:rPr>
+          <w:noProof/>
+          <w:lang w:eastAsia="de-CH"/>
+        </w:rPr>
+        <w:drawing>
+          <wp:inline distT="0" distB="0" distL="0" distR="0">
+            <wp:extent cx="5725715" cy="6543675"/>
+            <wp:effectExtent l="19050" t="19050" r="27940" b="9525"/>
+            <wp:docPr id="40" name="Picture 40"/>
+            <wp:cNvGraphicFramePr>
+              <a:graphicFrameLocks xmlns:a="http://schemas.openxmlformats.org/drawingml/2006/main" noChangeAspect="1"/>
+            </wp:cNvGraphicFramePr>
+            <a:graphic xmlns:a="http://schemas.openxmlformats.org/drawingml/2006/main">
+              <a:graphicData uri="http://schemas.openxmlformats.org/drawingml/2006/picture">
+                <pic:pic xmlns:pic="http://schemas.openxmlformats.org/drawingml/2006/picture">
+                  <pic:nvPicPr>
+                    <pic:cNvPr id="0" name="Picture 6"/>
+                    <pic:cNvPicPr>
+                      <a:picLocks noChangeAspect="1" noChangeArrowheads="1"/>
+                    </pic:cNvPicPr>
+                  </pic:nvPicPr>
+                  <pic:blipFill>
+                    <a:blip r:embed="rId14">
+                      <a:extLst>
+                        <a:ext uri="{28A0092B-C50C-407E-A947-70E740481C1C}">
+                          <a14:useLocalDpi xmlns:a14="http://schemas.microsoft.com/office/drawing/2010/main" val="0"/>
+                        </a:ext>
+                      </a:extLst>
+                    </a:blip>
+                    <a:srcRect/>
+                    <a:stretch>
+                      <a:fillRect/>
+                    </a:stretch>
+                  </pic:blipFill>
+                  <pic:spPr bwMode="auto">
+                    <a:xfrm>
+                      <a:off x="0" y="0"/>
+                      <a:ext cx="5748979" cy="6570263"/>
+                    </a:xfrm>
+                    <a:prstGeom prst="rect">
+                      <a:avLst/>
+                    </a:prstGeom>
+                    <a:noFill/>
+                    <a:ln w="9525">
+                      <a:solidFill>
+                        <a:schemeClr val="bg1">
+                          <a:lumMod val="50000"/>
+                        </a:schemeClr>
+                      </a:solidFill>
+                    </a:ln>
+                  </pic:spPr>
+                </pic:pic>
+              </a:graphicData>
+            </a:graphic>
+          </wp:inline>
+        </w:drawing>
+      </w:r>
+    </w:p>
+    <w:p>
+      <w:pPr>
+        <w:pStyle w:val="Caption"/>
+        <w:jc w:val="center"/>
+      </w:pPr>
+      <w:r>
+        <w:t>Ansehen einer Videoübetragung einer Netzwerkkamera</w:t>
+      </w:r>
+    </w:p>
+    <w:p>
+      <w:r>
+        <w:br w:type="page"/>
+      </w:r>
+    </w:p>
+    <w:p>
+      <w:pPr>
+        <w:pStyle w:val="Heading2"/>
+      </w:pPr>
+      <w:bookmarkStart w:id="18" w:name="_Toc422087696"/>
+      <w:r>
+        <w:lastRenderedPageBreak/>
+        <w:t xml:space="preserve">Verwaltung </w:t>
+      </w:r>
+      <w:r>
+        <w:t>der</w:t>
+      </w:r>
+      <w:r>
+        <w:t xml:space="preserve"> Netzwerkkameras</w:t>
+      </w:r>
+      <w:bookmarkEnd w:id="18"/>
+    </w:p>
+    <w:p>
+      <w:r>
+        <w:t>Netzwerkkameras können auf der Seite „Livestream“ verwaltet werden.</w:t>
+      </w:r>
+    </w:p>
+    <w:p>
+      <w:pPr>
+        <w:pStyle w:val="Heading3"/>
+      </w:pPr>
+      <w:bookmarkStart w:id="19" w:name="_Toc422087697"/>
+      <w:r>
+        <w:t>Hinzufügen einer Netzwerkkamera</w:t>
+      </w:r>
+      <w:bookmarkEnd w:id="19"/>
+    </w:p>
+    <w:p>
+      <w:r>
+        <w:t xml:space="preserve">Klicken Sie auf „Add </w:t>
+      </w:r>
+      <w:proofErr w:type="spellStart"/>
+      <w:r>
+        <w:t>network</w:t>
+      </w:r>
+      <w:proofErr w:type="spellEnd"/>
+      <w:r>
+        <w:t xml:space="preserve"> Kamera“, füllen Sie die Eingabefelder aus und klicken Sie auf „Save“ um die neue Netzwerkkamera zu speichern.</w:t>
+      </w:r>
+    </w:p>
+    <w:p>
+      <w:pPr>
+        <w:jc w:val="center"/>
+      </w:pPr>
+      <w:r>
+        <w:drawing>
+          <wp:inline distT="0" distB="0" distL="0" distR="0" wp14:anchorId="63BF4059" wp14:editId="484AE000">
+            <wp:extent cx="4552950" cy="2673694"/>
+            <wp:effectExtent l="19050" t="19050" r="19050" b="12700"/>
+            <wp:docPr id="44" name="Picture 44"/>
+            <wp:cNvGraphicFramePr>
+              <a:graphicFrameLocks xmlns:a="http://schemas.openxmlformats.org/drawingml/2006/main" noChangeAspect="1"/>
+            </wp:cNvGraphicFramePr>
+            <a:graphic xmlns:a="http://schemas.openxmlformats.org/drawingml/2006/main">
+              <a:graphicData uri="http://schemas.openxmlformats.org/drawingml/2006/picture">
+                <pic:pic xmlns:pic="http://schemas.openxmlformats.org/drawingml/2006/picture">
+                  <pic:nvPicPr>
+                    <pic:cNvPr id="1" name=""/>
+                    <pic:cNvPicPr/>
+                  </pic:nvPicPr>
+                  <pic:blipFill rotWithShape="1">
+                    <a:blip r:embed="rId15"/>
+                    <a:srcRect t="52619"/>
+                    <a:stretch/>
+                  </pic:blipFill>
+                  <pic:spPr bwMode="auto">
+                    <a:xfrm>
+                      <a:off x="0" y="0"/>
+                      <a:ext cx="4565224" cy="2680902"/>
+                    </a:xfrm>
+                    <a:prstGeom prst="rect">
+                      <a:avLst/>
+                    </a:prstGeom>
+                    <a:ln w="9525" cap="flat" cmpd="sng" algn="ctr">
+                      <a:solidFill>
+                        <a:sysClr val="window" lastClr="FFFFFF">
+                          <a:lumMod val="50000"/>
+                        </a:sysClr>
+                      </a:solidFill>
+                      <a:prstDash val="solid"/>
+                      <a:round/>
+                      <a:headEnd type="none" w="med" len="med"/>
+                      <a:tailEnd type="none" w="med" len="med"/>
+                    </a:ln>
+                    <a:extLst>
+                      <a:ext uri="{53640926-AAD7-44D8-BBD7-CCE9431645EC}">
+                        <a14:shadowObscured xmlns:a14="http://schemas.microsoft.com/office/drawing/2010/main"/>
+                      </a:ext>
+                    </a:extLst>
+                  </pic:spPr>
+                </pic:pic>
+              </a:graphicData>
+            </a:graphic>
+          </wp:inline>
+        </w:drawing>
+      </w:r>
+    </w:p>
+    <w:p>
+      <w:pPr>
+        <w:pStyle w:val="Heading3"/>
+      </w:pPr>
+      <w:bookmarkStart w:id="20" w:name="_Toc422087698"/>
+      <w:r>
+        <w:t>Bearbeiten einer Netzwerkkamera</w:t>
+      </w:r>
+      <w:bookmarkEnd w:id="20"/>
+    </w:p>
+    <w:p>
+      <w:pPr>
+        <w:rPr>
+          <w:smallCaps/>
+        </w:rPr>
+      </w:pPr>
+      <w:r>
+        <w:rPr>
+          <w:smallCaps/>
+        </w:rPr>
+        <w:t xml:space="preserve">Klicken Sie beider gewünschten Netzwerkkamera auf „Edit“, aktualisieren Sie die Eingabefelder und klicken Sie auf „Save“ um die Netzwerkkamera zu </w:t>
+      </w:r>
+      <w:r>
+        <w:rPr>
+          <w:smallCaps/>
+        </w:rPr>
+        <w:t>aktualisieren</w:t>
+      </w:r>
+      <w:r>
+        <w:rPr>
+          <w:smallCaps/>
+        </w:rPr>
+        <w:t>.</w:t>
+      </w:r>
+    </w:p>
+    <w:p>
+      <w:pPr>
+        <w:jc w:val="center"/>
+        <w:rPr>
+          <w:smallCaps/>
+        </w:rPr>
+      </w:pPr>
+      <w:r>
+        <w:rPr>
+          <w:smallCaps/>
+          <w:noProof/>
+          <w:lang w:eastAsia="de-CH"/>
+        </w:rPr>
+        <w:drawing>
+          <wp:inline distT="0" distB="0" distL="0" distR="0">
+            <wp:extent cx="4524375" cy="2265926"/>
+            <wp:effectExtent l="19050" t="19050" r="9525" b="20320"/>
+            <wp:docPr id="45" name="Picture 45"/>
+            <wp:cNvGraphicFramePr>
+              <a:graphicFrameLocks xmlns:a="http://schemas.openxmlformats.org/drawingml/2006/main" noChangeAspect="1"/>
+            </wp:cNvGraphicFramePr>
+            <a:graphic xmlns:a="http://schemas.openxmlformats.org/drawingml/2006/main">
+              <a:graphicData uri="http://schemas.openxmlformats.org/drawingml/2006/picture">
+                <pic:pic xmlns:pic="http://schemas.openxmlformats.org/drawingml/2006/picture">
+                  <pic:nvPicPr>
+                    <pic:cNvPr id="0" name="Picture 10"/>
+                    <pic:cNvPicPr>
+                      <a:picLocks noChangeAspect="1" noChangeArrowheads="1"/>
+                    </pic:cNvPicPr>
+                  </pic:nvPicPr>
+                  <pic:blipFill>
+                    <a:blip r:embed="rId16">
+                      <a:extLst>
+                        <a:ext uri="{28A0092B-C50C-407E-A947-70E740481C1C}">
+                          <a14:useLocalDpi xmlns:a14="http://schemas.microsoft.com/office/drawing/2010/main" val="0"/>
+                        </a:ext>
+                      </a:extLst>
+                    </a:blip>
+                    <a:srcRect/>
+                    <a:stretch>
+                      <a:fillRect/>
+                    </a:stretch>
+                  </pic:blipFill>
+                  <pic:spPr bwMode="auto">
+                    <a:xfrm>
+                      <a:off x="0" y="0"/>
+                      <a:ext cx="4544841" cy="2276176"/>
+                    </a:xfrm>
+                    <a:prstGeom prst="rect">
+                      <a:avLst/>
+                    </a:prstGeom>
+                    <a:noFill/>
+                    <a:ln>
+                      <a:solidFill>
+                        <a:sysClr val="window" lastClr="FFFFFF">
+                          <a:lumMod val="50000"/>
+                        </a:sysClr>
+                      </a:solidFill>
+                    </a:ln>
+                  </pic:spPr>
+                </pic:pic>
+              </a:graphicData>
+            </a:graphic>
+          </wp:inline>
+        </w:drawing>
+      </w:r>
+    </w:p>
+    <w:p>
+      <w:r>
+        <w:br w:type="page"/>
+      </w:r>
+    </w:p>
+    <w:p>
+      <w:pPr>
+        <w:pStyle w:val="Heading3"/>
+      </w:pPr>
+      <w:bookmarkStart w:id="21" w:name="_Toc422087699"/>
+      <w:r>
+        <w:lastRenderedPageBreak/>
+        <w:t>Entfernen einer Netzwerkkamera</w:t>
+      </w:r>
+      <w:bookmarkEnd w:id="21"/>
+    </w:p>
+    <w:p>
+      <w:r>
+        <w:t>Klicken Sie bei der gewünschten Netzwerkkamera auf „Delete“ und bestätigen Sie den Warndialog um die Netzwerkkamera zu entfernen.</w:t>
+      </w:r>
+    </w:p>
+    <w:p>
+      <w:pPr>
+        <w:jc w:val="center"/>
+      </w:pPr>
+      <w:r>
+        <w:rPr>
+          <w:noProof/>
+          <w:lang w:eastAsia="de-CH"/>
+        </w:rPr>
+        <w:drawing>
+          <wp:inline distT="0" distB="0" distL="0" distR="0">
+            <wp:extent cx="4241141" cy="2124075"/>
+            <wp:effectExtent l="19050" t="19050" r="26670" b="9525"/>
+            <wp:docPr id="46" name="Picture 46"/>
+            <wp:cNvGraphicFramePr>
+              <a:graphicFrameLocks xmlns:a="http://schemas.openxmlformats.org/drawingml/2006/main" noChangeAspect="1"/>
+            </wp:cNvGraphicFramePr>
+            <a:graphic xmlns:a="http://schemas.openxmlformats.org/drawingml/2006/main">
+              <a:graphicData uri="http://schemas.openxmlformats.org/drawingml/2006/picture">
+                <pic:pic xmlns:pic="http://schemas.openxmlformats.org/drawingml/2006/picture">
+                  <pic:nvPicPr>
+                    <pic:cNvPr id="0" name="Picture 11"/>
+                    <pic:cNvPicPr>
+                      <a:picLocks noChangeAspect="1" noChangeArrowheads="1"/>
+                    </pic:cNvPicPr>
+                  </pic:nvPicPr>
+                  <pic:blipFill>
+                    <a:blip r:embed="rId17">
+                      <a:extLst>
+                        <a:ext uri="{28A0092B-C50C-407E-A947-70E740481C1C}">
+                          <a14:useLocalDpi xmlns:a14="http://schemas.microsoft.com/office/drawing/2010/main" val="0"/>
+                        </a:ext>
+                      </a:extLst>
+                    </a:blip>
+                    <a:srcRect/>
+                    <a:stretch>
+                      <a:fillRect/>
+                    </a:stretch>
+                  </pic:blipFill>
+                  <pic:spPr bwMode="auto">
+                    <a:xfrm>
+                      <a:off x="0" y="0"/>
+                      <a:ext cx="4245589" cy="2126302"/>
+                    </a:xfrm>
+                    <a:prstGeom prst="rect">
+                      <a:avLst/>
+                    </a:prstGeom>
+                    <a:noFill/>
+                    <a:ln>
+                      <a:solidFill>
+                        <a:sysClr val="window" lastClr="FFFFFF">
+                          <a:lumMod val="50000"/>
+                        </a:sysClr>
+                      </a:solidFill>
+                    </a:ln>
+                  </pic:spPr>
+                </pic:pic>
+              </a:graphicData>
+            </a:graphic>
+          </wp:inline>
+        </w:drawing>
+      </w:r>
+    </w:p>
+    <w:p>
+      <w:r>
+        <w:br w:type="page"/>
+      </w:r>
+    </w:p>
+    <w:p>
+      <w:pPr>
+        <w:jc w:val="center"/>
+      </w:pPr>
+    </w:p>
+    <w:p>
+      <w:pPr>
+        <w:pStyle w:val="Heading2"/>
+      </w:pPr>
+      <w:bookmarkStart w:id="22" w:name="_Toc422087700"/>
+      <w:r>
+        <w:t>Ansehen eines aufgezeichneten Überwachungsvideos</w:t>
+      </w:r>
+      <w:bookmarkEnd w:id="22"/>
+    </w:p>
+    <w:p>
+      <w:r>
+        <w:t>Die aufgezeichneten Überwachungsvideos können auf der Seite „Video Archive“ angesehen werden.</w:t>
+      </w:r>
+    </w:p>
+    <w:p>
+      <w:r>
+        <w:t>Klicken Sie in der Liste der aufgezeichneten Überwachungsvideos auf „Watch“ in der Zeile des gewünschten Videos um es im Browser abzuspielen. Sie können es mit „Download“ auch herunterladen und mit „Delete“ vom Raspberry Pi löschen.</w:t>
+      </w:r>
+    </w:p>
+    <w:p>
+      <w:pPr>
+        <w:spacing w:after="0"/>
+        <w:jc w:val="center"/>
+      </w:pPr>
+      <w:r>
+        <w:rPr>
+          <w:noProof/>
+          <w:lang w:eastAsia="de-CH"/>
+        </w:rPr>
+        <w:drawing>
+          <wp:inline distT="0" distB="0" distL="0" distR="0">
+            <wp:extent cx="5762625" cy="5695950"/>
+            <wp:effectExtent l="19050" t="19050" r="28575" b="19050"/>
+            <wp:docPr id="42" name="Picture 42"/>
+            <wp:cNvGraphicFramePr>
+              <a:graphicFrameLocks xmlns:a="http://schemas.openxmlformats.org/drawingml/2006/main" noChangeAspect="1"/>
+            </wp:cNvGraphicFramePr>
+            <a:graphic xmlns:a="http://schemas.openxmlformats.org/drawingml/2006/main">
+              <a:graphicData uri="http://schemas.openxmlformats.org/drawingml/2006/picture">
+                <pic:pic xmlns:pic="http://schemas.openxmlformats.org/drawingml/2006/picture">
+                  <pic:nvPicPr>
+                    <pic:cNvPr id="0" name="Picture 8"/>
+                    <pic:cNvPicPr>
+                      <a:picLocks noChangeAspect="1" noChangeArrowheads="1"/>
+                    </pic:cNvPicPr>
+                  </pic:nvPicPr>
+                  <pic:blipFill>
+                    <a:blip r:embed="rId18">
+                      <a:extLst>
+                        <a:ext uri="{28A0092B-C50C-407E-A947-70E740481C1C}">
+                          <a14:useLocalDpi xmlns:a14="http://schemas.microsoft.com/office/drawing/2010/main" val="0"/>
+                        </a:ext>
+                      </a:extLst>
+                    </a:blip>
+                    <a:srcRect/>
+                    <a:stretch>
+                      <a:fillRect/>
+                    </a:stretch>
+                  </pic:blipFill>
+                  <pic:spPr bwMode="auto">
+                    <a:xfrm>
+                      <a:off x="0" y="0"/>
+                      <a:ext cx="5762625" cy="5695950"/>
+                    </a:xfrm>
+                    <a:prstGeom prst="rect">
+                      <a:avLst/>
+                    </a:prstGeom>
+                    <a:noFill/>
+                    <a:ln>
+                      <a:solidFill>
+                        <a:schemeClr val="bg1">
+                          <a:lumMod val="50000"/>
+                        </a:schemeClr>
+                      </a:solidFill>
+                    </a:ln>
+                  </pic:spPr>
+                </pic:pic>
+              </a:graphicData>
+            </a:graphic>
+          </wp:inline>
+        </w:drawing>
+      </w:r>
+    </w:p>
+    <w:p>
+      <w:pPr>
+        <w:pStyle w:val="Caption"/>
+        <w:jc w:val="center"/>
+      </w:pPr>
+      <w:r>
+        <w:t>Ansehen eine</w:t>
+      </w:r>
+      <w:r>
+        <w:t>s aufgezeichneten Überwachungsvideos</w:t>
+      </w:r>
+    </w:p>
+    <w:p>
+      <w:r>
+        <w:t xml:space="preserve">Überwachungsvideos werden nur aufgezeichnet während sich die Kamera im Modus „Motion </w:t>
+      </w:r>
+      <w:proofErr w:type="spellStart"/>
+      <w:r>
+        <w:t>Detection</w:t>
+      </w:r>
+      <w:proofErr w:type="spellEnd"/>
+      <w:r>
+        <w:t>“ befindet (siehe Abschnitt „Umschalten des Betriebsmodus“).</w:t>
+      </w:r>
+    </w:p>
+    <w:bookmarkEnd w:id="0"/>
+    <w:p>
+      <w:pPr>
+        <w:rPr>
+          <w:smallCaps/>
+          <w:spacing w:val="5"/>
+          <w:sz w:val="24"/>
+          <w:szCs w:val="24"/>
+        </w:rPr>
       </w:pPr>
     </w:p>
     <w:sectPr>
-      <w:headerReference w:type="default" r:id="rId14"/>
-      <w:footerReference w:type="default" r:id="rId15"/>
+      <w:headerReference w:type="default" r:id="rId19"/>
+      <w:footerReference w:type="default" r:id="rId20"/>
       <w:type w:val="continuous"/>
       <w:pgSz w:w="11906" w:h="16838"/>
       <w:pgMar w:top="1417" w:right="1417" w:bottom="1134" w:left="1417" w:header="708" w:footer="708" w:gutter="0"/>
@@ -6887,7 +8179,7 @@
         <w:szCs w:val="16"/>
         <w:lang w:val="de-DE"/>
       </w:rPr>
-      <w:t>8</w:t>
+      <w:t>4</w:t>
     </w:r>
     <w:r>
       <w:rPr>
@@ -6948,7 +8240,7 @@
         <w:szCs w:val="16"/>
         <w:lang w:val="de-DE"/>
       </w:rPr>
-      <w:t>8</w:t>
+      <w:t>11</w:t>
     </w:r>
     <w:r>
       <w:rPr>
@@ -7006,31 +8298,7 @@
         <w:sz w:val="16"/>
         <w:szCs w:val="16"/>
       </w:rPr>
-      <w:t xml:space="preserve">Experte: </w:t>
-    </w:r>
-    <w:r>
-      <w:rPr>
-        <w:rFonts w:ascii="Arial" w:hAnsi="Arial" w:cs="Arial"/>
-        <w:sz w:val="16"/>
-        <w:szCs w:val="16"/>
-      </w:rPr>
-      <w:t>B</w:t>
-    </w:r>
-    <w:r>
-      <w:rPr>
-        <w:rFonts w:ascii="Arial" w:hAnsi="Arial" w:cs="Arial"/>
-        <w:sz w:val="16"/>
-        <w:szCs w:val="16"/>
-      </w:rPr>
-      <w:t xml:space="preserve">. </w:t>
-    </w:r>
-    <w:r>
-      <w:rPr>
-        <w:rFonts w:ascii="Arial" w:hAnsi="Arial" w:cs="Arial"/>
-        <w:sz w:val="16"/>
-        <w:szCs w:val="16"/>
-      </w:rPr>
-      <w:t>Duc</w:t>
+      <w:t>Experte: B. Duc</w:t>
     </w:r>
     <w:r>
       <w:rPr>
@@ -7039,13 +8307,6 @@
         <w:szCs w:val="16"/>
       </w:rPr>
       <w:tab/>
-    </w:r>
-    <w:r>
-      <w:rPr>
-        <w:rFonts w:ascii="Arial" w:hAnsi="Arial" w:cs="Arial"/>
-        <w:sz w:val="16"/>
-        <w:szCs w:val="16"/>
-      </w:rPr>
       <w:t>GIB Muttenz</w:t>
     </w:r>
     <w:r>
@@ -7768,7 +9029,6 @@
     <w:next w:val="Normal"/>
     <w:link w:val="Heading4Char"/>
     <w:uiPriority w:val="9"/>
-    <w:semiHidden/>
     <w:unhideWhenUsed/>
     <w:qFormat/>
     <w:rsid w:val="004F02AE"/>
@@ -8018,7 +9278,6 @@
     <w:basedOn w:val="DefaultParagraphFont"/>
     <w:link w:val="Heading4"/>
     <w:uiPriority w:val="9"/>
-    <w:semiHidden/>
     <w:rsid w:val="004F02AE"/>
     <w:rPr>
       <w:i/>
@@ -9065,7 +10324,7 @@
 </file>
 
 <file path=customXml/itemProps2.xml><?xml version="1.0" encoding="utf-8"?>
-<ds:datastoreItem xmlns:ds="http://schemas.openxmlformats.org/officeDocument/2006/customXml" ds:itemID="{E5174DC6-0FC1-493A-8922-6575D699DDEC}">
+<ds:datastoreItem xmlns:ds="http://schemas.openxmlformats.org/officeDocument/2006/customXml" ds:itemID="{F5896ADD-DB3C-436F-9ED1-8D99D6C6EA25}">
   <ds:schemaRefs>
     <ds:schemaRef ds:uri="http://schemas.openxmlformats.org/officeDocument/2006/bibliography"/>
   </ds:schemaRefs>

</xml_diff>

<commit_message>
Updated documentation and notes
</commit_message>
<xml_diff>
--- a/doc/User Manual.docx
+++ b/doc/User Manual.docx
@@ -1,6 +1,6 @@
 
 <file path=word/document.xml><?xml version="1.0" encoding="utf-8"?>
-<w:document xmlns:wpc="http://schemas.microsoft.com/office/word/2010/wordprocessingCanvas" xmlns:mc="http://schemas.openxmlformats.org/markup-compatibility/2006" xmlns:o="urn:schemas-microsoft-com:office:office" xmlns:r="http://schemas.openxmlformats.org/officeDocument/2006/relationships" xmlns:m="http://schemas.openxmlformats.org/officeDocument/2006/math" xmlns:v="urn:schemas-microsoft-com:vml" xmlns:wp14="http://schemas.microsoft.com/office/word/2010/wordprocessingDrawing" xmlns:wp="http://schemas.openxmlformats.org/drawingml/2006/wordprocessingDrawing" xmlns:w10="urn:schemas-microsoft-com:office:word" xmlns:w="http://schemas.openxmlformats.org/wordprocessingml/2006/main" xmlns:w14="http://schemas.microsoft.com/office/word/2010/wordml" xmlns:wpg="http://schemas.microsoft.com/office/word/2010/wordprocessingGroup" xmlns:wpi="http://schemas.microsoft.com/office/word/2010/wordprocessingInk" xmlns:wne="http://schemas.microsoft.com/office/word/2006/wordml" xmlns:wps="http://schemas.microsoft.com/office/word/2010/wordprocessingShape" mc:Ignorable="w14 wp14">
+<w:document xmlns:wpc="http://schemas.microsoft.com/office/word/2010/wordprocessingCanvas" xmlns:mc="http://schemas.openxmlformats.org/markup-compatibility/2006" xmlns:o="urn:schemas-microsoft-com:office:office" xmlns:r="http://schemas.openxmlformats.org/officeDocument/2006/relationships" xmlns:m="http://schemas.openxmlformats.org/officeDocument/2006/math" xmlns:v="urn:schemas-microsoft-com:vml" xmlns:wp14="http://schemas.microsoft.com/office/word/2010/wordprocessingDrawing" xmlns:wp="http://schemas.openxmlformats.org/drawingml/2006/wordprocessingDrawing" xmlns:w10="urn:schemas-microsoft-com:office:word" xmlns:w="http://schemas.openxmlformats.org/wordprocessingml/2006/main" xmlns:w14="http://schemas.microsoft.com/office/word/2010/wordml" xmlns:w15="http://schemas.microsoft.com/office/word/2012/wordml" xmlns:wpg="http://schemas.microsoft.com/office/word/2010/wordprocessingGroup" xmlns:wpi="http://schemas.microsoft.com/office/word/2010/wordprocessingInk" xmlns:wne="http://schemas.microsoft.com/office/word/2006/wordml" xmlns:wps="http://schemas.microsoft.com/office/word/2010/wordprocessingShape" mc:Ignorable="w14 w15 wp14">
   <w:body>
     <w:sdt>
       <w:sdtPr>
@@ -18,7 +18,7 @@
       <w:sdtContent>
         <w:p>
           <w:pPr>
-            <w:pStyle w:val="KeinLeerraum"/>
+            <w:pStyle w:val="NoSpacing"/>
           </w:pPr>
           <w:r>
             <w:rPr>
@@ -158,7 +158,7 @@
                                   <w:sdtContent>
                                     <w:p>
                                       <w:pPr>
-                                        <w:pStyle w:val="KeinLeerraum"/>
+                                        <w:pStyle w:val="NoSpacing"/>
                                         <w:jc w:val="right"/>
                                         <w:rPr>
                                           <w:color w:val="FFFFFF" w:themeColor="background1"/>
@@ -3434,7 +3434,7 @@
               </mc:Choice>
               <mc:Fallback>
                 <w:pict>
-                  <v:group id="Gruppe 2" o:spid="_x0000_s1026" style="position:absolute;left:0;text-align:left;margin-left:0;margin-top:0;width:172.8pt;height:718.55pt;z-index:-251653120;mso-width-percent:330;mso-height-percent:950;mso-left-percent:40;mso-position-horizontal-relative:page;mso-position-vertical:center;mso-position-vertical-relative:page;mso-width-percent:330;mso-height-percent:950;mso-left-percent:40" coordsize="21945,91257" o:gfxdata="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">
+                  <v:group w14:anchorId="215EAAC1" id="Gruppe 2" o:spid="_x0000_s1026" style="position:absolute;left:0;text-align:left;margin-left:0;margin-top:0;width:172.8pt;height:718.55pt;z-index:-251653120;mso-width-percent:330;mso-height-percent:950;mso-left-percent:40;mso-position-horizontal-relative:page;mso-position-vertical:center;mso-position-vertical-relative:page;mso-width-percent:330;mso-height-percent:950;mso-left-percent:40" coordsize="21945,91257" o:gfxdata="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">
                     <v:rect id="Rechteck 3" o:spid="_x0000_s1027" style="position:absolute;width:1945;height:91257;visibility:visible;mso-wrap-style:square;v-text-anchor:middle" o:gfxdata="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" fillcolor="#335b74 [3215]" stroked="f" strokeweight="1pt"/>
                     <v:shapetype id="_x0000_t15" coordsize="21600,21600" o:spt="15" adj="16200" path="m@0,l,,,21600@0,21600,21600,10800xe">
                       <v:stroke joinstyle="miter"/>
@@ -3472,7 +3472,7 @@
                             <w:sdtContent>
                               <w:p>
                                 <w:pPr>
-                                  <w:pStyle w:val="KeinLeerraum"/>
+                                  <w:pStyle w:val="NoSpacing"/>
                                   <w:jc w:val="right"/>
                                   <w:rPr>
                                     <w:color w:val="FFFFFF" w:themeColor="background1"/>
@@ -3675,7 +3675,7 @@
                             <w:txbxContent>
                               <w:p>
                                 <w:pPr>
-                                  <w:pStyle w:val="KeinLeerraum"/>
+                                  <w:pStyle w:val="NoSpacing"/>
                                   <w:rPr>
                                     <w:color w:val="1CADE4" w:themeColor="accent1"/>
                                     <w:sz w:val="26"/>
@@ -3710,7 +3710,7 @@
                               </w:p>
                               <w:p>
                                 <w:pPr>
-                                  <w:pStyle w:val="KeinLeerraum"/>
+                                  <w:pStyle w:val="NoSpacing"/>
                                   <w:rPr>
                                     <w:color w:val="595959" w:themeColor="text1" w:themeTint="A6"/>
                                   </w:rPr>
@@ -3768,7 +3768,7 @@
               </mc:Choice>
               <mc:Fallback>
                 <w:pict>
-                  <v:shapetype id="_x0000_t202" coordsize="21600,21600" o:spt="202" path="m,l,21600r21600,l21600,xe">
+                  <v:shapetype w14:anchorId="1857B9FD" id="_x0000_t202" coordsize="21600,21600" o:spt="202" path="m,l,21600r21600,l21600,xe">
                     <v:stroke joinstyle="miter"/>
                     <v:path gradientshapeok="t" o:connecttype="rect"/>
                   </v:shapetype>
@@ -3777,7 +3777,7 @@
                       <w:txbxContent>
                         <w:p>
                           <w:pPr>
-                            <w:pStyle w:val="KeinLeerraum"/>
+                            <w:pStyle w:val="NoSpacing"/>
                             <w:rPr>
                               <w:color w:val="1CADE4" w:themeColor="accent1"/>
                               <w:sz w:val="26"/>
@@ -3812,7 +3812,7 @@
                         </w:p>
                         <w:p>
                           <w:pPr>
-                            <w:pStyle w:val="KeinLeerraum"/>
+                            <w:pStyle w:val="NoSpacing"/>
                             <w:rPr>
                               <w:color w:val="595959" w:themeColor="text1" w:themeTint="A6"/>
                             </w:rPr>
@@ -3931,7 +3931,7 @@
                             <w:txbxContent>
                               <w:p>
                                 <w:pPr>
-                                  <w:pStyle w:val="KeinLeerraum"/>
+                                  <w:pStyle w:val="NoSpacing"/>
                                   <w:spacing w:before="120"/>
                                   <w:rPr>
                                     <w:rFonts w:asciiTheme="majorHAnsi" w:eastAsiaTheme="majorEastAsia" w:hAnsiTheme="majorHAnsi" w:cstheme="majorBidi"/>
@@ -4024,12 +4024,12 @@
               </mc:Choice>
               <mc:Fallback>
                 <w:pict>
-                  <v:shape id="Textfeld 1" o:spid="_x0000_s1056" type="#_x0000_t202" style="position:absolute;left:0;text-align:left;margin-left:0;margin-top:0;width:4in;height:84.25pt;z-index:251660288;visibility:visible;mso-wrap-style:square;mso-width-percent:450;mso-height-percent:0;mso-left-percent:420;mso-top-percent:175;mso-wrap-distance-left:9pt;mso-wrap-distance-top:0;mso-wrap-distance-right:9pt;mso-wrap-distance-bottom:0;mso-position-horizontal-relative:page;mso-position-vertical-relative:page;mso-width-percent:450;mso-height-percent:0;mso-left-percent:420;mso-top-percent:175;mso-width-relative:page;mso-height-relative:margin;v-text-anchor:top" o:gfxdata="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" filled="f" stroked="f" strokeweight=".5pt">
+                  <v:shape w14:anchorId="6A38CF7E" id="Textfeld 1" o:spid="_x0000_s1056" type="#_x0000_t202" style="position:absolute;left:0;text-align:left;margin-left:0;margin-top:0;width:4in;height:84.25pt;z-index:251660288;visibility:visible;mso-wrap-style:square;mso-width-percent:450;mso-height-percent:0;mso-left-percent:420;mso-top-percent:175;mso-wrap-distance-left:9pt;mso-wrap-distance-top:0;mso-wrap-distance-right:9pt;mso-wrap-distance-bottom:0;mso-position-horizontal-relative:page;mso-position-vertical-relative:page;mso-width-percent:450;mso-height-percent:0;mso-left-percent:420;mso-top-percent:175;mso-width-relative:page;mso-height-relative:margin;v-text-anchor:top" o:gfxdata="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" filled="f" stroked="f" strokeweight=".5pt">
                     <v:textbox style="mso-fit-shape-to-text:t" inset="0,0,0,0">
                       <w:txbxContent>
                         <w:p>
                           <w:pPr>
-                            <w:pStyle w:val="KeinLeerraum"/>
+                            <w:pStyle w:val="NoSpacing"/>
                             <w:spacing w:before="120"/>
                             <w:rPr>
                               <w:rFonts w:asciiTheme="majorHAnsi" w:eastAsiaTheme="majorEastAsia" w:hAnsiTheme="majorHAnsi" w:cstheme="majorBidi"/>
@@ -4121,9 +4121,9 @@
     </w:sdt>
     <w:p>
       <w:pPr>
-        <w:pStyle w:val="berschrift1"/>
+        <w:pStyle w:val="Heading1"/>
       </w:pPr>
-      <w:bookmarkStart w:id="0" w:name="_Toc422142266"/>
+      <w:bookmarkStart w:id="0" w:name="_Toc422174159"/>
       <w:r>
         <w:lastRenderedPageBreak/>
         <w:t>Document Summary</w:t>
@@ -4162,15 +4162,12 @@
         <w:t xml:space="preserve"> </w:t>
       </w:r>
       <w:r>
-        <w:t>we</w:t>
-      </w:r>
-      <w:r>
-        <w:t>l</w:t>
-      </w:r>
-      <w:r>
-        <w:t>che als ein Schulprojekt für Modul 152 an der GIBM von Dimitri Vranken (</w:t>
-      </w:r>
-      <w:hyperlink r:id="rId10" w:history="1">
+        <w:t>welche als ein Schulprojekt für Modul 152 an der GIBM von Dimitri Vranken (</w:t>
+      </w:r>
+      <w:r>
+        <w:t xml:space="preserve">Kontakt: </w:t>
+      </w:r>
+      <w:hyperlink r:id="rId9" w:history="1">
         <w:r>
           <w:rPr>
             <w:rStyle w:val="Hyperlink"/>
@@ -4179,13 +4176,7 @@
         </w:r>
       </w:hyperlink>
       <w:r>
-        <w:t>) entw</w:t>
-      </w:r>
-      <w:r>
-        <w:t>i</w:t>
-      </w:r>
-      <w:r>
-        <w:t>ckelt wurde</w:t>
+        <w:t>) entwickelt wurde</w:t>
       </w:r>
       <w:r>
         <w:t>.</w:t>
@@ -4212,13 +4203,7 @@
         <w:t>kann</w:t>
       </w:r>
       <w:r>
-        <w:t xml:space="preserve"> unter and</w:t>
-      </w:r>
-      <w:r>
-        <w:t>e</w:t>
-      </w:r>
-      <w:r>
-        <w:t>rem</w:t>
+        <w:t xml:space="preserve"> unter anderem</w:t>
       </w:r>
       <w:r>
         <w:t xml:space="preserve"> einen Videostream</w:t>
@@ -4264,19 +4249,7 @@
         <w:rPr>
           <w:i/>
         </w:rPr>
-        <w:t>ei</w:t>
-      </w:r>
-      <w:r>
-        <w:rPr>
-          <w:i/>
-        </w:rPr>
-        <w:t>n</w:t>
-      </w:r>
-      <w:r>
-        <w:rPr>
-          <w:i/>
-        </w:rPr>
-        <w:t>gesetzt</w:t>
+        <w:t>eingesetzt</w:t>
       </w:r>
       <w:r>
         <w:rPr>
@@ -4348,19 +4321,7 @@
         <w:rPr>
           <w:i/>
         </w:rPr>
-        <w:t>g</w:t>
-      </w:r>
-      <w:r>
-        <w:rPr>
-          <w:i/>
-        </w:rPr>
-        <w:t>e</w:t>
-      </w:r>
-      <w:r>
-        <w:rPr>
-          <w:i/>
-        </w:rPr>
-        <w:t xml:space="preserve">nes Risiko, </w:t>
+        <w:t xml:space="preserve">genes Risiko, </w:t>
       </w:r>
       <w:r>
         <w:rPr>
@@ -4369,7 +4330,7 @@
         <w:t>jegliche Haftung wird abgelehnt.</w:t>
       </w:r>
     </w:p>
-    <w:bookmarkStart w:id="1" w:name="_Toc422142267" w:displacedByCustomXml="next"/>
+    <w:bookmarkStart w:id="1" w:name="_Toc422174160" w:displacedByCustomXml="next"/>
     <w:sdt>
       <w:sdtPr>
         <w:rPr>
@@ -4394,7 +4355,7 @@
       <w:sdtContent>
         <w:p>
           <w:pPr>
-            <w:pStyle w:val="berschrift1"/>
+            <w:pStyle w:val="Heading1"/>
           </w:pPr>
           <w:r>
             <w:t>Inhaltsverzeichnis</w:t>
@@ -4403,7 +4364,7 @@
         </w:p>
         <w:p>
           <w:pPr>
-            <w:pStyle w:val="Verzeichnis1"/>
+            <w:pStyle w:val="TOC1"/>
             <w:tabs>
               <w:tab w:val="right" w:leader="dot" w:pos="9062"/>
             </w:tabs>
@@ -4423,7 +4384,7 @@
           <w:r>
             <w:fldChar w:fldCharType="separate"/>
           </w:r>
-          <w:hyperlink w:anchor="_Toc422142266" w:history="1">
+          <w:hyperlink w:anchor="_Toc422174159" w:history="1">
             <w:r>
               <w:rPr>
                 <w:rStyle w:val="Hyperlink"/>
@@ -4450,7 +4411,7 @@
                 <w:noProof/>
                 <w:webHidden/>
               </w:rPr>
-              <w:instrText xml:space="preserve"> PAGEREF _Toc422142266 \h </w:instrText>
+              <w:instrText xml:space="preserve"> PAGEREF _Toc422174159 \h </w:instrText>
             </w:r>
             <w:r>
               <w:rPr>
@@ -4483,7 +4444,7 @@
         </w:p>
         <w:p>
           <w:pPr>
-            <w:pStyle w:val="Verzeichnis1"/>
+            <w:pStyle w:val="TOC1"/>
             <w:tabs>
               <w:tab w:val="right" w:leader="dot" w:pos="9062"/>
             </w:tabs>
@@ -4494,7 +4455,7 @@
               <w:lang w:eastAsia="de-CH"/>
             </w:rPr>
           </w:pPr>
-          <w:hyperlink w:anchor="_Toc422142267" w:history="1">
+          <w:hyperlink w:anchor="_Toc422174160" w:history="1">
             <w:r>
               <w:rPr>
                 <w:rStyle w:val="Hyperlink"/>
@@ -4521,7 +4482,7 @@
                 <w:noProof/>
                 <w:webHidden/>
               </w:rPr>
-              <w:instrText xml:space="preserve"> PAGEREF _Toc422142267 \h </w:instrText>
+              <w:instrText xml:space="preserve"> PAGEREF _Toc422174160 \h </w:instrText>
             </w:r>
             <w:r>
               <w:rPr>
@@ -4554,7 +4515,7 @@
         </w:p>
         <w:p>
           <w:pPr>
-            <w:pStyle w:val="Verzeichnis1"/>
+            <w:pStyle w:val="TOC1"/>
             <w:tabs>
               <w:tab w:val="right" w:leader="dot" w:pos="9062"/>
             </w:tabs>
@@ -4565,7 +4526,7 @@
               <w:lang w:eastAsia="de-CH"/>
             </w:rPr>
           </w:pPr>
-          <w:hyperlink w:anchor="_Toc422142268" w:history="1">
+          <w:hyperlink w:anchor="_Toc422174161" w:history="1">
             <w:r>
               <w:rPr>
                 <w:rStyle w:val="Hyperlink"/>
@@ -4592,7 +4553,7 @@
                 <w:noProof/>
                 <w:webHidden/>
               </w:rPr>
-              <w:instrText xml:space="preserve"> PAGEREF _Toc422142268 \h </w:instrText>
+              <w:instrText xml:space="preserve"> PAGEREF _Toc422174161 \h </w:instrText>
             </w:r>
             <w:r>
               <w:rPr>
@@ -4625,7 +4586,7 @@
         </w:p>
         <w:p>
           <w:pPr>
-            <w:pStyle w:val="Verzeichnis2"/>
+            <w:pStyle w:val="TOC2"/>
             <w:tabs>
               <w:tab w:val="right" w:leader="dot" w:pos="9062"/>
             </w:tabs>
@@ -4636,7 +4597,7 @@
               <w:lang w:eastAsia="de-CH"/>
             </w:rPr>
           </w:pPr>
-          <w:hyperlink w:anchor="_Toc422142269" w:history="1">
+          <w:hyperlink w:anchor="_Toc422174162" w:history="1">
             <w:r>
               <w:rPr>
                 <w:rStyle w:val="Hyperlink"/>
@@ -4663,7 +4624,7 @@
                 <w:noProof/>
                 <w:webHidden/>
               </w:rPr>
-              <w:instrText xml:space="preserve"> PAGEREF _Toc422142269 \h </w:instrText>
+              <w:instrText xml:space="preserve"> PAGEREF _Toc422174162 \h </w:instrText>
             </w:r>
             <w:r>
               <w:rPr>
@@ -4696,7 +4657,7 @@
         </w:p>
         <w:p>
           <w:pPr>
-            <w:pStyle w:val="Verzeichnis2"/>
+            <w:pStyle w:val="TOC2"/>
             <w:tabs>
               <w:tab w:val="right" w:leader="dot" w:pos="9062"/>
             </w:tabs>
@@ -4707,7 +4668,7 @@
               <w:lang w:eastAsia="de-CH"/>
             </w:rPr>
           </w:pPr>
-          <w:hyperlink w:anchor="_Toc422142270" w:history="1">
+          <w:hyperlink w:anchor="_Toc422174163" w:history="1">
             <w:r>
               <w:rPr>
                 <w:rStyle w:val="Hyperlink"/>
@@ -4734,7 +4695,7 @@
                 <w:noProof/>
                 <w:webHidden/>
               </w:rPr>
-              <w:instrText xml:space="preserve"> PAGEREF _Toc422142270 \h </w:instrText>
+              <w:instrText xml:space="preserve"> PAGEREF _Toc422174163 \h </w:instrText>
             </w:r>
             <w:r>
               <w:rPr>
@@ -4767,7 +4728,7 @@
         </w:p>
         <w:p>
           <w:pPr>
-            <w:pStyle w:val="Verzeichnis2"/>
+            <w:pStyle w:val="TOC2"/>
             <w:tabs>
               <w:tab w:val="right" w:leader="dot" w:pos="9062"/>
             </w:tabs>
@@ -4778,7 +4739,7 @@
               <w:lang w:eastAsia="de-CH"/>
             </w:rPr>
           </w:pPr>
-          <w:hyperlink w:anchor="_Toc422142271" w:history="1">
+          <w:hyperlink w:anchor="_Toc422174164" w:history="1">
             <w:r>
               <w:rPr>
                 <w:rStyle w:val="Hyperlink"/>
@@ -4805,7 +4766,7 @@
                 <w:noProof/>
                 <w:webHidden/>
               </w:rPr>
-              <w:instrText xml:space="preserve"> PAGEREF _Toc422142271 \h </w:instrText>
+              <w:instrText xml:space="preserve"> PAGEREF _Toc422174164 \h </w:instrText>
             </w:r>
             <w:r>
               <w:rPr>
@@ -4838,7 +4799,7 @@
         </w:p>
         <w:p>
           <w:pPr>
-            <w:pStyle w:val="Verzeichnis2"/>
+            <w:pStyle w:val="TOC2"/>
             <w:tabs>
               <w:tab w:val="right" w:leader="dot" w:pos="9062"/>
             </w:tabs>
@@ -4849,7 +4810,7 @@
               <w:lang w:eastAsia="de-CH"/>
             </w:rPr>
           </w:pPr>
-          <w:hyperlink w:anchor="_Toc422142272" w:history="1">
+          <w:hyperlink w:anchor="_Toc422174165" w:history="1">
             <w:r>
               <w:rPr>
                 <w:rStyle w:val="Hyperlink"/>
@@ -4876,7 +4837,7 @@
                 <w:noProof/>
                 <w:webHidden/>
               </w:rPr>
-              <w:instrText xml:space="preserve"> PAGEREF _Toc422142272 \h </w:instrText>
+              <w:instrText xml:space="preserve"> PAGEREF _Toc422174165 \h </w:instrText>
             </w:r>
             <w:r>
               <w:rPr>
@@ -4909,7 +4870,7 @@
         </w:p>
         <w:p>
           <w:pPr>
-            <w:pStyle w:val="Verzeichnis2"/>
+            <w:pStyle w:val="TOC2"/>
             <w:tabs>
               <w:tab w:val="right" w:leader="dot" w:pos="9062"/>
             </w:tabs>
@@ -4920,7 +4881,7 @@
               <w:lang w:eastAsia="de-CH"/>
             </w:rPr>
           </w:pPr>
-          <w:hyperlink w:anchor="_Toc422142273" w:history="1">
+          <w:hyperlink w:anchor="_Toc422174166" w:history="1">
             <w:r>
               <w:rPr>
                 <w:rStyle w:val="Hyperlink"/>
@@ -4947,7 +4908,7 @@
                 <w:noProof/>
                 <w:webHidden/>
               </w:rPr>
-              <w:instrText xml:space="preserve"> PAGEREF _Toc422142273 \h </w:instrText>
+              <w:instrText xml:space="preserve"> PAGEREF _Toc422174166 \h </w:instrText>
             </w:r>
             <w:r>
               <w:rPr>
@@ -4980,7 +4941,7 @@
         </w:p>
         <w:p>
           <w:pPr>
-            <w:pStyle w:val="Verzeichnis1"/>
+            <w:pStyle w:val="TOC1"/>
             <w:tabs>
               <w:tab w:val="right" w:leader="dot" w:pos="9062"/>
             </w:tabs>
@@ -4991,7 +4952,7 @@
               <w:lang w:eastAsia="de-CH"/>
             </w:rPr>
           </w:pPr>
-          <w:hyperlink w:anchor="_Toc422142274" w:history="1">
+          <w:hyperlink w:anchor="_Toc422174167" w:history="1">
             <w:r>
               <w:rPr>
                 <w:rStyle w:val="Hyperlink"/>
@@ -5018,7 +4979,7 @@
                 <w:noProof/>
                 <w:webHidden/>
               </w:rPr>
-              <w:instrText xml:space="preserve"> PAGEREF _Toc422142274 \h </w:instrText>
+              <w:instrText xml:space="preserve"> PAGEREF _Toc422174167 \h </w:instrText>
             </w:r>
             <w:r>
               <w:rPr>
@@ -5051,7 +5012,7 @@
         </w:p>
         <w:p>
           <w:pPr>
-            <w:pStyle w:val="Verzeichnis2"/>
+            <w:pStyle w:val="TOC2"/>
             <w:tabs>
               <w:tab w:val="right" w:leader="dot" w:pos="9062"/>
             </w:tabs>
@@ -5062,7 +5023,7 @@
               <w:lang w:eastAsia="de-CH"/>
             </w:rPr>
           </w:pPr>
-          <w:hyperlink w:anchor="_Toc422142275" w:history="1">
+          <w:hyperlink w:anchor="_Toc422174168" w:history="1">
             <w:r>
               <w:rPr>
                 <w:rStyle w:val="Hyperlink"/>
@@ -5089,7 +5050,7 @@
                 <w:noProof/>
                 <w:webHidden/>
               </w:rPr>
-              <w:instrText xml:space="preserve"> PAGEREF _Toc422142275 \h </w:instrText>
+              <w:instrText xml:space="preserve"> PAGEREF _Toc422174168 \h </w:instrText>
             </w:r>
             <w:r>
               <w:rPr>
@@ -5122,7 +5083,7 @@
         </w:p>
         <w:p>
           <w:pPr>
-            <w:pStyle w:val="Verzeichnis2"/>
+            <w:pStyle w:val="TOC2"/>
             <w:tabs>
               <w:tab w:val="right" w:leader="dot" w:pos="9062"/>
             </w:tabs>
@@ -5133,7 +5094,7 @@
               <w:lang w:eastAsia="de-CH"/>
             </w:rPr>
           </w:pPr>
-          <w:hyperlink w:anchor="_Toc422142276" w:history="1">
+          <w:hyperlink w:anchor="_Toc422174169" w:history="1">
             <w:r>
               <w:rPr>
                 <w:rStyle w:val="Hyperlink"/>
@@ -5160,7 +5121,7 @@
                 <w:noProof/>
                 <w:webHidden/>
               </w:rPr>
-              <w:instrText xml:space="preserve"> PAGEREF _Toc422142276 \h </w:instrText>
+              <w:instrText xml:space="preserve"> PAGEREF _Toc422174169 \h </w:instrText>
             </w:r>
             <w:r>
               <w:rPr>
@@ -5193,7 +5154,7 @@
         </w:p>
         <w:p>
           <w:pPr>
-            <w:pStyle w:val="Verzeichnis2"/>
+            <w:pStyle w:val="TOC2"/>
             <w:tabs>
               <w:tab w:val="right" w:leader="dot" w:pos="9062"/>
             </w:tabs>
@@ -5204,7 +5165,7 @@
               <w:lang w:eastAsia="de-CH"/>
             </w:rPr>
           </w:pPr>
-          <w:hyperlink w:anchor="_Toc422142277" w:history="1">
+          <w:hyperlink w:anchor="_Toc422174170" w:history="1">
             <w:r>
               <w:rPr>
                 <w:rStyle w:val="Hyperlink"/>
@@ -5231,7 +5192,7 @@
                 <w:noProof/>
                 <w:webHidden/>
               </w:rPr>
-              <w:instrText xml:space="preserve"> PAGEREF _Toc422142277 \h </w:instrText>
+              <w:instrText xml:space="preserve"> PAGEREF _Toc422174170 \h </w:instrText>
             </w:r>
             <w:r>
               <w:rPr>
@@ -5264,7 +5225,7 @@
         </w:p>
         <w:p>
           <w:pPr>
-            <w:pStyle w:val="Verzeichnis1"/>
+            <w:pStyle w:val="TOC1"/>
             <w:tabs>
               <w:tab w:val="right" w:leader="dot" w:pos="9062"/>
             </w:tabs>
@@ -5275,7 +5236,7 @@
               <w:lang w:eastAsia="de-CH"/>
             </w:rPr>
           </w:pPr>
-          <w:hyperlink w:anchor="_Toc422142278" w:history="1">
+          <w:hyperlink w:anchor="_Toc422174171" w:history="1">
             <w:r>
               <w:rPr>
                 <w:rStyle w:val="Hyperlink"/>
@@ -5302,7 +5263,7 @@
                 <w:noProof/>
                 <w:webHidden/>
               </w:rPr>
-              <w:instrText xml:space="preserve"> PAGEREF _Toc422142278 \h </w:instrText>
+              <w:instrText xml:space="preserve"> PAGEREF _Toc422174171 \h </w:instrText>
             </w:r>
             <w:r>
               <w:rPr>
@@ -5335,7 +5296,7 @@
         </w:p>
         <w:p>
           <w:pPr>
-            <w:pStyle w:val="Verzeichnis2"/>
+            <w:pStyle w:val="TOC2"/>
             <w:tabs>
               <w:tab w:val="right" w:leader="dot" w:pos="9062"/>
             </w:tabs>
@@ -5346,7 +5307,7 @@
               <w:lang w:eastAsia="de-CH"/>
             </w:rPr>
           </w:pPr>
-          <w:hyperlink w:anchor="_Toc422142279" w:history="1">
+          <w:hyperlink w:anchor="_Toc422174172" w:history="1">
             <w:r>
               <w:rPr>
                 <w:rStyle w:val="Hyperlink"/>
@@ -5373,7 +5334,7 @@
                 <w:noProof/>
                 <w:webHidden/>
               </w:rPr>
-              <w:instrText xml:space="preserve"> PAGEREF _Toc422142279 \h </w:instrText>
+              <w:instrText xml:space="preserve"> PAGEREF _Toc422174172 \h </w:instrText>
             </w:r>
             <w:r>
               <w:rPr>
@@ -5406,7 +5367,7 @@
         </w:p>
         <w:p>
           <w:pPr>
-            <w:pStyle w:val="Verzeichnis2"/>
+            <w:pStyle w:val="TOC2"/>
             <w:tabs>
               <w:tab w:val="right" w:leader="dot" w:pos="9062"/>
             </w:tabs>
@@ -5417,7 +5378,7 @@
               <w:lang w:eastAsia="de-CH"/>
             </w:rPr>
           </w:pPr>
-          <w:hyperlink w:anchor="_Toc422142280" w:history="1">
+          <w:hyperlink w:anchor="_Toc422174173" w:history="1">
             <w:r>
               <w:rPr>
                 <w:rStyle w:val="Hyperlink"/>
@@ -5444,7 +5405,7 @@
                 <w:noProof/>
                 <w:webHidden/>
               </w:rPr>
-              <w:instrText xml:space="preserve"> PAGEREF _Toc422142280 \h </w:instrText>
+              <w:instrText xml:space="preserve"> PAGEREF _Toc422174173 \h </w:instrText>
             </w:r>
             <w:r>
               <w:rPr>
@@ -5477,7 +5438,7 @@
         </w:p>
         <w:p>
           <w:pPr>
-            <w:pStyle w:val="Verzeichnis3"/>
+            <w:pStyle w:val="TOC3"/>
             <w:tabs>
               <w:tab w:val="right" w:leader="dot" w:pos="9062"/>
             </w:tabs>
@@ -5488,7 +5449,7 @@
               <w:lang w:eastAsia="de-CH"/>
             </w:rPr>
           </w:pPr>
-          <w:hyperlink w:anchor="_Toc422142281" w:history="1">
+          <w:hyperlink w:anchor="_Toc422174174" w:history="1">
             <w:r>
               <w:rPr>
                 <w:rStyle w:val="Hyperlink"/>
@@ -5515,7 +5476,7 @@
                 <w:noProof/>
                 <w:webHidden/>
               </w:rPr>
-              <w:instrText xml:space="preserve"> PAGEREF _Toc422142281 \h </w:instrText>
+              <w:instrText xml:space="preserve"> PAGEREF _Toc422174174 \h </w:instrText>
             </w:r>
             <w:r>
               <w:rPr>
@@ -5548,7 +5509,7 @@
         </w:p>
         <w:p>
           <w:pPr>
-            <w:pStyle w:val="Verzeichnis3"/>
+            <w:pStyle w:val="TOC3"/>
             <w:tabs>
               <w:tab w:val="right" w:leader="dot" w:pos="9062"/>
             </w:tabs>
@@ -5559,7 +5520,7 @@
               <w:lang w:eastAsia="de-CH"/>
             </w:rPr>
           </w:pPr>
-          <w:hyperlink w:anchor="_Toc422142282" w:history="1">
+          <w:hyperlink w:anchor="_Toc422174175" w:history="1">
             <w:r>
               <w:rPr>
                 <w:rStyle w:val="Hyperlink"/>
@@ -5586,7 +5547,7 @@
                 <w:noProof/>
                 <w:webHidden/>
               </w:rPr>
-              <w:instrText xml:space="preserve"> PAGEREF _Toc422142282 \h </w:instrText>
+              <w:instrText xml:space="preserve"> PAGEREF _Toc422174175 \h </w:instrText>
             </w:r>
             <w:r>
               <w:rPr>
@@ -5619,7 +5580,7 @@
         </w:p>
         <w:p>
           <w:pPr>
-            <w:pStyle w:val="Verzeichnis2"/>
+            <w:pStyle w:val="TOC2"/>
             <w:tabs>
               <w:tab w:val="right" w:leader="dot" w:pos="9062"/>
             </w:tabs>
@@ -5630,7 +5591,7 @@
               <w:lang w:eastAsia="de-CH"/>
             </w:rPr>
           </w:pPr>
-          <w:hyperlink w:anchor="_Toc422142283" w:history="1">
+          <w:hyperlink w:anchor="_Toc422174176" w:history="1">
             <w:r>
               <w:rPr>
                 <w:rStyle w:val="Hyperlink"/>
@@ -5657,7 +5618,7 @@
                 <w:noProof/>
                 <w:webHidden/>
               </w:rPr>
-              <w:instrText xml:space="preserve"> PAGEREF _Toc422142283 \h </w:instrText>
+              <w:instrText xml:space="preserve"> PAGEREF _Toc422174176 \h </w:instrText>
             </w:r>
             <w:r>
               <w:rPr>
@@ -5690,7 +5651,7 @@
         </w:p>
         <w:p>
           <w:pPr>
-            <w:pStyle w:val="Verzeichnis3"/>
+            <w:pStyle w:val="TOC3"/>
             <w:tabs>
               <w:tab w:val="right" w:leader="dot" w:pos="9062"/>
             </w:tabs>
@@ -5701,7 +5662,7 @@
               <w:lang w:eastAsia="de-CH"/>
             </w:rPr>
           </w:pPr>
-          <w:hyperlink w:anchor="_Toc422142284" w:history="1">
+          <w:hyperlink w:anchor="_Toc422174177" w:history="1">
             <w:r>
               <w:rPr>
                 <w:rStyle w:val="Hyperlink"/>
@@ -5728,7 +5689,7 @@
                 <w:noProof/>
                 <w:webHidden/>
               </w:rPr>
-              <w:instrText xml:space="preserve"> PAGEREF _Toc422142284 \h </w:instrText>
+              <w:instrText xml:space="preserve"> PAGEREF _Toc422174177 \h </w:instrText>
             </w:r>
             <w:r>
               <w:rPr>
@@ -5761,7 +5722,7 @@
         </w:p>
         <w:p>
           <w:pPr>
-            <w:pStyle w:val="Verzeichnis3"/>
+            <w:pStyle w:val="TOC3"/>
             <w:tabs>
               <w:tab w:val="right" w:leader="dot" w:pos="9062"/>
             </w:tabs>
@@ -5772,7 +5733,7 @@
               <w:lang w:eastAsia="de-CH"/>
             </w:rPr>
           </w:pPr>
-          <w:hyperlink w:anchor="_Toc422142285" w:history="1">
+          <w:hyperlink w:anchor="_Toc422174178" w:history="1">
             <w:r>
               <w:rPr>
                 <w:rStyle w:val="Hyperlink"/>
@@ -5799,7 +5760,7 @@
                 <w:noProof/>
                 <w:webHidden/>
               </w:rPr>
-              <w:instrText xml:space="preserve"> PAGEREF _Toc422142285 \h </w:instrText>
+              <w:instrText xml:space="preserve"> PAGEREF _Toc422174178 \h </w:instrText>
             </w:r>
             <w:r>
               <w:rPr>
@@ -5832,7 +5793,7 @@
         </w:p>
         <w:p>
           <w:pPr>
-            <w:pStyle w:val="Verzeichnis3"/>
+            <w:pStyle w:val="TOC3"/>
             <w:tabs>
               <w:tab w:val="right" w:leader="dot" w:pos="9062"/>
             </w:tabs>
@@ -5843,7 +5804,7 @@
               <w:lang w:eastAsia="de-CH"/>
             </w:rPr>
           </w:pPr>
-          <w:hyperlink w:anchor="_Toc422142286" w:history="1">
+          <w:hyperlink w:anchor="_Toc422174179" w:history="1">
             <w:r>
               <w:rPr>
                 <w:rStyle w:val="Hyperlink"/>
@@ -5870,7 +5831,7 @@
                 <w:noProof/>
                 <w:webHidden/>
               </w:rPr>
-              <w:instrText xml:space="preserve"> PAGEREF _Toc422142286 \h </w:instrText>
+              <w:instrText xml:space="preserve"> PAGEREF _Toc422174179 \h </w:instrText>
             </w:r>
             <w:r>
               <w:rPr>
@@ -5903,7 +5864,7 @@
         </w:p>
         <w:p>
           <w:pPr>
-            <w:pStyle w:val="Verzeichnis2"/>
+            <w:pStyle w:val="TOC2"/>
             <w:tabs>
               <w:tab w:val="right" w:leader="dot" w:pos="9062"/>
             </w:tabs>
@@ -5914,7 +5875,7 @@
               <w:lang w:eastAsia="de-CH"/>
             </w:rPr>
           </w:pPr>
-          <w:hyperlink w:anchor="_Toc422142287" w:history="1">
+          <w:hyperlink w:anchor="_Toc422174180" w:history="1">
             <w:r>
               <w:rPr>
                 <w:rStyle w:val="Hyperlink"/>
@@ -5941,7 +5902,7 @@
                 <w:noProof/>
                 <w:webHidden/>
               </w:rPr>
-              <w:instrText xml:space="preserve"> PAGEREF _Toc422142287 \h </w:instrText>
+              <w:instrText xml:space="preserve"> PAGEREF _Toc422174180 \h </w:instrText>
             </w:r>
             <w:r>
               <w:rPr>
@@ -5991,9 +5952,9 @@
     </w:p>
     <w:p>
       <w:pPr>
-        <w:pStyle w:val="berschrift1"/>
+        <w:pStyle w:val="Heading1"/>
       </w:pPr>
-      <w:bookmarkStart w:id="2" w:name="_Toc422142268"/>
+      <w:bookmarkStart w:id="2" w:name="_Toc422174161"/>
       <w:r>
         <w:lastRenderedPageBreak/>
         <w:t>Installation</w:t>
@@ -6061,13 +6022,7 @@
         <w:t>Installation und Konfiguration</w:t>
       </w:r>
       <w:r>
-        <w:t xml:space="preserve"> aller Ko</w:t>
-      </w:r>
-      <w:r>
-        <w:t>m</w:t>
-      </w:r>
-      <w:r>
-        <w:t>ponente</w:t>
+        <w:t xml:space="preserve"> aller Komponente</w:t>
       </w:r>
       <w:r>
         <w:t>n</w:t>
@@ -6092,19 +6047,7 @@
         <w:rPr>
           <w:i/>
         </w:rPr>
-        <w:t>dem Einric</w:t>
-      </w:r>
-      <w:r>
-        <w:rPr>
-          <w:i/>
-        </w:rPr>
-        <w:t>h</w:t>
-      </w:r>
-      <w:r>
-        <w:rPr>
-          <w:i/>
-        </w:rPr>
-        <w:t xml:space="preserve">ten eines Raspberry Pi, </w:t>
+        <w:t xml:space="preserve">dem Einrichten eines Raspberry Pi, </w:t>
       </w:r>
       <w:r>
         <w:rPr>
@@ -6226,9 +6169,9 @@
     </w:p>
     <w:p>
       <w:pPr>
-        <w:pStyle w:val="berschrift2"/>
+        <w:pStyle w:val="Heading2"/>
       </w:pPr>
-      <w:bookmarkStart w:id="3" w:name="_Toc422142269"/>
+      <w:bookmarkStart w:id="3" w:name="_Toc422174162"/>
       <w:r>
         <w:t>Raspberry Pi</w:t>
       </w:r>
@@ -6255,226 +6198,217 @@
       <w:r>
         <w:t xml:space="preserve"> oder einer alternativen Verbindungsmethode erreichbar sein.</w:t>
       </w:r>
-      <w:bookmarkStart w:id="4" w:name="_GoBack"/>
+    </w:p>
+    <w:p>
+      <w:r>
+        <w:t>Das Raspberry Pi Kameramodul muss</w:t>
+      </w:r>
+      <w:r>
+        <w:t xml:space="preserve"> während</w:t>
+      </w:r>
+      <w:r>
+        <w:t xml:space="preserve"> der </w:t>
+      </w:r>
+      <w:r>
+        <w:t>V</w:t>
+      </w:r>
+      <w:r>
+        <w:t xml:space="preserve">erwendung von „Raspi-Surveillance“ am Raspberry Pi angeschlossen </w:t>
+      </w:r>
+      <w:r>
+        <w:t xml:space="preserve">und aktiviert </w:t>
+      </w:r>
+      <w:r>
+        <w:t>sein, USB-Kameras werden nicht unterstützt.</w:t>
+      </w:r>
+      <w:r>
+        <w:t xml:space="preserve"> Bei Bedarf können Sie das Kameramodul mit dem Script „Scripts/enable-camera.sh“ aktivieren.</w:t>
+      </w:r>
+    </w:p>
+    <w:p>
+      <w:pPr>
+        <w:pStyle w:val="Heading2"/>
+      </w:pPr>
+      <w:bookmarkStart w:id="4" w:name="_Toc422174163"/>
+      <w:r>
+        <w:t>Webseite</w:t>
+      </w:r>
       <w:bookmarkEnd w:id="4"/>
     </w:p>
     <w:p>
       <w:r>
-        <w:t>Das Raspberry Pi Kameramodul muss</w:t>
-      </w:r>
-      <w:r>
-        <w:t xml:space="preserve"> während</w:t>
-      </w:r>
-      <w:r>
-        <w:t xml:space="preserve"> der </w:t>
+        <w:t>Um die Webs</w:t>
+      </w:r>
+      <w:r>
+        <w:t>e</w:t>
+      </w:r>
+      <w:r>
+        <w:t>ite per Netzwerk</w:t>
+      </w:r>
+      <w:bookmarkStart w:id="5" w:name="_GoBack"/>
+      <w:bookmarkEnd w:id="5"/>
+      <w:r>
+        <w:t xml:space="preserve"> verfügbar zu machen muss</w:t>
+      </w:r>
+      <w:r>
+        <w:t xml:space="preserve"> </w:t>
+      </w:r>
+      <w:r>
+        <w:t xml:space="preserve">Apache 2.4 oder eine kompatible Version </w:t>
+      </w:r>
+      <w:r>
+        <w:t>sowie mindestens PHP 5.4 mit den Erweiterungen „json.so“, „</w:t>
+      </w:r>
+      <w:r>
+        <w:t>pdo.so</w:t>
+      </w:r>
+      <w:r>
+        <w:t>“, „</w:t>
+      </w:r>
+      <w:r>
+        <w:t>pdo_sqlite.so</w:t>
+      </w:r>
+      <w:r>
+        <w:t>“, „</w:t>
+      </w:r>
+      <w:r>
+        <w:t>pdo_mysql.so</w:t>
+      </w:r>
+      <w:r>
+        <w:t>“, „</w:t>
+      </w:r>
+      <w:r>
+        <w:t>sqlite.so</w:t>
+      </w:r>
+      <w:r>
+        <w:t>“ und „</w:t>
+      </w:r>
+      <w:r>
+        <w:t>mcrypt.so</w:t>
+      </w:r>
+      <w:r>
+        <w:t xml:space="preserve">“ </w:t>
+      </w:r>
+      <w:r>
+        <w:t>auf dem Pi instal</w:t>
+      </w:r>
+      <w:r>
+        <w:t>liert werden.</w:t>
+      </w:r>
+    </w:p>
+    <w:p>
+      <w:r>
+        <w:t>Richten Sie in Apache einen neuen virtuellen Host ein</w:t>
+      </w:r>
+      <w:r>
+        <w:rPr>
+          <w:rStyle w:val="FootnoteReference"/>
+        </w:rPr>
+        <w:footnoteReference w:id="1"/>
+      </w:r>
+      <w:r>
+        <w:t xml:space="preserve"> </w:t>
+      </w:r>
+      <w:r>
+        <w:t>und kopieren Sie den Inhalt des Ordners „Webs</w:t>
+      </w:r>
+      <w:r>
+        <w:t>e</w:t>
+      </w:r>
+      <w:r>
+        <w:t xml:space="preserve">ite“ in den </w:t>
+      </w:r>
+      <w:r>
+        <w:t>Root-Ordner des entsprechenden virtuellen Hosts</w:t>
+      </w:r>
+      <w:r>
+        <w:t xml:space="preserve"> oder kopieren Sie die Dateien in einen Unterordner einer bestehenden Apache-Webseite</w:t>
+      </w:r>
+      <w:r>
+        <w:t xml:space="preserve"> (z.</w:t>
+      </w:r>
+      <w:r>
+        <w:t xml:space="preserve"> </w:t>
+      </w:r>
+      <w:r>
+        <w:t xml:space="preserve">B: </w:t>
+      </w:r>
+      <w:r>
+        <w:t>„</w:t>
+      </w:r>
+      <w:r>
+        <w:t>/</w:t>
+      </w:r>
+      <w:proofErr w:type="spellStart"/>
+      <w:r>
+        <w:t>var</w:t>
+      </w:r>
+      <w:proofErr w:type="spellEnd"/>
+      <w:r>
+        <w:t>/</w:t>
+      </w:r>
+      <w:proofErr w:type="spellStart"/>
+      <w:r>
+        <w:t>www</w:t>
+      </w:r>
+      <w:proofErr w:type="spellEnd"/>
+      <w:r>
+        <w:t>/</w:t>
+      </w:r>
+      <w:proofErr w:type="spellStart"/>
+      <w:r>
+        <w:t>raspi-surveillance</w:t>
+      </w:r>
+      <w:proofErr w:type="spellEnd"/>
+      <w:r>
+        <w:t>“)</w:t>
+      </w:r>
+      <w:r>
+        <w:t>.</w:t>
+      </w:r>
+    </w:p>
+    <w:p>
+      <w:r>
+        <w:t>Stellen Sie siche</w:t>
+      </w:r>
+      <w:r>
+        <w:t>r, dass</w:t>
+      </w:r>
+      <w:r>
+        <w:t xml:space="preserve"> für die Raspi-Surveillance Webs</w:t>
+      </w:r>
+      <w:r>
+        <w:t>e</w:t>
+      </w:r>
+      <w:r>
+        <w:t>ite das Apache Modul „</w:t>
+      </w:r>
+      <w:proofErr w:type="spellStart"/>
+      <w:r>
+        <w:t>mod_rewrite</w:t>
+      </w:r>
+      <w:proofErr w:type="spellEnd"/>
+      <w:r>
+        <w:t>“ aktiviert ist</w:t>
+      </w:r>
+      <w:r>
+        <w:t xml:space="preserve"> und das PHP Benutzerkonto („www-data“) </w:t>
       </w:r>
       <w:r>
         <w:t>V</w:t>
       </w:r>
       <w:r>
-        <w:t>erwendung von „Raspi-Surveillance“ am Raspberry Pi a</w:t>
-      </w:r>
-      <w:r>
-        <w:t>n</w:t>
-      </w:r>
-      <w:r>
-        <w:t xml:space="preserve">geschlossen </w:t>
-      </w:r>
-      <w:r>
-        <w:t xml:space="preserve">und aktiviert </w:t>
-      </w:r>
-      <w:r>
-        <w:t>sein, USB-Kameras werden nicht unterstützt.</w:t>
-      </w:r>
-      <w:r>
-        <w:t xml:space="preserve"> Bei Bedarf können Sie das Kameram</w:t>
-      </w:r>
-      <w:r>
-        <w:t>o</w:t>
-      </w:r>
-      <w:r>
-        <w:t>dul mit dem Script „Scripts/enable-camera.sh“ aktivieren.</w:t>
+        <w:t>ollzugriff auf alle Ordner und Dateien der Webseite hat</w:t>
+      </w:r>
+      <w:r>
+        <w:t>.</w:t>
       </w:r>
     </w:p>
     <w:p>
       <w:pPr>
-        <w:pStyle w:val="berschrift2"/>
+        <w:pStyle w:val="Heading2"/>
       </w:pPr>
-      <w:bookmarkStart w:id="5" w:name="_Toc422142270"/>
-      <w:r>
-        <w:t>Webseite</w:t>
-      </w:r>
-      <w:bookmarkEnd w:id="5"/>
-    </w:p>
-    <w:p>
-      <w:r>
-        <w:t>Um die Webs</w:t>
-      </w:r>
-      <w:r>
-        <w:t>e</w:t>
-      </w:r>
-      <w:r>
-        <w:t>ite per Netzwerk verfügbar zu machen muss</w:t>
-      </w:r>
-      <w:r>
-        <w:t xml:space="preserve"> </w:t>
-      </w:r>
-      <w:r>
-        <w:t xml:space="preserve">Apache 2.4 oder eine kompatible Version </w:t>
-      </w:r>
-      <w:r>
-        <w:t>sowie mindestens PHP 5.4 mit den Erweiterungen „json.so“, „</w:t>
-      </w:r>
-      <w:r>
-        <w:t>pdo.so</w:t>
-      </w:r>
-      <w:r>
-        <w:t>“, „</w:t>
-      </w:r>
-      <w:r>
-        <w:t>pdo_sqlite.so</w:t>
-      </w:r>
-      <w:r>
-        <w:t>“, „</w:t>
-      </w:r>
-      <w:r>
-        <w:t>pdo_mysql.so</w:t>
-      </w:r>
-      <w:r>
-        <w:t>“, „</w:t>
-      </w:r>
-      <w:r>
-        <w:t>sqlite.so</w:t>
-      </w:r>
-      <w:r>
-        <w:t>“ und „</w:t>
-      </w:r>
-      <w:r>
-        <w:t>mcrypt.so</w:t>
-      </w:r>
-      <w:r>
-        <w:t xml:space="preserve">“ </w:t>
-      </w:r>
-      <w:r>
-        <w:t>auf dem Pi instal</w:t>
-      </w:r>
-      <w:r>
-        <w:t>liert werden.</w:t>
-      </w:r>
-    </w:p>
-    <w:p>
-      <w:r>
-        <w:t>Richten Sie in Apache einen neuen virtuellen Host ein</w:t>
-      </w:r>
-      <w:r>
-        <w:rPr>
-          <w:rStyle w:val="Funotenzeichen"/>
-        </w:rPr>
-        <w:footnoteReference w:id="1"/>
-      </w:r>
-      <w:r>
-        <w:t xml:space="preserve"> </w:t>
-      </w:r>
-      <w:r>
-        <w:t>und kopieren Sie den Inhalt des Ordners „Webs</w:t>
-      </w:r>
-      <w:r>
-        <w:t>e</w:t>
-      </w:r>
-      <w:r>
-        <w:t xml:space="preserve">ite“ in den </w:t>
-      </w:r>
-      <w:r>
-        <w:t>Root-Ordner des entsprechenden virtuellen Hosts</w:t>
-      </w:r>
-      <w:r>
-        <w:t xml:space="preserve"> oder kopieren Sie die Dateien in einen Unterordner einer bestehenden Apache-Webseite</w:t>
-      </w:r>
-      <w:r>
-        <w:t xml:space="preserve"> (z.</w:t>
-      </w:r>
-      <w:r>
-        <w:t xml:space="preserve"> </w:t>
-      </w:r>
-      <w:r>
-        <w:t xml:space="preserve">B: </w:t>
-      </w:r>
-      <w:r>
-        <w:t>„</w:t>
-      </w:r>
-      <w:r>
-        <w:t>/</w:t>
-      </w:r>
-      <w:proofErr w:type="spellStart"/>
-      <w:r>
-        <w:t>var</w:t>
-      </w:r>
-      <w:proofErr w:type="spellEnd"/>
-      <w:r>
-        <w:t>/</w:t>
-      </w:r>
-      <w:proofErr w:type="spellStart"/>
-      <w:r>
-        <w:t>www</w:t>
-      </w:r>
-      <w:proofErr w:type="spellEnd"/>
-      <w:r>
-        <w:t>/</w:t>
-      </w:r>
-      <w:proofErr w:type="spellStart"/>
-      <w:r>
-        <w:t>raspi-surveillance</w:t>
-      </w:r>
-      <w:proofErr w:type="spellEnd"/>
-      <w:r>
-        <w:t>“)</w:t>
-      </w:r>
-      <w:r>
-        <w:t>.</w:t>
-      </w:r>
-    </w:p>
-    <w:p>
-      <w:r>
-        <w:t>Stellen Sie siche</w:t>
-      </w:r>
-      <w:r>
-        <w:t>r, dass</w:t>
-      </w:r>
-      <w:r>
-        <w:t xml:space="preserve"> für die Raspi-Surveillance Webs</w:t>
-      </w:r>
-      <w:r>
-        <w:t>e</w:t>
-      </w:r>
-      <w:r>
-        <w:t>ite das Apache Modul „</w:t>
-      </w:r>
-      <w:proofErr w:type="spellStart"/>
-      <w:r>
-        <w:t>mod_rewrite</w:t>
-      </w:r>
-      <w:proofErr w:type="spellEnd"/>
-      <w:r>
-        <w:t>“ aktiviert ist</w:t>
-      </w:r>
-      <w:r>
-        <w:t xml:space="preserve"> und das PHP Benutzerkonto („www-data“) </w:t>
-      </w:r>
-      <w:r>
-        <w:t>V</w:t>
-      </w:r>
-      <w:r>
-        <w:t>ollzugriff auf alle Ordner und Dateien der Webseite hat</w:t>
-      </w:r>
-      <w:r>
-        <w:t>.</w:t>
-      </w:r>
-    </w:p>
-    <w:p>
-      <w:pPr>
-        <w:pStyle w:val="berschrift2"/>
-      </w:pPr>
-      <w:bookmarkStart w:id="6" w:name="_Toc422142271"/>
+      <w:bookmarkStart w:id="6" w:name="_Toc422174164"/>
       <w:r>
         <w:t>Datenbank</w:t>
       </w:r>
@@ -6490,7 +6424,15 @@
       </w:r>
       <w:proofErr w:type="spellEnd"/>
       <w:r>
-        <w:t xml:space="preserve"> in Debian Wheezy und somit auch raspbian standardmässig nur MySQL 5.</w:t>
+        <w:t xml:space="preserve"> in Debian </w:t>
+      </w:r>
+      <w:proofErr w:type="spellStart"/>
+      <w:r>
+        <w:t>Wheezy</w:t>
+      </w:r>
+      <w:proofErr w:type="spellEnd"/>
+      <w:r>
+        <w:t xml:space="preserve"> und somit auch raspbian standardmässig nur MySQL 5.</w:t>
       </w:r>
       <w:r>
         <w:rPr>
@@ -6505,17 +6447,11 @@
         <w:t xml:space="preserve"> </w:t>
       </w:r>
       <w:r>
-        <w:t>insta</w:t>
-      </w:r>
-      <w:r>
-        <w:t>l</w:t>
-      </w:r>
-      <w:r>
-        <w:t>liert wird</w:t>
+        <w:t>installiert wird</w:t>
       </w:r>
       <w:r>
         <w:rPr>
-          <w:rStyle w:val="Funotenzeichen"/>
+          <w:rStyle w:val="FootnoteReference"/>
         </w:rPr>
         <w:footnoteReference w:id="2"/>
       </w:r>
@@ -6634,13 +6570,7 @@
       </w:r>
       <w:proofErr w:type="spellEnd"/>
       <w:r>
-        <w:t>“ aus um die Datenbank autom</w:t>
-      </w:r>
-      <w:r>
-        <w:t>a</w:t>
-      </w:r>
-      <w:r>
-        <w:t xml:space="preserve">tisch </w:t>
+        <w:t xml:space="preserve">“ aus um die Datenbank automatisch </w:t>
       </w:r>
       <w:r>
         <w:t>mit Tabellen zu befüllen. Nach diesem Schritt können die Nutzerrechte des Datenbanknutzers au</w:t>
@@ -6654,9 +6584,9 @@
     </w:p>
     <w:p>
       <w:pPr>
-        <w:pStyle w:val="berschrift2"/>
+        <w:pStyle w:val="Heading2"/>
       </w:pPr>
-      <w:bookmarkStart w:id="7" w:name="_Toc422142272"/>
+      <w:bookmarkStart w:id="7" w:name="_Toc422174165"/>
       <w:r>
         <w:t>Bewegungserkennung</w:t>
       </w:r>
@@ -6664,11 +6594,11 @@
     </w:p>
     <w:p>
       <w:r>
-        <w:t>Für die Bewegungserkennung wird das Softwarepacket „motion-</w:t>
+        <w:t>Für die Bewegungserkennung wird das Softwarepacket „</w:t>
       </w:r>
       <w:proofErr w:type="spellStart"/>
       <w:r>
-        <w:t>mmal</w:t>
+        <w:t>motion-mmal</w:t>
       </w:r>
       <w:proofErr w:type="spellEnd"/>
       <w:r>
@@ -6707,10 +6637,18 @@
       </w:r>
       <w:proofErr w:type="spellEnd"/>
       <w:r>
-        <w:t xml:space="preserve"> motion“ gefolgt von „</w:t>
+        <w:t xml:space="preserve"> </w:t>
       </w:r>
       <w:proofErr w:type="spellStart"/>
       <w:r>
+        <w:t>motion</w:t>
+      </w:r>
+      <w:proofErr w:type="spellEnd"/>
+      <w:r>
+        <w:t>“ gefolgt von „</w:t>
+      </w:r>
+      <w:proofErr w:type="spellStart"/>
+      <w:r>
         <w:t>apt-get</w:t>
       </w:r>
       <w:proofErr w:type="spellEnd"/>
@@ -6719,20 +6657,22 @@
       </w:r>
       <w:proofErr w:type="spellStart"/>
       <w:r>
-        <w:t>r</w:t>
-      </w:r>
-      <w:r>
-        <w:t>e</w:t>
-      </w:r>
-      <w:r>
-        <w:t>move</w:t>
+        <w:t>remove</w:t>
       </w:r>
       <w:proofErr w:type="spellEnd"/>
       <w:r>
-        <w:t xml:space="preserve"> motion“ und „</w:t>
+        <w:t xml:space="preserve"> </w:t>
       </w:r>
       <w:proofErr w:type="spellStart"/>
       <w:r>
+        <w:t>motion</w:t>
+      </w:r>
+      <w:proofErr w:type="spellEnd"/>
+      <w:r>
+        <w:t>“ und „</w:t>
+      </w:r>
+      <w:proofErr w:type="spellStart"/>
+      <w:r>
         <w:t>apt-get</w:t>
       </w:r>
       <w:proofErr w:type="spellEnd"/>
@@ -6770,23 +6710,25 @@
       </w:r>
       <w:proofErr w:type="spellEnd"/>
       <w:r>
-        <w:t>“ nicht ausz</w:t>
-      </w:r>
-      <w:r>
-        <w:t>u</w:t>
-      </w:r>
-      <w:r>
-        <w:t xml:space="preserve">führen, da die </w:t>
+        <w:t xml:space="preserve">“ nicht auszuführen, da die </w:t>
       </w:r>
       <w:r>
         <w:t xml:space="preserve">eben installiert </w:t>
       </w:r>
       <w:r>
-        <w:t>Abhängigkeiten von motion von motion-</w:t>
+        <w:t xml:space="preserve">Abhängigkeiten von </w:t>
       </w:r>
       <w:proofErr w:type="spellStart"/>
       <w:r>
-        <w:t>mmal</w:t>
+        <w:t>motion</w:t>
+      </w:r>
+      <w:proofErr w:type="spellEnd"/>
+      <w:r>
+        <w:t xml:space="preserve"> von </w:t>
+      </w:r>
+      <w:proofErr w:type="spellStart"/>
+      <w:r>
+        <w:t>motion-mmal</w:t>
       </w:r>
       <w:proofErr w:type="spellEnd"/>
       <w:r>
@@ -6809,7 +6751,7 @@
       <w:r>
         <w:t xml:space="preserve"> (alternativ erhältlich von </w:t>
       </w:r>
-      <w:hyperlink r:id="rId11" w:history="1">
+      <w:hyperlink r:id="rId10" w:history="1">
         <w:r>
           <w:rPr>
             <w:rStyle w:val="Hyperlink"/>
@@ -6829,13 +6771,7 @@
       </w:r>
       <w:proofErr w:type="spellEnd"/>
       <w:r>
-        <w:t>/bin“ en</w:t>
-      </w:r>
-      <w:r>
-        <w:t>t</w:t>
-      </w:r>
-      <w:r>
-        <w:t>packen müssen und die</w:t>
+        <w:t>/bin“ entpacken müssen und die</w:t>
       </w:r>
       <w:r>
         <w:t xml:space="preserve"> vorgefertigte</w:t>
@@ -6876,9 +6812,9 @@
     </w:p>
     <w:p>
       <w:pPr>
-        <w:pStyle w:val="berschrift2"/>
+        <w:pStyle w:val="Heading2"/>
       </w:pPr>
-      <w:bookmarkStart w:id="8" w:name="_Toc422142273"/>
+      <w:bookmarkStart w:id="8" w:name="_Toc422174166"/>
       <w:r>
         <w:t>Endgeräte</w:t>
       </w:r>
@@ -6904,13 +6840,7 @@
         <w:t>dargestellt</w:t>
       </w:r>
       <w:r>
-        <w:t xml:space="preserve"> werden und ist grösste</w:t>
-      </w:r>
-      <w:r>
-        <w:t>n</w:t>
-      </w:r>
-      <w:r>
-        <w:t xml:space="preserve">teils für </w:t>
+        <w:t xml:space="preserve"> werden und ist grösstenteils für </w:t>
       </w:r>
       <w:r>
         <w:t xml:space="preserve"> die Verwendung von kleinen Bildschirmen optimiert.</w:t>
@@ -6925,7 +6855,7 @@
       </w:r>
       <w:r>
         <w:rPr>
-          <w:rStyle w:val="Funotenzeichen"/>
+          <w:rStyle w:val="FootnoteReference"/>
         </w:rPr>
         <w:footnoteReference w:id="3"/>
       </w:r>
@@ -6951,9 +6881,9 @@
     </w:p>
     <w:p>
       <w:pPr>
-        <w:pStyle w:val="berschrift1"/>
+        <w:pStyle w:val="Heading1"/>
       </w:pPr>
-      <w:bookmarkStart w:id="9" w:name="_Toc422142274"/>
+      <w:bookmarkStart w:id="9" w:name="_Toc422174167"/>
       <w:r>
         <w:lastRenderedPageBreak/>
         <w:t>Konfiguration</w:t>
@@ -6999,19 +6929,7 @@
         <w:rPr>
           <w:i/>
         </w:rPr>
-        <w:t xml:space="preserve"> beei</w:t>
-      </w:r>
-      <w:r>
-        <w:rPr>
-          <w:i/>
-        </w:rPr>
-        <w:t>n</w:t>
-      </w:r>
-      <w:r>
-        <w:rPr>
-          <w:i/>
-        </w:rPr>
-        <w:t xml:space="preserve">trächtigt wird oder gar nicht mehr </w:t>
+        <w:t xml:space="preserve"> beeinträchtigt wird oder gar nicht mehr </w:t>
       </w:r>
       <w:r>
         <w:rPr>
@@ -7058,9 +6976,9 @@
     </w:p>
     <w:p>
       <w:pPr>
-        <w:pStyle w:val="berschrift2"/>
+        <w:pStyle w:val="Heading2"/>
       </w:pPr>
-      <w:bookmarkStart w:id="10" w:name="_Toc422142275"/>
+      <w:bookmarkStart w:id="10" w:name="_Toc422174168"/>
       <w:r>
         <w:t>Webs</w:t>
       </w:r>
@@ -7129,13 +7047,7 @@
       </w:r>
       <w:proofErr w:type="spellEnd"/>
       <w:r>
-        <w:t>“ festl</w:t>
-      </w:r>
-      <w:r>
-        <w:t>e</w:t>
-      </w:r>
-      <w:r>
-        <w:t>gen. Hier</w:t>
+        <w:t>“ festlegen. Hier</w:t>
       </w:r>
       <w:r>
         <w:t>bei</w:t>
@@ -7151,7 +7063,7 @@
       </w:r>
       <w:r>
         <w:rPr>
-          <w:rStyle w:val="Funotenzeichen"/>
+          <w:rStyle w:val="FootnoteReference"/>
         </w:rPr>
         <w:footnoteReference w:id="4"/>
       </w:r>
@@ -7178,7 +7090,7 @@
       <w:r>
         <w:t xml:space="preserve">aber direkt im Quellcode arbeiten, welcher auf </w:t>
       </w:r>
-      <w:hyperlink r:id="rId12" w:history="1">
+      <w:hyperlink r:id="rId11" w:history="1">
         <w:r>
           <w:rPr>
             <w:rStyle w:val="Hyperlink"/>
@@ -7205,13 +7117,7 @@
         <w:t xml:space="preserve"> Lizenz verfügbar ist</w:t>
       </w:r>
       <w:r>
-        <w:t xml:space="preserve"> (nur für En</w:t>
-      </w:r>
-      <w:r>
-        <w:t>t</w:t>
-      </w:r>
-      <w:r>
-        <w:t>wickler empfohlen)</w:t>
+        <w:t xml:space="preserve"> (nur für Entwickler empfohlen)</w:t>
       </w:r>
       <w:r>
         <w:t>.</w:t>
@@ -7219,9 +7125,9 @@
     </w:p>
     <w:p>
       <w:pPr>
-        <w:pStyle w:val="berschrift2"/>
+        <w:pStyle w:val="Heading2"/>
       </w:pPr>
-      <w:bookmarkStart w:id="11" w:name="_Toc422142276"/>
+      <w:bookmarkStart w:id="11" w:name="_Toc422174169"/>
       <w:r>
         <w:t>Live-Übertragung</w:t>
       </w:r>
@@ -7279,9 +7185,9 @@
     </w:p>
     <w:p>
       <w:pPr>
-        <w:pStyle w:val="berschrift2"/>
+        <w:pStyle w:val="Heading2"/>
       </w:pPr>
-      <w:bookmarkStart w:id="12" w:name="_Toc422142277"/>
+      <w:bookmarkStart w:id="12" w:name="_Toc422174170"/>
       <w:r>
         <w:t>Bewegungserkennung</w:t>
       </w:r>
@@ -7309,7 +7215,7 @@
       </w:r>
       <w:r>
         <w:rPr>
-          <w:rStyle w:val="Funotenzeichen"/>
+          <w:rStyle w:val="FootnoteReference"/>
         </w:rPr>
         <w:footnoteReference w:id="5"/>
       </w:r>
@@ -7337,11 +7243,11 @@
         <w:t>motion</w:t>
       </w:r>
       <w:r>
-        <w:t xml:space="preserve"> wird mithilfe der Scripts „motion-</w:t>
+        <w:t xml:space="preserve"> wird mithilfe der Scripts „</w:t>
       </w:r>
       <w:proofErr w:type="spellStart"/>
       <w:r>
-        <w:t>detection</w:t>
+        <w:t>motion-detection</w:t>
       </w:r>
       <w:proofErr w:type="spellEnd"/>
       <w:r>
@@ -7361,13 +7267,7 @@
       </w:r>
       <w:proofErr w:type="spellEnd"/>
       <w:r>
-        <w:t>“ der Webseite geste</w:t>
-      </w:r>
-      <w:r>
-        <w:t>u</w:t>
-      </w:r>
-      <w:r>
-        <w:t>ert.</w:t>
+        <w:t>“ der Webseite gesteuert.</w:t>
       </w:r>
       <w:r>
         <w:t xml:space="preserve"> </w:t>
@@ -7397,9 +7297,9 @@
     </w:p>
     <w:p>
       <w:pPr>
-        <w:pStyle w:val="berschrift1"/>
+        <w:pStyle w:val="Heading1"/>
       </w:pPr>
-      <w:bookmarkStart w:id="13" w:name="_Toc422142278"/>
+      <w:bookmarkStart w:id="13" w:name="_Toc422174171"/>
       <w:r>
         <w:lastRenderedPageBreak/>
         <w:t>Bedienung</w:t>
@@ -7427,7 +7327,7 @@
       <w:r>
         <w:t xml:space="preserve"> Webbrowser zur Adresse </w:t>
       </w:r>
-      <w:hyperlink r:id="rId13" w:history="1">
+      <w:hyperlink r:id="rId12" w:history="1">
         <w:r>
           <w:rPr>
             <w:rStyle w:val="Hyperlink"/>
@@ -7447,7 +7347,7 @@
       <w:r>
         <w:t xml:space="preserve">(z. B. </w:t>
       </w:r>
-      <w:hyperlink r:id="rId14" w:history="1">
+      <w:hyperlink r:id="rId13" w:history="1">
         <w:r>
           <w:rPr>
             <w:rStyle w:val="Hyperlink"/>
@@ -7476,9 +7376,9 @@
     </w:p>
     <w:p>
       <w:pPr>
-        <w:pStyle w:val="berschrift2"/>
+        <w:pStyle w:val="Heading2"/>
       </w:pPr>
-      <w:bookmarkStart w:id="14" w:name="_Toc422142279"/>
+      <w:bookmarkStart w:id="14" w:name="_Toc422174172"/>
       <w:r>
         <w:t xml:space="preserve">Umschalten des </w:t>
       </w:r>
@@ -7492,13 +7392,7 @@
         <w:t xml:space="preserve">Der Betriebsmodus kann auf der Seite „Livestream“ umgeschaltet werden. </w:t>
       </w:r>
       <w:r>
-        <w:t>Raspi-Surveillance kennt drei B</w:t>
-      </w:r>
-      <w:r>
-        <w:t>e</w:t>
-      </w:r>
-      <w:r>
-        <w:t xml:space="preserve">triebsmodi: Aus (Off), Videoübertragung (Videostream) und Bewegungserkennung (Motion </w:t>
+        <w:t xml:space="preserve">Raspi-Surveillance kennt drei Betriebsmodi: Aus (Off), Videoübertragung (Videostream) und Bewegungserkennung (Motion </w:t>
       </w:r>
       <w:proofErr w:type="spellStart"/>
       <w:r>
@@ -7565,7 +7459,7 @@
                     </pic:cNvPicPr>
                   </pic:nvPicPr>
                   <pic:blipFill>
-                    <a:blip r:embed="rId15">
+                    <a:blip r:embed="rId14">
                       <a:extLst>
                         <a:ext uri="{28A0092B-C50C-407E-A947-70E740481C1C}">
                           <a14:useLocalDpi xmlns:a14="http://schemas.microsoft.com/office/drawing/2010/main" val="0"/>
@@ -7603,7 +7497,7 @@
     </w:p>
     <w:p>
       <w:pPr>
-        <w:pStyle w:val="Beschriftung"/>
+        <w:pStyle w:val="Caption"/>
         <w:jc w:val="center"/>
       </w:pPr>
       <w:r>
@@ -7656,13 +7550,7 @@
         <w:t>.</w:t>
       </w:r>
       <w:r>
-        <w:t xml:space="preserve"> Die Bewegungse</w:t>
-      </w:r>
-      <w:r>
-        <w:t>r</w:t>
-      </w:r>
-      <w:r>
-        <w:t>kennung ist in während der Live-Übertragung nicht aktiv</w:t>
+        <w:t xml:space="preserve"> Die Bewegungserkennung ist in während der Live-Übertragung nicht aktiv</w:t>
       </w:r>
       <w:r>
         <w:t>.</w:t>
@@ -7679,13 +7567,7 @@
         <w:t xml:space="preserve"> und abspeichert</w:t>
       </w:r>
       <w:r>
-        <w:t>. Die aufgezeichnet Überwachungsvideo können direkt auf der We</w:t>
-      </w:r>
-      <w:r>
-        <w:t>b</w:t>
-      </w:r>
-      <w:r>
-        <w:t>s</w:t>
+        <w:t>. Die aufgezeichnet Überwachungsvideo können direkt auf der Webs</w:t>
       </w:r>
       <w:r>
         <w:t>e</w:t>
@@ -7697,13 +7579,7 @@
         <w:t>Ansehen eines aufgezeichneten Überwachungsvideos</w:t>
       </w:r>
       <w:r>
-        <w:t>“). Die Vide</w:t>
-      </w:r>
-      <w:r>
-        <w:t>o</w:t>
-      </w:r>
-      <w:r>
-        <w:t>übertragung ist während der Bewegungserkennung nicht aktiv.</w:t>
+        <w:t>“). Die Videoübertragung ist während der Bewegungserkennung nicht aktiv.</w:t>
       </w:r>
     </w:p>
     <w:p>
@@ -7714,9 +7590,9 @@
     <w:p/>
     <w:p>
       <w:pPr>
-        <w:pStyle w:val="berschrift2"/>
+        <w:pStyle w:val="Heading2"/>
       </w:pPr>
-      <w:bookmarkStart w:id="15" w:name="_Toc422142280"/>
+      <w:bookmarkStart w:id="15" w:name="_Toc422174173"/>
       <w:r>
         <w:t xml:space="preserve">Ansehen einer </w:t>
       </w:r>
@@ -7808,19 +7684,7 @@
         <w:rPr>
           <w:i/>
         </w:rPr>
-        <w:t xml:space="preserve"> um die Seite aufzur</w:t>
-      </w:r>
-      <w:r>
-        <w:rPr>
-          <w:i/>
-        </w:rPr>
-        <w:t>u</w:t>
-      </w:r>
-      <w:r>
-        <w:rPr>
-          <w:i/>
-        </w:rPr>
-        <w:t>fen (Siehe Abschnitt „</w:t>
+        <w:t xml:space="preserve"> um die Seite aufzurufen (Siehe Abschnitt „</w:t>
       </w:r>
       <w:r>
         <w:rPr>
@@ -7855,9 +7719,9 @@
     </w:p>
     <w:p>
       <w:pPr>
-        <w:pStyle w:val="berschrift3"/>
+        <w:pStyle w:val="Heading3"/>
       </w:pPr>
-      <w:bookmarkStart w:id="16" w:name="_Toc422142281"/>
+      <w:bookmarkStart w:id="16" w:name="_Toc422174174"/>
       <w:r>
         <w:t>Videoübertragung der lokalen Kamera ansehen</w:t>
       </w:r>
@@ -7927,7 +7791,7 @@
                     </pic:cNvPicPr>
                   </pic:nvPicPr>
                   <pic:blipFill>
-                    <a:blip r:embed="rId16">
+                    <a:blip r:embed="rId15">
                       <a:extLst>
                         <a:ext uri="{28A0092B-C50C-407E-A947-70E740481C1C}">
                           <a14:useLocalDpi xmlns:a14="http://schemas.microsoft.com/office/drawing/2010/main" val="0"/>
@@ -7965,7 +7829,7 @@
     </w:p>
     <w:p>
       <w:pPr>
-        <w:pStyle w:val="Beschriftung"/>
+        <w:pStyle w:val="Caption"/>
         <w:jc w:val="center"/>
       </w:pPr>
       <w:r>
@@ -7979,9 +7843,9 @@
     </w:p>
     <w:p>
       <w:pPr>
-        <w:pStyle w:val="berschrift3"/>
+        <w:pStyle w:val="Heading3"/>
       </w:pPr>
-      <w:bookmarkStart w:id="17" w:name="_Toc422142282"/>
+      <w:bookmarkStart w:id="17" w:name="_Toc422174175"/>
       <w:r>
         <w:lastRenderedPageBreak/>
         <w:t>Videoübertragung einer Netzwerkkamera ansehen</w:t>
@@ -8031,13 +7895,7 @@
         <w:t>.</w:t>
       </w:r>
       <w:r>
-        <w:t xml:space="preserve"> Der Videostream kann nur angezeigt werden, wenn von der Netzwerkkamera ein Vide</w:t>
-      </w:r>
-      <w:r>
-        <w:t>o</w:t>
-      </w:r>
-      <w:r>
-        <w:t>stream mit dem eingestellten Protokoll und Port bereitgestellt wird.</w:t>
+        <w:t xml:space="preserve"> Der Videostream kann nur angezeigt werden, wenn von der Netzwerkkamera ein Videostream mit dem eingestellten Protokoll und Port bereitgestellt wird.</w:t>
       </w:r>
     </w:p>
     <w:p>
@@ -8068,7 +7926,7 @@
                     </pic:cNvPicPr>
                   </pic:nvPicPr>
                   <pic:blipFill>
-                    <a:blip r:embed="rId17">
+                    <a:blip r:embed="rId16">
                       <a:extLst>
                         <a:ext uri="{28A0092B-C50C-407E-A947-70E740481C1C}">
                           <a14:useLocalDpi xmlns:a14="http://schemas.microsoft.com/office/drawing/2010/main" val="0"/>
@@ -8106,7 +7964,7 @@
     </w:p>
     <w:p>
       <w:pPr>
-        <w:pStyle w:val="Beschriftung"/>
+        <w:pStyle w:val="Caption"/>
         <w:jc w:val="center"/>
       </w:pPr>
       <w:r>
@@ -8120,9 +7978,9 @@
     </w:p>
     <w:p>
       <w:pPr>
-        <w:pStyle w:val="berschrift2"/>
+        <w:pStyle w:val="Heading2"/>
       </w:pPr>
-      <w:bookmarkStart w:id="18" w:name="_Toc422142283"/>
+      <w:bookmarkStart w:id="18" w:name="_Toc422174176"/>
       <w:r>
         <w:lastRenderedPageBreak/>
         <w:t xml:space="preserve">Verwaltung </w:t>
@@ -8142,9 +8000,9 @@
     </w:p>
     <w:p>
       <w:pPr>
-        <w:pStyle w:val="berschrift3"/>
+        <w:pStyle w:val="Heading3"/>
       </w:pPr>
-      <w:bookmarkStart w:id="19" w:name="_Toc422142284"/>
+      <w:bookmarkStart w:id="19" w:name="_Toc422174177"/>
       <w:r>
         <w:t>Hinzufügen einer Netzwerkkamera</w:t>
       </w:r>
@@ -8188,7 +8046,7 @@
                     <pic:cNvPicPr/>
                   </pic:nvPicPr>
                   <pic:blipFill rotWithShape="1">
-                    <a:blip r:embed="rId18"/>
+                    <a:blip r:embed="rId17"/>
                     <a:srcRect t="52619"/>
                     <a:stretch/>
                   </pic:blipFill>
@@ -8226,9 +8084,9 @@
     </w:p>
     <w:p>
       <w:pPr>
-        <w:pStyle w:val="berschrift3"/>
+        <w:pStyle w:val="Heading3"/>
       </w:pPr>
-      <w:bookmarkStart w:id="20" w:name="_Toc422142285"/>
+      <w:bookmarkStart w:id="20" w:name="_Toc422174178"/>
       <w:r>
         <w:t>Bearbeiten einer Netzwerkkamera</w:t>
       </w:r>
@@ -8290,7 +8148,7 @@
                     </pic:cNvPicPr>
                   </pic:nvPicPr>
                   <pic:blipFill>
-                    <a:blip r:embed="rId19">
+                    <a:blip r:embed="rId18">
                       <a:extLst>
                         <a:ext uri="{28A0092B-C50C-407E-A947-70E740481C1C}">
                           <a14:useLocalDpi xmlns:a14="http://schemas.microsoft.com/office/drawing/2010/main" val="0"/>
@@ -8333,9 +8191,9 @@
     </w:p>
     <w:p>
       <w:pPr>
-        <w:pStyle w:val="berschrift3"/>
+        <w:pStyle w:val="Heading3"/>
       </w:pPr>
-      <w:bookmarkStart w:id="21" w:name="_Toc422142286"/>
+      <w:bookmarkStart w:id="21" w:name="_Toc422174179"/>
       <w:r>
         <w:lastRenderedPageBreak/>
         <w:t>Entfernen einer Netzwerkkamera</w:t>
@@ -8374,7 +8232,7 @@
                     </pic:cNvPicPr>
                   </pic:nvPicPr>
                   <pic:blipFill>
-                    <a:blip r:embed="rId20">
+                    <a:blip r:embed="rId19">
                       <a:extLst>
                         <a:ext uri="{28A0092B-C50C-407E-A947-70E740481C1C}">
                           <a14:useLocalDpi xmlns:a14="http://schemas.microsoft.com/office/drawing/2010/main" val="0"/>
@@ -8422,9 +8280,9 @@
     </w:p>
     <w:p>
       <w:pPr>
-        <w:pStyle w:val="berschrift2"/>
+        <w:pStyle w:val="Heading2"/>
       </w:pPr>
-      <w:bookmarkStart w:id="22" w:name="_Toc422142287"/>
+      <w:bookmarkStart w:id="22" w:name="_Toc422174180"/>
       <w:r>
         <w:t>Ansehen eines aufgezeichneten Überwachungsvideos</w:t>
       </w:r>
@@ -8468,7 +8326,7 @@
                     </pic:cNvPicPr>
                   </pic:nvPicPr>
                   <pic:blipFill>
-                    <a:blip r:embed="rId21">
+                    <a:blip r:embed="rId20">
                       <a:extLst>
                         <a:ext uri="{28A0092B-C50C-407E-A947-70E740481C1C}">
                           <a14:useLocalDpi xmlns:a14="http://schemas.microsoft.com/office/drawing/2010/main" val="0"/>
@@ -8506,7 +8364,7 @@
     </w:p>
     <w:p>
       <w:pPr>
-        <w:pStyle w:val="Beschriftung"/>
+        <w:pStyle w:val="Caption"/>
         <w:jc w:val="center"/>
       </w:pPr>
       <w:r>
@@ -8523,13 +8381,7 @@
       </w:r>
       <w:proofErr w:type="spellEnd"/>
       <w:r>
-        <w:t>“ b</w:t>
-      </w:r>
-      <w:r>
-        <w:t>e</w:t>
-      </w:r>
-      <w:r>
-        <w:t>findet (siehe Abschnitt „Umschalten des Betriebsmodus“).</w:t>
+        <w:t>“ befindet (siehe Abschnitt „Umschalten des Betriebsmodus“).</w:t>
       </w:r>
     </w:p>
     <w:p>
@@ -8543,8 +8395,8 @@
       </w:pPr>
     </w:p>
     <w:sectPr>
-      <w:headerReference w:type="default" r:id="rId22"/>
-      <w:footerReference w:type="default" r:id="rId23"/>
+      <w:headerReference w:type="default" r:id="rId21"/>
+      <w:footerReference w:type="default" r:id="rId22"/>
       <w:type w:val="continuous"/>
       <w:pgSz w:w="11906" w:h="16838"/>
       <w:pgMar w:top="1417" w:right="1417" w:bottom="1134" w:left="1417" w:header="708" w:footer="708" w:gutter="0"/>
@@ -8557,7 +8409,7 @@
 </file>
 
 <file path=word/endnotes.xml><?xml version="1.0" encoding="utf-8"?>
-<w:endnotes xmlns:wpc="http://schemas.microsoft.com/office/word/2010/wordprocessingCanvas" xmlns:mc="http://schemas.openxmlformats.org/markup-compatibility/2006" xmlns:o="urn:schemas-microsoft-com:office:office" xmlns:r="http://schemas.openxmlformats.org/officeDocument/2006/relationships" xmlns:m="http://schemas.openxmlformats.org/officeDocument/2006/math" xmlns:v="urn:schemas-microsoft-com:vml" xmlns:wp14="http://schemas.microsoft.com/office/word/2010/wordprocessingDrawing" xmlns:wp="http://schemas.openxmlformats.org/drawingml/2006/wordprocessingDrawing" xmlns:w10="urn:schemas-microsoft-com:office:word" xmlns:w="http://schemas.openxmlformats.org/wordprocessingml/2006/main" xmlns:w14="http://schemas.microsoft.com/office/word/2010/wordml" xmlns:wpg="http://schemas.microsoft.com/office/word/2010/wordprocessingGroup" xmlns:wpi="http://schemas.microsoft.com/office/word/2010/wordprocessingInk" xmlns:wne="http://schemas.microsoft.com/office/word/2006/wordml" xmlns:wps="http://schemas.microsoft.com/office/word/2010/wordprocessingShape" mc:Ignorable="w14 wp14">
+<w:endnotes xmlns:wpc="http://schemas.microsoft.com/office/word/2010/wordprocessingCanvas" xmlns:mc="http://schemas.openxmlformats.org/markup-compatibility/2006" xmlns:o="urn:schemas-microsoft-com:office:office" xmlns:r="http://schemas.openxmlformats.org/officeDocument/2006/relationships" xmlns:m="http://schemas.openxmlformats.org/officeDocument/2006/math" xmlns:v="urn:schemas-microsoft-com:vml" xmlns:wp14="http://schemas.microsoft.com/office/word/2010/wordprocessingDrawing" xmlns:wp="http://schemas.openxmlformats.org/drawingml/2006/wordprocessingDrawing" xmlns:w10="urn:schemas-microsoft-com:office:word" xmlns:w="http://schemas.openxmlformats.org/wordprocessingml/2006/main" xmlns:w14="http://schemas.microsoft.com/office/word/2010/wordml" xmlns:w15="http://schemas.microsoft.com/office/word/2012/wordml" xmlns:wpg="http://schemas.microsoft.com/office/word/2010/wordprocessingGroup" xmlns:wpi="http://schemas.microsoft.com/office/word/2010/wordprocessingInk" xmlns:wne="http://schemas.microsoft.com/office/word/2006/wordml" xmlns:wps="http://schemas.microsoft.com/office/word/2010/wordprocessingShape" mc:Ignorable="w14 w15 wp14">
   <w:endnote w:type="separator" w:id="-1">
     <w:p>
       <w:pPr>
@@ -8582,10 +8434,10 @@
 </file>
 
 <file path=word/footer1.xml><?xml version="1.0" encoding="utf-8"?>
-<w:ftr xmlns:wpc="http://schemas.microsoft.com/office/word/2010/wordprocessingCanvas" xmlns:mc="http://schemas.openxmlformats.org/markup-compatibility/2006" xmlns:o="urn:schemas-microsoft-com:office:office" xmlns:r="http://schemas.openxmlformats.org/officeDocument/2006/relationships" xmlns:m="http://schemas.openxmlformats.org/officeDocument/2006/math" xmlns:v="urn:schemas-microsoft-com:vml" xmlns:wp14="http://schemas.microsoft.com/office/word/2010/wordprocessingDrawing" xmlns:wp="http://schemas.openxmlformats.org/drawingml/2006/wordprocessingDrawing" xmlns:w10="urn:schemas-microsoft-com:office:word" xmlns:w="http://schemas.openxmlformats.org/wordprocessingml/2006/main" xmlns:w14="http://schemas.microsoft.com/office/word/2010/wordml" xmlns:wpg="http://schemas.microsoft.com/office/word/2010/wordprocessingGroup" xmlns:wpi="http://schemas.microsoft.com/office/word/2010/wordprocessingInk" xmlns:wne="http://schemas.microsoft.com/office/word/2006/wordml" xmlns:wps="http://schemas.microsoft.com/office/word/2010/wordprocessingShape" mc:Ignorable="w14 wp14">
+<w:ftr xmlns:wpc="http://schemas.microsoft.com/office/word/2010/wordprocessingCanvas" xmlns:mc="http://schemas.openxmlformats.org/markup-compatibility/2006" xmlns:o="urn:schemas-microsoft-com:office:office" xmlns:r="http://schemas.openxmlformats.org/officeDocument/2006/relationships" xmlns:m="http://schemas.openxmlformats.org/officeDocument/2006/math" xmlns:v="urn:schemas-microsoft-com:vml" xmlns:wp14="http://schemas.microsoft.com/office/word/2010/wordprocessingDrawing" xmlns:wp="http://schemas.openxmlformats.org/drawingml/2006/wordprocessingDrawing" xmlns:w10="urn:schemas-microsoft-com:office:word" xmlns:w="http://schemas.openxmlformats.org/wordprocessingml/2006/main" xmlns:w14="http://schemas.microsoft.com/office/word/2010/wordml" xmlns:w15="http://schemas.microsoft.com/office/word/2012/wordml" xmlns:wpg="http://schemas.microsoft.com/office/word/2010/wordprocessingGroup" xmlns:wpi="http://schemas.microsoft.com/office/word/2010/wordprocessingInk" xmlns:wne="http://schemas.microsoft.com/office/word/2006/wordml" xmlns:wps="http://schemas.microsoft.com/office/word/2010/wordprocessingShape" mc:Ignorable="w14 w15 wp14">
   <w:p>
     <w:pPr>
-      <w:pStyle w:val="Fuzeile"/>
+      <w:pStyle w:val="Footer"/>
       <w:rPr>
         <w:rFonts w:ascii="Arial" w:hAnsi="Arial" w:cs="Arial"/>
         <w:sz w:val="16"/>
@@ -8699,7 +8551,7 @@
         <w:szCs w:val="16"/>
         <w:lang w:val="de-DE"/>
       </w:rPr>
-      <w:t>2</w:t>
+      <w:t>11</w:t>
     </w:r>
     <w:r>
       <w:rPr>
@@ -8777,7 +8629,7 @@
 </file>
 
 <file path=word/footnotes.xml><?xml version="1.0" encoding="utf-8"?>
-<w:footnotes xmlns:wpc="http://schemas.microsoft.com/office/word/2010/wordprocessingCanvas" xmlns:mc="http://schemas.openxmlformats.org/markup-compatibility/2006" xmlns:o="urn:schemas-microsoft-com:office:office" xmlns:r="http://schemas.openxmlformats.org/officeDocument/2006/relationships" xmlns:m="http://schemas.openxmlformats.org/officeDocument/2006/math" xmlns:v="urn:schemas-microsoft-com:vml" xmlns:wp14="http://schemas.microsoft.com/office/word/2010/wordprocessingDrawing" xmlns:wp="http://schemas.openxmlformats.org/drawingml/2006/wordprocessingDrawing" xmlns:w10="urn:schemas-microsoft-com:office:word" xmlns:w="http://schemas.openxmlformats.org/wordprocessingml/2006/main" xmlns:w14="http://schemas.microsoft.com/office/word/2010/wordml" xmlns:wpg="http://schemas.microsoft.com/office/word/2010/wordprocessingGroup" xmlns:wpi="http://schemas.microsoft.com/office/word/2010/wordprocessingInk" xmlns:wne="http://schemas.microsoft.com/office/word/2006/wordml" xmlns:wps="http://schemas.microsoft.com/office/word/2010/wordprocessingShape" mc:Ignorable="w14 wp14">
+<w:footnotes xmlns:wpc="http://schemas.microsoft.com/office/word/2010/wordprocessingCanvas" xmlns:mc="http://schemas.openxmlformats.org/markup-compatibility/2006" xmlns:o="urn:schemas-microsoft-com:office:office" xmlns:r="http://schemas.openxmlformats.org/officeDocument/2006/relationships" xmlns:m="http://schemas.openxmlformats.org/officeDocument/2006/math" xmlns:v="urn:schemas-microsoft-com:vml" xmlns:wp14="http://schemas.microsoft.com/office/word/2010/wordprocessingDrawing" xmlns:wp="http://schemas.openxmlformats.org/drawingml/2006/wordprocessingDrawing" xmlns:w10="urn:schemas-microsoft-com:office:word" xmlns:w="http://schemas.openxmlformats.org/wordprocessingml/2006/main" xmlns:w14="http://schemas.microsoft.com/office/word/2010/wordml" xmlns:w15="http://schemas.microsoft.com/office/word/2012/wordml" xmlns:wpg="http://schemas.microsoft.com/office/word/2010/wordprocessingGroup" xmlns:wpi="http://schemas.microsoft.com/office/word/2010/wordprocessingInk" xmlns:wne="http://schemas.microsoft.com/office/word/2006/wordml" xmlns:wps="http://schemas.microsoft.com/office/word/2010/wordprocessingShape" mc:Ignorable="w14 w15 wp14">
   <w:footnote w:type="separator" w:id="-1">
     <w:p>
       <w:pPr>
@@ -8801,14 +8653,14 @@
   <w:footnote w:id="1">
     <w:p>
       <w:pPr>
-        <w:pStyle w:val="Funotentext"/>
+        <w:pStyle w:val="FootnoteText"/>
         <w:rPr>
           <w:sz w:val="22"/>
         </w:rPr>
       </w:pPr>
       <w:r>
         <w:rPr>
-          <w:rStyle w:val="Funotenzeichen"/>
+          <w:rStyle w:val="FootnoteReference"/>
         </w:rPr>
         <w:footnoteRef/>
       </w:r>
@@ -8829,14 +8681,14 @@
   <w:footnote w:id="2">
     <w:p>
       <w:pPr>
-        <w:pStyle w:val="Funotentext"/>
+        <w:pStyle w:val="FootnoteText"/>
         <w:rPr>
           <w:sz w:val="22"/>
         </w:rPr>
       </w:pPr>
       <w:r>
         <w:rPr>
-          <w:rStyle w:val="Funotenzeichen"/>
+          <w:rStyle w:val="FootnoteReference"/>
         </w:rPr>
         <w:footnoteRef/>
       </w:r>
@@ -8857,11 +8709,11 @@
   <w:footnote w:id="3">
     <w:p>
       <w:pPr>
-        <w:pStyle w:val="Funotentext"/>
+        <w:pStyle w:val="FootnoteText"/>
       </w:pPr>
       <w:r>
         <w:rPr>
-          <w:rStyle w:val="Funotenzeichen"/>
+          <w:rStyle w:val="FootnoteReference"/>
         </w:rPr>
         <w:footnoteRef/>
       </w:r>
@@ -8874,7 +8726,7 @@
             <w:rStyle w:val="Hyperlink"/>
             <w:sz w:val="18"/>
           </w:rPr>
-          <w:t>http://www.vlc.de/</w:t>
+          <w:t>https://www.videolan.org/vlc/</w:t>
         </w:r>
       </w:hyperlink>
     </w:p>
@@ -8882,11 +8734,11 @@
   <w:footnote w:id="4">
     <w:p>
       <w:pPr>
-        <w:pStyle w:val="Funotentext"/>
+        <w:pStyle w:val="FootnoteText"/>
       </w:pPr>
       <w:r>
         <w:rPr>
-          <w:rStyle w:val="Funotenzeichen"/>
+          <w:rStyle w:val="FootnoteReference"/>
         </w:rPr>
         <w:footnoteRef/>
       </w:r>
@@ -8907,14 +8759,14 @@
   <w:footnote w:id="5">
     <w:p>
       <w:pPr>
-        <w:pStyle w:val="Funotentext"/>
+        <w:pStyle w:val="FootnoteText"/>
         <w:rPr>
           <w:sz w:val="16"/>
         </w:rPr>
       </w:pPr>
       <w:r>
         <w:rPr>
-          <w:rStyle w:val="Funotenzeichen"/>
+          <w:rStyle w:val="FootnoteReference"/>
         </w:rPr>
         <w:footnoteRef/>
       </w:r>
@@ -8936,10 +8788,10 @@
 </file>
 
 <file path=word/header1.xml><?xml version="1.0" encoding="utf-8"?>
-<w:hdr xmlns:wpc="http://schemas.microsoft.com/office/word/2010/wordprocessingCanvas" xmlns:mc="http://schemas.openxmlformats.org/markup-compatibility/2006" xmlns:o="urn:schemas-microsoft-com:office:office" xmlns:r="http://schemas.openxmlformats.org/officeDocument/2006/relationships" xmlns:m="http://schemas.openxmlformats.org/officeDocument/2006/math" xmlns:v="urn:schemas-microsoft-com:vml" xmlns:wp14="http://schemas.microsoft.com/office/word/2010/wordprocessingDrawing" xmlns:wp="http://schemas.openxmlformats.org/drawingml/2006/wordprocessingDrawing" xmlns:w10="urn:schemas-microsoft-com:office:word" xmlns:w="http://schemas.openxmlformats.org/wordprocessingml/2006/main" xmlns:w14="http://schemas.microsoft.com/office/word/2010/wordml" xmlns:wpg="http://schemas.microsoft.com/office/word/2010/wordprocessingGroup" xmlns:wpi="http://schemas.microsoft.com/office/word/2010/wordprocessingInk" xmlns:wne="http://schemas.microsoft.com/office/word/2006/wordml" xmlns:wps="http://schemas.microsoft.com/office/word/2010/wordprocessingShape" mc:Ignorable="w14 wp14">
+<w:hdr xmlns:wpc="http://schemas.microsoft.com/office/word/2010/wordprocessingCanvas" xmlns:mc="http://schemas.openxmlformats.org/markup-compatibility/2006" xmlns:o="urn:schemas-microsoft-com:office:office" xmlns:r="http://schemas.openxmlformats.org/officeDocument/2006/relationships" xmlns:m="http://schemas.openxmlformats.org/officeDocument/2006/math" xmlns:v="urn:schemas-microsoft-com:vml" xmlns:wp14="http://schemas.microsoft.com/office/word/2010/wordprocessingDrawing" xmlns:wp="http://schemas.openxmlformats.org/drawingml/2006/wordprocessingDrawing" xmlns:w10="urn:schemas-microsoft-com:office:word" xmlns:w="http://schemas.openxmlformats.org/wordprocessingml/2006/main" xmlns:w14="http://schemas.microsoft.com/office/word/2010/wordml" xmlns:w15="http://schemas.microsoft.com/office/word/2012/wordml" xmlns:wpg="http://schemas.microsoft.com/office/word/2010/wordprocessingGroup" xmlns:wpi="http://schemas.microsoft.com/office/word/2010/wordprocessingInk" xmlns:wne="http://schemas.microsoft.com/office/word/2006/wordml" xmlns:wps="http://schemas.microsoft.com/office/word/2010/wordprocessingShape" mc:Ignorable="w14 w15 wp14">
   <w:p>
     <w:pPr>
-      <w:pStyle w:val="Kopfzeile"/>
+      <w:pStyle w:val="Header"/>
       <w:rPr>
         <w:rFonts w:ascii="Arial" w:hAnsi="Arial" w:cs="Arial"/>
         <w:sz w:val="16"/>
@@ -8985,8 +8837,8 @@
 </file>
 
 <file path=word/numbering.xml><?xml version="1.0" encoding="utf-8"?>
-<w:numbering xmlns:wpc="http://schemas.microsoft.com/office/word/2010/wordprocessingCanvas" xmlns:mc="http://schemas.openxmlformats.org/markup-compatibility/2006" xmlns:o="urn:schemas-microsoft-com:office:office" xmlns:r="http://schemas.openxmlformats.org/officeDocument/2006/relationships" xmlns:m="http://schemas.openxmlformats.org/officeDocument/2006/math" xmlns:v="urn:schemas-microsoft-com:vml" xmlns:wp14="http://schemas.microsoft.com/office/word/2010/wordprocessingDrawing" xmlns:wp="http://schemas.openxmlformats.org/drawingml/2006/wordprocessingDrawing" xmlns:w10="urn:schemas-microsoft-com:office:word" xmlns:w="http://schemas.openxmlformats.org/wordprocessingml/2006/main" xmlns:w14="http://schemas.microsoft.com/office/word/2010/wordml" xmlns:wpg="http://schemas.microsoft.com/office/word/2010/wordprocessingGroup" xmlns:wpi="http://schemas.microsoft.com/office/word/2010/wordprocessingInk" xmlns:wne="http://schemas.microsoft.com/office/word/2006/wordml" xmlns:wps="http://schemas.microsoft.com/office/word/2010/wordprocessingShape" mc:Ignorable="w14 wp14">
-  <w:abstractNum w:abstractNumId="0">
+<w:numbering xmlns:wpc="http://schemas.microsoft.com/office/word/2010/wordprocessingCanvas" xmlns:mc="http://schemas.openxmlformats.org/markup-compatibility/2006" xmlns:o="urn:schemas-microsoft-com:office:office" xmlns:r="http://schemas.openxmlformats.org/officeDocument/2006/relationships" xmlns:m="http://schemas.openxmlformats.org/officeDocument/2006/math" xmlns:v="urn:schemas-microsoft-com:vml" xmlns:wp14="http://schemas.microsoft.com/office/word/2010/wordprocessingDrawing" xmlns:wp="http://schemas.openxmlformats.org/drawingml/2006/wordprocessingDrawing" xmlns:w10="urn:schemas-microsoft-com:office:word" xmlns:w="http://schemas.openxmlformats.org/wordprocessingml/2006/main" xmlns:w14="http://schemas.microsoft.com/office/word/2010/wordml" xmlns:w15="http://schemas.microsoft.com/office/word/2012/wordml" xmlns:wpg="http://schemas.microsoft.com/office/word/2010/wordprocessingGroup" xmlns:wpi="http://schemas.microsoft.com/office/word/2010/wordprocessingInk" xmlns:wne="http://schemas.microsoft.com/office/word/2006/wordml" xmlns:wps="http://schemas.microsoft.com/office/word/2010/wordprocessingShape" mc:Ignorable="w14 w15 wp14">
+  <w:abstractNum w:abstractNumId="0" w15:restartNumberingAfterBreak="0">
     <w:nsid w:val="2FDB2715"/>
     <w:multiLevelType w:val="hybridMultilevel"/>
     <w:tmpl w:val="FCF26C66"/>
@@ -9099,7 +8951,7 @@
       </w:rPr>
     </w:lvl>
   </w:abstractNum>
-  <w:abstractNum w:abstractNumId="1">
+  <w:abstractNum w:abstractNumId="1" w15:restartNumberingAfterBreak="0">
     <w:nsid w:val="54A91EF3"/>
     <w:multiLevelType w:val="hybridMultilevel"/>
     <w:tmpl w:val="31FCDD2C"/>
@@ -9212,7 +9064,7 @@
       </w:rPr>
     </w:lvl>
   </w:abstractNum>
-  <w:abstractNum w:abstractNumId="2">
+  <w:abstractNum w:abstractNumId="2" w15:restartNumberingAfterBreak="0">
     <w:nsid w:val="60253C4C"/>
     <w:multiLevelType w:val="hybridMultilevel"/>
     <w:tmpl w:val="BD063738"/>
@@ -9338,7 +9190,7 @@
 </file>
 
 <file path=word/styles.xml><?xml version="1.0" encoding="utf-8"?>
-<w:styles xmlns:mc="http://schemas.openxmlformats.org/markup-compatibility/2006" xmlns:r="http://schemas.openxmlformats.org/officeDocument/2006/relationships" xmlns:w="http://schemas.openxmlformats.org/wordprocessingml/2006/main" xmlns:w14="http://schemas.microsoft.com/office/word/2010/wordml" mc:Ignorable="w14">
+<w:styles xmlns:mc="http://schemas.openxmlformats.org/markup-compatibility/2006" xmlns:r="http://schemas.openxmlformats.org/officeDocument/2006/relationships" xmlns:w="http://schemas.openxmlformats.org/wordprocessingml/2006/main" xmlns:w14="http://schemas.microsoft.com/office/word/2010/wordml" xmlns:w15="http://schemas.microsoft.com/office/word/2012/wordml" mc:Ignorable="w14 w15">
   <w:docDefaults>
     <w:rPrDefault>
       <w:rPr>
@@ -9353,155 +9205,389 @@
       </w:pPr>
     </w:pPrDefault>
   </w:docDefaults>
-  <w:latentStyles w:defLockedState="0" w:defUIPriority="99" w:defSemiHidden="1" w:defUnhideWhenUsed="1" w:defQFormat="0" w:count="267">
-    <w:lsdException w:name="Normal" w:semiHidden="0" w:uiPriority="0" w:unhideWhenUsed="0" w:qFormat="1"/>
-    <w:lsdException w:name="heading 1" w:semiHidden="0" w:uiPriority="9" w:unhideWhenUsed="0" w:qFormat="1"/>
-    <w:lsdException w:name="heading 2" w:uiPriority="9" w:qFormat="1"/>
-    <w:lsdException w:name="heading 3" w:uiPriority="9" w:qFormat="1"/>
-    <w:lsdException w:name="heading 4" w:uiPriority="9" w:qFormat="1"/>
-    <w:lsdException w:name="heading 5" w:uiPriority="9" w:qFormat="1"/>
-    <w:lsdException w:name="heading 6" w:uiPriority="9" w:qFormat="1"/>
-    <w:lsdException w:name="heading 7" w:uiPriority="9" w:qFormat="1"/>
-    <w:lsdException w:name="heading 8" w:uiPriority="9" w:qFormat="1"/>
-    <w:lsdException w:name="heading 9" w:uiPriority="9" w:qFormat="1"/>
-    <w:lsdException w:name="toc 1" w:uiPriority="39"/>
-    <w:lsdException w:name="toc 2" w:uiPriority="39"/>
-    <w:lsdException w:name="toc 3" w:uiPriority="39"/>
-    <w:lsdException w:name="toc 4" w:uiPriority="39"/>
-    <w:lsdException w:name="toc 5" w:uiPriority="39"/>
-    <w:lsdException w:name="toc 6" w:uiPriority="39"/>
-    <w:lsdException w:name="toc 7" w:uiPriority="39"/>
-    <w:lsdException w:name="toc 8" w:uiPriority="39"/>
-    <w:lsdException w:name="toc 9" w:uiPriority="39"/>
-    <w:lsdException w:name="caption" w:uiPriority="35" w:qFormat="1"/>
-    <w:lsdException w:name="Title" w:semiHidden="0" w:uiPriority="10" w:unhideWhenUsed="0" w:qFormat="1"/>
-    <w:lsdException w:name="Default Paragraph Font" w:uiPriority="1"/>
-    <w:lsdException w:name="Subtitle" w:semiHidden="0" w:uiPriority="11" w:unhideWhenUsed="0" w:qFormat="1"/>
-    <w:lsdException w:name="Strong" w:semiHidden="0" w:uiPriority="22" w:unhideWhenUsed="0" w:qFormat="1"/>
-    <w:lsdException w:name="Emphasis" w:semiHidden="0" w:uiPriority="20" w:unhideWhenUsed="0" w:qFormat="1"/>
-    <w:lsdException w:name="Table Grid" w:semiHidden="0" w:uiPriority="39" w:unhideWhenUsed="0"/>
-    <w:lsdException w:name="Placeholder Text" w:unhideWhenUsed="0"/>
-    <w:lsdException w:name="No Spacing" w:semiHidden="0" w:uiPriority="1" w:unhideWhenUsed="0" w:qFormat="1"/>
-    <w:lsdException w:name="Light Shading" w:semiHidden="0" w:uiPriority="60" w:unhideWhenUsed="0"/>
-    <w:lsdException w:name="Light List" w:semiHidden="0" w:uiPriority="61" w:unhideWhenUsed="0"/>
-    <w:lsdException w:name="Light Grid" w:semiHidden="0" w:uiPriority="62" w:unhideWhenUsed="0"/>
-    <w:lsdException w:name="Medium Shading 1" w:semiHidden="0" w:uiPriority="63" w:unhideWhenUsed="0"/>
-    <w:lsdException w:name="Medium Shading 2" w:semiHidden="0" w:uiPriority="64" w:unhideWhenUsed="0"/>
-    <w:lsdException w:name="Medium List 1" w:semiHidden="0" w:uiPriority="65" w:unhideWhenUsed="0"/>
-    <w:lsdException w:name="Medium List 2" w:semiHidden="0" w:uiPriority="66" w:unhideWhenUsed="0"/>
-    <w:lsdException w:name="Medium Grid 1" w:semiHidden="0" w:uiPriority="67" w:unhideWhenUsed="0"/>
-    <w:lsdException w:name="Medium Grid 2" w:semiHidden="0" w:uiPriority="68" w:unhideWhenUsed="0"/>
-    <w:lsdException w:name="Medium Grid 3" w:semiHidden="0" w:uiPriority="69" w:unhideWhenUsed="0"/>
-    <w:lsdException w:name="Dark List" w:semiHidden="0" w:uiPriority="70" w:unhideWhenUsed="0"/>
-    <w:lsdException w:name="Colorful Shading" w:semiHidden="0" w:uiPriority="71" w:unhideWhenUsed="0"/>
-    <w:lsdException w:name="Colorful List" w:semiHidden="0" w:uiPriority="72" w:unhideWhenUsed="0"/>
-    <w:lsdException w:name="Colorful Grid" w:semiHidden="0" w:uiPriority="73" w:unhideWhenUsed="0"/>
-    <w:lsdException w:name="Light Shading Accent 1" w:semiHidden="0" w:uiPriority="60" w:unhideWhenUsed="0"/>
-    <w:lsdException w:name="Light List Accent 1" w:semiHidden="0" w:uiPriority="61" w:unhideWhenUsed="0"/>
-    <w:lsdException w:name="Light Grid Accent 1" w:semiHidden="0" w:uiPriority="62" w:unhideWhenUsed="0"/>
-    <w:lsdException w:name="Medium Shading 1 Accent 1" w:semiHidden="0" w:uiPriority="63" w:unhideWhenUsed="0"/>
-    <w:lsdException w:name="Medium Shading 2 Accent 1" w:semiHidden="0" w:uiPriority="64" w:unhideWhenUsed="0"/>
-    <w:lsdException w:name="Medium List 1 Accent 1" w:semiHidden="0" w:uiPriority="65" w:unhideWhenUsed="0"/>
-    <w:lsdException w:name="Revision" w:unhideWhenUsed="0"/>
-    <w:lsdException w:name="List Paragraph" w:semiHidden="0" w:uiPriority="34" w:unhideWhenUsed="0" w:qFormat="1"/>
-    <w:lsdException w:name="Quote" w:semiHidden="0" w:uiPriority="29" w:unhideWhenUsed="0" w:qFormat="1"/>
-    <w:lsdException w:name="Intense Quote" w:semiHidden="0" w:uiPriority="30" w:unhideWhenUsed="0" w:qFormat="1"/>
-    <w:lsdException w:name="Medium List 2 Accent 1" w:semiHidden="0" w:uiPriority="66" w:unhideWhenUsed="0"/>
-    <w:lsdException w:name="Medium Grid 1 Accent 1" w:semiHidden="0" w:uiPriority="67" w:unhideWhenUsed="0"/>
-    <w:lsdException w:name="Medium Grid 2 Accent 1" w:semiHidden="0" w:uiPriority="68" w:unhideWhenUsed="0"/>
-    <w:lsdException w:name="Medium Grid 3 Accent 1" w:semiHidden="0" w:uiPriority="69" w:unhideWhenUsed="0"/>
-    <w:lsdException w:name="Dark List Accent 1" w:semiHidden="0" w:uiPriority="70" w:unhideWhenUsed="0"/>
-    <w:lsdException w:name="Colorful Shading Accent 1" w:semiHidden="0" w:uiPriority="71" w:unhideWhenUsed="0"/>
-    <w:lsdException w:name="Colorful List Accent 1" w:semiHidden="0" w:uiPriority="72" w:unhideWhenUsed="0"/>
-    <w:lsdException w:name="Colorful Grid Accent 1" w:semiHidden="0" w:uiPriority="73" w:unhideWhenUsed="0"/>
-    <w:lsdException w:name="Light Shading Accent 2" w:semiHidden="0" w:uiPriority="60" w:unhideWhenUsed="0"/>
-    <w:lsdException w:name="Light List Accent 2" w:semiHidden="0" w:uiPriority="61" w:unhideWhenUsed="0"/>
-    <w:lsdException w:name="Light Grid Accent 2" w:semiHidden="0" w:uiPriority="62" w:unhideWhenUsed="0"/>
-    <w:lsdException w:name="Medium Shading 1 Accent 2" w:semiHidden="0" w:uiPriority="63" w:unhideWhenUsed="0"/>
-    <w:lsdException w:name="Medium Shading 2 Accent 2" w:semiHidden="0" w:uiPriority="64" w:unhideWhenUsed="0"/>
-    <w:lsdException w:name="Medium List 1 Accent 2" w:semiHidden="0" w:uiPriority="65" w:unhideWhenUsed="0"/>
-    <w:lsdException w:name="Medium List 2 Accent 2" w:semiHidden="0" w:uiPriority="66" w:unhideWhenUsed="0"/>
-    <w:lsdException w:name="Medium Grid 1 Accent 2" w:semiHidden="0" w:uiPriority="67" w:unhideWhenUsed="0"/>
-    <w:lsdException w:name="Medium Grid 2 Accent 2" w:semiHidden="0" w:uiPriority="68" w:unhideWhenUsed="0"/>
-    <w:lsdException w:name="Medium Grid 3 Accent 2" w:semiHidden="0" w:uiPriority="69" w:unhideWhenUsed="0"/>
-    <w:lsdException w:name="Dark List Accent 2" w:semiHidden="0" w:uiPriority="70" w:unhideWhenUsed="0"/>
-    <w:lsdException w:name="Colorful Shading Accent 2" w:semiHidden="0" w:uiPriority="71" w:unhideWhenUsed="0"/>
-    <w:lsdException w:name="Colorful List Accent 2" w:semiHidden="0" w:uiPriority="72" w:unhideWhenUsed="0"/>
-    <w:lsdException w:name="Colorful Grid Accent 2" w:semiHidden="0" w:uiPriority="73" w:unhideWhenUsed="0"/>
-    <w:lsdException w:name="Light Shading Accent 3" w:semiHidden="0" w:uiPriority="60" w:unhideWhenUsed="0"/>
-    <w:lsdException w:name="Light List Accent 3" w:semiHidden="0" w:uiPriority="61" w:unhideWhenUsed="0"/>
-    <w:lsdException w:name="Light Grid Accent 3" w:semiHidden="0" w:uiPriority="62" w:unhideWhenUsed="0"/>
-    <w:lsdException w:name="Medium Shading 1 Accent 3" w:semiHidden="0" w:uiPriority="63" w:unhideWhenUsed="0"/>
-    <w:lsdException w:name="Medium Shading 2 Accent 3" w:semiHidden="0" w:uiPriority="64" w:unhideWhenUsed="0"/>
-    <w:lsdException w:name="Medium List 1 Accent 3" w:semiHidden="0" w:uiPriority="65" w:unhideWhenUsed="0"/>
-    <w:lsdException w:name="Medium List 2 Accent 3" w:semiHidden="0" w:uiPriority="66" w:unhideWhenUsed="0"/>
-    <w:lsdException w:name="Medium Grid 1 Accent 3" w:semiHidden="0" w:uiPriority="67" w:unhideWhenUsed="0"/>
-    <w:lsdException w:name="Medium Grid 2 Accent 3" w:semiHidden="0" w:uiPriority="68" w:unhideWhenUsed="0"/>
-    <w:lsdException w:name="Medium Grid 3 Accent 3" w:semiHidden="0" w:uiPriority="69" w:unhideWhenUsed="0"/>
-    <w:lsdException w:name="Dark List Accent 3" w:semiHidden="0" w:uiPriority="70" w:unhideWhenUsed="0"/>
-    <w:lsdException w:name="Colorful Shading Accent 3" w:semiHidden="0" w:uiPriority="71" w:unhideWhenUsed="0"/>
-    <w:lsdException w:name="Colorful List Accent 3" w:semiHidden="0" w:uiPriority="72" w:unhideWhenUsed="0"/>
-    <w:lsdException w:name="Colorful Grid Accent 3" w:semiHidden="0" w:uiPriority="73" w:unhideWhenUsed="0"/>
-    <w:lsdException w:name="Light Shading Accent 4" w:semiHidden="0" w:uiPriority="60" w:unhideWhenUsed="0"/>
-    <w:lsdException w:name="Light List Accent 4" w:semiHidden="0" w:uiPriority="61" w:unhideWhenUsed="0"/>
-    <w:lsdException w:name="Light Grid Accent 4" w:semiHidden="0" w:uiPriority="62" w:unhideWhenUsed="0"/>
-    <w:lsdException w:name="Medium Shading 1 Accent 4" w:semiHidden="0" w:uiPriority="63" w:unhideWhenUsed="0"/>
-    <w:lsdException w:name="Medium Shading 2 Accent 4" w:semiHidden="0" w:uiPriority="64" w:unhideWhenUsed="0"/>
-    <w:lsdException w:name="Medium List 1 Accent 4" w:semiHidden="0" w:uiPriority="65" w:unhideWhenUsed="0"/>
-    <w:lsdException w:name="Medium List 2 Accent 4" w:semiHidden="0" w:uiPriority="66" w:unhideWhenUsed="0"/>
-    <w:lsdException w:name="Medium Grid 1 Accent 4" w:semiHidden="0" w:uiPriority="67" w:unhideWhenUsed="0"/>
-    <w:lsdException w:name="Medium Grid 2 Accent 4" w:semiHidden="0" w:uiPriority="68" w:unhideWhenUsed="0"/>
-    <w:lsdException w:name="Medium Grid 3 Accent 4" w:semiHidden="0" w:uiPriority="69" w:unhideWhenUsed="0"/>
-    <w:lsdException w:name="Dark List Accent 4" w:semiHidden="0" w:uiPriority="70" w:unhideWhenUsed="0"/>
-    <w:lsdException w:name="Colorful Shading Accent 4" w:semiHidden="0" w:uiPriority="71" w:unhideWhenUsed="0"/>
-    <w:lsdException w:name="Colorful List Accent 4" w:semiHidden="0" w:uiPriority="72" w:unhideWhenUsed="0"/>
-    <w:lsdException w:name="Colorful Grid Accent 4" w:semiHidden="0" w:uiPriority="73" w:unhideWhenUsed="0"/>
-    <w:lsdException w:name="Light Shading Accent 5" w:semiHidden="0" w:uiPriority="60" w:unhideWhenUsed="0"/>
-    <w:lsdException w:name="Light List Accent 5" w:semiHidden="0" w:uiPriority="61" w:unhideWhenUsed="0"/>
-    <w:lsdException w:name="Light Grid Accent 5" w:semiHidden="0" w:uiPriority="62" w:unhideWhenUsed="0"/>
-    <w:lsdException w:name="Medium Shading 1 Accent 5" w:semiHidden="0" w:uiPriority="63" w:unhideWhenUsed="0"/>
-    <w:lsdException w:name="Medium Shading 2 Accent 5" w:semiHidden="0" w:uiPriority="64" w:unhideWhenUsed="0"/>
-    <w:lsdException w:name="Medium List 1 Accent 5" w:semiHidden="0" w:uiPriority="65" w:unhideWhenUsed="0"/>
-    <w:lsdException w:name="Medium List 2 Accent 5" w:semiHidden="0" w:uiPriority="66" w:unhideWhenUsed="0"/>
-    <w:lsdException w:name="Medium Grid 1 Accent 5" w:semiHidden="0" w:uiPriority="67" w:unhideWhenUsed="0"/>
-    <w:lsdException w:name="Medium Grid 2 Accent 5" w:semiHidden="0" w:uiPriority="68" w:unhideWhenUsed="0"/>
-    <w:lsdException w:name="Medium Grid 3 Accent 5" w:semiHidden="0" w:uiPriority="69" w:unhideWhenUsed="0"/>
-    <w:lsdException w:name="Dark List Accent 5" w:semiHidden="0" w:uiPriority="70" w:unhideWhenUsed="0"/>
-    <w:lsdException w:name="Colorful Shading Accent 5" w:semiHidden="0" w:uiPriority="71" w:unhideWhenUsed="0"/>
-    <w:lsdException w:name="Colorful List Accent 5" w:semiHidden="0" w:uiPriority="72" w:unhideWhenUsed="0"/>
-    <w:lsdException w:name="Colorful Grid Accent 5" w:semiHidden="0" w:uiPriority="73" w:unhideWhenUsed="0"/>
-    <w:lsdException w:name="Light Shading Accent 6" w:semiHidden="0" w:uiPriority="60" w:unhideWhenUsed="0"/>
-    <w:lsdException w:name="Light List Accent 6" w:semiHidden="0" w:uiPriority="61" w:unhideWhenUsed="0"/>
-    <w:lsdException w:name="Light Grid Accent 6" w:semiHidden="0" w:uiPriority="62" w:unhideWhenUsed="0"/>
-    <w:lsdException w:name="Medium Shading 1 Accent 6" w:semiHidden="0" w:uiPriority="63" w:unhideWhenUsed="0"/>
-    <w:lsdException w:name="Medium Shading 2 Accent 6" w:semiHidden="0" w:uiPriority="64" w:unhideWhenUsed="0"/>
-    <w:lsdException w:name="Medium List 1 Accent 6" w:semiHidden="0" w:uiPriority="65" w:unhideWhenUsed="0"/>
-    <w:lsdException w:name="Medium List 2 Accent 6" w:semiHidden="0" w:uiPriority="66" w:unhideWhenUsed="0"/>
-    <w:lsdException w:name="Medium Grid 1 Accent 6" w:semiHidden="0" w:uiPriority="67" w:unhideWhenUsed="0"/>
-    <w:lsdException w:name="Medium Grid 2 Accent 6" w:semiHidden="0" w:uiPriority="68" w:unhideWhenUsed="0"/>
-    <w:lsdException w:name="Medium Grid 3 Accent 6" w:semiHidden="0" w:uiPriority="69" w:unhideWhenUsed="0"/>
-    <w:lsdException w:name="Dark List Accent 6" w:semiHidden="0" w:uiPriority="70" w:unhideWhenUsed="0"/>
-    <w:lsdException w:name="Colorful Shading Accent 6" w:semiHidden="0" w:uiPriority="71" w:unhideWhenUsed="0"/>
-    <w:lsdException w:name="Colorful List Accent 6" w:semiHidden="0" w:uiPriority="72" w:unhideWhenUsed="0"/>
-    <w:lsdException w:name="Colorful Grid Accent 6" w:semiHidden="0" w:uiPriority="73" w:unhideWhenUsed="0"/>
-    <w:lsdException w:name="Subtle Emphasis" w:semiHidden="0" w:uiPriority="19" w:unhideWhenUsed="0" w:qFormat="1"/>
-    <w:lsdException w:name="Intense Emphasis" w:semiHidden="0" w:uiPriority="21" w:unhideWhenUsed="0" w:qFormat="1"/>
-    <w:lsdException w:name="Subtle Reference" w:semiHidden="0" w:uiPriority="31" w:unhideWhenUsed="0" w:qFormat="1"/>
-    <w:lsdException w:name="Intense Reference" w:semiHidden="0" w:uiPriority="32" w:unhideWhenUsed="0" w:qFormat="1"/>
-    <w:lsdException w:name="Book Title" w:semiHidden="0" w:uiPriority="33" w:unhideWhenUsed="0" w:qFormat="1"/>
-    <w:lsdException w:name="Bibliography" w:uiPriority="37"/>
-    <w:lsdException w:name="TOC Heading" w:uiPriority="39" w:qFormat="1"/>
+  <w:latentStyles w:defLockedState="0" w:defUIPriority="99" w:defSemiHidden="0" w:defUnhideWhenUsed="0" w:defQFormat="0" w:count="371">
+    <w:lsdException w:name="Normal" w:uiPriority="0" w:qFormat="1"/>
+    <w:lsdException w:name="heading 1" w:uiPriority="9" w:qFormat="1"/>
+    <w:lsdException w:name="heading 2" w:semiHidden="1" w:uiPriority="9" w:unhideWhenUsed="1" w:qFormat="1"/>
+    <w:lsdException w:name="heading 3" w:semiHidden="1" w:uiPriority="9" w:unhideWhenUsed="1" w:qFormat="1"/>
+    <w:lsdException w:name="heading 4" w:semiHidden="1" w:uiPriority="9" w:unhideWhenUsed="1" w:qFormat="1"/>
+    <w:lsdException w:name="heading 5" w:semiHidden="1" w:uiPriority="9" w:unhideWhenUsed="1" w:qFormat="1"/>
+    <w:lsdException w:name="heading 6" w:semiHidden="1" w:uiPriority="9" w:unhideWhenUsed="1" w:qFormat="1"/>
+    <w:lsdException w:name="heading 7" w:semiHidden="1" w:uiPriority="9" w:unhideWhenUsed="1" w:qFormat="1"/>
+    <w:lsdException w:name="heading 8" w:semiHidden="1" w:uiPriority="9" w:unhideWhenUsed="1" w:qFormat="1"/>
+    <w:lsdException w:name="heading 9" w:semiHidden="1" w:uiPriority="9" w:unhideWhenUsed="1" w:qFormat="1"/>
+    <w:lsdException w:name="index 1" w:semiHidden="1" w:unhideWhenUsed="1"/>
+    <w:lsdException w:name="index 2" w:semiHidden="1" w:unhideWhenUsed="1"/>
+    <w:lsdException w:name="index 3" w:semiHidden="1" w:unhideWhenUsed="1"/>
+    <w:lsdException w:name="index 4" w:semiHidden="1" w:unhideWhenUsed="1"/>
+    <w:lsdException w:name="index 5" w:semiHidden="1" w:unhideWhenUsed="1"/>
+    <w:lsdException w:name="index 6" w:semiHidden="1" w:unhideWhenUsed="1"/>
+    <w:lsdException w:name="index 7" w:semiHidden="1" w:unhideWhenUsed="1"/>
+    <w:lsdException w:name="index 8" w:semiHidden="1" w:unhideWhenUsed="1"/>
+    <w:lsdException w:name="index 9" w:semiHidden="1" w:unhideWhenUsed="1"/>
+    <w:lsdException w:name="toc 1" w:semiHidden="1" w:uiPriority="39" w:unhideWhenUsed="1"/>
+    <w:lsdException w:name="toc 2" w:semiHidden="1" w:uiPriority="39" w:unhideWhenUsed="1"/>
+    <w:lsdException w:name="toc 3" w:semiHidden="1" w:uiPriority="39" w:unhideWhenUsed="1"/>
+    <w:lsdException w:name="toc 4" w:semiHidden="1" w:uiPriority="39" w:unhideWhenUsed="1"/>
+    <w:lsdException w:name="toc 5" w:semiHidden="1" w:uiPriority="39" w:unhideWhenUsed="1"/>
+    <w:lsdException w:name="toc 6" w:semiHidden="1" w:uiPriority="39" w:unhideWhenUsed="1"/>
+    <w:lsdException w:name="toc 7" w:semiHidden="1" w:uiPriority="39" w:unhideWhenUsed="1"/>
+    <w:lsdException w:name="toc 8" w:semiHidden="1" w:uiPriority="39" w:unhideWhenUsed="1"/>
+    <w:lsdException w:name="toc 9" w:semiHidden="1" w:uiPriority="39" w:unhideWhenUsed="1"/>
+    <w:lsdException w:name="Normal Indent" w:semiHidden="1" w:unhideWhenUsed="1"/>
+    <w:lsdException w:name="footnote text" w:semiHidden="1" w:unhideWhenUsed="1"/>
+    <w:lsdException w:name="annotation text" w:semiHidden="1" w:unhideWhenUsed="1"/>
+    <w:lsdException w:name="header" w:semiHidden="1" w:unhideWhenUsed="1"/>
+    <w:lsdException w:name="footer" w:semiHidden="1" w:unhideWhenUsed="1"/>
+    <w:lsdException w:name="index heading" w:semiHidden="1" w:unhideWhenUsed="1"/>
+    <w:lsdException w:name="caption" w:semiHidden="1" w:uiPriority="35" w:unhideWhenUsed="1" w:qFormat="1"/>
+    <w:lsdException w:name="table of figures" w:semiHidden="1" w:unhideWhenUsed="1"/>
+    <w:lsdException w:name="envelope address" w:semiHidden="1" w:unhideWhenUsed="1"/>
+    <w:lsdException w:name="envelope return" w:semiHidden="1" w:unhideWhenUsed="1"/>
+    <w:lsdException w:name="footnote reference" w:semiHidden="1" w:unhideWhenUsed="1"/>
+    <w:lsdException w:name="annotation reference" w:semiHidden="1" w:unhideWhenUsed="1"/>
+    <w:lsdException w:name="line number" w:semiHidden="1" w:unhideWhenUsed="1"/>
+    <w:lsdException w:name="page number" w:semiHidden="1" w:unhideWhenUsed="1"/>
+    <w:lsdException w:name="endnote reference" w:semiHidden="1" w:unhideWhenUsed="1"/>
+    <w:lsdException w:name="endnote text" w:semiHidden="1" w:unhideWhenUsed="1"/>
+    <w:lsdException w:name="table of authorities" w:semiHidden="1" w:unhideWhenUsed="1"/>
+    <w:lsdException w:name="macro" w:semiHidden="1" w:unhideWhenUsed="1"/>
+    <w:lsdException w:name="toa heading" w:semiHidden="1" w:unhideWhenUsed="1"/>
+    <w:lsdException w:name="List" w:semiHidden="1" w:unhideWhenUsed="1"/>
+    <w:lsdException w:name="List Bullet" w:semiHidden="1" w:unhideWhenUsed="1"/>
+    <w:lsdException w:name="List Number" w:semiHidden="1" w:unhideWhenUsed="1"/>
+    <w:lsdException w:name="List 2" w:semiHidden="1" w:unhideWhenUsed="1"/>
+    <w:lsdException w:name="List 3" w:semiHidden="1" w:unhideWhenUsed="1"/>
+    <w:lsdException w:name="List 4" w:semiHidden="1" w:unhideWhenUsed="1"/>
+    <w:lsdException w:name="List 5" w:semiHidden="1" w:unhideWhenUsed="1"/>
+    <w:lsdException w:name="List Bullet 2" w:semiHidden="1" w:unhideWhenUsed="1"/>
+    <w:lsdException w:name="List Bullet 3" w:semiHidden="1" w:unhideWhenUsed="1"/>
+    <w:lsdException w:name="List Bullet 4" w:semiHidden="1" w:unhideWhenUsed="1"/>
+    <w:lsdException w:name="List Bullet 5" w:semiHidden="1" w:unhideWhenUsed="1"/>
+    <w:lsdException w:name="List Number 2" w:semiHidden="1" w:unhideWhenUsed="1"/>
+    <w:lsdException w:name="List Number 3" w:semiHidden="1" w:unhideWhenUsed="1"/>
+    <w:lsdException w:name="List Number 4" w:semiHidden="1" w:unhideWhenUsed="1"/>
+    <w:lsdException w:name="List Number 5" w:semiHidden="1" w:unhideWhenUsed="1"/>
+    <w:lsdException w:name="Title" w:uiPriority="10" w:qFormat="1"/>
+    <w:lsdException w:name="Closing" w:semiHidden="1" w:unhideWhenUsed="1"/>
+    <w:lsdException w:name="Signature" w:semiHidden="1" w:unhideWhenUsed="1"/>
+    <w:lsdException w:name="Default Paragraph Font" w:semiHidden="1" w:uiPriority="1" w:unhideWhenUsed="1"/>
+    <w:lsdException w:name="Body Text" w:semiHidden="1" w:unhideWhenUsed="1"/>
+    <w:lsdException w:name="Body Text Indent" w:semiHidden="1" w:unhideWhenUsed="1"/>
+    <w:lsdException w:name="List Continue" w:semiHidden="1" w:unhideWhenUsed="1"/>
+    <w:lsdException w:name="List Continue 2" w:semiHidden="1" w:unhideWhenUsed="1"/>
+    <w:lsdException w:name="List Continue 3" w:semiHidden="1" w:unhideWhenUsed="1"/>
+    <w:lsdException w:name="List Continue 4" w:semiHidden="1" w:unhideWhenUsed="1"/>
+    <w:lsdException w:name="List Continue 5" w:semiHidden="1" w:unhideWhenUsed="1"/>
+    <w:lsdException w:name="Message Header" w:semiHidden="1" w:unhideWhenUsed="1"/>
+    <w:lsdException w:name="Subtitle" w:uiPriority="11" w:qFormat="1"/>
+    <w:lsdException w:name="Salutation" w:semiHidden="1" w:unhideWhenUsed="1"/>
+    <w:lsdException w:name="Date" w:semiHidden="1" w:unhideWhenUsed="1"/>
+    <w:lsdException w:name="Body Text First Indent" w:semiHidden="1" w:unhideWhenUsed="1"/>
+    <w:lsdException w:name="Body Text First Indent 2" w:semiHidden="1" w:unhideWhenUsed="1"/>
+    <w:lsdException w:name="Note Heading" w:semiHidden="1" w:unhideWhenUsed="1"/>
+    <w:lsdException w:name="Body Text 2" w:semiHidden="1" w:unhideWhenUsed="1"/>
+    <w:lsdException w:name="Body Text 3" w:semiHidden="1" w:unhideWhenUsed="1"/>
+    <w:lsdException w:name="Body Text Indent 2" w:semiHidden="1" w:unhideWhenUsed="1"/>
+    <w:lsdException w:name="Body Text Indent 3" w:semiHidden="1" w:unhideWhenUsed="1"/>
+    <w:lsdException w:name="Block Text" w:semiHidden="1" w:unhideWhenUsed="1"/>
+    <w:lsdException w:name="Hyperlink" w:semiHidden="1" w:unhideWhenUsed="1"/>
+    <w:lsdException w:name="FollowedHyperlink" w:semiHidden="1" w:unhideWhenUsed="1"/>
+    <w:lsdException w:name="Strong" w:uiPriority="22" w:qFormat="1"/>
+    <w:lsdException w:name="Emphasis" w:uiPriority="20" w:qFormat="1"/>
+    <w:lsdException w:name="Document Map" w:semiHidden="1" w:unhideWhenUsed="1"/>
+    <w:lsdException w:name="Plain Text" w:semiHidden="1" w:unhideWhenUsed="1"/>
+    <w:lsdException w:name="E-mail Signature" w:semiHidden="1" w:unhideWhenUsed="1"/>
+    <w:lsdException w:name="HTML Top of Form" w:semiHidden="1" w:unhideWhenUsed="1"/>
+    <w:lsdException w:name="HTML Bottom of Form" w:semiHidden="1" w:unhideWhenUsed="1"/>
+    <w:lsdException w:name="Normal (Web)" w:semiHidden="1" w:unhideWhenUsed="1"/>
+    <w:lsdException w:name="HTML Acronym" w:semiHidden="1" w:unhideWhenUsed="1"/>
+    <w:lsdException w:name="HTML Address" w:semiHidden="1" w:unhideWhenUsed="1"/>
+    <w:lsdException w:name="HTML Cite" w:semiHidden="1" w:unhideWhenUsed="1"/>
+    <w:lsdException w:name="HTML Code" w:semiHidden="1" w:unhideWhenUsed="1"/>
+    <w:lsdException w:name="HTML Definition" w:semiHidden="1" w:unhideWhenUsed="1"/>
+    <w:lsdException w:name="HTML Keyboard" w:semiHidden="1" w:unhideWhenUsed="1"/>
+    <w:lsdException w:name="HTML Preformatted" w:semiHidden="1" w:unhideWhenUsed="1"/>
+    <w:lsdException w:name="HTML Sample" w:semiHidden="1" w:unhideWhenUsed="1"/>
+    <w:lsdException w:name="HTML Typewriter" w:semiHidden="1" w:unhideWhenUsed="1"/>
+    <w:lsdException w:name="HTML Variable" w:semiHidden="1" w:unhideWhenUsed="1"/>
+    <w:lsdException w:name="Normal Table" w:semiHidden="1" w:unhideWhenUsed="1"/>
+    <w:lsdException w:name="annotation subject" w:semiHidden="1" w:unhideWhenUsed="1"/>
+    <w:lsdException w:name="No List" w:semiHidden="1" w:unhideWhenUsed="1"/>
+    <w:lsdException w:name="Outline List 1" w:semiHidden="1" w:unhideWhenUsed="1"/>
+    <w:lsdException w:name="Outline List 2" w:semiHidden="1" w:unhideWhenUsed="1"/>
+    <w:lsdException w:name="Outline List 3" w:semiHidden="1" w:unhideWhenUsed="1"/>
+    <w:lsdException w:name="Table Simple 1" w:semiHidden="1" w:unhideWhenUsed="1"/>
+    <w:lsdException w:name="Table Simple 2" w:semiHidden="1" w:unhideWhenUsed="1"/>
+    <w:lsdException w:name="Table Simple 3" w:semiHidden="1" w:unhideWhenUsed="1"/>
+    <w:lsdException w:name="Table Classic 1" w:semiHidden="1" w:unhideWhenUsed="1"/>
+    <w:lsdException w:name="Table Classic 2" w:semiHidden="1" w:unhideWhenUsed="1"/>
+    <w:lsdException w:name="Table Classic 3" w:semiHidden="1" w:unhideWhenUsed="1"/>
+    <w:lsdException w:name="Table Classic 4" w:semiHidden="1" w:unhideWhenUsed="1"/>
+    <w:lsdException w:name="Table Colorful 1" w:semiHidden="1" w:unhideWhenUsed="1"/>
+    <w:lsdException w:name="Table Colorful 2" w:semiHidden="1" w:unhideWhenUsed="1"/>
+    <w:lsdException w:name="Table Colorful 3" w:semiHidden="1" w:unhideWhenUsed="1"/>
+    <w:lsdException w:name="Table Columns 1" w:semiHidden="1" w:unhideWhenUsed="1"/>
+    <w:lsdException w:name="Table Columns 2" w:semiHidden="1" w:unhideWhenUsed="1"/>
+    <w:lsdException w:name="Table Columns 3" w:semiHidden="1" w:unhideWhenUsed="1"/>
+    <w:lsdException w:name="Table Columns 4" w:semiHidden="1" w:unhideWhenUsed="1"/>
+    <w:lsdException w:name="Table Columns 5" w:semiHidden="1" w:unhideWhenUsed="1"/>
+    <w:lsdException w:name="Table Grid 1" w:semiHidden="1" w:unhideWhenUsed="1"/>
+    <w:lsdException w:name="Table Grid 2" w:semiHidden="1" w:unhideWhenUsed="1"/>
+    <w:lsdException w:name="Table Grid 3" w:semiHidden="1" w:unhideWhenUsed="1"/>
+    <w:lsdException w:name="Table Grid 4" w:semiHidden="1" w:unhideWhenUsed="1"/>
+    <w:lsdException w:name="Table Grid 5" w:semiHidden="1" w:unhideWhenUsed="1"/>
+    <w:lsdException w:name="Table Grid 6" w:semiHidden="1" w:unhideWhenUsed="1"/>
+    <w:lsdException w:name="Table Grid 7" w:semiHidden="1" w:unhideWhenUsed="1"/>
+    <w:lsdException w:name="Table Grid 8" w:semiHidden="1" w:unhideWhenUsed="1"/>
+    <w:lsdException w:name="Table List 1" w:semiHidden="1" w:unhideWhenUsed="1"/>
+    <w:lsdException w:name="Table List 2" w:semiHidden="1" w:unhideWhenUsed="1"/>
+    <w:lsdException w:name="Table List 3" w:semiHidden="1" w:unhideWhenUsed="1"/>
+    <w:lsdException w:name="Table List 4" w:semiHidden="1" w:unhideWhenUsed="1"/>
+    <w:lsdException w:name="Table List 5" w:semiHidden="1" w:unhideWhenUsed="1"/>
+    <w:lsdException w:name="Table List 6" w:semiHidden="1" w:unhideWhenUsed="1"/>
+    <w:lsdException w:name="Table List 7" w:semiHidden="1" w:unhideWhenUsed="1"/>
+    <w:lsdException w:name="Table List 8" w:semiHidden="1" w:unhideWhenUsed="1"/>
+    <w:lsdException w:name="Table 3D effects 1" w:semiHidden="1" w:unhideWhenUsed="1"/>
+    <w:lsdException w:name="Table 3D effects 2" w:semiHidden="1" w:unhideWhenUsed="1"/>
+    <w:lsdException w:name="Table 3D effects 3" w:semiHidden="1" w:unhideWhenUsed="1"/>
+    <w:lsdException w:name="Table Contemporary" w:semiHidden="1" w:unhideWhenUsed="1"/>
+    <w:lsdException w:name="Table Elegant" w:semiHidden="1" w:unhideWhenUsed="1"/>
+    <w:lsdException w:name="Table Professional" w:semiHidden="1" w:unhideWhenUsed="1"/>
+    <w:lsdException w:name="Table Subtle 1" w:semiHidden="1" w:unhideWhenUsed="1"/>
+    <w:lsdException w:name="Table Subtle 2" w:semiHidden="1" w:unhideWhenUsed="1"/>
+    <w:lsdException w:name="Table Web 1" w:semiHidden="1" w:unhideWhenUsed="1"/>
+    <w:lsdException w:name="Table Web 2" w:semiHidden="1" w:unhideWhenUsed="1"/>
+    <w:lsdException w:name="Table Web 3" w:semiHidden="1" w:unhideWhenUsed="1"/>
+    <w:lsdException w:name="Balloon Text" w:semiHidden="1" w:unhideWhenUsed="1"/>
+    <w:lsdException w:name="Table Grid" w:uiPriority="39"/>
+    <w:lsdException w:name="Table Theme" w:semiHidden="1" w:unhideWhenUsed="1"/>
+    <w:lsdException w:name="Placeholder Text" w:semiHidden="1"/>
+    <w:lsdException w:name="No Spacing" w:uiPriority="1" w:qFormat="1"/>
+    <w:lsdException w:name="Light Shading" w:uiPriority="60"/>
+    <w:lsdException w:name="Light List" w:uiPriority="61"/>
+    <w:lsdException w:name="Light Grid" w:uiPriority="62"/>
+    <w:lsdException w:name="Medium Shading 1" w:uiPriority="63"/>
+    <w:lsdException w:name="Medium Shading 2" w:uiPriority="64"/>
+    <w:lsdException w:name="Medium List 1" w:uiPriority="65"/>
+    <w:lsdException w:name="Medium List 2" w:uiPriority="66"/>
+    <w:lsdException w:name="Medium Grid 1" w:uiPriority="67"/>
+    <w:lsdException w:name="Medium Grid 2" w:uiPriority="68"/>
+    <w:lsdException w:name="Medium Grid 3" w:uiPriority="69"/>
+    <w:lsdException w:name="Dark List" w:uiPriority="70"/>
+    <w:lsdException w:name="Colorful Shading" w:uiPriority="71"/>
+    <w:lsdException w:name="Colorful List" w:uiPriority="72"/>
+    <w:lsdException w:name="Colorful Grid" w:uiPriority="73"/>
+    <w:lsdException w:name="Light Shading Accent 1" w:uiPriority="60"/>
+    <w:lsdException w:name="Light List Accent 1" w:uiPriority="61"/>
+    <w:lsdException w:name="Light Grid Accent 1" w:uiPriority="62"/>
+    <w:lsdException w:name="Medium Shading 1 Accent 1" w:uiPriority="63"/>
+    <w:lsdException w:name="Medium Shading 2 Accent 1" w:uiPriority="64"/>
+    <w:lsdException w:name="Medium List 1 Accent 1" w:uiPriority="65"/>
+    <w:lsdException w:name="Revision" w:semiHidden="1"/>
+    <w:lsdException w:name="List Paragraph" w:uiPriority="34" w:qFormat="1"/>
+    <w:lsdException w:name="Quote" w:uiPriority="29" w:qFormat="1"/>
+    <w:lsdException w:name="Intense Quote" w:uiPriority="30" w:qFormat="1"/>
+    <w:lsdException w:name="Medium List 2 Accent 1" w:uiPriority="66"/>
+    <w:lsdException w:name="Medium Grid 1 Accent 1" w:uiPriority="67"/>
+    <w:lsdException w:name="Medium Grid 2 Accent 1" w:uiPriority="68"/>
+    <w:lsdException w:name="Medium Grid 3 Accent 1" w:uiPriority="69"/>
+    <w:lsdException w:name="Dark List Accent 1" w:uiPriority="70"/>
+    <w:lsdException w:name="Colorful Shading Accent 1" w:uiPriority="71"/>
+    <w:lsdException w:name="Colorful List Accent 1" w:uiPriority="72"/>
+    <w:lsdException w:name="Colorful Grid Accent 1" w:uiPriority="73"/>
+    <w:lsdException w:name="Light Shading Accent 2" w:uiPriority="60"/>
+    <w:lsdException w:name="Light List Accent 2" w:uiPriority="61"/>
+    <w:lsdException w:name="Light Grid Accent 2" w:uiPriority="62"/>
+    <w:lsdException w:name="Medium Shading 1 Accent 2" w:uiPriority="63"/>
+    <w:lsdException w:name="Medium Shading 2 Accent 2" w:uiPriority="64"/>
+    <w:lsdException w:name="Medium List 1 Accent 2" w:uiPriority="65"/>
+    <w:lsdException w:name="Medium List 2 Accent 2" w:uiPriority="66"/>
+    <w:lsdException w:name="Medium Grid 1 Accent 2" w:uiPriority="67"/>
+    <w:lsdException w:name="Medium Grid 2 Accent 2" w:uiPriority="68"/>
+    <w:lsdException w:name="Medium Grid 3 Accent 2" w:uiPriority="69"/>
+    <w:lsdException w:name="Dark List Accent 2" w:uiPriority="70"/>
+    <w:lsdException w:name="Colorful Shading Accent 2" w:uiPriority="71"/>
+    <w:lsdException w:name="Colorful List Accent 2" w:uiPriority="72"/>
+    <w:lsdException w:name="Colorful Grid Accent 2" w:uiPriority="73"/>
+    <w:lsdException w:name="Light Shading Accent 3" w:uiPriority="60"/>
+    <w:lsdException w:name="Light List Accent 3" w:uiPriority="61"/>
+    <w:lsdException w:name="Light Grid Accent 3" w:uiPriority="62"/>
+    <w:lsdException w:name="Medium Shading 1 Accent 3" w:uiPriority="63"/>
+    <w:lsdException w:name="Medium Shading 2 Accent 3" w:uiPriority="64"/>
+    <w:lsdException w:name="Medium List 1 Accent 3" w:uiPriority="65"/>
+    <w:lsdException w:name="Medium List 2 Accent 3" w:uiPriority="66"/>
+    <w:lsdException w:name="Medium Grid 1 Accent 3" w:uiPriority="67"/>
+    <w:lsdException w:name="Medium Grid 2 Accent 3" w:uiPriority="68"/>
+    <w:lsdException w:name="Medium Grid 3 Accent 3" w:uiPriority="69"/>
+    <w:lsdException w:name="Dark List Accent 3" w:uiPriority="70"/>
+    <w:lsdException w:name="Colorful Shading Accent 3" w:uiPriority="71"/>
+    <w:lsdException w:name="Colorful List Accent 3" w:uiPriority="72"/>
+    <w:lsdException w:name="Colorful Grid Accent 3" w:uiPriority="73"/>
+    <w:lsdException w:name="Light Shading Accent 4" w:uiPriority="60"/>
+    <w:lsdException w:name="Light List Accent 4" w:uiPriority="61"/>
+    <w:lsdException w:name="Light Grid Accent 4" w:uiPriority="62"/>
+    <w:lsdException w:name="Medium Shading 1 Accent 4" w:uiPriority="63"/>
+    <w:lsdException w:name="Medium Shading 2 Accent 4" w:uiPriority="64"/>
+    <w:lsdException w:name="Medium List 1 Accent 4" w:uiPriority="65"/>
+    <w:lsdException w:name="Medium List 2 Accent 4" w:uiPriority="66"/>
+    <w:lsdException w:name="Medium Grid 1 Accent 4" w:uiPriority="67"/>
+    <w:lsdException w:name="Medium Grid 2 Accent 4" w:uiPriority="68"/>
+    <w:lsdException w:name="Medium Grid 3 Accent 4" w:uiPriority="69"/>
+    <w:lsdException w:name="Dark List Accent 4" w:uiPriority="70"/>
+    <w:lsdException w:name="Colorful Shading Accent 4" w:uiPriority="71"/>
+    <w:lsdException w:name="Colorful List Accent 4" w:uiPriority="72"/>
+    <w:lsdException w:name="Colorful Grid Accent 4" w:uiPriority="73"/>
+    <w:lsdException w:name="Light Shading Accent 5" w:uiPriority="60"/>
+    <w:lsdException w:name="Light List Accent 5" w:uiPriority="61"/>
+    <w:lsdException w:name="Light Grid Accent 5" w:uiPriority="62"/>
+    <w:lsdException w:name="Medium Shading 1 Accent 5" w:uiPriority="63"/>
+    <w:lsdException w:name="Medium Shading 2 Accent 5" w:uiPriority="64"/>
+    <w:lsdException w:name="Medium List 1 Accent 5" w:uiPriority="65"/>
+    <w:lsdException w:name="Medium List 2 Accent 5" w:uiPriority="66"/>
+    <w:lsdException w:name="Medium Grid 1 Accent 5" w:uiPriority="67"/>
+    <w:lsdException w:name="Medium Grid 2 Accent 5" w:uiPriority="68"/>
+    <w:lsdException w:name="Medium Grid 3 Accent 5" w:uiPriority="69"/>
+    <w:lsdException w:name="Dark List Accent 5" w:uiPriority="70"/>
+    <w:lsdException w:name="Colorful Shading Accent 5" w:uiPriority="71"/>
+    <w:lsdException w:name="Colorful List Accent 5" w:uiPriority="72"/>
+    <w:lsdException w:name="Colorful Grid Accent 5" w:uiPriority="73"/>
+    <w:lsdException w:name="Light Shading Accent 6" w:uiPriority="60"/>
+    <w:lsdException w:name="Light List Accent 6" w:uiPriority="61"/>
+    <w:lsdException w:name="Light Grid Accent 6" w:uiPriority="62"/>
+    <w:lsdException w:name="Medium Shading 1 Accent 6" w:uiPriority="63"/>
+    <w:lsdException w:name="Medium Shading 2 Accent 6" w:uiPriority="64"/>
+    <w:lsdException w:name="Medium List 1 Accent 6" w:uiPriority="65"/>
+    <w:lsdException w:name="Medium List 2 Accent 6" w:uiPriority="66"/>
+    <w:lsdException w:name="Medium Grid 1 Accent 6" w:uiPriority="67"/>
+    <w:lsdException w:name="Medium Grid 2 Accent 6" w:uiPriority="68"/>
+    <w:lsdException w:name="Medium Grid 3 Accent 6" w:uiPriority="69"/>
+    <w:lsdException w:name="Dark List Accent 6" w:uiPriority="70"/>
+    <w:lsdException w:name="Colorful Shading Accent 6" w:uiPriority="71"/>
+    <w:lsdException w:name="Colorful List Accent 6" w:uiPriority="72"/>
+    <w:lsdException w:name="Colorful Grid Accent 6" w:uiPriority="73"/>
+    <w:lsdException w:name="Subtle Emphasis" w:uiPriority="19" w:qFormat="1"/>
+    <w:lsdException w:name="Intense Emphasis" w:uiPriority="21" w:qFormat="1"/>
+    <w:lsdException w:name="Subtle Reference" w:uiPriority="31" w:qFormat="1"/>
+    <w:lsdException w:name="Intense Reference" w:uiPriority="32" w:qFormat="1"/>
+    <w:lsdException w:name="Book Title" w:uiPriority="33" w:qFormat="1"/>
+    <w:lsdException w:name="Bibliography" w:semiHidden="1" w:uiPriority="37" w:unhideWhenUsed="1"/>
+    <w:lsdException w:name="TOC Heading" w:semiHidden="1" w:uiPriority="39" w:unhideWhenUsed="1" w:qFormat="1"/>
+    <w:lsdException w:name="Plain Table 1" w:uiPriority="41"/>
+    <w:lsdException w:name="Plain Table 2" w:uiPriority="42"/>
+    <w:lsdException w:name="Plain Table 3" w:uiPriority="43"/>
+    <w:lsdException w:name="Plain Table 4" w:uiPriority="44"/>
+    <w:lsdException w:name="Plain Table 5" w:uiPriority="45"/>
+    <w:lsdException w:name="Grid Table Light" w:uiPriority="40"/>
+    <w:lsdException w:name="Grid Table 1 Light" w:uiPriority="46"/>
+    <w:lsdException w:name="Grid Table 2" w:uiPriority="47"/>
+    <w:lsdException w:name="Grid Table 3" w:uiPriority="48"/>
+    <w:lsdException w:name="Grid Table 4" w:uiPriority="49"/>
+    <w:lsdException w:name="Grid Table 5 Dark" w:uiPriority="50"/>
+    <w:lsdException w:name="Grid Table 6 Colorful" w:uiPriority="51"/>
+    <w:lsdException w:name="Grid Table 7 Colorful" w:uiPriority="52"/>
+    <w:lsdException w:name="Grid Table 1 Light Accent 1" w:uiPriority="46"/>
+    <w:lsdException w:name="Grid Table 2 Accent 1" w:uiPriority="47"/>
+    <w:lsdException w:name="Grid Table 3 Accent 1" w:uiPriority="48"/>
+    <w:lsdException w:name="Grid Table 4 Accent 1" w:uiPriority="49"/>
+    <w:lsdException w:name="Grid Table 5 Dark Accent 1" w:uiPriority="50"/>
+    <w:lsdException w:name="Grid Table 6 Colorful Accent 1" w:uiPriority="51"/>
+    <w:lsdException w:name="Grid Table 7 Colorful Accent 1" w:uiPriority="52"/>
+    <w:lsdException w:name="Grid Table 1 Light Accent 2" w:uiPriority="46"/>
+    <w:lsdException w:name="Grid Table 2 Accent 2" w:uiPriority="47"/>
+    <w:lsdException w:name="Grid Table 3 Accent 2" w:uiPriority="48"/>
+    <w:lsdException w:name="Grid Table 4 Accent 2" w:uiPriority="49"/>
+    <w:lsdException w:name="Grid Table 5 Dark Accent 2" w:uiPriority="50"/>
+    <w:lsdException w:name="Grid Table 6 Colorful Accent 2" w:uiPriority="51"/>
+    <w:lsdException w:name="Grid Table 7 Colorful Accent 2" w:uiPriority="52"/>
+    <w:lsdException w:name="Grid Table 1 Light Accent 3" w:uiPriority="46"/>
+    <w:lsdException w:name="Grid Table 2 Accent 3" w:uiPriority="47"/>
+    <w:lsdException w:name="Grid Table 3 Accent 3" w:uiPriority="48"/>
+    <w:lsdException w:name="Grid Table 4 Accent 3" w:uiPriority="49"/>
+    <w:lsdException w:name="Grid Table 5 Dark Accent 3" w:uiPriority="50"/>
+    <w:lsdException w:name="Grid Table 6 Colorful Accent 3" w:uiPriority="51"/>
+    <w:lsdException w:name="Grid Table 7 Colorful Accent 3" w:uiPriority="52"/>
+    <w:lsdException w:name="Grid Table 1 Light Accent 4" w:uiPriority="46"/>
+    <w:lsdException w:name="Grid Table 2 Accent 4" w:uiPriority="47"/>
+    <w:lsdException w:name="Grid Table 3 Accent 4" w:uiPriority="48"/>
+    <w:lsdException w:name="Grid Table 4 Accent 4" w:uiPriority="49"/>
+    <w:lsdException w:name="Grid Table 5 Dark Accent 4" w:uiPriority="50"/>
+    <w:lsdException w:name="Grid Table 6 Colorful Accent 4" w:uiPriority="51"/>
+    <w:lsdException w:name="Grid Table 7 Colorful Accent 4" w:uiPriority="52"/>
+    <w:lsdException w:name="Grid Table 1 Light Accent 5" w:uiPriority="46"/>
+    <w:lsdException w:name="Grid Table 2 Accent 5" w:uiPriority="47"/>
+    <w:lsdException w:name="Grid Table 3 Accent 5" w:uiPriority="48"/>
+    <w:lsdException w:name="Grid Table 4 Accent 5" w:uiPriority="49"/>
+    <w:lsdException w:name="Grid Table 5 Dark Accent 5" w:uiPriority="50"/>
+    <w:lsdException w:name="Grid Table 6 Colorful Accent 5" w:uiPriority="51"/>
+    <w:lsdException w:name="Grid Table 7 Colorful Accent 5" w:uiPriority="52"/>
+    <w:lsdException w:name="Grid Table 1 Light Accent 6" w:uiPriority="46"/>
+    <w:lsdException w:name="Grid Table 2 Accent 6" w:uiPriority="47"/>
+    <w:lsdException w:name="Grid Table 3 Accent 6" w:uiPriority="48"/>
+    <w:lsdException w:name="Grid Table 4 Accent 6" w:uiPriority="49"/>
+    <w:lsdException w:name="Grid Table 5 Dark Accent 6" w:uiPriority="50"/>
+    <w:lsdException w:name="Grid Table 6 Colorful Accent 6" w:uiPriority="51"/>
+    <w:lsdException w:name="Grid Table 7 Colorful Accent 6" w:uiPriority="52"/>
+    <w:lsdException w:name="List Table 1 Light" w:uiPriority="46"/>
+    <w:lsdException w:name="List Table 2" w:uiPriority="47"/>
+    <w:lsdException w:name="List Table 3" w:uiPriority="48"/>
+    <w:lsdException w:name="List Table 4" w:uiPriority="49"/>
+    <w:lsdException w:name="List Table 5 Dark" w:uiPriority="50"/>
+    <w:lsdException w:name="List Table 6 Colorful" w:uiPriority="51"/>
+    <w:lsdException w:name="List Table 7 Colorful" w:uiPriority="52"/>
+    <w:lsdException w:name="List Table 1 Light Accent 1" w:uiPriority="46"/>
+    <w:lsdException w:name="List Table 2 Accent 1" w:uiPriority="47"/>
+    <w:lsdException w:name="List Table 3 Accent 1" w:uiPriority="48"/>
+    <w:lsdException w:name="List Table 4 Accent 1" w:uiPriority="49"/>
+    <w:lsdException w:name="List Table 5 Dark Accent 1" w:uiPriority="50"/>
+    <w:lsdException w:name="List Table 6 Colorful Accent 1" w:uiPriority="51"/>
+    <w:lsdException w:name="List Table 7 Colorful Accent 1" w:uiPriority="52"/>
+    <w:lsdException w:name="List Table 1 Light Accent 2" w:uiPriority="46"/>
+    <w:lsdException w:name="List Table 2 Accent 2" w:uiPriority="47"/>
+    <w:lsdException w:name="List Table 3 Accent 2" w:uiPriority="48"/>
+    <w:lsdException w:name="List Table 4 Accent 2" w:uiPriority="49"/>
+    <w:lsdException w:name="List Table 5 Dark Accent 2" w:uiPriority="50"/>
+    <w:lsdException w:name="List Table 6 Colorful Accent 2" w:uiPriority="51"/>
+    <w:lsdException w:name="List Table 7 Colorful Accent 2" w:uiPriority="52"/>
+    <w:lsdException w:name="List Table 1 Light Accent 3" w:uiPriority="46"/>
+    <w:lsdException w:name="List Table 2 Accent 3" w:uiPriority="47"/>
+    <w:lsdException w:name="List Table 3 Accent 3" w:uiPriority="48"/>
+    <w:lsdException w:name="List Table 4 Accent 3" w:uiPriority="49"/>
+    <w:lsdException w:name="List Table 5 Dark Accent 3" w:uiPriority="50"/>
+    <w:lsdException w:name="List Table 6 Colorful Accent 3" w:uiPriority="51"/>
+    <w:lsdException w:name="List Table 7 Colorful Accent 3" w:uiPriority="52"/>
+    <w:lsdException w:name="List Table 1 Light Accent 4" w:uiPriority="46"/>
+    <w:lsdException w:name="List Table 2 Accent 4" w:uiPriority="47"/>
+    <w:lsdException w:name="List Table 3 Accent 4" w:uiPriority="48"/>
+    <w:lsdException w:name="List Table 4 Accent 4" w:uiPriority="49"/>
+    <w:lsdException w:name="List Table 5 Dark Accent 4" w:uiPriority="50"/>
+    <w:lsdException w:name="List Table 6 Colorful Accent 4" w:uiPriority="51"/>
+    <w:lsdException w:name="List Table 7 Colorful Accent 4" w:uiPriority="52"/>
+    <w:lsdException w:name="List Table 1 Light Accent 5" w:uiPriority="46"/>
+    <w:lsdException w:name="List Table 2 Accent 5" w:uiPriority="47"/>
+    <w:lsdException w:name="List Table 3 Accent 5" w:uiPriority="48"/>
+    <w:lsdException w:name="List Table 4 Accent 5" w:uiPriority="49"/>
+    <w:lsdException w:name="List Table 5 Dark Accent 5" w:uiPriority="50"/>
+    <w:lsdException w:name="List Table 6 Colorful Accent 5" w:uiPriority="51"/>
+    <w:lsdException w:name="List Table 7 Colorful Accent 5" w:uiPriority="52"/>
+    <w:lsdException w:name="List Table 1 Light Accent 6" w:uiPriority="46"/>
+    <w:lsdException w:name="List Table 2 Accent 6" w:uiPriority="47"/>
+    <w:lsdException w:name="List Table 3 Accent 6" w:uiPriority="48"/>
+    <w:lsdException w:name="List Table 4 Accent 6" w:uiPriority="49"/>
+    <w:lsdException w:name="List Table 5 Dark Accent 6" w:uiPriority="50"/>
+    <w:lsdException w:name="List Table 6 Colorful Accent 6" w:uiPriority="51"/>
+    <w:lsdException w:name="List Table 7 Colorful Accent 6" w:uiPriority="52"/>
   </w:latentStyles>
-  <w:style w:type="paragraph" w:default="1" w:styleId="Standard">
+  <w:style w:type="paragraph" w:default="1" w:styleId="Normal">
     <w:name w:val="Normal"/>
     <w:qFormat/>
     <w:rsid w:val="004F02AE"/>
   </w:style>
-  <w:style w:type="paragraph" w:styleId="berschrift1">
+  <w:style w:type="paragraph" w:styleId="Heading1">
     <w:name w:val="heading 1"/>
-    <w:basedOn w:val="Standard"/>
-    <w:next w:val="Standard"/>
-    <w:link w:val="berschrift1Zchn"/>
+    <w:basedOn w:val="Normal"/>
+    <w:next w:val="Normal"/>
+    <w:link w:val="Heading1Char"/>
     <w:uiPriority w:val="9"/>
     <w:qFormat/>
     <w:rsid w:val="004F02AE"/>
@@ -9517,11 +9603,11 @@
       <w:szCs w:val="32"/>
     </w:rPr>
   </w:style>
-  <w:style w:type="paragraph" w:styleId="berschrift2">
+  <w:style w:type="paragraph" w:styleId="Heading2">
     <w:name w:val="heading 2"/>
-    <w:basedOn w:val="Standard"/>
-    <w:next w:val="Standard"/>
-    <w:link w:val="berschrift2Zchn"/>
+    <w:basedOn w:val="Normal"/>
+    <w:next w:val="Normal"/>
+    <w:link w:val="Heading2Char"/>
     <w:uiPriority w:val="9"/>
     <w:unhideWhenUsed/>
     <w:qFormat/>
@@ -9538,11 +9624,11 @@
       <w:szCs w:val="28"/>
     </w:rPr>
   </w:style>
-  <w:style w:type="paragraph" w:styleId="berschrift3">
+  <w:style w:type="paragraph" w:styleId="Heading3">
     <w:name w:val="heading 3"/>
-    <w:basedOn w:val="Standard"/>
-    <w:next w:val="Standard"/>
-    <w:link w:val="berschrift3Zchn"/>
+    <w:basedOn w:val="Normal"/>
+    <w:next w:val="Normal"/>
+    <w:link w:val="Heading3Char"/>
     <w:uiPriority w:val="9"/>
     <w:unhideWhenUsed/>
     <w:qFormat/>
@@ -9559,11 +9645,11 @@
       <w:szCs w:val="24"/>
     </w:rPr>
   </w:style>
-  <w:style w:type="paragraph" w:styleId="berschrift4">
+  <w:style w:type="paragraph" w:styleId="Heading4">
     <w:name w:val="heading 4"/>
-    <w:basedOn w:val="Standard"/>
-    <w:next w:val="Standard"/>
-    <w:link w:val="berschrift4Zchn"/>
+    <w:basedOn w:val="Normal"/>
+    <w:next w:val="Normal"/>
+    <w:link w:val="Heading4Char"/>
     <w:uiPriority w:val="9"/>
     <w:unhideWhenUsed/>
     <w:qFormat/>
@@ -9582,11 +9668,11 @@
       <w:szCs w:val="22"/>
     </w:rPr>
   </w:style>
-  <w:style w:type="paragraph" w:styleId="berschrift5">
+  <w:style w:type="paragraph" w:styleId="Heading5">
     <w:name w:val="heading 5"/>
-    <w:basedOn w:val="Standard"/>
-    <w:next w:val="Standard"/>
-    <w:link w:val="berschrift5Zchn"/>
+    <w:basedOn w:val="Normal"/>
+    <w:next w:val="Normal"/>
+    <w:link w:val="Heading5Char"/>
     <w:uiPriority w:val="9"/>
     <w:semiHidden/>
     <w:unhideWhenUsed/>
@@ -9605,11 +9691,11 @@
       <w:szCs w:val="22"/>
     </w:rPr>
   </w:style>
-  <w:style w:type="paragraph" w:styleId="berschrift6">
+  <w:style w:type="paragraph" w:styleId="Heading6">
     <w:name w:val="heading 6"/>
-    <w:basedOn w:val="Standard"/>
-    <w:next w:val="Standard"/>
-    <w:link w:val="berschrift6Zchn"/>
+    <w:basedOn w:val="Normal"/>
+    <w:next w:val="Normal"/>
+    <w:link w:val="Heading6Char"/>
     <w:uiPriority w:val="9"/>
     <w:semiHidden/>
     <w:unhideWhenUsed/>
@@ -9628,11 +9714,11 @@
       <w:szCs w:val="22"/>
     </w:rPr>
   </w:style>
-  <w:style w:type="paragraph" w:styleId="berschrift7">
+  <w:style w:type="paragraph" w:styleId="Heading7">
     <w:name w:val="heading 7"/>
-    <w:basedOn w:val="Standard"/>
-    <w:next w:val="Standard"/>
-    <w:link w:val="berschrift7Zchn"/>
+    <w:basedOn w:val="Normal"/>
+    <w:next w:val="Normal"/>
+    <w:link w:val="Heading7Char"/>
     <w:uiPriority w:val="9"/>
     <w:semiHidden/>
     <w:unhideWhenUsed/>
@@ -9651,11 +9737,11 @@
       <w:spacing w:val="10"/>
     </w:rPr>
   </w:style>
-  <w:style w:type="paragraph" w:styleId="berschrift8">
+  <w:style w:type="paragraph" w:styleId="Heading8">
     <w:name w:val="heading 8"/>
-    <w:basedOn w:val="Standard"/>
-    <w:next w:val="Standard"/>
-    <w:link w:val="berschrift8Zchn"/>
+    <w:basedOn w:val="Normal"/>
+    <w:next w:val="Normal"/>
+    <w:link w:val="Heading8Char"/>
     <w:uiPriority w:val="9"/>
     <w:semiHidden/>
     <w:unhideWhenUsed/>
@@ -9675,11 +9761,11 @@
       <w:color w:val="487B77" w:themeColor="accent6" w:themeShade="BF"/>
     </w:rPr>
   </w:style>
-  <w:style w:type="paragraph" w:styleId="berschrift9">
+  <w:style w:type="paragraph" w:styleId="Heading9">
     <w:name w:val="heading 9"/>
-    <w:basedOn w:val="Standard"/>
-    <w:next w:val="Standard"/>
-    <w:link w:val="berschrift9Zchn"/>
+    <w:basedOn w:val="Normal"/>
+    <w:next w:val="Normal"/>
+    <w:link w:val="Heading9Char"/>
     <w:uiPriority w:val="9"/>
     <w:semiHidden/>
     <w:unhideWhenUsed/>
@@ -9699,13 +9785,13 @@
       <w:color w:val="305250" w:themeColor="accent6" w:themeShade="80"/>
     </w:rPr>
   </w:style>
-  <w:style w:type="character" w:default="1" w:styleId="Absatz-Standardschriftart">
+  <w:style w:type="character" w:default="1" w:styleId="DefaultParagraphFont">
     <w:name w:val="Default Paragraph Font"/>
     <w:uiPriority w:val="1"/>
     <w:semiHidden/>
     <w:unhideWhenUsed/>
   </w:style>
-  <w:style w:type="table" w:default="1" w:styleId="NormaleTabelle">
+  <w:style w:type="table" w:default="1" w:styleId="TableNormal">
     <w:name w:val="Normal Table"/>
     <w:uiPriority w:val="99"/>
     <w:semiHidden/>
@@ -9720,16 +9806,16 @@
       </w:tblCellMar>
     </w:tblPr>
   </w:style>
-  <w:style w:type="numbering" w:default="1" w:styleId="KeineListe">
+  <w:style w:type="numbering" w:default="1" w:styleId="NoList">
     <w:name w:val="No List"/>
     <w:uiPriority w:val="99"/>
     <w:semiHidden/>
     <w:unhideWhenUsed/>
   </w:style>
-  <w:style w:type="paragraph" w:styleId="Kopfzeile">
+  <w:style w:type="paragraph" w:styleId="Header">
     <w:name w:val="header"/>
-    <w:basedOn w:val="Standard"/>
-    <w:link w:val="KopfzeileZchn"/>
+    <w:basedOn w:val="Normal"/>
+    <w:link w:val="HeaderChar"/>
     <w:uiPriority w:val="99"/>
     <w:unhideWhenUsed/>
     <w:rsid w:val="004F02AE"/>
@@ -9741,17 +9827,17 @@
       <w:spacing w:after="0" w:line="240" w:lineRule="auto"/>
     </w:pPr>
   </w:style>
-  <w:style w:type="character" w:customStyle="1" w:styleId="KopfzeileZchn">
-    <w:name w:val="Kopfzeile Zchn"/>
-    <w:basedOn w:val="Absatz-Standardschriftart"/>
-    <w:link w:val="Kopfzeile"/>
+  <w:style w:type="character" w:customStyle="1" w:styleId="HeaderChar">
+    <w:name w:val="Header Char"/>
+    <w:basedOn w:val="DefaultParagraphFont"/>
+    <w:link w:val="Header"/>
     <w:uiPriority w:val="99"/>
     <w:rsid w:val="004F02AE"/>
   </w:style>
-  <w:style w:type="paragraph" w:styleId="Fuzeile">
+  <w:style w:type="paragraph" w:styleId="Footer">
     <w:name w:val="footer"/>
-    <w:basedOn w:val="Standard"/>
-    <w:link w:val="FuzeileZchn"/>
+    <w:basedOn w:val="Normal"/>
+    <w:link w:val="FooterChar"/>
     <w:uiPriority w:val="99"/>
     <w:unhideWhenUsed/>
     <w:rsid w:val="004F02AE"/>
@@ -9763,17 +9849,17 @@
       <w:spacing w:after="0" w:line="240" w:lineRule="auto"/>
     </w:pPr>
   </w:style>
-  <w:style w:type="character" w:customStyle="1" w:styleId="FuzeileZchn">
-    <w:name w:val="Fußzeile Zchn"/>
-    <w:basedOn w:val="Absatz-Standardschriftart"/>
-    <w:link w:val="Fuzeile"/>
+  <w:style w:type="character" w:customStyle="1" w:styleId="FooterChar">
+    <w:name w:val="Footer Char"/>
+    <w:basedOn w:val="DefaultParagraphFont"/>
+    <w:link w:val="Footer"/>
     <w:uiPriority w:val="99"/>
     <w:rsid w:val="004F02AE"/>
   </w:style>
-  <w:style w:type="character" w:customStyle="1" w:styleId="berschrift1Zchn">
-    <w:name w:val="Überschrift 1 Zchn"/>
-    <w:basedOn w:val="Absatz-Standardschriftart"/>
-    <w:link w:val="berschrift1"/>
+  <w:style w:type="character" w:customStyle="1" w:styleId="Heading1Char">
+    <w:name w:val="Heading 1 Char"/>
+    <w:basedOn w:val="DefaultParagraphFont"/>
+    <w:link w:val="Heading1"/>
     <w:uiPriority w:val="9"/>
     <w:rsid w:val="004F02AE"/>
     <w:rPr>
@@ -9783,10 +9869,10 @@
       <w:szCs w:val="32"/>
     </w:rPr>
   </w:style>
-  <w:style w:type="character" w:customStyle="1" w:styleId="berschrift2Zchn">
-    <w:name w:val="Überschrift 2 Zchn"/>
-    <w:basedOn w:val="Absatz-Standardschriftart"/>
-    <w:link w:val="berschrift2"/>
+  <w:style w:type="character" w:customStyle="1" w:styleId="Heading2Char">
+    <w:name w:val="Heading 2 Char"/>
+    <w:basedOn w:val="DefaultParagraphFont"/>
+    <w:link w:val="Heading2"/>
     <w:uiPriority w:val="9"/>
     <w:rsid w:val="004F02AE"/>
     <w:rPr>
@@ -9796,10 +9882,10 @@
       <w:szCs w:val="28"/>
     </w:rPr>
   </w:style>
-  <w:style w:type="character" w:customStyle="1" w:styleId="berschrift3Zchn">
-    <w:name w:val="Überschrift 3 Zchn"/>
-    <w:basedOn w:val="Absatz-Standardschriftart"/>
-    <w:link w:val="berschrift3"/>
+  <w:style w:type="character" w:customStyle="1" w:styleId="Heading3Char">
+    <w:name w:val="Heading 3 Char"/>
+    <w:basedOn w:val="DefaultParagraphFont"/>
+    <w:link w:val="Heading3"/>
     <w:uiPriority w:val="9"/>
     <w:rsid w:val="004F02AE"/>
     <w:rPr>
@@ -9809,10 +9895,10 @@
       <w:szCs w:val="24"/>
     </w:rPr>
   </w:style>
-  <w:style w:type="character" w:customStyle="1" w:styleId="berschrift4Zchn">
-    <w:name w:val="Überschrift 4 Zchn"/>
-    <w:basedOn w:val="Absatz-Standardschriftart"/>
-    <w:link w:val="berschrift4"/>
+  <w:style w:type="character" w:customStyle="1" w:styleId="Heading4Char">
+    <w:name w:val="Heading 4 Char"/>
+    <w:basedOn w:val="DefaultParagraphFont"/>
+    <w:link w:val="Heading4"/>
     <w:uiPriority w:val="9"/>
     <w:rsid w:val="004F02AE"/>
     <w:rPr>
@@ -9824,10 +9910,10 @@
       <w:szCs w:val="22"/>
     </w:rPr>
   </w:style>
-  <w:style w:type="character" w:customStyle="1" w:styleId="berschrift5Zchn">
-    <w:name w:val="Überschrift 5 Zchn"/>
-    <w:basedOn w:val="Absatz-Standardschriftart"/>
-    <w:link w:val="berschrift5"/>
+  <w:style w:type="character" w:customStyle="1" w:styleId="Heading5Char">
+    <w:name w:val="Heading 5 Char"/>
+    <w:basedOn w:val="DefaultParagraphFont"/>
+    <w:link w:val="Heading5"/>
     <w:uiPriority w:val="9"/>
     <w:semiHidden/>
     <w:rsid w:val="004F02AE"/>
@@ -9839,10 +9925,10 @@
       <w:szCs w:val="22"/>
     </w:rPr>
   </w:style>
-  <w:style w:type="character" w:customStyle="1" w:styleId="berschrift6Zchn">
-    <w:name w:val="Überschrift 6 Zchn"/>
-    <w:basedOn w:val="Absatz-Standardschriftart"/>
-    <w:link w:val="berschrift6"/>
+  <w:style w:type="character" w:customStyle="1" w:styleId="Heading6Char">
+    <w:name w:val="Heading 6 Char"/>
+    <w:basedOn w:val="DefaultParagraphFont"/>
+    <w:link w:val="Heading6"/>
     <w:uiPriority w:val="9"/>
     <w:semiHidden/>
     <w:rsid w:val="004F02AE"/>
@@ -9854,10 +9940,10 @@
       <w:szCs w:val="22"/>
     </w:rPr>
   </w:style>
-  <w:style w:type="character" w:customStyle="1" w:styleId="berschrift7Zchn">
-    <w:name w:val="Überschrift 7 Zchn"/>
-    <w:basedOn w:val="Absatz-Standardschriftart"/>
-    <w:link w:val="berschrift7"/>
+  <w:style w:type="character" w:customStyle="1" w:styleId="Heading7Char">
+    <w:name w:val="Heading 7 Char"/>
+    <w:basedOn w:val="DefaultParagraphFont"/>
+    <w:link w:val="Heading7"/>
     <w:uiPriority w:val="9"/>
     <w:semiHidden/>
     <w:rsid w:val="004F02AE"/>
@@ -9869,10 +9955,10 @@
       <w:spacing w:val="10"/>
     </w:rPr>
   </w:style>
-  <w:style w:type="character" w:customStyle="1" w:styleId="berschrift8Zchn">
-    <w:name w:val="Überschrift 8 Zchn"/>
-    <w:basedOn w:val="Absatz-Standardschriftart"/>
-    <w:link w:val="berschrift8"/>
+  <w:style w:type="character" w:customStyle="1" w:styleId="Heading8Char">
+    <w:name w:val="Heading 8 Char"/>
+    <w:basedOn w:val="DefaultParagraphFont"/>
+    <w:link w:val="Heading8"/>
     <w:uiPriority w:val="9"/>
     <w:semiHidden/>
     <w:rsid w:val="004F02AE"/>
@@ -9885,10 +9971,10 @@
       <w:color w:val="487B77" w:themeColor="accent6" w:themeShade="BF"/>
     </w:rPr>
   </w:style>
-  <w:style w:type="character" w:customStyle="1" w:styleId="berschrift9Zchn">
-    <w:name w:val="Überschrift 9 Zchn"/>
-    <w:basedOn w:val="Absatz-Standardschriftart"/>
-    <w:link w:val="berschrift9"/>
+  <w:style w:type="character" w:customStyle="1" w:styleId="Heading9Char">
+    <w:name w:val="Heading 9 Char"/>
+    <w:basedOn w:val="DefaultParagraphFont"/>
+    <w:link w:val="Heading9"/>
     <w:uiPriority w:val="9"/>
     <w:semiHidden/>
     <w:rsid w:val="004F02AE"/>
@@ -9901,10 +9987,10 @@
       <w:color w:val="305250" w:themeColor="accent6" w:themeShade="80"/>
     </w:rPr>
   </w:style>
-  <w:style w:type="paragraph" w:styleId="Beschriftung">
+  <w:style w:type="paragraph" w:styleId="Caption">
     <w:name w:val="caption"/>
-    <w:basedOn w:val="Standard"/>
-    <w:next w:val="Standard"/>
+    <w:basedOn w:val="Normal"/>
+    <w:next w:val="Normal"/>
     <w:uiPriority w:val="35"/>
     <w:unhideWhenUsed/>
     <w:qFormat/>
@@ -9917,11 +10003,11 @@
       <w:szCs w:val="16"/>
     </w:rPr>
   </w:style>
-  <w:style w:type="paragraph" w:styleId="Titel">
+  <w:style w:type="paragraph" w:styleId="Title">
     <w:name w:val="Title"/>
-    <w:basedOn w:val="Standard"/>
-    <w:next w:val="Standard"/>
-    <w:link w:val="TitelZchn"/>
+    <w:basedOn w:val="Normal"/>
+    <w:next w:val="Normal"/>
+    <w:link w:val="TitleChar"/>
     <w:uiPriority w:val="10"/>
     <w:qFormat/>
     <w:rsid w:val="004F02AE"/>
@@ -9939,10 +10025,10 @@
       <w:szCs w:val="52"/>
     </w:rPr>
   </w:style>
-  <w:style w:type="character" w:customStyle="1" w:styleId="TitelZchn">
-    <w:name w:val="Titel Zchn"/>
-    <w:basedOn w:val="Absatz-Standardschriftart"/>
-    <w:link w:val="Titel"/>
+  <w:style w:type="character" w:customStyle="1" w:styleId="TitleChar">
+    <w:name w:val="Title Char"/>
+    <w:basedOn w:val="DefaultParagraphFont"/>
+    <w:link w:val="Title"/>
     <w:uiPriority w:val="10"/>
     <w:rsid w:val="004F02AE"/>
     <w:rPr>
@@ -9952,11 +10038,11 @@
       <w:szCs w:val="52"/>
     </w:rPr>
   </w:style>
-  <w:style w:type="paragraph" w:styleId="Untertitel">
+  <w:style w:type="paragraph" w:styleId="Subtitle">
     <w:name w:val="Subtitle"/>
-    <w:basedOn w:val="Standard"/>
-    <w:next w:val="Standard"/>
-    <w:link w:val="UntertitelZchn"/>
+    <w:basedOn w:val="Normal"/>
+    <w:next w:val="Normal"/>
+    <w:link w:val="SubtitleChar"/>
     <w:uiPriority w:val="11"/>
     <w:qFormat/>
     <w:rsid w:val="004F02AE"/>
@@ -9968,17 +10054,17 @@
       <w:rFonts w:asciiTheme="majorHAnsi" w:eastAsiaTheme="majorEastAsia" w:hAnsiTheme="majorHAnsi" w:cstheme="majorBidi"/>
     </w:rPr>
   </w:style>
-  <w:style w:type="character" w:customStyle="1" w:styleId="UntertitelZchn">
-    <w:name w:val="Untertitel Zchn"/>
-    <w:basedOn w:val="Absatz-Standardschriftart"/>
-    <w:link w:val="Untertitel"/>
+  <w:style w:type="character" w:customStyle="1" w:styleId="SubtitleChar">
+    <w:name w:val="Subtitle Char"/>
+    <w:basedOn w:val="DefaultParagraphFont"/>
+    <w:link w:val="Subtitle"/>
     <w:uiPriority w:val="11"/>
     <w:rsid w:val="004F02AE"/>
     <w:rPr>
       <w:rFonts w:asciiTheme="majorHAnsi" w:eastAsiaTheme="majorEastAsia" w:hAnsiTheme="majorHAnsi" w:cstheme="majorBidi"/>
     </w:rPr>
   </w:style>
-  <w:style w:type="character" w:styleId="Fett">
+  <w:style w:type="character" w:styleId="Strong">
     <w:name w:val="Strong"/>
     <w:uiPriority w:val="22"/>
     <w:qFormat/>
@@ -9989,7 +10075,7 @@
       <w:color w:val="62A39F" w:themeColor="accent6"/>
     </w:rPr>
   </w:style>
-  <w:style w:type="character" w:styleId="Hervorhebung">
+  <w:style w:type="character" w:styleId="Emphasis">
     <w:name w:val="Emphasis"/>
     <w:uiPriority w:val="20"/>
     <w:qFormat/>
@@ -10002,9 +10088,9 @@
       <w:spacing w:val="10"/>
     </w:rPr>
   </w:style>
-  <w:style w:type="paragraph" w:styleId="KeinLeerraum">
+  <w:style w:type="paragraph" w:styleId="NoSpacing">
     <w:name w:val="No Spacing"/>
-    <w:link w:val="KeinLeerraumZchn"/>
+    <w:link w:val="NoSpacingChar"/>
     <w:uiPriority w:val="1"/>
     <w:qFormat/>
     <w:rsid w:val="004F02AE"/>
@@ -10012,11 +10098,11 @@
       <w:spacing w:after="0" w:line="240" w:lineRule="auto"/>
     </w:pPr>
   </w:style>
-  <w:style w:type="paragraph" w:styleId="Zitat">
+  <w:style w:type="paragraph" w:styleId="Quote">
     <w:name w:val="Quote"/>
-    <w:basedOn w:val="Standard"/>
-    <w:next w:val="Standard"/>
-    <w:link w:val="ZitatZchn"/>
+    <w:basedOn w:val="Normal"/>
+    <w:next w:val="Normal"/>
+    <w:link w:val="QuoteChar"/>
     <w:uiPriority w:val="29"/>
     <w:qFormat/>
     <w:rsid w:val="004F02AE"/>
@@ -10025,10 +10111,10 @@
       <w:iCs/>
     </w:rPr>
   </w:style>
-  <w:style w:type="character" w:customStyle="1" w:styleId="ZitatZchn">
-    <w:name w:val="Zitat Zchn"/>
-    <w:basedOn w:val="Absatz-Standardschriftart"/>
-    <w:link w:val="Zitat"/>
+  <w:style w:type="character" w:customStyle="1" w:styleId="QuoteChar">
+    <w:name w:val="Quote Char"/>
+    <w:basedOn w:val="DefaultParagraphFont"/>
+    <w:link w:val="Quote"/>
     <w:uiPriority w:val="29"/>
     <w:rsid w:val="004F02AE"/>
     <w:rPr>
@@ -10036,11 +10122,11 @@
       <w:iCs/>
     </w:rPr>
   </w:style>
-  <w:style w:type="paragraph" w:styleId="IntensivesZitat">
+  <w:style w:type="paragraph" w:styleId="IntenseQuote">
     <w:name w:val="Intense Quote"/>
-    <w:basedOn w:val="Standard"/>
-    <w:next w:val="Standard"/>
-    <w:link w:val="IntensivesZitatZchn"/>
+    <w:basedOn w:val="Normal"/>
+    <w:next w:val="Normal"/>
+    <w:link w:val="IntenseQuoteChar"/>
     <w:uiPriority w:val="30"/>
     <w:qFormat/>
     <w:rsid w:val="004F02AE"/>
@@ -10058,10 +10144,10 @@
       <w:iCs/>
     </w:rPr>
   </w:style>
-  <w:style w:type="character" w:customStyle="1" w:styleId="IntensivesZitatZchn">
-    <w:name w:val="Intensives Zitat Zchn"/>
-    <w:basedOn w:val="Absatz-Standardschriftart"/>
-    <w:link w:val="IntensivesZitat"/>
+  <w:style w:type="character" w:customStyle="1" w:styleId="IntenseQuoteChar">
+    <w:name w:val="Intense Quote Char"/>
+    <w:basedOn w:val="DefaultParagraphFont"/>
+    <w:link w:val="IntenseQuote"/>
     <w:uiPriority w:val="30"/>
     <w:rsid w:val="004F02AE"/>
     <w:rPr>
@@ -10071,7 +10157,7 @@
       <w:iCs/>
     </w:rPr>
   </w:style>
-  <w:style w:type="character" w:styleId="SchwacheHervorhebung">
+  <w:style w:type="character" w:styleId="SubtleEmphasis">
     <w:name w:val="Subtle Emphasis"/>
     <w:uiPriority w:val="19"/>
     <w:qFormat/>
@@ -10081,7 +10167,7 @@
       <w:iCs/>
     </w:rPr>
   </w:style>
-  <w:style w:type="character" w:styleId="IntensiveHervorhebung">
+  <w:style w:type="character" w:styleId="IntenseEmphasis">
     <w:name w:val="Intense Emphasis"/>
     <w:uiPriority w:val="21"/>
     <w:qFormat/>
@@ -10095,7 +10181,7 @@
       <w:spacing w:val="10"/>
     </w:rPr>
   </w:style>
-  <w:style w:type="character" w:styleId="SchwacherVerweis">
+  <w:style w:type="character" w:styleId="SubtleReference">
     <w:name w:val="Subtle Reference"/>
     <w:uiPriority w:val="31"/>
     <w:qFormat/>
@@ -10105,7 +10191,7 @@
       <w:bCs/>
     </w:rPr>
   </w:style>
-  <w:style w:type="character" w:styleId="IntensiverVerweis">
+  <w:style w:type="character" w:styleId="IntenseReference">
     <w:name w:val="Intense Reference"/>
     <w:uiPriority w:val="32"/>
     <w:qFormat/>
@@ -10120,7 +10206,7 @@
       <w:u w:val="single"/>
     </w:rPr>
   </w:style>
-  <w:style w:type="character" w:styleId="Buchtitel">
+  <w:style w:type="character" w:styleId="BookTitle">
     <w:name w:val="Book Title"/>
     <w:uiPriority w:val="33"/>
     <w:qFormat/>
@@ -10133,10 +10219,10 @@
       <w:szCs w:val="20"/>
     </w:rPr>
   </w:style>
-  <w:style w:type="paragraph" w:styleId="Inhaltsverzeichnisberschrift">
+  <w:style w:type="paragraph" w:styleId="TOCHeading">
     <w:name w:val="TOC Heading"/>
-    <w:basedOn w:val="berschrift1"/>
-    <w:next w:val="Standard"/>
+    <w:basedOn w:val="Heading1"/>
+    <w:next w:val="Normal"/>
     <w:uiPriority w:val="39"/>
     <w:unhideWhenUsed/>
     <w:qFormat/>
@@ -10145,16 +10231,16 @@
       <w:outlineLvl w:val="9"/>
     </w:pPr>
   </w:style>
-  <w:style w:type="character" w:customStyle="1" w:styleId="KeinLeerraumZchn">
-    <w:name w:val="Kein Leerraum Zchn"/>
-    <w:basedOn w:val="Absatz-Standardschriftart"/>
-    <w:link w:val="KeinLeerraum"/>
+  <w:style w:type="character" w:customStyle="1" w:styleId="NoSpacingChar">
+    <w:name w:val="No Spacing Char"/>
+    <w:basedOn w:val="DefaultParagraphFont"/>
+    <w:link w:val="NoSpacing"/>
     <w:uiPriority w:val="1"/>
     <w:rsid w:val="004A4901"/>
   </w:style>
-  <w:style w:type="table" w:styleId="Tabellenraster">
+  <w:style w:type="table" w:styleId="TableGrid">
     <w:name w:val="Table Grid"/>
-    <w:basedOn w:val="NormaleTabelle"/>
+    <w:basedOn w:val="TableNormal"/>
     <w:uiPriority w:val="39"/>
     <w:rsid w:val="00F36A2C"/>
     <w:pPr>
@@ -10173,7 +10259,7 @@
   </w:style>
   <w:style w:type="character" w:styleId="Hyperlink">
     <w:name w:val="Hyperlink"/>
-    <w:basedOn w:val="Absatz-Standardschriftart"/>
+    <w:basedOn w:val="DefaultParagraphFont"/>
     <w:uiPriority w:val="99"/>
     <w:unhideWhenUsed/>
     <w:rsid w:val="00F834E6"/>
@@ -10182,9 +10268,9 @@
       <w:u w:val="single"/>
     </w:rPr>
   </w:style>
-  <w:style w:type="paragraph" w:styleId="Listenabsatz">
+  <w:style w:type="paragraph" w:styleId="ListParagraph">
     <w:name w:val="List Paragraph"/>
-    <w:basedOn w:val="Standard"/>
+    <w:basedOn w:val="Normal"/>
     <w:uiPriority w:val="34"/>
     <w:qFormat/>
     <w:rsid w:val="00DC494C"/>
@@ -10193,10 +10279,10 @@
       <w:contextualSpacing/>
     </w:pPr>
   </w:style>
-  <w:style w:type="paragraph" w:styleId="Verzeichnis1">
+  <w:style w:type="paragraph" w:styleId="TOC1">
     <w:name w:val="toc 1"/>
-    <w:basedOn w:val="Standard"/>
-    <w:next w:val="Standard"/>
+    <w:basedOn w:val="Normal"/>
+    <w:next w:val="Normal"/>
     <w:autoRedefine/>
     <w:uiPriority w:val="39"/>
     <w:unhideWhenUsed/>
@@ -10205,10 +10291,10 @@
       <w:spacing w:after="100"/>
     </w:pPr>
   </w:style>
-  <w:style w:type="paragraph" w:styleId="Verzeichnis2">
+  <w:style w:type="paragraph" w:styleId="TOC2">
     <w:name w:val="toc 2"/>
-    <w:basedOn w:val="Standard"/>
-    <w:next w:val="Standard"/>
+    <w:basedOn w:val="Normal"/>
+    <w:next w:val="Normal"/>
     <w:autoRedefine/>
     <w:uiPriority w:val="39"/>
     <w:unhideWhenUsed/>
@@ -10220,7 +10306,7 @@
   </w:style>
   <w:style w:type="table" w:customStyle="1" w:styleId="GridTable1Light-Accent11">
     <w:name w:val="Grid Table 1 Light - Accent 11"/>
-    <w:basedOn w:val="NormaleTabelle"/>
+    <w:basedOn w:val="TableNormal"/>
     <w:uiPriority w:val="46"/>
     <w:rsid w:val="00F14297"/>
     <w:pPr>
@@ -10277,7 +10363,7 @@
   </w:style>
   <w:style w:type="table" w:customStyle="1" w:styleId="GridTable3-Accent11">
     <w:name w:val="Grid Table 3 - Accent 11"/>
-    <w:basedOn w:val="NormaleTabelle"/>
+    <w:basedOn w:val="TableNormal"/>
     <w:uiPriority w:val="48"/>
     <w:rsid w:val="00F14297"/>
     <w:pPr>
@@ -10413,7 +10499,7 @@
   </w:style>
   <w:style w:type="table" w:customStyle="1" w:styleId="GridTable5Dark-Accent11">
     <w:name w:val="Grid Table 5 Dark - Accent 11"/>
-    <w:basedOn w:val="NormaleTabelle"/>
+    <w:basedOn w:val="TableNormal"/>
     <w:uiPriority w:val="50"/>
     <w:rsid w:val="00F14297"/>
     <w:pPr>
@@ -10517,10 +10603,10 @@
       </w:tcPr>
     </w:tblStylePr>
   </w:style>
-  <w:style w:type="paragraph" w:styleId="Sprechblasentext">
+  <w:style w:type="paragraph" w:styleId="BalloonText">
     <w:name w:val="Balloon Text"/>
-    <w:basedOn w:val="Standard"/>
-    <w:link w:val="SprechblasentextZchn"/>
+    <w:basedOn w:val="Normal"/>
+    <w:link w:val="BalloonTextChar"/>
     <w:uiPriority w:val="99"/>
     <w:semiHidden/>
     <w:unhideWhenUsed/>
@@ -10534,10 +10620,10 @@
       <w:szCs w:val="16"/>
     </w:rPr>
   </w:style>
-  <w:style w:type="character" w:customStyle="1" w:styleId="SprechblasentextZchn">
-    <w:name w:val="Sprechblasentext Zchn"/>
-    <w:basedOn w:val="Absatz-Standardschriftart"/>
-    <w:link w:val="Sprechblasentext"/>
+  <w:style w:type="character" w:customStyle="1" w:styleId="BalloonTextChar">
+    <w:name w:val="Balloon Text Char"/>
+    <w:basedOn w:val="DefaultParagraphFont"/>
+    <w:link w:val="BalloonText"/>
     <w:uiPriority w:val="99"/>
     <w:semiHidden/>
     <w:rsid w:val="003A2439"/>
@@ -10547,10 +10633,10 @@
       <w:szCs w:val="16"/>
     </w:rPr>
   </w:style>
-  <w:style w:type="paragraph" w:styleId="Verzeichnis3">
+  <w:style w:type="paragraph" w:styleId="TOC3">
     <w:name w:val="toc 3"/>
-    <w:basedOn w:val="Standard"/>
-    <w:next w:val="Standard"/>
+    <w:basedOn w:val="Normal"/>
+    <w:next w:val="Normal"/>
     <w:autoRedefine/>
     <w:uiPriority w:val="39"/>
     <w:unhideWhenUsed/>
@@ -10560,9 +10646,9 @@
       <w:ind w:left="400"/>
     </w:pPr>
   </w:style>
-  <w:style w:type="character" w:styleId="BesuchterHyperlink">
+  <w:style w:type="character" w:styleId="FollowedHyperlink">
     <w:name w:val="FollowedHyperlink"/>
-    <w:basedOn w:val="Absatz-Standardschriftart"/>
+    <w:basedOn w:val="DefaultParagraphFont"/>
     <w:uiPriority w:val="99"/>
     <w:semiHidden/>
     <w:unhideWhenUsed/>
@@ -10574,13 +10660,13 @@
   </w:style>
   <w:style w:type="character" w:customStyle="1" w:styleId="apple-converted-space">
     <w:name w:val="apple-converted-space"/>
-    <w:basedOn w:val="Absatz-Standardschriftart"/>
+    <w:basedOn w:val="DefaultParagraphFont"/>
     <w:rsid w:val="00C802F1"/>
   </w:style>
-  <w:style w:type="paragraph" w:styleId="Funotentext">
+  <w:style w:type="paragraph" w:styleId="FootnoteText">
     <w:name w:val="footnote text"/>
-    <w:basedOn w:val="Standard"/>
-    <w:link w:val="FunotentextZchn"/>
+    <w:basedOn w:val="Normal"/>
+    <w:link w:val="FootnoteTextChar"/>
     <w:uiPriority w:val="99"/>
     <w:semiHidden/>
     <w:unhideWhenUsed/>
@@ -10589,1291 +10675,17 @@
       <w:spacing w:after="0" w:line="240" w:lineRule="auto"/>
     </w:pPr>
   </w:style>
-  <w:style w:type="character" w:customStyle="1" w:styleId="FunotentextZchn">
-    <w:name w:val="Fußnotentext Zchn"/>
-    <w:basedOn w:val="Absatz-Standardschriftart"/>
-    <w:link w:val="Funotentext"/>
+  <w:style w:type="character" w:customStyle="1" w:styleId="FootnoteTextChar">
+    <w:name w:val="Footnote Text Char"/>
+    <w:basedOn w:val="DefaultParagraphFont"/>
+    <w:link w:val="FootnoteText"/>
     <w:uiPriority w:val="99"/>
     <w:semiHidden/>
     <w:rsid w:val="00EE5BC5"/>
   </w:style>
-  <w:style w:type="character" w:styleId="Funotenzeichen">
+  <w:style w:type="character" w:styleId="FootnoteReference">
     <w:name w:val="footnote reference"/>
-    <w:basedOn w:val="Absatz-Standardschriftart"/>
-    <w:uiPriority w:val="99"/>
-    <w:semiHidden/>
-    <w:unhideWhenUsed/>
-    <w:rsid w:val="00EE5BC5"/>
-    <w:rPr>
-      <w:vertAlign w:val="superscript"/>
-    </w:rPr>
-  </w:style>
-</w:styles>
-</file>
-
-<file path=word/stylesWithEffects.xml><?xml version="1.0" encoding="utf-8"?>
-<w:styles xmlns:wpc="http://schemas.microsoft.com/office/word/2010/wordprocessingCanvas" xmlns:mc="http://schemas.openxmlformats.org/markup-compatibility/2006" xmlns:o="urn:schemas-microsoft-com:office:office" xmlns:r="http://schemas.openxmlformats.org/officeDocument/2006/relationships" xmlns:m="http://schemas.openxmlformats.org/officeDocument/2006/math" xmlns:v="urn:schemas-microsoft-com:vml" xmlns:wp14="http://schemas.microsoft.com/office/word/2010/wordprocessingDrawing" xmlns:wp="http://schemas.openxmlformats.org/drawingml/2006/wordprocessingDrawing" xmlns:w10="urn:schemas-microsoft-com:office:word" xmlns:w="http://schemas.openxmlformats.org/wordprocessingml/2006/main" xmlns:w14="http://schemas.microsoft.com/office/word/2010/wordml" xmlns:wpg="http://schemas.microsoft.com/office/word/2010/wordprocessingGroup" xmlns:wpi="http://schemas.microsoft.com/office/word/2010/wordprocessingInk" xmlns:wne="http://schemas.microsoft.com/office/word/2006/wordml" xmlns:wps="http://schemas.microsoft.com/office/word/2010/wordprocessingShape" mc:Ignorable="w14 wp14">
-  <w:docDefaults>
-    <w:rPrDefault>
-      <w:rPr>
-        <w:rFonts w:asciiTheme="minorHAnsi" w:eastAsiaTheme="minorEastAsia" w:hAnsiTheme="minorHAnsi" w:cstheme="minorBidi"/>
-        <w:lang w:val="de-CH" w:eastAsia="en-US" w:bidi="ar-SA"/>
-      </w:rPr>
-    </w:rPrDefault>
-    <w:pPrDefault>
-      <w:pPr>
-        <w:spacing w:after="200" w:line="276" w:lineRule="auto"/>
-        <w:jc w:val="both"/>
-      </w:pPr>
-    </w:pPrDefault>
-  </w:docDefaults>
-  <w:latentStyles w:defLockedState="0" w:defUIPriority="99" w:defSemiHidden="1" w:defUnhideWhenUsed="1" w:defQFormat="0" w:count="267">
-    <w:lsdException w:name="Normal" w:semiHidden="0" w:uiPriority="0" w:unhideWhenUsed="0" w:qFormat="1"/>
-    <w:lsdException w:name="heading 1" w:semiHidden="0" w:uiPriority="9" w:unhideWhenUsed="0" w:qFormat="1"/>
-    <w:lsdException w:name="heading 2" w:uiPriority="9" w:qFormat="1"/>
-    <w:lsdException w:name="heading 3" w:uiPriority="9" w:qFormat="1"/>
-    <w:lsdException w:name="heading 4" w:uiPriority="9" w:qFormat="1"/>
-    <w:lsdException w:name="heading 5" w:uiPriority="9" w:qFormat="1"/>
-    <w:lsdException w:name="heading 6" w:uiPriority="9" w:qFormat="1"/>
-    <w:lsdException w:name="heading 7" w:uiPriority="9" w:qFormat="1"/>
-    <w:lsdException w:name="heading 8" w:uiPriority="9" w:qFormat="1"/>
-    <w:lsdException w:name="heading 9" w:uiPriority="9" w:qFormat="1"/>
-    <w:lsdException w:name="toc 1" w:uiPriority="39"/>
-    <w:lsdException w:name="toc 2" w:uiPriority="39"/>
-    <w:lsdException w:name="toc 3" w:uiPriority="39"/>
-    <w:lsdException w:name="toc 4" w:uiPriority="39"/>
-    <w:lsdException w:name="toc 5" w:uiPriority="39"/>
-    <w:lsdException w:name="toc 6" w:uiPriority="39"/>
-    <w:lsdException w:name="toc 7" w:uiPriority="39"/>
-    <w:lsdException w:name="toc 8" w:uiPriority="39"/>
-    <w:lsdException w:name="toc 9" w:uiPriority="39"/>
-    <w:lsdException w:name="caption" w:uiPriority="35" w:qFormat="1"/>
-    <w:lsdException w:name="Title" w:semiHidden="0" w:uiPriority="10" w:unhideWhenUsed="0" w:qFormat="1"/>
-    <w:lsdException w:name="Default Paragraph Font" w:uiPriority="1"/>
-    <w:lsdException w:name="Subtitle" w:semiHidden="0" w:uiPriority="11" w:unhideWhenUsed="0" w:qFormat="1"/>
-    <w:lsdException w:name="Strong" w:semiHidden="0" w:uiPriority="22" w:unhideWhenUsed="0" w:qFormat="1"/>
-    <w:lsdException w:name="Emphasis" w:semiHidden="0" w:uiPriority="20" w:unhideWhenUsed="0" w:qFormat="1"/>
-    <w:lsdException w:name="Table Grid" w:semiHidden="0" w:uiPriority="39" w:unhideWhenUsed="0"/>
-    <w:lsdException w:name="Placeholder Text" w:unhideWhenUsed="0"/>
-    <w:lsdException w:name="No Spacing" w:semiHidden="0" w:uiPriority="1" w:unhideWhenUsed="0" w:qFormat="1"/>
-    <w:lsdException w:name="Light Shading" w:semiHidden="0" w:uiPriority="60" w:unhideWhenUsed="0"/>
-    <w:lsdException w:name="Light List" w:semiHidden="0" w:uiPriority="61" w:unhideWhenUsed="0"/>
-    <w:lsdException w:name="Light Grid" w:semiHidden="0" w:uiPriority="62" w:unhideWhenUsed="0"/>
-    <w:lsdException w:name="Medium Shading 1" w:semiHidden="0" w:uiPriority="63" w:unhideWhenUsed="0"/>
-    <w:lsdException w:name="Medium Shading 2" w:semiHidden="0" w:uiPriority="64" w:unhideWhenUsed="0"/>
-    <w:lsdException w:name="Medium List 1" w:semiHidden="0" w:uiPriority="65" w:unhideWhenUsed="0"/>
-    <w:lsdException w:name="Medium List 2" w:semiHidden="0" w:uiPriority="66" w:unhideWhenUsed="0"/>
-    <w:lsdException w:name="Medium Grid 1" w:semiHidden="0" w:uiPriority="67" w:unhideWhenUsed="0"/>
-    <w:lsdException w:name="Medium Grid 2" w:semiHidden="0" w:uiPriority="68" w:unhideWhenUsed="0"/>
-    <w:lsdException w:name="Medium Grid 3" w:semiHidden="0" w:uiPriority="69" w:unhideWhenUsed="0"/>
-    <w:lsdException w:name="Dark List" w:semiHidden="0" w:uiPriority="70" w:unhideWhenUsed="0"/>
-    <w:lsdException w:name="Colorful Shading" w:semiHidden="0" w:uiPriority="71" w:unhideWhenUsed="0"/>
-    <w:lsdException w:name="Colorful List" w:semiHidden="0" w:uiPriority="72" w:unhideWhenUsed="0"/>
-    <w:lsdException w:name="Colorful Grid" w:semiHidden="0" w:uiPriority="73" w:unhideWhenUsed="0"/>
-    <w:lsdException w:name="Light Shading Accent 1" w:semiHidden="0" w:uiPriority="60" w:unhideWhenUsed="0"/>
-    <w:lsdException w:name="Light List Accent 1" w:semiHidden="0" w:uiPriority="61" w:unhideWhenUsed="0"/>
-    <w:lsdException w:name="Light Grid Accent 1" w:semiHidden="0" w:uiPriority="62" w:unhideWhenUsed="0"/>
-    <w:lsdException w:name="Medium Shading 1 Accent 1" w:semiHidden="0" w:uiPriority="63" w:unhideWhenUsed="0"/>
-    <w:lsdException w:name="Medium Shading 2 Accent 1" w:semiHidden="0" w:uiPriority="64" w:unhideWhenUsed="0"/>
-    <w:lsdException w:name="Medium List 1 Accent 1" w:semiHidden="0" w:uiPriority="65" w:unhideWhenUsed="0"/>
-    <w:lsdException w:name="Revision" w:unhideWhenUsed="0"/>
-    <w:lsdException w:name="List Paragraph" w:semiHidden="0" w:uiPriority="34" w:unhideWhenUsed="0" w:qFormat="1"/>
-    <w:lsdException w:name="Quote" w:semiHidden="0" w:uiPriority="29" w:unhideWhenUsed="0" w:qFormat="1"/>
-    <w:lsdException w:name="Intense Quote" w:semiHidden="0" w:uiPriority="30" w:unhideWhenUsed="0" w:qFormat="1"/>
-    <w:lsdException w:name="Medium List 2 Accent 1" w:semiHidden="0" w:uiPriority="66" w:unhideWhenUsed="0"/>
-    <w:lsdException w:name="Medium Grid 1 Accent 1" w:semiHidden="0" w:uiPriority="67" w:unhideWhenUsed="0"/>
-    <w:lsdException w:name="Medium Grid 2 Accent 1" w:semiHidden="0" w:uiPriority="68" w:unhideWhenUsed="0"/>
-    <w:lsdException w:name="Medium Grid 3 Accent 1" w:semiHidden="0" w:uiPriority="69" w:unhideWhenUsed="0"/>
-    <w:lsdException w:name="Dark List Accent 1" w:semiHidden="0" w:uiPriority="70" w:unhideWhenUsed="0"/>
-    <w:lsdException w:name="Colorful Shading Accent 1" w:semiHidden="0" w:uiPriority="71" w:unhideWhenUsed="0"/>
-    <w:lsdException w:name="Colorful List Accent 1" w:semiHidden="0" w:uiPriority="72" w:unhideWhenUsed="0"/>
-    <w:lsdException w:name="Colorful Grid Accent 1" w:semiHidden="0" w:uiPriority="73" w:unhideWhenUsed="0"/>
-    <w:lsdException w:name="Light Shading Accent 2" w:semiHidden="0" w:uiPriority="60" w:unhideWhenUsed="0"/>
-    <w:lsdException w:name="Light List Accent 2" w:semiHidden="0" w:uiPriority="61" w:unhideWhenUsed="0"/>
-    <w:lsdException w:name="Light Grid Accent 2" w:semiHidden="0" w:uiPriority="62" w:unhideWhenUsed="0"/>
-    <w:lsdException w:name="Medium Shading 1 Accent 2" w:semiHidden="0" w:uiPriority="63" w:unhideWhenUsed="0"/>
-    <w:lsdException w:name="Medium Shading 2 Accent 2" w:semiHidden="0" w:uiPriority="64" w:unhideWhenUsed="0"/>
-    <w:lsdException w:name="Medium List 1 Accent 2" w:semiHidden="0" w:uiPriority="65" w:unhideWhenUsed="0"/>
-    <w:lsdException w:name="Medium List 2 Accent 2" w:semiHidden="0" w:uiPriority="66" w:unhideWhenUsed="0"/>
-    <w:lsdException w:name="Medium Grid 1 Accent 2" w:semiHidden="0" w:uiPriority="67" w:unhideWhenUsed="0"/>
-    <w:lsdException w:name="Medium Grid 2 Accent 2" w:semiHidden="0" w:uiPriority="68" w:unhideWhenUsed="0"/>
-    <w:lsdException w:name="Medium Grid 3 Accent 2" w:semiHidden="0" w:uiPriority="69" w:unhideWhenUsed="0"/>
-    <w:lsdException w:name="Dark List Accent 2" w:semiHidden="0" w:uiPriority="70" w:unhideWhenUsed="0"/>
-    <w:lsdException w:name="Colorful Shading Accent 2" w:semiHidden="0" w:uiPriority="71" w:unhideWhenUsed="0"/>
-    <w:lsdException w:name="Colorful List Accent 2" w:semiHidden="0" w:uiPriority="72" w:unhideWhenUsed="0"/>
-    <w:lsdException w:name="Colorful Grid Accent 2" w:semiHidden="0" w:uiPriority="73" w:unhideWhenUsed="0"/>
-    <w:lsdException w:name="Light Shading Accent 3" w:semiHidden="0" w:uiPriority="60" w:unhideWhenUsed="0"/>
-    <w:lsdException w:name="Light List Accent 3" w:semiHidden="0" w:uiPriority="61" w:unhideWhenUsed="0"/>
-    <w:lsdException w:name="Light Grid Accent 3" w:semiHidden="0" w:uiPriority="62" w:unhideWhenUsed="0"/>
-    <w:lsdException w:name="Medium Shading 1 Accent 3" w:semiHidden="0" w:uiPriority="63" w:unhideWhenUsed="0"/>
-    <w:lsdException w:name="Medium Shading 2 Accent 3" w:semiHidden="0" w:uiPriority="64" w:unhideWhenUsed="0"/>
-    <w:lsdException w:name="Medium List 1 Accent 3" w:semiHidden="0" w:uiPriority="65" w:unhideWhenUsed="0"/>
-    <w:lsdException w:name="Medium List 2 Accent 3" w:semiHidden="0" w:uiPriority="66" w:unhideWhenUsed="0"/>
-    <w:lsdException w:name="Medium Grid 1 Accent 3" w:semiHidden="0" w:uiPriority="67" w:unhideWhenUsed="0"/>
-    <w:lsdException w:name="Medium Grid 2 Accent 3" w:semiHidden="0" w:uiPriority="68" w:unhideWhenUsed="0"/>
-    <w:lsdException w:name="Medium Grid 3 Accent 3" w:semiHidden="0" w:uiPriority="69" w:unhideWhenUsed="0"/>
-    <w:lsdException w:name="Dark List Accent 3" w:semiHidden="0" w:uiPriority="70" w:unhideWhenUsed="0"/>
-    <w:lsdException w:name="Colorful Shading Accent 3" w:semiHidden="0" w:uiPriority="71" w:unhideWhenUsed="0"/>
-    <w:lsdException w:name="Colorful List Accent 3" w:semiHidden="0" w:uiPriority="72" w:unhideWhenUsed="0"/>
-    <w:lsdException w:name="Colorful Grid Accent 3" w:semiHidden="0" w:uiPriority="73" w:unhideWhenUsed="0"/>
-    <w:lsdException w:name="Light Shading Accent 4" w:semiHidden="0" w:uiPriority="60" w:unhideWhenUsed="0"/>
-    <w:lsdException w:name="Light List Accent 4" w:semiHidden="0" w:uiPriority="61" w:unhideWhenUsed="0"/>
-    <w:lsdException w:name="Light Grid Accent 4" w:semiHidden="0" w:uiPriority="62" w:unhideWhenUsed="0"/>
-    <w:lsdException w:name="Medium Shading 1 Accent 4" w:semiHidden="0" w:uiPriority="63" w:unhideWhenUsed="0"/>
-    <w:lsdException w:name="Medium Shading 2 Accent 4" w:semiHidden="0" w:uiPriority="64" w:unhideWhenUsed="0"/>
-    <w:lsdException w:name="Medium List 1 Accent 4" w:semiHidden="0" w:uiPriority="65" w:unhideWhenUsed="0"/>
-    <w:lsdException w:name="Medium List 2 Accent 4" w:semiHidden="0" w:uiPriority="66" w:unhideWhenUsed="0"/>
-    <w:lsdException w:name="Medium Grid 1 Accent 4" w:semiHidden="0" w:uiPriority="67" w:unhideWhenUsed="0"/>
-    <w:lsdException w:name="Medium Grid 2 Accent 4" w:semiHidden="0" w:uiPriority="68" w:unhideWhenUsed="0"/>
-    <w:lsdException w:name="Medium Grid 3 Accent 4" w:semiHidden="0" w:uiPriority="69" w:unhideWhenUsed="0"/>
-    <w:lsdException w:name="Dark List Accent 4" w:semiHidden="0" w:uiPriority="70" w:unhideWhenUsed="0"/>
-    <w:lsdException w:name="Colorful Shading Accent 4" w:semiHidden="0" w:uiPriority="71" w:unhideWhenUsed="0"/>
-    <w:lsdException w:name="Colorful List Accent 4" w:semiHidden="0" w:uiPriority="72" w:unhideWhenUsed="0"/>
-    <w:lsdException w:name="Colorful Grid Accent 4" w:semiHidden="0" w:uiPriority="73" w:unhideWhenUsed="0"/>
-    <w:lsdException w:name="Light Shading Accent 5" w:semiHidden="0" w:uiPriority="60" w:unhideWhenUsed="0"/>
-    <w:lsdException w:name="Light List Accent 5" w:semiHidden="0" w:uiPriority="61" w:unhideWhenUsed="0"/>
-    <w:lsdException w:name="Light Grid Accent 5" w:semiHidden="0" w:uiPriority="62" w:unhideWhenUsed="0"/>
-    <w:lsdException w:name="Medium Shading 1 Accent 5" w:semiHidden="0" w:uiPriority="63" w:unhideWhenUsed="0"/>
-    <w:lsdException w:name="Medium Shading 2 Accent 5" w:semiHidden="0" w:uiPriority="64" w:unhideWhenUsed="0"/>
-    <w:lsdException w:name="Medium List 1 Accent 5" w:semiHidden="0" w:uiPriority="65" w:unhideWhenUsed="0"/>
-    <w:lsdException w:name="Medium List 2 Accent 5" w:semiHidden="0" w:uiPriority="66" w:unhideWhenUsed="0"/>
-    <w:lsdException w:name="Medium Grid 1 Accent 5" w:semiHidden="0" w:uiPriority="67" w:unhideWhenUsed="0"/>
-    <w:lsdException w:name="Medium Grid 2 Accent 5" w:semiHidden="0" w:uiPriority="68" w:unhideWhenUsed="0"/>
-    <w:lsdException w:name="Medium Grid 3 Accent 5" w:semiHidden="0" w:uiPriority="69" w:unhideWhenUsed="0"/>
-    <w:lsdException w:name="Dark List Accent 5" w:semiHidden="0" w:uiPriority="70" w:unhideWhenUsed="0"/>
-    <w:lsdException w:name="Colorful Shading Accent 5" w:semiHidden="0" w:uiPriority="71" w:unhideWhenUsed="0"/>
-    <w:lsdException w:name="Colorful List Accent 5" w:semiHidden="0" w:uiPriority="72" w:unhideWhenUsed="0"/>
-    <w:lsdException w:name="Colorful Grid Accent 5" w:semiHidden="0" w:uiPriority="73" w:unhideWhenUsed="0"/>
-    <w:lsdException w:name="Light Shading Accent 6" w:semiHidden="0" w:uiPriority="60" w:unhideWhenUsed="0"/>
-    <w:lsdException w:name="Light List Accent 6" w:semiHidden="0" w:uiPriority="61" w:unhideWhenUsed="0"/>
-    <w:lsdException w:name="Light Grid Accent 6" w:semiHidden="0" w:uiPriority="62" w:unhideWhenUsed="0"/>
-    <w:lsdException w:name="Medium Shading 1 Accent 6" w:semiHidden="0" w:uiPriority="63" w:unhideWhenUsed="0"/>
-    <w:lsdException w:name="Medium Shading 2 Accent 6" w:semiHidden="0" w:uiPriority="64" w:unhideWhenUsed="0"/>
-    <w:lsdException w:name="Medium List 1 Accent 6" w:semiHidden="0" w:uiPriority="65" w:unhideWhenUsed="0"/>
-    <w:lsdException w:name="Medium List 2 Accent 6" w:semiHidden="0" w:uiPriority="66" w:unhideWhenUsed="0"/>
-    <w:lsdException w:name="Medium Grid 1 Accent 6" w:semiHidden="0" w:uiPriority="67" w:unhideWhenUsed="0"/>
-    <w:lsdException w:name="Medium Grid 2 Accent 6" w:semiHidden="0" w:uiPriority="68" w:unhideWhenUsed="0"/>
-    <w:lsdException w:name="Medium Grid 3 Accent 6" w:semiHidden="0" w:uiPriority="69" w:unhideWhenUsed="0"/>
-    <w:lsdException w:name="Dark List Accent 6" w:semiHidden="0" w:uiPriority="70" w:unhideWhenUsed="0"/>
-    <w:lsdException w:name="Colorful Shading Accent 6" w:semiHidden="0" w:uiPriority="71" w:unhideWhenUsed="0"/>
-    <w:lsdException w:name="Colorful List Accent 6" w:semiHidden="0" w:uiPriority="72" w:unhideWhenUsed="0"/>
-    <w:lsdException w:name="Colorful Grid Accent 6" w:semiHidden="0" w:uiPriority="73" w:unhideWhenUsed="0"/>
-    <w:lsdException w:name="Subtle Emphasis" w:semiHidden="0" w:uiPriority="19" w:unhideWhenUsed="0" w:qFormat="1"/>
-    <w:lsdException w:name="Intense Emphasis" w:semiHidden="0" w:uiPriority="21" w:unhideWhenUsed="0" w:qFormat="1"/>
-    <w:lsdException w:name="Subtle Reference" w:semiHidden="0" w:uiPriority="31" w:unhideWhenUsed="0" w:qFormat="1"/>
-    <w:lsdException w:name="Intense Reference" w:semiHidden="0" w:uiPriority="32" w:unhideWhenUsed="0" w:qFormat="1"/>
-    <w:lsdException w:name="Book Title" w:semiHidden="0" w:uiPriority="33" w:unhideWhenUsed="0" w:qFormat="1"/>
-    <w:lsdException w:name="Bibliography" w:uiPriority="37"/>
-    <w:lsdException w:name="TOC Heading" w:uiPriority="39" w:qFormat="1"/>
-  </w:latentStyles>
-  <w:style w:type="paragraph" w:default="1" w:styleId="Standard">
-    <w:name w:val="Normal"/>
-    <w:qFormat/>
-    <w:rsid w:val="004F02AE"/>
-  </w:style>
-  <w:style w:type="paragraph" w:styleId="berschrift1">
-    <w:name w:val="heading 1"/>
-    <w:basedOn w:val="Standard"/>
-    <w:next w:val="Standard"/>
-    <w:link w:val="berschrift1Zchn"/>
-    <w:uiPriority w:val="9"/>
-    <w:qFormat/>
-    <w:rsid w:val="004F02AE"/>
-    <w:pPr>
-      <w:spacing w:before="300" w:after="40"/>
-      <w:jc w:val="left"/>
-      <w:outlineLvl w:val="0"/>
-    </w:pPr>
-    <w:rPr>
-      <w:smallCaps/>
-      <w:spacing w:val="5"/>
-      <w:sz w:val="32"/>
-      <w:szCs w:val="32"/>
-    </w:rPr>
-  </w:style>
-  <w:style w:type="paragraph" w:styleId="berschrift2">
-    <w:name w:val="heading 2"/>
-    <w:basedOn w:val="Standard"/>
-    <w:next w:val="Standard"/>
-    <w:link w:val="berschrift2Zchn"/>
-    <w:uiPriority w:val="9"/>
-    <w:unhideWhenUsed/>
-    <w:qFormat/>
-    <w:rsid w:val="004F02AE"/>
-    <w:pPr>
-      <w:spacing w:after="0"/>
-      <w:jc w:val="left"/>
-      <w:outlineLvl w:val="1"/>
-    </w:pPr>
-    <w:rPr>
-      <w:smallCaps/>
-      <w:spacing w:val="5"/>
-      <w:sz w:val="28"/>
-      <w:szCs w:val="28"/>
-    </w:rPr>
-  </w:style>
-  <w:style w:type="paragraph" w:styleId="berschrift3">
-    <w:name w:val="heading 3"/>
-    <w:basedOn w:val="Standard"/>
-    <w:next w:val="Standard"/>
-    <w:link w:val="berschrift3Zchn"/>
-    <w:uiPriority w:val="9"/>
-    <w:unhideWhenUsed/>
-    <w:qFormat/>
-    <w:rsid w:val="004F02AE"/>
-    <w:pPr>
-      <w:spacing w:after="0"/>
-      <w:jc w:val="left"/>
-      <w:outlineLvl w:val="2"/>
-    </w:pPr>
-    <w:rPr>
-      <w:smallCaps/>
-      <w:spacing w:val="5"/>
-      <w:sz w:val="24"/>
-      <w:szCs w:val="24"/>
-    </w:rPr>
-  </w:style>
-  <w:style w:type="paragraph" w:styleId="berschrift4">
-    <w:name w:val="heading 4"/>
-    <w:basedOn w:val="Standard"/>
-    <w:next w:val="Standard"/>
-    <w:link w:val="berschrift4Zchn"/>
-    <w:uiPriority w:val="9"/>
-    <w:unhideWhenUsed/>
-    <w:qFormat/>
-    <w:rsid w:val="004F02AE"/>
-    <w:pPr>
-      <w:spacing w:after="0"/>
-      <w:jc w:val="left"/>
-      <w:outlineLvl w:val="3"/>
-    </w:pPr>
-    <w:rPr>
-      <w:i/>
-      <w:iCs/>
-      <w:smallCaps/>
-      <w:spacing w:val="10"/>
-      <w:sz w:val="22"/>
-      <w:szCs w:val="22"/>
-    </w:rPr>
-  </w:style>
-  <w:style w:type="paragraph" w:styleId="berschrift5">
-    <w:name w:val="heading 5"/>
-    <w:basedOn w:val="Standard"/>
-    <w:next w:val="Standard"/>
-    <w:link w:val="berschrift5Zchn"/>
-    <w:uiPriority w:val="9"/>
-    <w:semiHidden/>
-    <w:unhideWhenUsed/>
-    <w:qFormat/>
-    <w:rsid w:val="004F02AE"/>
-    <w:pPr>
-      <w:spacing w:after="0"/>
-      <w:jc w:val="left"/>
-      <w:outlineLvl w:val="4"/>
-    </w:pPr>
-    <w:rPr>
-      <w:smallCaps/>
-      <w:color w:val="487B77" w:themeColor="accent6" w:themeShade="BF"/>
-      <w:spacing w:val="10"/>
-      <w:sz w:val="22"/>
-      <w:szCs w:val="22"/>
-    </w:rPr>
-  </w:style>
-  <w:style w:type="paragraph" w:styleId="berschrift6">
-    <w:name w:val="heading 6"/>
-    <w:basedOn w:val="Standard"/>
-    <w:next w:val="Standard"/>
-    <w:link w:val="berschrift6Zchn"/>
-    <w:uiPriority w:val="9"/>
-    <w:semiHidden/>
-    <w:unhideWhenUsed/>
-    <w:qFormat/>
-    <w:rsid w:val="004F02AE"/>
-    <w:pPr>
-      <w:spacing w:after="0"/>
-      <w:jc w:val="left"/>
-      <w:outlineLvl w:val="5"/>
-    </w:pPr>
-    <w:rPr>
-      <w:smallCaps/>
-      <w:color w:val="62A39F" w:themeColor="accent6"/>
-      <w:spacing w:val="5"/>
-      <w:sz w:val="22"/>
-      <w:szCs w:val="22"/>
-    </w:rPr>
-  </w:style>
-  <w:style w:type="paragraph" w:styleId="berschrift7">
-    <w:name w:val="heading 7"/>
-    <w:basedOn w:val="Standard"/>
-    <w:next w:val="Standard"/>
-    <w:link w:val="berschrift7Zchn"/>
-    <w:uiPriority w:val="9"/>
-    <w:semiHidden/>
-    <w:unhideWhenUsed/>
-    <w:qFormat/>
-    <w:rsid w:val="004F02AE"/>
-    <w:pPr>
-      <w:spacing w:after="0"/>
-      <w:jc w:val="left"/>
-      <w:outlineLvl w:val="6"/>
-    </w:pPr>
-    <w:rPr>
-      <w:b/>
-      <w:bCs/>
-      <w:smallCaps/>
-      <w:color w:val="62A39F" w:themeColor="accent6"/>
-      <w:spacing w:val="10"/>
-    </w:rPr>
-  </w:style>
-  <w:style w:type="paragraph" w:styleId="berschrift8">
-    <w:name w:val="heading 8"/>
-    <w:basedOn w:val="Standard"/>
-    <w:next w:val="Standard"/>
-    <w:link w:val="berschrift8Zchn"/>
-    <w:uiPriority w:val="9"/>
-    <w:semiHidden/>
-    <w:unhideWhenUsed/>
-    <w:qFormat/>
-    <w:rsid w:val="004F02AE"/>
-    <w:pPr>
-      <w:spacing w:after="0"/>
-      <w:jc w:val="left"/>
-      <w:outlineLvl w:val="7"/>
-    </w:pPr>
-    <w:rPr>
-      <w:b/>
-      <w:bCs/>
-      <w:i/>
-      <w:iCs/>
-      <w:smallCaps/>
-      <w:color w:val="487B77" w:themeColor="accent6" w:themeShade="BF"/>
-    </w:rPr>
-  </w:style>
-  <w:style w:type="paragraph" w:styleId="berschrift9">
-    <w:name w:val="heading 9"/>
-    <w:basedOn w:val="Standard"/>
-    <w:next w:val="Standard"/>
-    <w:link w:val="berschrift9Zchn"/>
-    <w:uiPriority w:val="9"/>
-    <w:semiHidden/>
-    <w:unhideWhenUsed/>
-    <w:qFormat/>
-    <w:rsid w:val="004F02AE"/>
-    <w:pPr>
-      <w:spacing w:after="0"/>
-      <w:jc w:val="left"/>
-      <w:outlineLvl w:val="8"/>
-    </w:pPr>
-    <w:rPr>
-      <w:b/>
-      <w:bCs/>
-      <w:i/>
-      <w:iCs/>
-      <w:smallCaps/>
-      <w:color w:val="305250" w:themeColor="accent6" w:themeShade="80"/>
-    </w:rPr>
-  </w:style>
-  <w:style w:type="character" w:default="1" w:styleId="Absatz-Standardschriftart">
-    <w:name w:val="Default Paragraph Font"/>
-    <w:uiPriority w:val="1"/>
-    <w:semiHidden/>
-    <w:unhideWhenUsed/>
-  </w:style>
-  <w:style w:type="table" w:default="1" w:styleId="NormaleTabelle">
-    <w:name w:val="Normal Table"/>
-    <w:uiPriority w:val="99"/>
-    <w:semiHidden/>
-    <w:unhideWhenUsed/>
-    <w:tblPr>
-      <w:tblInd w:w="0" w:type="dxa"/>
-      <w:tblCellMar>
-        <w:top w:w="0" w:type="dxa"/>
-        <w:left w:w="108" w:type="dxa"/>
-        <w:bottom w:w="0" w:type="dxa"/>
-        <w:right w:w="108" w:type="dxa"/>
-      </w:tblCellMar>
-    </w:tblPr>
-  </w:style>
-  <w:style w:type="numbering" w:default="1" w:styleId="KeineListe">
-    <w:name w:val="No List"/>
-    <w:uiPriority w:val="99"/>
-    <w:semiHidden/>
-    <w:unhideWhenUsed/>
-  </w:style>
-  <w:style w:type="paragraph" w:styleId="Kopfzeile">
-    <w:name w:val="header"/>
-    <w:basedOn w:val="Standard"/>
-    <w:link w:val="KopfzeileZchn"/>
-    <w:uiPriority w:val="99"/>
-    <w:unhideWhenUsed/>
-    <w:rsid w:val="004F02AE"/>
-    <w:pPr>
-      <w:tabs>
-        <w:tab w:val="center" w:pos="4536"/>
-        <w:tab w:val="right" w:pos="9072"/>
-      </w:tabs>
-      <w:spacing w:after="0" w:line="240" w:lineRule="auto"/>
-    </w:pPr>
-  </w:style>
-  <w:style w:type="character" w:customStyle="1" w:styleId="KopfzeileZchn">
-    <w:name w:val="Kopfzeile Zchn"/>
-    <w:basedOn w:val="Absatz-Standardschriftart"/>
-    <w:link w:val="Kopfzeile"/>
-    <w:uiPriority w:val="99"/>
-    <w:rsid w:val="004F02AE"/>
-  </w:style>
-  <w:style w:type="paragraph" w:styleId="Fuzeile">
-    <w:name w:val="footer"/>
-    <w:basedOn w:val="Standard"/>
-    <w:link w:val="FuzeileZchn"/>
-    <w:uiPriority w:val="99"/>
-    <w:unhideWhenUsed/>
-    <w:rsid w:val="004F02AE"/>
-    <w:pPr>
-      <w:tabs>
-        <w:tab w:val="center" w:pos="4536"/>
-        <w:tab w:val="right" w:pos="9072"/>
-      </w:tabs>
-      <w:spacing w:after="0" w:line="240" w:lineRule="auto"/>
-    </w:pPr>
-  </w:style>
-  <w:style w:type="character" w:customStyle="1" w:styleId="FuzeileZchn">
-    <w:name w:val="Fußzeile Zchn"/>
-    <w:basedOn w:val="Absatz-Standardschriftart"/>
-    <w:link w:val="Fuzeile"/>
-    <w:uiPriority w:val="99"/>
-    <w:rsid w:val="004F02AE"/>
-  </w:style>
-  <w:style w:type="character" w:customStyle="1" w:styleId="berschrift1Zchn">
-    <w:name w:val="Überschrift 1 Zchn"/>
-    <w:basedOn w:val="Absatz-Standardschriftart"/>
-    <w:link w:val="berschrift1"/>
-    <w:uiPriority w:val="9"/>
-    <w:rsid w:val="004F02AE"/>
-    <w:rPr>
-      <w:smallCaps/>
-      <w:spacing w:val="5"/>
-      <w:sz w:val="32"/>
-      <w:szCs w:val="32"/>
-    </w:rPr>
-  </w:style>
-  <w:style w:type="character" w:customStyle="1" w:styleId="berschrift2Zchn">
-    <w:name w:val="Überschrift 2 Zchn"/>
-    <w:basedOn w:val="Absatz-Standardschriftart"/>
-    <w:link w:val="berschrift2"/>
-    <w:uiPriority w:val="9"/>
-    <w:rsid w:val="004F02AE"/>
-    <w:rPr>
-      <w:smallCaps/>
-      <w:spacing w:val="5"/>
-      <w:sz w:val="28"/>
-      <w:szCs w:val="28"/>
-    </w:rPr>
-  </w:style>
-  <w:style w:type="character" w:customStyle="1" w:styleId="berschrift3Zchn">
-    <w:name w:val="Überschrift 3 Zchn"/>
-    <w:basedOn w:val="Absatz-Standardschriftart"/>
-    <w:link w:val="berschrift3"/>
-    <w:uiPriority w:val="9"/>
-    <w:rsid w:val="004F02AE"/>
-    <w:rPr>
-      <w:smallCaps/>
-      <w:spacing w:val="5"/>
-      <w:sz w:val="24"/>
-      <w:szCs w:val="24"/>
-    </w:rPr>
-  </w:style>
-  <w:style w:type="character" w:customStyle="1" w:styleId="berschrift4Zchn">
-    <w:name w:val="Überschrift 4 Zchn"/>
-    <w:basedOn w:val="Absatz-Standardschriftart"/>
-    <w:link w:val="berschrift4"/>
-    <w:uiPriority w:val="9"/>
-    <w:rsid w:val="004F02AE"/>
-    <w:rPr>
-      <w:i/>
-      <w:iCs/>
-      <w:smallCaps/>
-      <w:spacing w:val="10"/>
-      <w:sz w:val="22"/>
-      <w:szCs w:val="22"/>
-    </w:rPr>
-  </w:style>
-  <w:style w:type="character" w:customStyle="1" w:styleId="berschrift5Zchn">
-    <w:name w:val="Überschrift 5 Zchn"/>
-    <w:basedOn w:val="Absatz-Standardschriftart"/>
-    <w:link w:val="berschrift5"/>
-    <w:uiPriority w:val="9"/>
-    <w:semiHidden/>
-    <w:rsid w:val="004F02AE"/>
-    <w:rPr>
-      <w:smallCaps/>
-      <w:color w:val="487B77" w:themeColor="accent6" w:themeShade="BF"/>
-      <w:spacing w:val="10"/>
-      <w:sz w:val="22"/>
-      <w:szCs w:val="22"/>
-    </w:rPr>
-  </w:style>
-  <w:style w:type="character" w:customStyle="1" w:styleId="berschrift6Zchn">
-    <w:name w:val="Überschrift 6 Zchn"/>
-    <w:basedOn w:val="Absatz-Standardschriftart"/>
-    <w:link w:val="berschrift6"/>
-    <w:uiPriority w:val="9"/>
-    <w:semiHidden/>
-    <w:rsid w:val="004F02AE"/>
-    <w:rPr>
-      <w:smallCaps/>
-      <w:color w:val="62A39F" w:themeColor="accent6"/>
-      <w:spacing w:val="5"/>
-      <w:sz w:val="22"/>
-      <w:szCs w:val="22"/>
-    </w:rPr>
-  </w:style>
-  <w:style w:type="character" w:customStyle="1" w:styleId="berschrift7Zchn">
-    <w:name w:val="Überschrift 7 Zchn"/>
-    <w:basedOn w:val="Absatz-Standardschriftart"/>
-    <w:link w:val="berschrift7"/>
-    <w:uiPriority w:val="9"/>
-    <w:semiHidden/>
-    <w:rsid w:val="004F02AE"/>
-    <w:rPr>
-      <w:b/>
-      <w:bCs/>
-      <w:smallCaps/>
-      <w:color w:val="62A39F" w:themeColor="accent6"/>
-      <w:spacing w:val="10"/>
-    </w:rPr>
-  </w:style>
-  <w:style w:type="character" w:customStyle="1" w:styleId="berschrift8Zchn">
-    <w:name w:val="Überschrift 8 Zchn"/>
-    <w:basedOn w:val="Absatz-Standardschriftart"/>
-    <w:link w:val="berschrift8"/>
-    <w:uiPriority w:val="9"/>
-    <w:semiHidden/>
-    <w:rsid w:val="004F02AE"/>
-    <w:rPr>
-      <w:b/>
-      <w:bCs/>
-      <w:i/>
-      <w:iCs/>
-      <w:smallCaps/>
-      <w:color w:val="487B77" w:themeColor="accent6" w:themeShade="BF"/>
-    </w:rPr>
-  </w:style>
-  <w:style w:type="character" w:customStyle="1" w:styleId="berschrift9Zchn">
-    <w:name w:val="Überschrift 9 Zchn"/>
-    <w:basedOn w:val="Absatz-Standardschriftart"/>
-    <w:link w:val="berschrift9"/>
-    <w:uiPriority w:val="9"/>
-    <w:semiHidden/>
-    <w:rsid w:val="004F02AE"/>
-    <w:rPr>
-      <w:b/>
-      <w:bCs/>
-      <w:i/>
-      <w:iCs/>
-      <w:smallCaps/>
-      <w:color w:val="305250" w:themeColor="accent6" w:themeShade="80"/>
-    </w:rPr>
-  </w:style>
-  <w:style w:type="paragraph" w:styleId="Beschriftung">
-    <w:name w:val="caption"/>
-    <w:basedOn w:val="Standard"/>
-    <w:next w:val="Standard"/>
-    <w:uiPriority w:val="35"/>
-    <w:unhideWhenUsed/>
-    <w:qFormat/>
-    <w:rsid w:val="004F02AE"/>
-    <w:rPr>
-      <w:b/>
-      <w:bCs/>
-      <w:caps/>
-      <w:sz w:val="16"/>
-      <w:szCs w:val="16"/>
-    </w:rPr>
-  </w:style>
-  <w:style w:type="paragraph" w:styleId="Titel">
-    <w:name w:val="Title"/>
-    <w:basedOn w:val="Standard"/>
-    <w:next w:val="Standard"/>
-    <w:link w:val="TitelZchn"/>
-    <w:uiPriority w:val="10"/>
-    <w:qFormat/>
-    <w:rsid w:val="004F02AE"/>
-    <w:pPr>
-      <w:pBdr>
-        <w:top w:val="single" w:sz="8" w:space="1" w:color="62A39F" w:themeColor="accent6"/>
-      </w:pBdr>
-      <w:spacing w:after="120" w:line="240" w:lineRule="auto"/>
-      <w:jc w:val="right"/>
-    </w:pPr>
-    <w:rPr>
-      <w:smallCaps/>
-      <w:color w:val="262626" w:themeColor="text1" w:themeTint="D9"/>
-      <w:sz w:val="52"/>
-      <w:szCs w:val="52"/>
-    </w:rPr>
-  </w:style>
-  <w:style w:type="character" w:customStyle="1" w:styleId="TitelZchn">
-    <w:name w:val="Titel Zchn"/>
-    <w:basedOn w:val="Absatz-Standardschriftart"/>
-    <w:link w:val="Titel"/>
-    <w:uiPriority w:val="10"/>
-    <w:rsid w:val="004F02AE"/>
-    <w:rPr>
-      <w:smallCaps/>
-      <w:color w:val="262626" w:themeColor="text1" w:themeTint="D9"/>
-      <w:sz w:val="52"/>
-      <w:szCs w:val="52"/>
-    </w:rPr>
-  </w:style>
-  <w:style w:type="paragraph" w:styleId="Untertitel">
-    <w:name w:val="Subtitle"/>
-    <w:basedOn w:val="Standard"/>
-    <w:next w:val="Standard"/>
-    <w:link w:val="UntertitelZchn"/>
-    <w:uiPriority w:val="11"/>
-    <w:qFormat/>
-    <w:rsid w:val="004F02AE"/>
-    <w:pPr>
-      <w:spacing w:after="720" w:line="240" w:lineRule="auto"/>
-      <w:jc w:val="right"/>
-    </w:pPr>
-    <w:rPr>
-      <w:rFonts w:asciiTheme="majorHAnsi" w:eastAsiaTheme="majorEastAsia" w:hAnsiTheme="majorHAnsi" w:cstheme="majorBidi"/>
-    </w:rPr>
-  </w:style>
-  <w:style w:type="character" w:customStyle="1" w:styleId="UntertitelZchn">
-    <w:name w:val="Untertitel Zchn"/>
-    <w:basedOn w:val="Absatz-Standardschriftart"/>
-    <w:link w:val="Untertitel"/>
-    <w:uiPriority w:val="11"/>
-    <w:rsid w:val="004F02AE"/>
-    <w:rPr>
-      <w:rFonts w:asciiTheme="majorHAnsi" w:eastAsiaTheme="majorEastAsia" w:hAnsiTheme="majorHAnsi" w:cstheme="majorBidi"/>
-    </w:rPr>
-  </w:style>
-  <w:style w:type="character" w:styleId="Fett">
-    <w:name w:val="Strong"/>
-    <w:uiPriority w:val="22"/>
-    <w:qFormat/>
-    <w:rsid w:val="004F02AE"/>
-    <w:rPr>
-      <w:b/>
-      <w:bCs/>
-      <w:color w:val="62A39F" w:themeColor="accent6"/>
-    </w:rPr>
-  </w:style>
-  <w:style w:type="character" w:styleId="Hervorhebung">
-    <w:name w:val="Emphasis"/>
-    <w:uiPriority w:val="20"/>
-    <w:qFormat/>
-    <w:rsid w:val="004F02AE"/>
-    <w:rPr>
-      <w:b/>
-      <w:bCs/>
-      <w:i/>
-      <w:iCs/>
-      <w:spacing w:val="10"/>
-    </w:rPr>
-  </w:style>
-  <w:style w:type="paragraph" w:styleId="KeinLeerraum">
-    <w:name w:val="No Spacing"/>
-    <w:link w:val="KeinLeerraumZchn"/>
-    <w:uiPriority w:val="1"/>
-    <w:qFormat/>
-    <w:rsid w:val="004F02AE"/>
-    <w:pPr>
-      <w:spacing w:after="0" w:line="240" w:lineRule="auto"/>
-    </w:pPr>
-  </w:style>
-  <w:style w:type="paragraph" w:styleId="Zitat">
-    <w:name w:val="Quote"/>
-    <w:basedOn w:val="Standard"/>
-    <w:next w:val="Standard"/>
-    <w:link w:val="ZitatZchn"/>
-    <w:uiPriority w:val="29"/>
-    <w:qFormat/>
-    <w:rsid w:val="004F02AE"/>
-    <w:rPr>
-      <w:i/>
-      <w:iCs/>
-    </w:rPr>
-  </w:style>
-  <w:style w:type="character" w:customStyle="1" w:styleId="ZitatZchn">
-    <w:name w:val="Zitat Zchn"/>
-    <w:basedOn w:val="Absatz-Standardschriftart"/>
-    <w:link w:val="Zitat"/>
-    <w:uiPriority w:val="29"/>
-    <w:rsid w:val="004F02AE"/>
-    <w:rPr>
-      <w:i/>
-      <w:iCs/>
-    </w:rPr>
-  </w:style>
-  <w:style w:type="paragraph" w:styleId="IntensivesZitat">
-    <w:name w:val="Intense Quote"/>
-    <w:basedOn w:val="Standard"/>
-    <w:next w:val="Standard"/>
-    <w:link w:val="IntensivesZitatZchn"/>
-    <w:uiPriority w:val="30"/>
-    <w:qFormat/>
-    <w:rsid w:val="004F02AE"/>
-    <w:pPr>
-      <w:pBdr>
-        <w:top w:val="single" w:sz="8" w:space="1" w:color="62A39F" w:themeColor="accent6"/>
-      </w:pBdr>
-      <w:spacing w:before="140" w:after="140"/>
-      <w:ind w:left="1440" w:right="1440"/>
-    </w:pPr>
-    <w:rPr>
-      <w:b/>
-      <w:bCs/>
-      <w:i/>
-      <w:iCs/>
-    </w:rPr>
-  </w:style>
-  <w:style w:type="character" w:customStyle="1" w:styleId="IntensivesZitatZchn">
-    <w:name w:val="Intensives Zitat Zchn"/>
-    <w:basedOn w:val="Absatz-Standardschriftart"/>
-    <w:link w:val="IntensivesZitat"/>
-    <w:uiPriority w:val="30"/>
-    <w:rsid w:val="004F02AE"/>
-    <w:rPr>
-      <w:b/>
-      <w:bCs/>
-      <w:i/>
-      <w:iCs/>
-    </w:rPr>
-  </w:style>
-  <w:style w:type="character" w:styleId="SchwacheHervorhebung">
-    <w:name w:val="Subtle Emphasis"/>
-    <w:uiPriority w:val="19"/>
-    <w:qFormat/>
-    <w:rsid w:val="004F02AE"/>
-    <w:rPr>
-      <w:i/>
-      <w:iCs/>
-    </w:rPr>
-  </w:style>
-  <w:style w:type="character" w:styleId="IntensiveHervorhebung">
-    <w:name w:val="Intense Emphasis"/>
-    <w:uiPriority w:val="21"/>
-    <w:qFormat/>
-    <w:rsid w:val="004F02AE"/>
-    <w:rPr>
-      <w:b/>
-      <w:bCs/>
-      <w:i/>
-      <w:iCs/>
-      <w:color w:val="62A39F" w:themeColor="accent6"/>
-      <w:spacing w:val="10"/>
-    </w:rPr>
-  </w:style>
-  <w:style w:type="character" w:styleId="SchwacherVerweis">
-    <w:name w:val="Subtle Reference"/>
-    <w:uiPriority w:val="31"/>
-    <w:qFormat/>
-    <w:rsid w:val="004F02AE"/>
-    <w:rPr>
-      <w:b/>
-      <w:bCs/>
-    </w:rPr>
-  </w:style>
-  <w:style w:type="character" w:styleId="IntensiverVerweis">
-    <w:name w:val="Intense Reference"/>
-    <w:uiPriority w:val="32"/>
-    <w:qFormat/>
-    <w:rsid w:val="004F02AE"/>
-    <w:rPr>
-      <w:b/>
-      <w:bCs/>
-      <w:smallCaps/>
-      <w:spacing w:val="5"/>
-      <w:sz w:val="22"/>
-      <w:szCs w:val="22"/>
-      <w:u w:val="single"/>
-    </w:rPr>
-  </w:style>
-  <w:style w:type="character" w:styleId="Buchtitel">
-    <w:name w:val="Book Title"/>
-    <w:uiPriority w:val="33"/>
-    <w:qFormat/>
-    <w:rsid w:val="004F02AE"/>
-    <w:rPr>
-      <w:rFonts w:asciiTheme="majorHAnsi" w:eastAsiaTheme="majorEastAsia" w:hAnsiTheme="majorHAnsi" w:cstheme="majorBidi"/>
-      <w:i/>
-      <w:iCs/>
-      <w:sz w:val="20"/>
-      <w:szCs w:val="20"/>
-    </w:rPr>
-  </w:style>
-  <w:style w:type="paragraph" w:styleId="Inhaltsverzeichnisberschrift">
-    <w:name w:val="TOC Heading"/>
-    <w:basedOn w:val="berschrift1"/>
-    <w:next w:val="Standard"/>
-    <w:uiPriority w:val="39"/>
-    <w:unhideWhenUsed/>
-    <w:qFormat/>
-    <w:rsid w:val="004F02AE"/>
-    <w:pPr>
-      <w:outlineLvl w:val="9"/>
-    </w:pPr>
-  </w:style>
-  <w:style w:type="character" w:customStyle="1" w:styleId="KeinLeerraumZchn">
-    <w:name w:val="Kein Leerraum Zchn"/>
-    <w:basedOn w:val="Absatz-Standardschriftart"/>
-    <w:link w:val="KeinLeerraum"/>
-    <w:uiPriority w:val="1"/>
-    <w:rsid w:val="004A4901"/>
-  </w:style>
-  <w:style w:type="table" w:styleId="Tabellenraster">
-    <w:name w:val="Table Grid"/>
-    <w:basedOn w:val="NormaleTabelle"/>
-    <w:uiPriority w:val="39"/>
-    <w:rsid w:val="00F36A2C"/>
-    <w:pPr>
-      <w:spacing w:after="0" w:line="240" w:lineRule="auto"/>
-    </w:pPr>
-    <w:tblPr>
-      <w:tblBorders>
-        <w:top w:val="single" w:sz="4" w:space="0" w:color="auto"/>
-        <w:left w:val="single" w:sz="4" w:space="0" w:color="auto"/>
-        <w:bottom w:val="single" w:sz="4" w:space="0" w:color="auto"/>
-        <w:right w:val="single" w:sz="4" w:space="0" w:color="auto"/>
-        <w:insideH w:val="single" w:sz="4" w:space="0" w:color="auto"/>
-        <w:insideV w:val="single" w:sz="4" w:space="0" w:color="auto"/>
-      </w:tblBorders>
-    </w:tblPr>
-  </w:style>
-  <w:style w:type="character" w:styleId="Hyperlink">
-    <w:name w:val="Hyperlink"/>
-    <w:basedOn w:val="Absatz-Standardschriftart"/>
-    <w:uiPriority w:val="99"/>
-    <w:unhideWhenUsed/>
-    <w:rsid w:val="00F834E6"/>
-    <w:rPr>
-      <w:color w:val="6EAC1C" w:themeColor="hyperlink"/>
-      <w:u w:val="single"/>
-    </w:rPr>
-  </w:style>
-  <w:style w:type="paragraph" w:styleId="Listenabsatz">
-    <w:name w:val="List Paragraph"/>
-    <w:basedOn w:val="Standard"/>
-    <w:uiPriority w:val="34"/>
-    <w:qFormat/>
-    <w:rsid w:val="00DC494C"/>
-    <w:pPr>
-      <w:ind w:left="720"/>
-      <w:contextualSpacing/>
-    </w:pPr>
-  </w:style>
-  <w:style w:type="paragraph" w:styleId="Verzeichnis1">
-    <w:name w:val="toc 1"/>
-    <w:basedOn w:val="Standard"/>
-    <w:next w:val="Standard"/>
-    <w:autoRedefine/>
-    <w:uiPriority w:val="39"/>
-    <w:unhideWhenUsed/>
-    <w:rsid w:val="00C41E6C"/>
-    <w:pPr>
-      <w:spacing w:after="100"/>
-    </w:pPr>
-  </w:style>
-  <w:style w:type="paragraph" w:styleId="Verzeichnis2">
-    <w:name w:val="toc 2"/>
-    <w:basedOn w:val="Standard"/>
-    <w:next w:val="Standard"/>
-    <w:autoRedefine/>
-    <w:uiPriority w:val="39"/>
-    <w:unhideWhenUsed/>
-    <w:rsid w:val="00C41E6C"/>
-    <w:pPr>
-      <w:spacing w:after="100"/>
-      <w:ind w:left="200"/>
-    </w:pPr>
-  </w:style>
-  <w:style w:type="table" w:customStyle="1" w:styleId="GridTable1Light-Accent11">
-    <w:name w:val="Grid Table 1 Light - Accent 11"/>
-    <w:basedOn w:val="NormaleTabelle"/>
-    <w:uiPriority w:val="46"/>
-    <w:rsid w:val="00F14297"/>
-    <w:pPr>
-      <w:spacing w:after="0" w:line="240" w:lineRule="auto"/>
-    </w:pPr>
-    <w:tblPr>
-      <w:tblStyleRowBandSize w:val="1"/>
-      <w:tblStyleColBandSize w:val="1"/>
-      <w:tblBorders>
-        <w:top w:val="single" w:sz="4" w:space="0" w:color="A4DDF4" w:themeColor="accent1" w:themeTint="66"/>
-        <w:left w:val="single" w:sz="4" w:space="0" w:color="A4DDF4" w:themeColor="accent1" w:themeTint="66"/>
-        <w:bottom w:val="single" w:sz="4" w:space="0" w:color="A4DDF4" w:themeColor="accent1" w:themeTint="66"/>
-        <w:right w:val="single" w:sz="4" w:space="0" w:color="A4DDF4" w:themeColor="accent1" w:themeTint="66"/>
-        <w:insideH w:val="single" w:sz="4" w:space="0" w:color="A4DDF4" w:themeColor="accent1" w:themeTint="66"/>
-        <w:insideV w:val="single" w:sz="4" w:space="0" w:color="A4DDF4" w:themeColor="accent1" w:themeTint="66"/>
-      </w:tblBorders>
-    </w:tblPr>
-    <w:tblStylePr w:type="firstRow">
-      <w:rPr>
-        <w:b/>
-        <w:bCs/>
-      </w:rPr>
-      <w:tblPr/>
-      <w:tcPr>
-        <w:tcBorders>
-          <w:bottom w:val="single" w:sz="12" w:space="0" w:color="76CDEE" w:themeColor="accent1" w:themeTint="99"/>
-        </w:tcBorders>
-      </w:tcPr>
-    </w:tblStylePr>
-    <w:tblStylePr w:type="lastRow">
-      <w:rPr>
-        <w:b/>
-        <w:bCs/>
-      </w:rPr>
-      <w:tblPr/>
-      <w:tcPr>
-        <w:tcBorders>
-          <w:top w:val="double" w:sz="2" w:space="0" w:color="76CDEE" w:themeColor="accent1" w:themeTint="99"/>
-        </w:tcBorders>
-      </w:tcPr>
-    </w:tblStylePr>
-    <w:tblStylePr w:type="firstCol">
-      <w:rPr>
-        <w:b/>
-        <w:bCs/>
-      </w:rPr>
-    </w:tblStylePr>
-    <w:tblStylePr w:type="lastCol">
-      <w:rPr>
-        <w:b/>
-        <w:bCs/>
-      </w:rPr>
-    </w:tblStylePr>
-  </w:style>
-  <w:style w:type="table" w:customStyle="1" w:styleId="GridTable3-Accent11">
-    <w:name w:val="Grid Table 3 - Accent 11"/>
-    <w:basedOn w:val="NormaleTabelle"/>
-    <w:uiPriority w:val="48"/>
-    <w:rsid w:val="00F14297"/>
-    <w:pPr>
-      <w:spacing w:after="0" w:line="240" w:lineRule="auto"/>
-    </w:pPr>
-    <w:tblPr>
-      <w:tblStyleRowBandSize w:val="1"/>
-      <w:tblStyleColBandSize w:val="1"/>
-      <w:tblBorders>
-        <w:top w:val="single" w:sz="4" w:space="0" w:color="76CDEE" w:themeColor="accent1" w:themeTint="99"/>
-        <w:left w:val="single" w:sz="4" w:space="0" w:color="76CDEE" w:themeColor="accent1" w:themeTint="99"/>
-        <w:bottom w:val="single" w:sz="4" w:space="0" w:color="76CDEE" w:themeColor="accent1" w:themeTint="99"/>
-        <w:right w:val="single" w:sz="4" w:space="0" w:color="76CDEE" w:themeColor="accent1" w:themeTint="99"/>
-        <w:insideH w:val="single" w:sz="4" w:space="0" w:color="76CDEE" w:themeColor="accent1" w:themeTint="99"/>
-        <w:insideV w:val="single" w:sz="4" w:space="0" w:color="76CDEE" w:themeColor="accent1" w:themeTint="99"/>
-      </w:tblBorders>
-    </w:tblPr>
-    <w:tblStylePr w:type="firstRow">
-      <w:rPr>
-        <w:b/>
-        <w:bCs/>
-      </w:rPr>
-      <w:tblPr/>
-      <w:tcPr>
-        <w:tcBorders>
-          <w:top w:val="nil"/>
-          <w:left w:val="nil"/>
-          <w:right w:val="nil"/>
-          <w:insideH w:val="nil"/>
-          <w:insideV w:val="nil"/>
-        </w:tcBorders>
-        <w:shd w:val="clear" w:color="auto" w:fill="FFFFFF" w:themeFill="background1"/>
-      </w:tcPr>
-    </w:tblStylePr>
-    <w:tblStylePr w:type="lastRow">
-      <w:rPr>
-        <w:b/>
-        <w:bCs/>
-      </w:rPr>
-      <w:tblPr/>
-      <w:tcPr>
-        <w:tcBorders>
-          <w:left w:val="nil"/>
-          <w:bottom w:val="nil"/>
-          <w:right w:val="nil"/>
-          <w:insideH w:val="nil"/>
-          <w:insideV w:val="nil"/>
-        </w:tcBorders>
-        <w:shd w:val="clear" w:color="auto" w:fill="FFFFFF" w:themeFill="background1"/>
-      </w:tcPr>
-    </w:tblStylePr>
-    <w:tblStylePr w:type="firstCol">
-      <w:pPr>
-        <w:jc w:val="right"/>
-      </w:pPr>
-      <w:rPr>
-        <w:i/>
-        <w:iCs/>
-      </w:rPr>
-      <w:tblPr/>
-      <w:tcPr>
-        <w:tcBorders>
-          <w:top w:val="nil"/>
-          <w:left w:val="nil"/>
-          <w:bottom w:val="nil"/>
-          <w:insideH w:val="nil"/>
-          <w:insideV w:val="nil"/>
-        </w:tcBorders>
-        <w:shd w:val="clear" w:color="auto" w:fill="FFFFFF" w:themeFill="background1"/>
-      </w:tcPr>
-    </w:tblStylePr>
-    <w:tblStylePr w:type="lastCol">
-      <w:rPr>
-        <w:i/>
-        <w:iCs/>
-      </w:rPr>
-      <w:tblPr/>
-      <w:tcPr>
-        <w:tcBorders>
-          <w:top w:val="nil"/>
-          <w:bottom w:val="nil"/>
-          <w:right w:val="nil"/>
-          <w:insideH w:val="nil"/>
-          <w:insideV w:val="nil"/>
-        </w:tcBorders>
-        <w:shd w:val="clear" w:color="auto" w:fill="FFFFFF" w:themeFill="background1"/>
-      </w:tcPr>
-    </w:tblStylePr>
-    <w:tblStylePr w:type="band1Vert">
-      <w:tblPr/>
-      <w:tcPr>
-        <w:shd w:val="clear" w:color="auto" w:fill="D1EEF9" w:themeFill="accent1" w:themeFillTint="33"/>
-      </w:tcPr>
-    </w:tblStylePr>
-    <w:tblStylePr w:type="band1Horz">
-      <w:tblPr/>
-      <w:tcPr>
-        <w:shd w:val="clear" w:color="auto" w:fill="D1EEF9" w:themeFill="accent1" w:themeFillTint="33"/>
-      </w:tcPr>
-    </w:tblStylePr>
-    <w:tblStylePr w:type="neCell">
-      <w:tblPr/>
-      <w:tcPr>
-        <w:tcBorders>
-          <w:bottom w:val="single" w:sz="4" w:space="0" w:color="76CDEE" w:themeColor="accent1" w:themeTint="99"/>
-        </w:tcBorders>
-      </w:tcPr>
-    </w:tblStylePr>
-    <w:tblStylePr w:type="nwCell">
-      <w:tblPr/>
-      <w:tcPr>
-        <w:tcBorders>
-          <w:bottom w:val="single" w:sz="4" w:space="0" w:color="76CDEE" w:themeColor="accent1" w:themeTint="99"/>
-        </w:tcBorders>
-      </w:tcPr>
-    </w:tblStylePr>
-    <w:tblStylePr w:type="seCell">
-      <w:tblPr/>
-      <w:tcPr>
-        <w:tcBorders>
-          <w:top w:val="single" w:sz="4" w:space="0" w:color="76CDEE" w:themeColor="accent1" w:themeTint="99"/>
-        </w:tcBorders>
-      </w:tcPr>
-    </w:tblStylePr>
-    <w:tblStylePr w:type="swCell">
-      <w:tblPr/>
-      <w:tcPr>
-        <w:tcBorders>
-          <w:top w:val="single" w:sz="4" w:space="0" w:color="76CDEE" w:themeColor="accent1" w:themeTint="99"/>
-        </w:tcBorders>
-      </w:tcPr>
-    </w:tblStylePr>
-  </w:style>
-  <w:style w:type="table" w:customStyle="1" w:styleId="GridTable5Dark-Accent11">
-    <w:name w:val="Grid Table 5 Dark - Accent 11"/>
-    <w:basedOn w:val="NormaleTabelle"/>
-    <w:uiPriority w:val="50"/>
-    <w:rsid w:val="00F14297"/>
-    <w:pPr>
-      <w:spacing w:after="0" w:line="240" w:lineRule="auto"/>
-    </w:pPr>
-    <w:tblPr>
-      <w:tblStyleRowBandSize w:val="1"/>
-      <w:tblStyleColBandSize w:val="1"/>
-      <w:tblBorders>
-        <w:top w:val="single" w:sz="4" w:space="0" w:color="FFFFFF" w:themeColor="background1"/>
-        <w:left w:val="single" w:sz="4" w:space="0" w:color="FFFFFF" w:themeColor="background1"/>
-        <w:bottom w:val="single" w:sz="4" w:space="0" w:color="FFFFFF" w:themeColor="background1"/>
-        <w:right w:val="single" w:sz="4" w:space="0" w:color="FFFFFF" w:themeColor="background1"/>
-        <w:insideH w:val="single" w:sz="4" w:space="0" w:color="FFFFFF" w:themeColor="background1"/>
-        <w:insideV w:val="single" w:sz="4" w:space="0" w:color="FFFFFF" w:themeColor="background1"/>
-      </w:tblBorders>
-    </w:tblPr>
-    <w:tcPr>
-      <w:shd w:val="clear" w:color="auto" w:fill="D1EEF9" w:themeFill="accent1" w:themeFillTint="33"/>
-    </w:tcPr>
-    <w:tblStylePr w:type="firstRow">
-      <w:rPr>
-        <w:b/>
-        <w:bCs/>
-        <w:color w:val="FFFFFF" w:themeColor="background1"/>
-      </w:rPr>
-      <w:tblPr/>
-      <w:tcPr>
-        <w:tcBorders>
-          <w:top w:val="single" w:sz="4" w:space="0" w:color="FFFFFF" w:themeColor="background1"/>
-          <w:left w:val="single" w:sz="4" w:space="0" w:color="FFFFFF" w:themeColor="background1"/>
-          <w:right w:val="single" w:sz="4" w:space="0" w:color="FFFFFF" w:themeColor="background1"/>
-          <w:insideH w:val="nil"/>
-          <w:insideV w:val="nil"/>
-        </w:tcBorders>
-        <w:shd w:val="clear" w:color="auto" w:fill="1CADE4" w:themeFill="accent1"/>
-      </w:tcPr>
-    </w:tblStylePr>
-    <w:tblStylePr w:type="lastRow">
-      <w:rPr>
-        <w:b/>
-        <w:bCs/>
-        <w:color w:val="FFFFFF" w:themeColor="background1"/>
-      </w:rPr>
-      <w:tblPr/>
-      <w:tcPr>
-        <w:tcBorders>
-          <w:left w:val="single" w:sz="4" w:space="0" w:color="FFFFFF" w:themeColor="background1"/>
-          <w:bottom w:val="single" w:sz="4" w:space="0" w:color="FFFFFF" w:themeColor="background1"/>
-          <w:right w:val="single" w:sz="4" w:space="0" w:color="FFFFFF" w:themeColor="background1"/>
-          <w:insideH w:val="nil"/>
-          <w:insideV w:val="nil"/>
-        </w:tcBorders>
-        <w:shd w:val="clear" w:color="auto" w:fill="1CADE4" w:themeFill="accent1"/>
-      </w:tcPr>
-    </w:tblStylePr>
-    <w:tblStylePr w:type="firstCol">
-      <w:rPr>
-        <w:b/>
-        <w:bCs/>
-        <w:color w:val="FFFFFF" w:themeColor="background1"/>
-      </w:rPr>
-      <w:tblPr/>
-      <w:tcPr>
-        <w:tcBorders>
-          <w:top w:val="single" w:sz="4" w:space="0" w:color="FFFFFF" w:themeColor="background1"/>
-          <w:left w:val="single" w:sz="4" w:space="0" w:color="FFFFFF" w:themeColor="background1"/>
-          <w:bottom w:val="single" w:sz="4" w:space="0" w:color="FFFFFF" w:themeColor="background1"/>
-          <w:insideV w:val="nil"/>
-        </w:tcBorders>
-        <w:shd w:val="clear" w:color="auto" w:fill="1CADE4" w:themeFill="accent1"/>
-      </w:tcPr>
-    </w:tblStylePr>
-    <w:tblStylePr w:type="lastCol">
-      <w:rPr>
-        <w:b/>
-        <w:bCs/>
-        <w:color w:val="FFFFFF" w:themeColor="background1"/>
-      </w:rPr>
-      <w:tblPr/>
-      <w:tcPr>
-        <w:tcBorders>
-          <w:top w:val="single" w:sz="4" w:space="0" w:color="FFFFFF" w:themeColor="background1"/>
-          <w:bottom w:val="single" w:sz="4" w:space="0" w:color="FFFFFF" w:themeColor="background1"/>
-          <w:right w:val="single" w:sz="4" w:space="0" w:color="FFFFFF" w:themeColor="background1"/>
-          <w:insideV w:val="nil"/>
-        </w:tcBorders>
-        <w:shd w:val="clear" w:color="auto" w:fill="1CADE4" w:themeFill="accent1"/>
-      </w:tcPr>
-    </w:tblStylePr>
-    <w:tblStylePr w:type="band1Vert">
-      <w:tblPr/>
-      <w:tcPr>
-        <w:shd w:val="clear" w:color="auto" w:fill="A4DDF4" w:themeFill="accent1" w:themeFillTint="66"/>
-      </w:tcPr>
-    </w:tblStylePr>
-    <w:tblStylePr w:type="band1Horz">
-      <w:tblPr/>
-      <w:tcPr>
-        <w:shd w:val="clear" w:color="auto" w:fill="A4DDF4" w:themeFill="accent1" w:themeFillTint="66"/>
-      </w:tcPr>
-    </w:tblStylePr>
-  </w:style>
-  <w:style w:type="paragraph" w:styleId="Sprechblasentext">
-    <w:name w:val="Balloon Text"/>
-    <w:basedOn w:val="Standard"/>
-    <w:link w:val="SprechblasentextZchn"/>
-    <w:uiPriority w:val="99"/>
-    <w:semiHidden/>
-    <w:unhideWhenUsed/>
-    <w:rsid w:val="003A2439"/>
-    <w:pPr>
-      <w:spacing w:after="0" w:line="240" w:lineRule="auto"/>
-    </w:pPr>
-    <w:rPr>
-      <w:rFonts w:ascii="Tahoma" w:hAnsi="Tahoma" w:cs="Tahoma"/>
-      <w:sz w:val="16"/>
-      <w:szCs w:val="16"/>
-    </w:rPr>
-  </w:style>
-  <w:style w:type="character" w:customStyle="1" w:styleId="SprechblasentextZchn">
-    <w:name w:val="Sprechblasentext Zchn"/>
-    <w:basedOn w:val="Absatz-Standardschriftart"/>
-    <w:link w:val="Sprechblasentext"/>
-    <w:uiPriority w:val="99"/>
-    <w:semiHidden/>
-    <w:rsid w:val="003A2439"/>
-    <w:rPr>
-      <w:rFonts w:ascii="Tahoma" w:hAnsi="Tahoma" w:cs="Tahoma"/>
-      <w:sz w:val="16"/>
-      <w:szCs w:val="16"/>
-    </w:rPr>
-  </w:style>
-  <w:style w:type="paragraph" w:styleId="Verzeichnis3">
-    <w:name w:val="toc 3"/>
-    <w:basedOn w:val="Standard"/>
-    <w:next w:val="Standard"/>
-    <w:autoRedefine/>
-    <w:uiPriority w:val="39"/>
-    <w:unhideWhenUsed/>
-    <w:rsid w:val="00AB139C"/>
-    <w:pPr>
-      <w:spacing w:after="100"/>
-      <w:ind w:left="400"/>
-    </w:pPr>
-  </w:style>
-  <w:style w:type="character" w:styleId="BesuchterHyperlink">
-    <w:name w:val="FollowedHyperlink"/>
-    <w:basedOn w:val="Absatz-Standardschriftart"/>
-    <w:uiPriority w:val="99"/>
-    <w:semiHidden/>
-    <w:unhideWhenUsed/>
-    <w:rsid w:val="007F7F7B"/>
-    <w:rPr>
-      <w:color w:val="B26B02" w:themeColor="followedHyperlink"/>
-      <w:u w:val="single"/>
-    </w:rPr>
-  </w:style>
-  <w:style w:type="character" w:customStyle="1" w:styleId="apple-converted-space">
-    <w:name w:val="apple-converted-space"/>
-    <w:basedOn w:val="Absatz-Standardschriftart"/>
-    <w:rsid w:val="00C802F1"/>
-  </w:style>
-  <w:style w:type="paragraph" w:styleId="Funotentext">
-    <w:name w:val="footnote text"/>
-    <w:basedOn w:val="Standard"/>
-    <w:link w:val="FunotentextZchn"/>
-    <w:uiPriority w:val="99"/>
-    <w:semiHidden/>
-    <w:unhideWhenUsed/>
-    <w:rsid w:val="00EE5BC5"/>
-    <w:pPr>
-      <w:spacing w:after="0" w:line="240" w:lineRule="auto"/>
-    </w:pPr>
-  </w:style>
-  <w:style w:type="character" w:customStyle="1" w:styleId="FunotentextZchn">
-    <w:name w:val="Fußnotentext Zchn"/>
-    <w:basedOn w:val="Absatz-Standardschriftart"/>
-    <w:link w:val="Funotentext"/>
-    <w:uiPriority w:val="99"/>
-    <w:semiHidden/>
-    <w:rsid w:val="00EE5BC5"/>
-  </w:style>
-  <w:style w:type="character" w:styleId="Funotenzeichen">
-    <w:name w:val="footnote reference"/>
-    <w:basedOn w:val="Absatz-Standardschriftart"/>
+    <w:basedOn w:val="DefaultParagraphFont"/>
     <w:uiPriority w:val="99"/>
     <w:semiHidden/>
     <w:unhideWhenUsed/>
@@ -12140,7 +10952,7 @@
   <a:extraClrSchemeLst/>
   <a:extLst>
     <a:ext uri="{05A4C25C-085E-4340-85A3-A5531E510DB2}">
-      <thm15:themeFamily xmlns="" xmlns:thm15="http://schemas.microsoft.com/office/thememl/2012/main" name="Office Theme" id="{62F939B6-93AF-4DB8-9C6B-D6C7DFDC589F}" vid="{4A3C46E8-61CC-4603-A589-7422A47A8E4A}"/>
+      <thm15:themeFamily xmlns:thm15="http://schemas.microsoft.com/office/thememl/2012/main" name="Office Theme" id="{62F939B6-93AF-4DB8-9C6B-D6C7DFDC589F}" vid="{4A3C46E8-61CC-4603-A589-7422A47A8E4A}"/>
     </a:ext>
   </a:extLst>
 </a:theme>
@@ -12170,7 +10982,7 @@
 </file>
 
 <file path=customXml/itemProps2.xml><?xml version="1.0" encoding="utf-8"?>
-<ds:datastoreItem xmlns:ds="http://schemas.openxmlformats.org/officeDocument/2006/customXml" ds:itemID="{4F37C9C4-6AC9-4D3F-B036-A7ED7FCFE75E}">
+<ds:datastoreItem xmlns:ds="http://schemas.openxmlformats.org/officeDocument/2006/customXml" ds:itemID="{AB2205D4-F1CF-4FB0-92A5-D0D60C366FEE}">
   <ds:schemaRefs>
     <ds:schemaRef ds:uri="http://schemas.openxmlformats.org/officeDocument/2006/bibliography"/>
   </ds:schemaRefs>

</xml_diff>

<commit_message>
Minor improvements, cleaned up TODO list
</commit_message>
<xml_diff>
--- a/doc/User Manual.docx
+++ b/doc/User Manual.docx
@@ -1,6 +1,6 @@
 
 <file path=word/document.xml><?xml version="1.0" encoding="utf-8"?>
-<w:document xmlns:wpc="http://schemas.microsoft.com/office/word/2010/wordprocessingCanvas" xmlns:mc="http://schemas.openxmlformats.org/markup-compatibility/2006" xmlns:o="urn:schemas-microsoft-com:office:office" xmlns:r="http://schemas.openxmlformats.org/officeDocument/2006/relationships" xmlns:m="http://schemas.openxmlformats.org/officeDocument/2006/math" xmlns:v="urn:schemas-microsoft-com:vml" xmlns:wp14="http://schemas.microsoft.com/office/word/2010/wordprocessingDrawing" xmlns:wp="http://schemas.openxmlformats.org/drawingml/2006/wordprocessingDrawing" xmlns:w10="urn:schemas-microsoft-com:office:word" xmlns:w="http://schemas.openxmlformats.org/wordprocessingml/2006/main" xmlns:w14="http://schemas.microsoft.com/office/word/2010/wordml" xmlns:w15="http://schemas.microsoft.com/office/word/2012/wordml" xmlns:wpg="http://schemas.microsoft.com/office/word/2010/wordprocessingGroup" xmlns:wpi="http://schemas.microsoft.com/office/word/2010/wordprocessingInk" xmlns:wne="http://schemas.microsoft.com/office/word/2006/wordml" xmlns:wps="http://schemas.microsoft.com/office/word/2010/wordprocessingShape" mc:Ignorable="w14 w15 wp14">
+<w:document xmlns:wpc="http://schemas.microsoft.com/office/word/2010/wordprocessingCanvas" xmlns:mc="http://schemas.openxmlformats.org/markup-compatibility/2006" xmlns:o="urn:schemas-microsoft-com:office:office" xmlns:r="http://schemas.openxmlformats.org/officeDocument/2006/relationships" xmlns:m="http://schemas.openxmlformats.org/officeDocument/2006/math" xmlns:v="urn:schemas-microsoft-com:vml" xmlns:wp14="http://schemas.microsoft.com/office/word/2010/wordprocessingDrawing" xmlns:wp="http://schemas.openxmlformats.org/drawingml/2006/wordprocessingDrawing" xmlns:w10="urn:schemas-microsoft-com:office:word" xmlns:w="http://schemas.openxmlformats.org/wordprocessingml/2006/main" xmlns:w14="http://schemas.microsoft.com/office/word/2010/wordml" xmlns:wpg="http://schemas.microsoft.com/office/word/2010/wordprocessingGroup" xmlns:wpi="http://schemas.microsoft.com/office/word/2010/wordprocessingInk" xmlns:wne="http://schemas.microsoft.com/office/word/2006/wordml" xmlns:wps="http://schemas.microsoft.com/office/word/2010/wordprocessingShape" mc:Ignorable="w14 wp14">
   <w:body>
     <w:sdt>
       <w:sdtPr>
@@ -154,6 +154,7 @@
                                       <w:calendar w:val="gregorian"/>
                                     </w:date>
                                   </w:sdtPr>
+                                  <w:sdtEndPr/>
                                   <w:sdtContent>
                                     <w:p>
                                       <w:pPr>
@@ -3431,7 +3432,7 @@
                   </wp:anchor>
                 </w:drawing>
               </mc:Choice>
-              <mc:Fallback>
+              <mc:Fallback xmlns:w15="http://schemas.microsoft.com/office/word/2012/wordml">
                 <w:pict>
                   <v:group w14:anchorId="215EAAC1" id="Gruppe 2" o:spid="_x0000_s1026" style="position:absolute;left:0;text-align:left;margin-left:0;margin-top:0;width:172.8pt;height:718.55pt;z-index:-251653120;mso-width-percent:330;mso-height-percent:950;mso-left-percent:40;mso-position-horizontal-relative:page;mso-position-vertical:center;mso-position-vertical-relative:page;mso-width-percent:330;mso-height-percent:950;mso-left-percent:40" coordsize="21945,91257" o:gfxdata="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">
                     <v:rect id="Rechteck 3" o:spid="_x0000_s1027" style="position:absolute;width:1945;height:91257;visibility:visible;mso-wrap-style:square;v-text-anchor:middle" o:gfxdata="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" fillcolor="#335b74 [3215]" stroked="f" strokeweight="1pt"/>
@@ -3693,6 +3694,7 @@
                                     <w:dataBinding w:prefixMappings="xmlns:ns0='http://purl.org/dc/elements/1.1/' xmlns:ns1='http://schemas.openxmlformats.org/package/2006/metadata/core-properties' " w:xpath="/ns1:coreProperties[1]/ns0:creator[1]" w:storeItemID="{6C3C8BC8-F283-45AE-878A-BAB7291924A1}"/>
                                     <w:text/>
                                   </w:sdtPr>
+                                  <w:sdtEndPr/>
                                   <w:sdtContent>
                                     <w:r>
                                       <w:rPr>
@@ -3724,6 +3726,7 @@
                                     <w:dataBinding w:prefixMappings="xmlns:ns0='http://schemas.openxmlformats.org/officeDocument/2006/extended-properties' " w:xpath="/ns0:Properties[1]/ns0:Company[1]" w:storeItemID="{6668398D-A668-4E3E-A5EB-62B293D839F1}"/>
                                     <w:text/>
                                   </w:sdtPr>
+                                  <w:sdtEndPr/>
                                   <w:sdtContent>
                                     <w:r>
                                       <w:rPr>
@@ -3762,7 +3765,7 @@
                   </wp:anchor>
                 </w:drawing>
               </mc:Choice>
-              <mc:Fallback>
+              <mc:Fallback xmlns:w15="http://schemas.microsoft.com/office/word/2012/wordml">
                 <w:pict>
                   <v:shapetype w14:anchorId="1857B9FD" id="_x0000_t202" coordsize="21600,21600" o:spt="202" path="m,l,21600r21600,l21600,xe">
                     <v:stroke joinstyle="miter"/>
@@ -3947,6 +3950,7 @@
                                     <w:dataBinding w:prefixMappings="xmlns:ns0='http://purl.org/dc/elements/1.1/' xmlns:ns1='http://schemas.openxmlformats.org/package/2006/metadata/core-properties' " w:xpath="/ns1:coreProperties[1]/ns0:title[1]" w:storeItemID="{6C3C8BC8-F283-45AE-878A-BAB7291924A1}"/>
                                     <w:text/>
                                   </w:sdtPr>
+                                  <w:sdtEndPr/>
                                   <w:sdtContent>
                                     <w:r>
                                       <w:rPr>
@@ -3982,6 +3986,7 @@
                                     <w:dataBinding w:prefixMappings="xmlns:ns0='http://purl.org/dc/elements/1.1/' xmlns:ns1='http://schemas.openxmlformats.org/package/2006/metadata/core-properties' " w:xpath="/ns1:coreProperties[1]/ns0:subject[1]" w:storeItemID="{6C3C8BC8-F283-45AE-878A-BAB7291924A1}"/>
                                     <w:text/>
                                   </w:sdtPr>
+                                  <w:sdtEndPr/>
                                   <w:sdtContent>
                                     <w:r>
                                       <w:rPr>
@@ -4014,7 +4019,7 @@
                   </wp:anchor>
                 </w:drawing>
               </mc:Choice>
-              <mc:Fallback>
+              <mc:Fallback xmlns:w15="http://schemas.microsoft.com/office/word/2012/wordml">
                 <w:pict>
                   <v:shape w14:anchorId="6A38CF7E" id="Textfeld 1" o:spid="_x0000_s1056" type="#_x0000_t202" style="position:absolute;left:0;text-align:left;margin-left:0;margin-top:0;width:4in;height:84.25pt;z-index:251660288;visibility:visible;mso-wrap-style:square;mso-width-percent:450;mso-height-percent:0;mso-left-percent:420;mso-top-percent:175;mso-wrap-distance-left:9pt;mso-wrap-distance-top:0;mso-wrap-distance-right:9pt;mso-wrap-distance-bottom:0;mso-position-horizontal-relative:page;mso-position-vertical-relative:page;mso-width-percent:450;mso-height-percent:0;mso-left-percent:420;mso-top-percent:175;mso-width-relative:page;mso-height-relative:margin;v-text-anchor:top" o:gfxdata="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" filled="f" stroked="f" strokeweight=".5pt">
                     <v:textbox style="mso-fit-shape-to-text:t" inset="0,0,0,0">
@@ -4114,9 +4119,14 @@
         <w:pStyle w:val="berschrift1"/>
       </w:pPr>
       <w:bookmarkStart w:id="0" w:name="_Toc422174159"/>
+      <w:proofErr w:type="spellStart"/>
       <w:r>
         <w:lastRenderedPageBreak/>
-        <w:t>Document Summary</w:t>
+        <w:t>Document</w:t>
+      </w:r>
+      <w:proofErr w:type="spellEnd"/>
+      <w:r>
+        <w:t xml:space="preserve"> Summary</w:t>
       </w:r>
       <w:bookmarkEnd w:id="0"/>
     </w:p>
@@ -4152,12 +4162,18 @@
         <w:t xml:space="preserve"> </w:t>
       </w:r>
       <w:r>
-        <w:t>welche als ein Schulprojekt für Modul 152 an der GIBM von Dimitri Vranken (</w:t>
+        <w:t>we</w:t>
+      </w:r>
+      <w:r>
+        <w:t>l</w:t>
+      </w:r>
+      <w:r>
+        <w:t>che als ein Schulprojekt für Modul 152 an der GIBM von Dimitri Vranken (</w:t>
       </w:r>
       <w:r>
         <w:t xml:space="preserve">Kontakt: </w:t>
       </w:r>
-      <w:hyperlink r:id="rId9" w:history="1">
+      <w:hyperlink r:id="rId10" w:history="1">
         <w:r>
           <w:rPr>
             <w:rStyle w:val="Hyperlink"/>
@@ -4196,10 +4212,21 @@
         <w:t xml:space="preserve"> unter anderem</w:t>
       </w:r>
       <w:r>
-        <w:t xml:space="preserve"> einen Videostream</w:t>
-      </w:r>
-      <w:r>
-        <w:t xml:space="preserve"> in Echtzeit über das Netzwerk an beliebige Empfänger übertragen und automatisch Überwachungsvideos aufzeichnen wenn im Blickwinkel der Kamera Bewegungen erkannt werden</w:t>
+        <w:t xml:space="preserve"> einen </w:t>
+      </w:r>
+      <w:proofErr w:type="spellStart"/>
+      <w:r>
+        <w:t>Videostream</w:t>
+      </w:r>
+      <w:proofErr w:type="spellEnd"/>
+      <w:r>
+        <w:t xml:space="preserve"> in Echtzeit über das Netzwerk an beliebige Empfänger übertragen und autom</w:t>
+      </w:r>
+      <w:r>
+        <w:t>a</w:t>
+      </w:r>
+      <w:r>
+        <w:t>tisch Überwachungsvideos aufzeichnen wenn im Blickwinkel der Kamera Bewegungen erkannt werden</w:t>
       </w:r>
       <w:r>
         <w:t>.</w:t>
@@ -4239,7 +4266,19 @@
         <w:rPr>
           <w:i/>
         </w:rPr>
-        <w:t>eingesetzt</w:t>
+        <w:t>ei</w:t>
+      </w:r>
+      <w:r>
+        <w:rPr>
+          <w:i/>
+        </w:rPr>
+        <w:t>n</w:t>
+      </w:r>
+      <w:r>
+        <w:rPr>
+          <w:i/>
+        </w:rPr>
+        <w:t>gesetzt</w:t>
       </w:r>
       <w:r>
         <w:rPr>
@@ -4311,7 +4350,19 @@
         <w:rPr>
           <w:i/>
         </w:rPr>
-        <w:t xml:space="preserve">genes Risiko, </w:t>
+        <w:t>g</w:t>
+      </w:r>
+      <w:r>
+        <w:rPr>
+          <w:i/>
+        </w:rPr>
+        <w:t>e</w:t>
+      </w:r>
+      <w:r>
+        <w:rPr>
+          <w:i/>
+        </w:rPr>
+        <w:t xml:space="preserve">nes Risiko, </w:t>
       </w:r>
       <w:r>
         <w:rPr>
@@ -4776,7 +4827,7 @@
                 <w:noProof/>
                 <w:webHidden/>
               </w:rPr>
-              <w:t>3</w:t>
+              <w:t>4</w:t>
             </w:r>
             <w:r>
               <w:rPr>
@@ -6012,7 +6063,13 @@
         <w:t>Installation und Konfiguration</w:t>
       </w:r>
       <w:r>
-        <w:t xml:space="preserve"> aller Komponente</w:t>
+        <w:t xml:space="preserve"> aller Ko</w:t>
+      </w:r>
+      <w:r>
+        <w:t>m</w:t>
+      </w:r>
+      <w:r>
+        <w:t>ponente</w:t>
       </w:r>
       <w:r>
         <w:t>n</w:t>
@@ -6037,7 +6094,19 @@
         <w:rPr>
           <w:i/>
         </w:rPr>
-        <w:t xml:space="preserve">dem Einrichten eines Raspberry Pi, </w:t>
+        <w:t>dem Einric</w:t>
+      </w:r>
+      <w:r>
+        <w:rPr>
+          <w:i/>
+        </w:rPr>
+        <w:t>h</w:t>
+      </w:r>
+      <w:r>
+        <w:rPr>
+          <w:i/>
+        </w:rPr>
+        <w:t xml:space="preserve">ten eines Raspberry Pi, </w:t>
       </w:r>
       <w:r>
         <w:rPr>
@@ -6080,7 +6149,33 @@
         <w:rPr>
           <w:i/>
         </w:rPr>
-        <w:t>Im Ordner „Setup“ finden Sie das experimentelle Installations-Script „setup-pi (experimental).sh“ welches einen Grossteil der benötigten Installations</w:t>
+        <w:t>Im Ordner „Setup“ finden Sie das experimentelle Installations-Script „setup-</w:t>
+      </w:r>
+      <w:proofErr w:type="spellStart"/>
+      <w:r>
+        <w:rPr>
+          <w:i/>
+        </w:rPr>
+        <w:t>pi</w:t>
+      </w:r>
+      <w:proofErr w:type="spellEnd"/>
+      <w:r>
+        <w:rPr>
+          <w:i/>
+        </w:rPr>
+        <w:t xml:space="preserve"> (experimental).sh“ welches einen </w:t>
+      </w:r>
+      <w:r>
+        <w:rPr>
+          <w:i/>
+        </w:rPr>
+        <w:t>Teil</w:t>
+      </w:r>
+      <w:r>
+        <w:rPr>
+          <w:i/>
+        </w:rPr>
+        <w:t xml:space="preserve"> der benötigten Installations</w:t>
       </w:r>
       <w:r>
         <w:rPr>
@@ -6104,19 +6199,13 @@
         <w:rPr>
           <w:i/>
         </w:rPr>
-        <w:t xml:space="preserve">Dieses Script wurde jedoch nicht ausgiebig getestet und kann </w:t>
+        <w:t>S</w:t>
       </w:r>
       <w:r>
         <w:rPr>
           <w:i/>
         </w:rPr>
-        <w:t>ihr</w:t>
-      </w:r>
-      <w:r>
-        <w:rPr>
-          <w:i/>
-        </w:rPr>
-        <w:t xml:space="preserve"> System beschädigen. Seien Sie deshalb bei der Verwendung vorsichtig und überprüfen Sie </w:t>
+        <w:t xml:space="preserve">eien Sie bei der Verwendung vorsichtig und überprüfen Sie </w:t>
       </w:r>
       <w:r>
         <w:rPr>
@@ -6128,19 +6217,31 @@
         <w:rPr>
           <w:i/>
         </w:rPr>
-        <w:t xml:space="preserve">die erfolgreiche </w:t>
+        <w:t>welche Komponenten noch</w:t>
       </w:r>
       <w:r>
         <w:rPr>
           <w:i/>
         </w:rPr>
-        <w:t xml:space="preserve">Einrichtung </w:t>
+        <w:t xml:space="preserve"> manuell</w:t>
       </w:r>
       <w:r>
         <w:rPr>
           <w:i/>
         </w:rPr>
-        <w:t>aller benötigten Komponenten manuell.</w:t>
+        <w:t xml:space="preserve"> </w:t>
+      </w:r>
+      <w:r>
+        <w:rPr>
+          <w:i/>
+        </w:rPr>
+        <w:t>eingerichtet werden müssen</w:t>
+      </w:r>
+      <w:r>
+        <w:rPr>
+          <w:i/>
+        </w:rPr>
+        <w:t>.</w:t>
       </w:r>
     </w:p>
     <w:p>
@@ -6175,7 +6276,15 @@
         <w:t xml:space="preserve"> oder einer alternativen Verbindungsmethode erreichbar sein.</w:t>
       </w:r>
       <w:r>
-        <w:t xml:space="preserve"> Das Programm „Bitwise SSH Client“ bietet sich</w:t>
+        <w:t xml:space="preserve"> Das Programm „</w:t>
+      </w:r>
+      <w:proofErr w:type="spellStart"/>
+      <w:r>
+        <w:t>Bitwise</w:t>
+      </w:r>
+      <w:proofErr w:type="spellEnd"/>
+      <w:r>
+        <w:t xml:space="preserve"> SSH Client“ bietet sich</w:t>
       </w:r>
       <w:r>
         <w:t xml:space="preserve"> gut</w:t>
@@ -6241,13 +6350,29 @@
         <w:t xml:space="preserve">beim Benutzernamen </w:t>
       </w:r>
       <w:r>
-        <w:t>„pi“ und bei</w:t>
+        <w:t>„</w:t>
+      </w:r>
+      <w:proofErr w:type="spellStart"/>
+      <w:r>
+        <w:t>pi</w:t>
+      </w:r>
+      <w:proofErr w:type="spellEnd"/>
+      <w:r>
+        <w:t>“ und bei</w:t>
       </w:r>
       <w:r>
         <w:t>m</w:t>
       </w:r>
       <w:r>
-        <w:t xml:space="preserve"> Passwort „raspberry“ ein (Standardnutzerkonto) </w:t>
+        <w:t xml:space="preserve"> Passwort „</w:t>
+      </w:r>
+      <w:proofErr w:type="spellStart"/>
+      <w:r>
+        <w:t>raspberry</w:t>
+      </w:r>
+      <w:proofErr w:type="spellEnd"/>
+      <w:r>
+        <w:t xml:space="preserve">“ ein (Standardnutzerkonto) </w:t>
       </w:r>
       <w:r>
         <w:t xml:space="preserve">ein und klicken Sie auf „Anmelden“. Von nun an können Sie </w:t>
@@ -6267,8 +6392,6 @@
       <w:r>
         <w:t>abzuschliessen</w:t>
       </w:r>
-      <w:bookmarkStart w:id="4" w:name="_GoBack"/>
-      <w:bookmarkEnd w:id="4"/>
       <w:r>
         <w:t>.</w:t>
       </w:r>
@@ -6287,7 +6410,13 @@
         <w:t>V</w:t>
       </w:r>
       <w:r>
-        <w:t xml:space="preserve">erwendung von „Raspi-Surveillance“ am Raspberry Pi angeschlossen </w:t>
+        <w:t>erwendung von „Raspi-Surveillance“ am Raspberry Pi a</w:t>
+      </w:r>
+      <w:r>
+        <w:t>n</w:t>
+      </w:r>
+      <w:r>
+        <w:t xml:space="preserve">geschlossen </w:t>
       </w:r>
       <w:r>
         <w:t xml:space="preserve">und aktiviert </w:t>
@@ -6296,18 +6425,24 @@
         <w:t>sein, USB-Kameras werden nicht unterstützt.</w:t>
       </w:r>
       <w:r>
-        <w:t xml:space="preserve"> Bei Bedarf können Sie das Kameramodul mit dem Script „Scripts/enable-camera.sh“ aktivieren.</w:t>
+        <w:t xml:space="preserve"> Bei Bedarf können Sie das Kameram</w:t>
+      </w:r>
+      <w:r>
+        <w:t>o</w:t>
+      </w:r>
+      <w:r>
+        <w:t>dul mit dem Script „Scripts/enable-camera.sh“ aktivieren.</w:t>
       </w:r>
     </w:p>
     <w:p>
       <w:pPr>
         <w:pStyle w:val="berschrift2"/>
       </w:pPr>
-      <w:bookmarkStart w:id="5" w:name="_Toc422174163"/>
+      <w:bookmarkStart w:id="4" w:name="_Toc422174163"/>
       <w:r>
         <w:t>Webseite</w:t>
       </w:r>
-      <w:bookmarkEnd w:id="5"/>
+      <w:bookmarkEnd w:id="4"/>
     </w:p>
     <w:p>
       <w:r>
@@ -6406,8 +6541,29 @@
         <w:t>„</w:t>
       </w:r>
       <w:r>
-        <w:t>/var/www/raspi-surveillance</w:t>
-      </w:r>
+        <w:t>/</w:t>
+      </w:r>
+      <w:proofErr w:type="spellStart"/>
+      <w:r>
+        <w:t>var</w:t>
+      </w:r>
+      <w:proofErr w:type="spellEnd"/>
+      <w:r>
+        <w:t>/</w:t>
+      </w:r>
+      <w:proofErr w:type="spellStart"/>
+      <w:r>
+        <w:t>www</w:t>
+      </w:r>
+      <w:proofErr w:type="spellEnd"/>
+      <w:r>
+        <w:t>/</w:t>
+      </w:r>
+      <w:proofErr w:type="spellStart"/>
+      <w:r>
+        <w:t>raspi-surveillance</w:t>
+      </w:r>
+      <w:proofErr w:type="spellEnd"/>
       <w:r>
         <w:t>“)</w:t>
       </w:r>
@@ -6429,10 +6585,21 @@
         <w:t>e</w:t>
       </w:r>
       <w:r>
-        <w:t>ite das Apache Modul „mod_rewrite“ aktiviert ist</w:t>
-      </w:r>
-      <w:r>
-        <w:t xml:space="preserve"> und das PHP Benutzerkonto („www-data“) </w:t>
+        <w:t>ite das Apache Modul „</w:t>
+      </w:r>
+      <w:proofErr w:type="spellStart"/>
+      <w:r>
+        <w:t>mod_rewrite</w:t>
+      </w:r>
+      <w:proofErr w:type="spellEnd"/>
+      <w:r>
+        <w:t>“ aktiviert ist</w:t>
+      </w:r>
+      <w:r>
+        <w:t xml:space="preserve"> und das PHP Benutzerkonto („www-data“)</w:t>
+      </w:r>
+      <w:r>
+        <w:t xml:space="preserve"> </w:t>
       </w:r>
       <w:r>
         <w:t>V</w:t>
@@ -6442,22 +6609,43 @@
       </w:r>
       <w:r>
         <w:t>.</w:t>
+      </w:r>
+    </w:p>
+    <w:p>
+      <w:pPr>
+        <w:rPr>
+          <w:smallCaps/>
+          <w:spacing w:val="5"/>
+          <w:sz w:val="28"/>
+          <w:szCs w:val="28"/>
+        </w:rPr>
+      </w:pPr>
+      <w:bookmarkStart w:id="5" w:name="_Toc422174164"/>
+      <w:r>
+        <w:br w:type="page"/>
       </w:r>
     </w:p>
     <w:p>
       <w:pPr>
         <w:pStyle w:val="berschrift2"/>
       </w:pPr>
-      <w:bookmarkStart w:id="6" w:name="_Toc422174164"/>
-      <w:r>
+      <w:r>
+        <w:lastRenderedPageBreak/>
         <w:t>Datenbank</w:t>
       </w:r>
-      <w:bookmarkEnd w:id="6"/>
+      <w:bookmarkEnd w:id="5"/>
     </w:p>
     <w:p>
       <w:r>
-        <w:lastRenderedPageBreak/>
-        <w:t>Als Datenbank wird MySQL-Server 5.6 oder besser vorausgesetzt. Bitte beachten Sie, dass bei der Verwendung vom Packet Manager apt-get in Debian Wheezy und somit auch raspbian standardmässig nur MySQL 5.</w:t>
+        <w:t xml:space="preserve">Als Datenbank wird MySQL-Server 5.6 oder besser vorausgesetzt. Bitte beachten Sie, dass bei der Verwendung vom Packet Manager </w:t>
+      </w:r>
+      <w:proofErr w:type="spellStart"/>
+      <w:r>
+        <w:t>apt-get</w:t>
+      </w:r>
+      <w:proofErr w:type="spellEnd"/>
+      <w:r>
+        <w:t xml:space="preserve"> in Debian Wheezy und somit auch raspbian standardmässig nur MySQL 5.</w:t>
       </w:r>
       <w:r>
         <w:rPr>
@@ -6472,7 +6660,13 @@
         <w:t xml:space="preserve"> </w:t>
       </w:r>
       <w:r>
-        <w:t>installiert wird</w:t>
+        <w:t>insta</w:t>
+      </w:r>
+      <w:r>
+        <w:t>l</w:t>
+      </w:r>
+      <w:r>
+        <w:t>liert wird</w:t>
       </w:r>
       <w:r>
         <w:rPr>
@@ -6488,15 +6682,19 @@
       <w:r>
         <w:t>Im Ordner „Setup“ stehen die Scripts „</w:t>
       </w:r>
+      <w:proofErr w:type="spellStart"/>
       <w:r>
         <w:t>create_database.sql</w:t>
       </w:r>
+      <w:proofErr w:type="spellEnd"/>
       <w:r>
         <w:t>“ und „</w:t>
       </w:r>
+      <w:proofErr w:type="spellStart"/>
       <w:r>
         <w:t>create_database_user.sql</w:t>
       </w:r>
+      <w:proofErr w:type="spellEnd"/>
       <w:r>
         <w:t>“ bereit, die als Vorlagen für die Einrichtung der Datenbank dienen können</w:t>
       </w:r>
@@ -6535,7 +6733,15 @@
         <w:t>e</w:t>
       </w:r>
       <w:r>
-        <w:t xml:space="preserve">ite („.env“ im Root-Verzeichnis) die Werte DB_HOST, DB_DATABASE, </w:t>
+        <w:t>ite („.</w:t>
+      </w:r>
+      <w:proofErr w:type="spellStart"/>
+      <w:r>
+        <w:t>env</w:t>
+      </w:r>
+      <w:proofErr w:type="spellEnd"/>
+      <w:r>
+        <w:t xml:space="preserve">“ im Root-Verzeichnis) die Werte DB_HOST, DB_DATABASE, </w:t>
       </w:r>
       <w:r>
         <w:t xml:space="preserve">DB_USERNAME und </w:t>
@@ -6558,7 +6764,37 @@
         <w:t>e</w:t>
       </w:r>
       <w:r>
-        <w:t xml:space="preserve">ite den Befehl „php artisan migrate“ aus um die Datenbank automatisch </w:t>
+        <w:t>ite den Befehl „</w:t>
+      </w:r>
+      <w:proofErr w:type="spellStart"/>
+      <w:r>
+        <w:t>php</w:t>
+      </w:r>
+      <w:proofErr w:type="spellEnd"/>
+      <w:r>
+        <w:t xml:space="preserve"> </w:t>
+      </w:r>
+      <w:proofErr w:type="spellStart"/>
+      <w:r>
+        <w:t>artisan</w:t>
+      </w:r>
+      <w:proofErr w:type="spellEnd"/>
+      <w:r>
+        <w:t xml:space="preserve"> </w:t>
+      </w:r>
+      <w:proofErr w:type="spellStart"/>
+      <w:r>
+        <w:t>migrate</w:t>
+      </w:r>
+      <w:proofErr w:type="spellEnd"/>
+      <w:r>
+        <w:t>“ aus um die Datenbank autom</w:t>
+      </w:r>
+      <w:r>
+        <w:t>a</w:t>
+      </w:r>
+      <w:r>
+        <w:t xml:space="preserve">tisch </w:t>
       </w:r>
       <w:r>
         <w:t>mit Tabellen zu befüllen. Nach diesem Schritt können die Nutzerrechte des Datenbanknutzers au</w:t>
@@ -6574,26 +6810,96 @@
       <w:pPr>
         <w:pStyle w:val="berschrift2"/>
       </w:pPr>
-      <w:bookmarkStart w:id="7" w:name="_Toc422174165"/>
+      <w:bookmarkStart w:id="6" w:name="_Toc422174165"/>
       <w:r>
         <w:t>Bewegungserkennung</w:t>
       </w:r>
-      <w:bookmarkEnd w:id="7"/>
+      <w:bookmarkEnd w:id="6"/>
     </w:p>
     <w:p>
       <w:r>
-        <w:t xml:space="preserve">Für die Bewegungserkennung wird das Softwarepacket „motion-mmal“ eingesetzt. Die ist eine Abwandlung  von „motion“ die </w:t>
+        <w:t>Für die Bewegungserkennung wird das Softwarepacket „motion-</w:t>
+      </w:r>
+      <w:proofErr w:type="spellStart"/>
+      <w:r>
+        <w:t>mmal</w:t>
+      </w:r>
+      <w:proofErr w:type="spellEnd"/>
+      <w:r>
+        <w:t xml:space="preserve">“ eingesetzt. Die ist eine Abwandlung  von „motion“ die </w:t>
       </w:r>
       <w:r>
         <w:t>s</w:t>
       </w:r>
       <w:r>
-        <w:t>peziell auf die Raspbery Pi Kamera angepasst wurde.</w:t>
+        <w:t xml:space="preserve">peziell auf die </w:t>
+      </w:r>
+      <w:proofErr w:type="spellStart"/>
+      <w:r>
+        <w:t>Raspbery</w:t>
+      </w:r>
+      <w:proofErr w:type="spellEnd"/>
+      <w:r>
+        <w:t xml:space="preserve"> Pi Kamera angepasst wurde.</w:t>
       </w:r>
     </w:p>
     <w:p>
       <w:r>
-        <w:t xml:space="preserve">Um die benötigten Abhängigkeiten zu installieren, führen Sie „apt-get install motion“ gefolgt von „apt-get remove motion“ und „apt-get install </w:t>
+        <w:t>Um die benötigten Abhängigkeiten zu installieren, führen Sie „</w:t>
+      </w:r>
+      <w:proofErr w:type="spellStart"/>
+      <w:r>
+        <w:t>apt-get</w:t>
+      </w:r>
+      <w:proofErr w:type="spellEnd"/>
+      <w:r>
+        <w:t xml:space="preserve"> </w:t>
+      </w:r>
+      <w:proofErr w:type="spellStart"/>
+      <w:r>
+        <w:t>install</w:t>
+      </w:r>
+      <w:proofErr w:type="spellEnd"/>
+      <w:r>
+        <w:t xml:space="preserve"> motion“ gefolgt von „</w:t>
+      </w:r>
+      <w:proofErr w:type="spellStart"/>
+      <w:r>
+        <w:t>apt-get</w:t>
+      </w:r>
+      <w:proofErr w:type="spellEnd"/>
+      <w:r>
+        <w:t xml:space="preserve"> </w:t>
+      </w:r>
+      <w:proofErr w:type="spellStart"/>
+      <w:r>
+        <w:t>r</w:t>
+      </w:r>
+      <w:r>
+        <w:t>e</w:t>
+      </w:r>
+      <w:r>
+        <w:t>move</w:t>
+      </w:r>
+      <w:proofErr w:type="spellEnd"/>
+      <w:r>
+        <w:t xml:space="preserve"> motion“ und „</w:t>
+      </w:r>
+      <w:proofErr w:type="spellStart"/>
+      <w:r>
+        <w:t>apt-get</w:t>
+      </w:r>
+      <w:proofErr w:type="spellEnd"/>
+      <w:r>
+        <w:t xml:space="preserve"> </w:t>
+      </w:r>
+      <w:proofErr w:type="spellStart"/>
+      <w:r>
+        <w:t>install</w:t>
+      </w:r>
+      <w:proofErr w:type="spellEnd"/>
+      <w:r>
+        <w:t xml:space="preserve"> </w:t>
       </w:r>
       <w:r>
         <w:t>libjpeg62</w:t>
@@ -6602,13 +6908,43 @@
         <w:t xml:space="preserve">“ aus. </w:t>
       </w:r>
       <w:r>
-        <w:t xml:space="preserve">Achten Sie darauf danach „apt-get autoremove“ nicht auszuführen, da die </w:t>
+        <w:t>Achten Sie darauf danach „</w:t>
+      </w:r>
+      <w:proofErr w:type="spellStart"/>
+      <w:r>
+        <w:t>apt-get</w:t>
+      </w:r>
+      <w:proofErr w:type="spellEnd"/>
+      <w:r>
+        <w:t xml:space="preserve"> </w:t>
+      </w:r>
+      <w:proofErr w:type="spellStart"/>
+      <w:r>
+        <w:t>autoremove</w:t>
+      </w:r>
+      <w:proofErr w:type="spellEnd"/>
+      <w:r>
+        <w:t>“ nicht ausz</w:t>
+      </w:r>
+      <w:r>
+        <w:t>u</w:t>
+      </w:r>
+      <w:r>
+        <w:t xml:space="preserve">führen, da die </w:t>
       </w:r>
       <w:r>
         <w:t xml:space="preserve">eben installiert </w:t>
       </w:r>
       <w:r>
-        <w:t xml:space="preserve">Abhängigkeiten von motion von motion-mmal </w:t>
+        <w:t>Abhängigkeiten von motion von motion-</w:t>
+      </w:r>
+      <w:proofErr w:type="spellStart"/>
+      <w:r>
+        <w:t>mmal</w:t>
+      </w:r>
+      <w:proofErr w:type="spellEnd"/>
+      <w:r>
+        <w:t xml:space="preserve"> </w:t>
       </w:r>
       <w:r>
         <w:t>verwendet werden</w:t>
@@ -6627,7 +6963,7 @@
       <w:r>
         <w:t xml:space="preserve"> (alternativ erhältlich von </w:t>
       </w:r>
-      <w:hyperlink r:id="rId10" w:history="1">
+      <w:hyperlink r:id="rId11" w:history="1">
         <w:r>
           <w:rPr>
             <w:rStyle w:val="Hyperlink"/>
@@ -6639,7 +6975,21 @@
         <w:t>),</w:t>
       </w:r>
       <w:r>
-        <w:t xml:space="preserve"> dass Sie auf ihrem Pi in „/usr/bin“ entpacken müssen und die</w:t>
+        <w:t xml:space="preserve"> dass Sie auf ihrem Pi in „/</w:t>
+      </w:r>
+      <w:proofErr w:type="spellStart"/>
+      <w:r>
+        <w:t>usr</w:t>
+      </w:r>
+      <w:proofErr w:type="spellEnd"/>
+      <w:r>
+        <w:t>/bin“ en</w:t>
+      </w:r>
+      <w:r>
+        <w:t>t</w:t>
+      </w:r>
+      <w:r>
+        <w:t>packen müssen und die</w:t>
       </w:r>
       <w:r>
         <w:t xml:space="preserve"> vorgefertigte</w:t>
@@ -6651,18 +7001,42 @@
         <w:t>Konfigurationsd</w:t>
       </w:r>
       <w:r>
-        <w:t>atei „motion.conf“ welche Sie nach „/etc/motion.conf“ kopieren müssen.</w:t>
+        <w:t>atei „</w:t>
+      </w:r>
+      <w:proofErr w:type="spellStart"/>
+      <w:r>
+        <w:t>motion.conf</w:t>
+      </w:r>
+      <w:proofErr w:type="spellEnd"/>
+      <w:r>
+        <w:t>“ welche Sie nach „/</w:t>
+      </w:r>
+      <w:proofErr w:type="spellStart"/>
+      <w:r>
+        <w:t>etc</w:t>
+      </w:r>
+      <w:proofErr w:type="spellEnd"/>
+      <w:r>
+        <w:t>/</w:t>
+      </w:r>
+      <w:proofErr w:type="spellStart"/>
+      <w:r>
+        <w:t>motion.conf</w:t>
+      </w:r>
+      <w:proofErr w:type="spellEnd"/>
+      <w:r>
+        <w:t>“ kopieren müssen.</w:t>
       </w:r>
     </w:p>
     <w:p>
       <w:pPr>
         <w:pStyle w:val="berschrift2"/>
       </w:pPr>
-      <w:bookmarkStart w:id="8" w:name="_Toc422174166"/>
+      <w:bookmarkStart w:id="7" w:name="_Toc422174166"/>
       <w:r>
         <w:t>Endgeräte</w:t>
       </w:r>
-      <w:bookmarkEnd w:id="8"/>
+      <w:bookmarkEnd w:id="7"/>
     </w:p>
     <w:p>
       <w:r>
@@ -6684,7 +7058,13 @@
         <w:t>dargestellt</w:t>
       </w:r>
       <w:r>
-        <w:t xml:space="preserve"> werden und ist grösstenteils für </w:t>
+        <w:t xml:space="preserve"> werden und ist grösste</w:t>
+      </w:r>
+      <w:r>
+        <w:t>n</w:t>
+      </w:r>
+      <w:r>
+        <w:t xml:space="preserve">teils für </w:t>
       </w:r>
       <w:r>
         <w:t xml:space="preserve"> die Verwendung von kleinen Bildschirmen optimiert.</w:t>
@@ -6704,7 +7084,15 @@
         <w:footnoteReference w:id="4"/>
       </w:r>
       <w:r>
-        <w:t xml:space="preserve"> mit dem entsprechenden Browser Plugin installiert sein, </w:t>
+        <w:t xml:space="preserve"> mit dem entsprechenden Browser </w:t>
+      </w:r>
+      <w:proofErr w:type="spellStart"/>
+      <w:r>
+        <w:t>Plugin</w:t>
+      </w:r>
+      <w:proofErr w:type="spellEnd"/>
+      <w:r>
+        <w:t xml:space="preserve"> installiert sein, </w:t>
       </w:r>
       <w:r>
         <w:t>welches derzeit nur für den Mozilla Firefox existiert.</w:t>
@@ -6719,12 +7107,12 @@
       <w:pPr>
         <w:pStyle w:val="berschrift1"/>
       </w:pPr>
-      <w:bookmarkStart w:id="9" w:name="_Toc422174167"/>
+      <w:bookmarkStart w:id="8" w:name="_Toc422174167"/>
       <w:r>
         <w:lastRenderedPageBreak/>
         <w:t>Konfiguration</w:t>
       </w:r>
-      <w:bookmarkEnd w:id="9"/>
+      <w:bookmarkEnd w:id="8"/>
     </w:p>
     <w:p>
       <w:r>
@@ -6765,7 +7153,19 @@
         <w:rPr>
           <w:i/>
         </w:rPr>
-        <w:t xml:space="preserve"> beeinträchtigt wird oder gar nicht mehr </w:t>
+        <w:t xml:space="preserve"> beei</w:t>
+      </w:r>
+      <w:r>
+        <w:rPr>
+          <w:i/>
+        </w:rPr>
+        <w:t>n</w:t>
+      </w:r>
+      <w:r>
+        <w:rPr>
+          <w:i/>
+        </w:rPr>
+        <w:t xml:space="preserve">trächtigt wird oder gar nicht mehr </w:t>
       </w:r>
       <w:r>
         <w:rPr>
@@ -6814,7 +7214,7 @@
       <w:pPr>
         <w:pStyle w:val="berschrift2"/>
       </w:pPr>
-      <w:bookmarkStart w:id="10" w:name="_Toc422174168"/>
+      <w:bookmarkStart w:id="9" w:name="_Toc422174168"/>
       <w:r>
         <w:t>Webs</w:t>
       </w:r>
@@ -6824,7 +7224,7 @@
       <w:r>
         <w:t>ite</w:t>
       </w:r>
-      <w:bookmarkEnd w:id="10"/>
+      <w:bookmarkEnd w:id="9"/>
     </w:p>
     <w:p>
       <w:r>
@@ -6840,7 +7240,15 @@
         <w:t>be</w:t>
       </w:r>
       <w:r>
-        <w:t>findet sich in der Datei .env im Ordner der Webseite.</w:t>
+        <w:t>findet sich in der Datei .</w:t>
+      </w:r>
+      <w:proofErr w:type="spellStart"/>
+      <w:r>
+        <w:t>env</w:t>
+      </w:r>
+      <w:proofErr w:type="spellEnd"/>
+      <w:r>
+        <w:t xml:space="preserve"> im Ordner der Webseite.</w:t>
       </w:r>
     </w:p>
     <w:p>
@@ -6851,7 +7259,37 @@
         <w:t xml:space="preserve">optional </w:t>
       </w:r>
       <w:r>
-        <w:t>in der Datei „config/app.php“ mit dem Wert „timezone“ festlegen. Hier</w:t>
+        <w:t>in der Datei „</w:t>
+      </w:r>
+      <w:proofErr w:type="spellStart"/>
+      <w:r>
+        <w:t>config</w:t>
+      </w:r>
+      <w:proofErr w:type="spellEnd"/>
+      <w:r>
+        <w:t>/</w:t>
+      </w:r>
+      <w:proofErr w:type="spellStart"/>
+      <w:r>
+        <w:t>app.php</w:t>
+      </w:r>
+      <w:proofErr w:type="spellEnd"/>
+      <w:r>
+        <w:t>“ mit dem Wert „</w:t>
+      </w:r>
+      <w:proofErr w:type="spellStart"/>
+      <w:r>
+        <w:t>timezone</w:t>
+      </w:r>
+      <w:proofErr w:type="spellEnd"/>
+      <w:r>
+        <w:t>“ festl</w:t>
+      </w:r>
+      <w:r>
+        <w:t>e</w:t>
+      </w:r>
+      <w:r>
+        <w:t>gen. Hier</w:t>
       </w:r>
       <w:r>
         <w:t>bei</w:t>
@@ -6894,7 +7332,7 @@
       <w:r>
         <w:t xml:space="preserve">aber direkt im Quellcode arbeiten, welcher auf </w:t>
       </w:r>
-      <w:hyperlink r:id="rId11" w:history="1">
+      <w:hyperlink r:id="rId12" w:history="1">
         <w:r>
           <w:rPr>
             <w:rStyle w:val="Hyperlink"/>
@@ -6921,7 +7359,13 @@
         <w:t xml:space="preserve"> Lizenz verfügbar ist</w:t>
       </w:r>
       <w:r>
-        <w:t xml:space="preserve"> (nur für Entwickler empfohlen)</w:t>
+        <w:t xml:space="preserve"> (nur für En</w:t>
+      </w:r>
+      <w:r>
+        <w:t>t</w:t>
+      </w:r>
+      <w:r>
+        <w:t>wickler empfohlen)</w:t>
       </w:r>
       <w:r>
         <w:t>.</w:t>
@@ -6931,11 +7375,11 @@
       <w:pPr>
         <w:pStyle w:val="berschrift2"/>
       </w:pPr>
-      <w:bookmarkStart w:id="11" w:name="_Toc422174169"/>
+      <w:bookmarkStart w:id="10" w:name="_Toc422174169"/>
       <w:r>
         <w:t>Live-Übertragung</w:t>
       </w:r>
-      <w:bookmarkEnd w:id="11"/>
+      <w:bookmarkEnd w:id="10"/>
     </w:p>
     <w:p>
       <w:pPr>
@@ -6945,7 +7389,31 @@
         </w:rPr>
       </w:pPr>
       <w:r>
-        <w:t>Die Videoüberwachung wird mithilfe der drei Scripts „videostream-*.sh“ im Ordner „resources/scripts“ der Webseite gesteuert.</w:t>
+        <w:t>Die Videoüberwachung wird mithilfe der drei Scripts „</w:t>
+      </w:r>
+      <w:proofErr w:type="spellStart"/>
+      <w:r>
+        <w:t>videostream</w:t>
+      </w:r>
+      <w:proofErr w:type="spellEnd"/>
+      <w:r>
+        <w:t>-*.sh“ im Ordner „</w:t>
+      </w:r>
+      <w:proofErr w:type="spellStart"/>
+      <w:r>
+        <w:t>resources</w:t>
+      </w:r>
+      <w:proofErr w:type="spellEnd"/>
+      <w:r>
+        <w:t>/</w:t>
+      </w:r>
+      <w:proofErr w:type="spellStart"/>
+      <w:r>
+        <w:t>scripts</w:t>
+      </w:r>
+      <w:proofErr w:type="spellEnd"/>
+      <w:r>
+        <w:t>“ der Webseite gesteuert.</w:t>
       </w:r>
       <w:r>
         <w:t xml:space="preserve"> Achten Sie bei Änderungen darauf </w:t>
@@ -6967,15 +7435,31 @@
       <w:pPr>
         <w:pStyle w:val="berschrift2"/>
       </w:pPr>
-      <w:bookmarkStart w:id="12" w:name="_Toc422174170"/>
+      <w:bookmarkStart w:id="11" w:name="_Toc422174170"/>
       <w:r>
         <w:t>Bewegungserkennung</w:t>
       </w:r>
-      <w:bookmarkEnd w:id="12"/>
+      <w:bookmarkEnd w:id="11"/>
     </w:p>
     <w:p>
       <w:r>
-        <w:t>Die Bewegungserkennung kann mit der Datei „/etc/motion.config“ konfiguriert werden</w:t>
+        <w:t>Die Bewegungserkennung kann mit der Datei „/</w:t>
+      </w:r>
+      <w:proofErr w:type="spellStart"/>
+      <w:r>
+        <w:t>etc</w:t>
+      </w:r>
+      <w:proofErr w:type="spellEnd"/>
+      <w:r>
+        <w:t>/</w:t>
+      </w:r>
+      <w:proofErr w:type="spellStart"/>
+      <w:r>
+        <w:t>motion.config</w:t>
+      </w:r>
+      <w:proofErr w:type="spellEnd"/>
+      <w:r>
+        <w:t>“ konfiguriert werden</w:t>
       </w:r>
       <w:r>
         <w:rPr>
@@ -7007,7 +7491,37 @@
         <w:t>motion</w:t>
       </w:r>
       <w:r>
-        <w:t xml:space="preserve"> wird mithilfe der Scripts „motion-detection-*.sh“ im Ordner „resources/scripts“ der Webseite gesteuert.</w:t>
+        <w:t xml:space="preserve"> wird mithilfe der Scripts „motion-</w:t>
+      </w:r>
+      <w:proofErr w:type="spellStart"/>
+      <w:r>
+        <w:t>detection</w:t>
+      </w:r>
+      <w:proofErr w:type="spellEnd"/>
+      <w:r>
+        <w:t>-*.sh“ im Ordner „</w:t>
+      </w:r>
+      <w:proofErr w:type="spellStart"/>
+      <w:r>
+        <w:t>resources</w:t>
+      </w:r>
+      <w:proofErr w:type="spellEnd"/>
+      <w:r>
+        <w:t>/</w:t>
+      </w:r>
+      <w:proofErr w:type="spellStart"/>
+      <w:r>
+        <w:t>scripts</w:t>
+      </w:r>
+      <w:proofErr w:type="spellEnd"/>
+      <w:r>
+        <w:t>“ der Webseite geste</w:t>
+      </w:r>
+      <w:r>
+        <w:t>u</w:t>
+      </w:r>
+      <w:r>
+        <w:t>ert.</w:t>
       </w:r>
       <w:r>
         <w:t xml:space="preserve"> </w:t>
@@ -7039,12 +7553,12 @@
       <w:pPr>
         <w:pStyle w:val="berschrift1"/>
       </w:pPr>
-      <w:bookmarkStart w:id="13" w:name="_Toc422174171"/>
+      <w:bookmarkStart w:id="12" w:name="_Toc422174171"/>
       <w:r>
         <w:lastRenderedPageBreak/>
         <w:t>Bedienung</w:t>
       </w:r>
-      <w:bookmarkEnd w:id="13"/>
+      <w:bookmarkEnd w:id="12"/>
     </w:p>
     <w:p>
       <w:r>
@@ -7067,7 +7581,7 @@
       <w:r>
         <w:t xml:space="preserve"> Webbrowser zur Adresse </w:t>
       </w:r>
-      <w:hyperlink r:id="rId12" w:history="1">
+      <w:hyperlink r:id="rId13" w:history="1">
         <w:r>
           <w:rPr>
             <w:rStyle w:val="Hyperlink"/>
@@ -7081,7 +7595,7 @@
       <w:r>
         <w:t xml:space="preserve">(z. B. </w:t>
       </w:r>
-      <w:hyperlink r:id="rId13" w:history="1">
+      <w:hyperlink r:id="rId14" w:history="1">
         <w:r>
           <w:rPr>
             <w:rStyle w:val="Hyperlink"/>
@@ -7112,21 +7626,43 @@
       <w:pPr>
         <w:pStyle w:val="berschrift2"/>
       </w:pPr>
-      <w:bookmarkStart w:id="14" w:name="_Toc422174172"/>
+      <w:bookmarkStart w:id="13" w:name="_Toc422174172"/>
       <w:r>
         <w:t xml:space="preserve">Umschalten des </w:t>
       </w:r>
       <w:r>
         <w:t>Betriebsmodus</w:t>
       </w:r>
-      <w:bookmarkEnd w:id="14"/>
+      <w:bookmarkEnd w:id="13"/>
     </w:p>
     <w:p>
       <w:r>
         <w:t xml:space="preserve">Der Betriebsmodus kann auf der Seite „Livestream“ umgeschaltet werden. </w:t>
       </w:r>
       <w:r>
-        <w:t>Raspi-Surveillance kennt drei Betriebsmodi: Aus (Off), Videoübertragung (Videostream) und Bewegungserkennung (Motion Detection)</w:t>
+        <w:t>Raspi-Surveillance kennt drei B</w:t>
+      </w:r>
+      <w:r>
+        <w:t>e</w:t>
+      </w:r>
+      <w:r>
+        <w:t>triebsmodi: Aus (Off), Videoübertragung (</w:t>
+      </w:r>
+      <w:proofErr w:type="spellStart"/>
+      <w:r>
+        <w:t>Videostream</w:t>
+      </w:r>
+      <w:proofErr w:type="spellEnd"/>
+      <w:r>
+        <w:t xml:space="preserve">) und Bewegungserkennung (Motion </w:t>
+      </w:r>
+      <w:proofErr w:type="spellStart"/>
+      <w:r>
+        <w:t>Detection</w:t>
+      </w:r>
+      <w:proofErr w:type="spellEnd"/>
+      <w:r>
+        <w:t>)</w:t>
       </w:r>
       <w:r>
         <w:t>.</w:t>
@@ -7135,7 +7671,23 @@
         <w:t xml:space="preserve"> </w:t>
       </w:r>
       <w:r>
-        <w:t xml:space="preserve">Klicken Sie zum Umschalten auf den gewünschten Betriebsmodus in der Zeile „Mode“ im Abschnitt „Local Camera“. </w:t>
+        <w:t>Klicken Sie zum Umschalten auf den gewünschten Betriebsmodus in der Zeile „Mode“ im Abschnitt „</w:t>
+      </w:r>
+      <w:proofErr w:type="spellStart"/>
+      <w:r>
+        <w:t>Local</w:t>
+      </w:r>
+      <w:proofErr w:type="spellEnd"/>
+      <w:r>
+        <w:t xml:space="preserve"> </w:t>
+      </w:r>
+      <w:proofErr w:type="spellStart"/>
+      <w:r>
+        <w:t>Camera</w:t>
+      </w:r>
+      <w:proofErr w:type="spellEnd"/>
+      <w:r>
+        <w:t xml:space="preserve">“. </w:t>
       </w:r>
       <w:r>
         <w:t>Es kann immer nur ein Betriebsmodus gleichzeitig aktiv sein.</w:t>
@@ -7169,7 +7721,7 @@
                     </pic:cNvPicPr>
                   </pic:nvPicPr>
                   <pic:blipFill>
-                    <a:blip r:embed="rId14">
+                    <a:blip r:embed="rId15">
                       <a:extLst>
                         <a:ext uri="{28A0092B-C50C-407E-A947-70E740481C1C}">
                           <a14:useLocalDpi xmlns:a14="http://schemas.microsoft.com/office/drawing/2010/main" val="0"/>
@@ -7221,7 +7773,23 @@
     </w:p>
     <w:p>
       <w:r>
-        <w:t>Im Modus „Videostream“ wird das Kameramodul aktiviert und die Aufnahme wird live als HTTP Videostream auf dem Port 8554</w:t>
+        <w:t>Im Modus „</w:t>
+      </w:r>
+      <w:proofErr w:type="spellStart"/>
+      <w:r>
+        <w:t>Videostream</w:t>
+      </w:r>
+      <w:proofErr w:type="spellEnd"/>
+      <w:r>
+        <w:t xml:space="preserve">“ wird das Kameramodul aktiviert und die Aufnahme wird live als HTTP </w:t>
+      </w:r>
+      <w:proofErr w:type="spellStart"/>
+      <w:r>
+        <w:t>Videostream</w:t>
+      </w:r>
+      <w:proofErr w:type="spellEnd"/>
+      <w:r>
+        <w:t xml:space="preserve"> auf dem Port 8554</w:t>
       </w:r>
       <w:r>
         <w:t xml:space="preserve"> </w:t>
@@ -7260,7 +7828,13 @@
         <w:t>.</w:t>
       </w:r>
       <w:r>
-        <w:t xml:space="preserve"> Die Bewegungserkennung ist in während der Live-Übertragung nicht aktiv</w:t>
+        <w:t xml:space="preserve"> Die Bewegungse</w:t>
+      </w:r>
+      <w:r>
+        <w:t>r</w:t>
+      </w:r>
+      <w:r>
+        <w:t>kennung ist in während der Live-Übertragung nicht aktiv</w:t>
       </w:r>
       <w:r>
         <w:t>.</w:t>
@@ -7277,7 +7851,13 @@
         <w:t xml:space="preserve"> und abspeichert</w:t>
       </w:r>
       <w:r>
-        <w:t>. Die aufgezeichnet Überwachungsvideo können direkt auf der Webs</w:t>
+        <w:t>. Die aufgezeichnet Überwachungsvideo können direkt auf der We</w:t>
+      </w:r>
+      <w:r>
+        <w:t>b</w:t>
+      </w:r>
+      <w:r>
+        <w:t>s</w:t>
       </w:r>
       <w:r>
         <w:t>e</w:t>
@@ -7289,7 +7869,13 @@
         <w:t>Ansehen eines aufgezeichneten Überwachungsvideos</w:t>
       </w:r>
       <w:r>
-        <w:t>“). Die Videoübertragung ist während der Bewegungserkennung nicht aktiv.</w:t>
+        <w:t>“). Die Vide</w:t>
+      </w:r>
+      <w:r>
+        <w:t>o</w:t>
+      </w:r>
+      <w:r>
+        <w:t>übertragung ist während der Bewegungserkennung nicht aktiv.</w:t>
       </w:r>
     </w:p>
     <w:p>
@@ -7302,7 +7888,7 @@
       <w:pPr>
         <w:pStyle w:val="berschrift2"/>
       </w:pPr>
-      <w:bookmarkStart w:id="15" w:name="_Toc422174173"/>
+      <w:bookmarkStart w:id="14" w:name="_Toc422174173"/>
       <w:r>
         <w:t xml:space="preserve">Ansehen einer </w:t>
       </w:r>
@@ -7315,7 +7901,7 @@
       <w:r>
         <w:t>bertragung</w:t>
       </w:r>
-      <w:bookmarkEnd w:id="15"/>
+      <w:bookmarkEnd w:id="14"/>
     </w:p>
     <w:p>
       <w:r>
@@ -7374,13 +7960,39 @@
         <w:rPr>
           <w:i/>
         </w:rPr>
-        <w:t xml:space="preserve"> Firefox Plugin installiert ist und der Webbrowser Mozilla Firefox verwendet wird</w:t>
-      </w:r>
+        <w:t xml:space="preserve"> Firefox </w:t>
+      </w:r>
+      <w:proofErr w:type="spellStart"/>
       <w:r>
         <w:rPr>
           <w:i/>
         </w:rPr>
-        <w:t xml:space="preserve"> um die Seite aufzurufen (Siehe Abschnitt „</w:t>
+        <w:t>Plugin</w:t>
+      </w:r>
+      <w:proofErr w:type="spellEnd"/>
+      <w:r>
+        <w:rPr>
+          <w:i/>
+        </w:rPr>
+        <w:t xml:space="preserve"> installiert ist und der Webbrowser Mozilla Firefox verwendet wird</w:t>
+      </w:r>
+      <w:r>
+        <w:rPr>
+          <w:i/>
+        </w:rPr>
+        <w:t xml:space="preserve"> um die Seite aufzur</w:t>
+      </w:r>
+      <w:r>
+        <w:rPr>
+          <w:i/>
+        </w:rPr>
+        <w:t>u</w:t>
+      </w:r>
+      <w:r>
+        <w:rPr>
+          <w:i/>
+        </w:rPr>
+        <w:t>fen (Siehe Abschnitt „</w:t>
       </w:r>
       <w:r>
         <w:rPr>
@@ -7417,11 +8029,11 @@
       <w:pPr>
         <w:pStyle w:val="berschrift3"/>
       </w:pPr>
-      <w:bookmarkStart w:id="16" w:name="_Toc422174174"/>
+      <w:bookmarkStart w:id="15" w:name="_Toc422174174"/>
       <w:r>
         <w:t>Videoübertragung der lokalen Kamera ansehen</w:t>
       </w:r>
-      <w:bookmarkEnd w:id="16"/>
+      <w:bookmarkEnd w:id="15"/>
     </w:p>
     <w:p>
       <w:r>
@@ -7431,7 +8043,15 @@
         <w:t>der lokale</w:t>
       </w:r>
       <w:r>
-        <w:t xml:space="preserve"> Videostream betrachtet werden.</w:t>
+        <w:t xml:space="preserve"> </w:t>
+      </w:r>
+      <w:proofErr w:type="spellStart"/>
+      <w:r>
+        <w:t>Videostream</w:t>
+      </w:r>
+      <w:proofErr w:type="spellEnd"/>
+      <w:r>
+        <w:t xml:space="preserve"> betrachtet werden.</w:t>
       </w:r>
       <w:r>
         <w:br/>
@@ -7440,7 +8060,23 @@
         <w:t xml:space="preserve">Klicken Sie dazu auf „Watch“ </w:t>
       </w:r>
       <w:r>
-        <w:t>in der Zeile „Stream“ im Abschnitt „Local Camera“ wenn sich die Kamera im Streaming-Modus befindet (Siehe Abschnitt „Umschalten des Betriebsmodus“).</w:t>
+        <w:t>in der Zeile „Stream“ im Abschnitt „</w:t>
+      </w:r>
+      <w:proofErr w:type="spellStart"/>
+      <w:r>
+        <w:t>Local</w:t>
+      </w:r>
+      <w:proofErr w:type="spellEnd"/>
+      <w:r>
+        <w:t xml:space="preserve"> </w:t>
+      </w:r>
+      <w:proofErr w:type="spellStart"/>
+      <w:r>
+        <w:t>Camera</w:t>
+      </w:r>
+      <w:proofErr w:type="spellEnd"/>
+      <w:r>
+        <w:t>“ wenn sich die Kamera im Streaming-Modus befindet (Siehe Abschnitt „Umschalten des Betriebsmodus“).</w:t>
       </w:r>
     </w:p>
     <w:p>
@@ -7471,7 +8107,7 @@
                     </pic:cNvPicPr>
                   </pic:nvPicPr>
                   <pic:blipFill>
-                    <a:blip r:embed="rId15">
+                    <a:blip r:embed="rId16">
                       <a:extLst>
                         <a:ext uri="{28A0092B-C50C-407E-A947-70E740481C1C}">
                           <a14:useLocalDpi xmlns:a14="http://schemas.microsoft.com/office/drawing/2010/main" val="0"/>
@@ -7525,12 +8161,12 @@
       <w:pPr>
         <w:pStyle w:val="berschrift3"/>
       </w:pPr>
-      <w:bookmarkStart w:id="17" w:name="_Toc422174175"/>
+      <w:bookmarkStart w:id="16" w:name="_Toc422174175"/>
       <w:r>
         <w:lastRenderedPageBreak/>
         <w:t>Videoübertragung einer Netzwerkkamera ansehen</w:t>
       </w:r>
-      <w:bookmarkEnd w:id="17"/>
+      <w:bookmarkEnd w:id="16"/>
     </w:p>
     <w:p>
       <w:r>
@@ -7575,7 +8211,29 @@
         <w:t>.</w:t>
       </w:r>
       <w:r>
-        <w:t xml:space="preserve"> Der Videostream kann nur angezeigt werden, wenn von der Netzwerkkamera ein Videostream mit dem eingestellten Protokoll und Port bereitgestellt wird.</w:t>
+        <w:t xml:space="preserve"> Der </w:t>
+      </w:r>
+      <w:proofErr w:type="spellStart"/>
+      <w:r>
+        <w:t>Videostream</w:t>
+      </w:r>
+      <w:proofErr w:type="spellEnd"/>
+      <w:r>
+        <w:t xml:space="preserve"> kann nur angezeigt werden, wenn von der Netzwerkkamera ein </w:t>
+      </w:r>
+      <w:proofErr w:type="spellStart"/>
+      <w:r>
+        <w:t>Vide</w:t>
+      </w:r>
+      <w:r>
+        <w:t>o</w:t>
+      </w:r>
+      <w:r>
+        <w:t>stream</w:t>
+      </w:r>
+      <w:proofErr w:type="spellEnd"/>
+      <w:r>
+        <w:t xml:space="preserve"> mit dem eingestellten Protokoll und Port bereitgestellt wird.</w:t>
       </w:r>
     </w:p>
     <w:p>
@@ -7606,7 +8264,7 @@
                     </pic:cNvPicPr>
                   </pic:nvPicPr>
                   <pic:blipFill>
-                    <a:blip r:embed="rId16">
+                    <a:blip r:embed="rId17">
                       <a:extLst>
                         <a:ext uri="{28A0092B-C50C-407E-A947-70E740481C1C}">
                           <a14:useLocalDpi xmlns:a14="http://schemas.microsoft.com/office/drawing/2010/main" val="0"/>
@@ -7660,7 +8318,7 @@
       <w:pPr>
         <w:pStyle w:val="berschrift2"/>
       </w:pPr>
-      <w:bookmarkStart w:id="18" w:name="_Toc422174176"/>
+      <w:bookmarkStart w:id="17" w:name="_Toc422174176"/>
       <w:r>
         <w:lastRenderedPageBreak/>
         <w:t xml:space="preserve">Verwaltung </w:t>
@@ -7671,7 +8329,7 @@
       <w:r>
         <w:t xml:space="preserve"> Netzwerkkameras</w:t>
       </w:r>
-      <w:bookmarkEnd w:id="18"/>
+      <w:bookmarkEnd w:id="17"/>
     </w:p>
     <w:p>
       <w:r>
@@ -7682,15 +8340,23 @@
       <w:pPr>
         <w:pStyle w:val="berschrift3"/>
       </w:pPr>
-      <w:bookmarkStart w:id="19" w:name="_Toc422174177"/>
+      <w:bookmarkStart w:id="18" w:name="_Toc422174177"/>
       <w:r>
         <w:t>Hinzufügen einer Netzwerkkamera</w:t>
       </w:r>
-      <w:bookmarkEnd w:id="19"/>
+      <w:bookmarkEnd w:id="18"/>
     </w:p>
     <w:p>
       <w:r>
-        <w:t>Klicken Sie auf „Add network Kamera“, füllen Sie die Eingabefelder aus und klicken Sie auf „Save“ um die neue Netzwerkkamera zu speichern.</w:t>
+        <w:t xml:space="preserve">Klicken Sie auf „Add </w:t>
+      </w:r>
+      <w:proofErr w:type="spellStart"/>
+      <w:r>
+        <w:t>network</w:t>
+      </w:r>
+      <w:proofErr w:type="spellEnd"/>
+      <w:r>
+        <w:t xml:space="preserve"> Kamera“, füllen Sie die Eingabefelder aus und klicken Sie auf „Save“ um die neue Netzwerkkamera zu speichern.</w:t>
       </w:r>
     </w:p>
     <w:p>
@@ -7718,7 +8384,7 @@
                     <pic:cNvPicPr/>
                   </pic:nvPicPr>
                   <pic:blipFill rotWithShape="1">
-                    <a:blip r:embed="rId17"/>
+                    <a:blip r:embed="rId18"/>
                     <a:srcRect t="52619"/>
                     <a:stretch/>
                   </pic:blipFill>
@@ -7758,11 +8424,11 @@
       <w:pPr>
         <w:pStyle w:val="berschrift3"/>
       </w:pPr>
-      <w:bookmarkStart w:id="20" w:name="_Toc422174178"/>
+      <w:bookmarkStart w:id="19" w:name="_Toc422174178"/>
       <w:r>
         <w:t>Bearbeiten einer Netzwerkkamera</w:t>
       </w:r>
-      <w:bookmarkEnd w:id="20"/>
+      <w:bookmarkEnd w:id="19"/>
     </w:p>
     <w:p>
       <w:pPr>
@@ -7820,7 +8486,7 @@
                     </pic:cNvPicPr>
                   </pic:nvPicPr>
                   <pic:blipFill>
-                    <a:blip r:embed="rId18">
+                    <a:blip r:embed="rId19">
                       <a:extLst>
                         <a:ext uri="{28A0092B-C50C-407E-A947-70E740481C1C}">
                           <a14:useLocalDpi xmlns:a14="http://schemas.microsoft.com/office/drawing/2010/main" val="0"/>
@@ -7865,12 +8531,12 @@
       <w:pPr>
         <w:pStyle w:val="berschrift3"/>
       </w:pPr>
-      <w:bookmarkStart w:id="21" w:name="_Toc422174179"/>
+      <w:bookmarkStart w:id="20" w:name="_Toc422174179"/>
       <w:r>
         <w:lastRenderedPageBreak/>
         <w:t>Entfernen einer Netzwerkkamera</w:t>
       </w:r>
-      <w:bookmarkEnd w:id="21"/>
+      <w:bookmarkEnd w:id="20"/>
     </w:p>
     <w:p>
       <w:r>
@@ -7904,7 +8570,7 @@
                     </pic:cNvPicPr>
                   </pic:nvPicPr>
                   <pic:blipFill>
-                    <a:blip r:embed="rId19">
+                    <a:blip r:embed="rId20">
                       <a:extLst>
                         <a:ext uri="{28A0092B-C50C-407E-A947-70E740481C1C}">
                           <a14:useLocalDpi xmlns:a14="http://schemas.microsoft.com/office/drawing/2010/main" val="0"/>
@@ -7954,11 +8620,11 @@
       <w:pPr>
         <w:pStyle w:val="berschrift2"/>
       </w:pPr>
-      <w:bookmarkStart w:id="22" w:name="_Toc422174180"/>
+      <w:bookmarkStart w:id="21" w:name="_Toc422174180"/>
       <w:r>
         <w:t>Ansehen eines aufgezeichneten Überwachungsvideos</w:t>
       </w:r>
-      <w:bookmarkEnd w:id="22"/>
+      <w:bookmarkEnd w:id="21"/>
     </w:p>
     <w:p>
       <w:r>
@@ -7998,7 +8664,7 @@
                     </pic:cNvPicPr>
                   </pic:nvPicPr>
                   <pic:blipFill>
-                    <a:blip r:embed="rId20">
+                    <a:blip r:embed="rId21">
                       <a:extLst>
                         <a:ext uri="{28A0092B-C50C-407E-A947-70E740481C1C}">
                           <a14:useLocalDpi xmlns:a14="http://schemas.microsoft.com/office/drawing/2010/main" val="0"/>
@@ -8045,7 +8711,21 @@
     </w:p>
     <w:p>
       <w:r>
-        <w:t>Überwachungsvideos werden nur aufgezeichnet während sich die Kamera im Modus „Motion Detection“ befindet (siehe Abschnitt „Umschalten des Betriebsmodus“).</w:t>
+        <w:t xml:space="preserve">Überwachungsvideos werden nur aufgezeichnet während sich die Kamera im Modus „Motion </w:t>
+      </w:r>
+      <w:proofErr w:type="spellStart"/>
+      <w:r>
+        <w:t>Detection</w:t>
+      </w:r>
+      <w:proofErr w:type="spellEnd"/>
+      <w:r>
+        <w:t>“ b</w:t>
+      </w:r>
+      <w:r>
+        <w:t>e</w:t>
+      </w:r>
+      <w:r>
+        <w:t>findet (siehe Abschnitt „Umschalten des Betriebsmodus“).</w:t>
       </w:r>
     </w:p>
     <w:p>
@@ -8057,10 +8737,12 @@
           <w:szCs w:val="24"/>
         </w:rPr>
       </w:pPr>
+      <w:bookmarkStart w:id="22" w:name="_GoBack"/>
+      <w:bookmarkEnd w:id="22"/>
     </w:p>
     <w:sectPr>
-      <w:headerReference w:type="default" r:id="rId21"/>
-      <w:footerReference w:type="default" r:id="rId22"/>
+      <w:headerReference w:type="default" r:id="rId22"/>
+      <w:footerReference w:type="default" r:id="rId23"/>
       <w:type w:val="continuous"/>
       <w:pgSz w:w="11906" w:h="16838"/>
       <w:pgMar w:top="1417" w:right="1417" w:bottom="1134" w:left="1417" w:header="708" w:footer="708" w:gutter="0"/>
@@ -8073,7 +8755,7 @@
 </file>
 
 <file path=word/endnotes.xml><?xml version="1.0" encoding="utf-8"?>
-<w:endnotes xmlns:wpc="http://schemas.microsoft.com/office/word/2010/wordprocessingCanvas" xmlns:mc="http://schemas.openxmlformats.org/markup-compatibility/2006" xmlns:o="urn:schemas-microsoft-com:office:office" xmlns:r="http://schemas.openxmlformats.org/officeDocument/2006/relationships" xmlns:m="http://schemas.openxmlformats.org/officeDocument/2006/math" xmlns:v="urn:schemas-microsoft-com:vml" xmlns:wp14="http://schemas.microsoft.com/office/word/2010/wordprocessingDrawing" xmlns:wp="http://schemas.openxmlformats.org/drawingml/2006/wordprocessingDrawing" xmlns:w10="urn:schemas-microsoft-com:office:word" xmlns:w="http://schemas.openxmlformats.org/wordprocessingml/2006/main" xmlns:w14="http://schemas.microsoft.com/office/word/2010/wordml" xmlns:w15="http://schemas.microsoft.com/office/word/2012/wordml" xmlns:wpg="http://schemas.microsoft.com/office/word/2010/wordprocessingGroup" xmlns:wpi="http://schemas.microsoft.com/office/word/2010/wordprocessingInk" xmlns:wne="http://schemas.microsoft.com/office/word/2006/wordml" xmlns:wps="http://schemas.microsoft.com/office/word/2010/wordprocessingShape" mc:Ignorable="w14 w15 wp14">
+<w:endnotes xmlns:wpc="http://schemas.microsoft.com/office/word/2010/wordprocessingCanvas" xmlns:mc="http://schemas.openxmlformats.org/markup-compatibility/2006" xmlns:o="urn:schemas-microsoft-com:office:office" xmlns:r="http://schemas.openxmlformats.org/officeDocument/2006/relationships" xmlns:m="http://schemas.openxmlformats.org/officeDocument/2006/math" xmlns:v="urn:schemas-microsoft-com:vml" xmlns:wp14="http://schemas.microsoft.com/office/word/2010/wordprocessingDrawing" xmlns:wp="http://schemas.openxmlformats.org/drawingml/2006/wordprocessingDrawing" xmlns:w10="urn:schemas-microsoft-com:office:word" xmlns:w="http://schemas.openxmlformats.org/wordprocessingml/2006/main" xmlns:w14="http://schemas.microsoft.com/office/word/2010/wordml" xmlns:wpg="http://schemas.microsoft.com/office/word/2010/wordprocessingGroup" xmlns:wpi="http://schemas.microsoft.com/office/word/2010/wordprocessingInk" xmlns:wne="http://schemas.microsoft.com/office/word/2006/wordml" xmlns:wps="http://schemas.microsoft.com/office/word/2010/wordprocessingShape" mc:Ignorable="w14 wp14">
   <w:endnote w:type="separator" w:id="-1">
     <w:p>
       <w:pPr>
@@ -8098,7 +8780,7 @@
 </file>
 
 <file path=word/footer1.xml><?xml version="1.0" encoding="utf-8"?>
-<w:ftr xmlns:wpc="http://schemas.microsoft.com/office/word/2010/wordprocessingCanvas" xmlns:mc="http://schemas.openxmlformats.org/markup-compatibility/2006" xmlns:o="urn:schemas-microsoft-com:office:office" xmlns:r="http://schemas.openxmlformats.org/officeDocument/2006/relationships" xmlns:m="http://schemas.openxmlformats.org/officeDocument/2006/math" xmlns:v="urn:schemas-microsoft-com:vml" xmlns:wp14="http://schemas.microsoft.com/office/word/2010/wordprocessingDrawing" xmlns:wp="http://schemas.openxmlformats.org/drawingml/2006/wordprocessingDrawing" xmlns:w10="urn:schemas-microsoft-com:office:word" xmlns:w="http://schemas.openxmlformats.org/wordprocessingml/2006/main" xmlns:w14="http://schemas.microsoft.com/office/word/2010/wordml" xmlns:w15="http://schemas.microsoft.com/office/word/2012/wordml" xmlns:wpg="http://schemas.microsoft.com/office/word/2010/wordprocessingGroup" xmlns:wpi="http://schemas.microsoft.com/office/word/2010/wordprocessingInk" xmlns:wne="http://schemas.microsoft.com/office/word/2006/wordml" xmlns:wps="http://schemas.microsoft.com/office/word/2010/wordprocessingShape" mc:Ignorable="w14 w15 wp14">
+<w:ftr xmlns:wpc="http://schemas.microsoft.com/office/word/2010/wordprocessingCanvas" xmlns:mc="http://schemas.openxmlformats.org/markup-compatibility/2006" xmlns:o="urn:schemas-microsoft-com:office:office" xmlns:r="http://schemas.openxmlformats.org/officeDocument/2006/relationships" xmlns:m="http://schemas.openxmlformats.org/officeDocument/2006/math" xmlns:v="urn:schemas-microsoft-com:vml" xmlns:wp14="http://schemas.microsoft.com/office/word/2010/wordprocessingDrawing" xmlns:wp="http://schemas.openxmlformats.org/drawingml/2006/wordprocessingDrawing" xmlns:w10="urn:schemas-microsoft-com:office:word" xmlns:w="http://schemas.openxmlformats.org/wordprocessingml/2006/main" xmlns:w14="http://schemas.microsoft.com/office/word/2010/wordml" xmlns:wpg="http://schemas.microsoft.com/office/word/2010/wordprocessingGroup" xmlns:wpi="http://schemas.microsoft.com/office/word/2010/wordprocessingInk" xmlns:wne="http://schemas.microsoft.com/office/word/2006/wordml" xmlns:wps="http://schemas.microsoft.com/office/word/2010/wordprocessingShape" mc:Ignorable="w14 wp14">
   <w:p>
     <w:pPr>
       <w:pStyle w:val="Fuzeile"/>
@@ -8215,7 +8897,7 @@
         <w:szCs w:val="16"/>
         <w:lang w:val="de-DE"/>
       </w:rPr>
-      <w:t>11</w:t>
+      <w:t>2</w:t>
     </w:r>
     <w:r>
       <w:rPr>
@@ -8293,7 +8975,7 @@
 </file>
 
 <file path=word/footnotes.xml><?xml version="1.0" encoding="utf-8"?>
-<w:footnotes xmlns:wpc="http://schemas.microsoft.com/office/word/2010/wordprocessingCanvas" xmlns:mc="http://schemas.openxmlformats.org/markup-compatibility/2006" xmlns:o="urn:schemas-microsoft-com:office:office" xmlns:r="http://schemas.openxmlformats.org/officeDocument/2006/relationships" xmlns:m="http://schemas.openxmlformats.org/officeDocument/2006/math" xmlns:v="urn:schemas-microsoft-com:vml" xmlns:wp14="http://schemas.microsoft.com/office/word/2010/wordprocessingDrawing" xmlns:wp="http://schemas.openxmlformats.org/drawingml/2006/wordprocessingDrawing" xmlns:w10="urn:schemas-microsoft-com:office:word" xmlns:w="http://schemas.openxmlformats.org/wordprocessingml/2006/main" xmlns:w14="http://schemas.microsoft.com/office/word/2010/wordml" xmlns:w15="http://schemas.microsoft.com/office/word/2012/wordml" xmlns:wpg="http://schemas.microsoft.com/office/word/2010/wordprocessingGroup" xmlns:wpi="http://schemas.microsoft.com/office/word/2010/wordprocessingInk" xmlns:wne="http://schemas.microsoft.com/office/word/2006/wordml" xmlns:wps="http://schemas.microsoft.com/office/word/2010/wordprocessingShape" mc:Ignorable="w14 w15 wp14">
+<w:footnotes xmlns:wpc="http://schemas.microsoft.com/office/word/2010/wordprocessingCanvas" xmlns:mc="http://schemas.openxmlformats.org/markup-compatibility/2006" xmlns:o="urn:schemas-microsoft-com:office:office" xmlns:r="http://schemas.openxmlformats.org/officeDocument/2006/relationships" xmlns:m="http://schemas.openxmlformats.org/officeDocument/2006/math" xmlns:v="urn:schemas-microsoft-com:vml" xmlns:wp14="http://schemas.microsoft.com/office/word/2010/wordprocessingDrawing" xmlns:wp="http://schemas.openxmlformats.org/drawingml/2006/wordprocessingDrawing" xmlns:w10="urn:schemas-microsoft-com:office:word" xmlns:w="http://schemas.openxmlformats.org/wordprocessingml/2006/main" xmlns:w14="http://schemas.microsoft.com/office/word/2010/wordml" xmlns:wpg="http://schemas.microsoft.com/office/word/2010/wordprocessingGroup" xmlns:wpi="http://schemas.microsoft.com/office/word/2010/wordprocessingInk" xmlns:wne="http://schemas.microsoft.com/office/word/2006/wordml" xmlns:wps="http://schemas.microsoft.com/office/word/2010/wordprocessingShape" mc:Ignorable="w14 wp14">
   <w:footnote w:type="separator" w:id="-1">
     <w:p>
       <w:pPr>
@@ -8328,6 +9010,23 @@
       <w:r>
         <w:t xml:space="preserve"> </w:t>
       </w:r>
+      <w:proofErr w:type="spellStart"/>
+      <w:r>
+        <w:t>Bitwise</w:t>
+      </w:r>
+      <w:proofErr w:type="spellEnd"/>
+      <w:r>
+        <w:t xml:space="preserve"> SSH Client Download: </w:t>
+      </w:r>
+      <w:hyperlink r:id="rId1" w:history="1">
+        <w:r>
+          <w:rPr>
+            <w:rStyle w:val="Hyperlink"/>
+            <w:sz w:val="18"/>
+          </w:rPr>
+          <w:t>https://www.bitvise.com/ssh-client-download</w:t>
+        </w:r>
+      </w:hyperlink>
     </w:p>
   </w:footnote>
   <w:footnote w:id="2">
@@ -8347,7 +9046,7 @@
       <w:r>
         <w:t xml:space="preserve"> Apache Dokumentation Virtuelle Hosts: </w:t>
       </w:r>
-      <w:hyperlink r:id="rId1" w:history="1">
+      <w:hyperlink r:id="rId2" w:history="1">
         <w:r>
           <w:rPr>
             <w:rStyle w:val="Hyperlink"/>
@@ -8373,9 +9072,15 @@
         <w:footnoteRef/>
       </w:r>
       <w:r>
-        <w:t xml:space="preserve"> Installation von MySQL Server auf Debian Wheezy: </w:t>
-      </w:r>
-      <w:hyperlink r:id="rId2" w:history="1">
+        <w:t xml:space="preserve"> Installation von MySQL Server </w:t>
+      </w:r>
+      <w:r>
+        <w:t xml:space="preserve">5.6 </w:t>
+      </w:r>
+      <w:r>
+        <w:t xml:space="preserve">auf Debian Wheezy: </w:t>
+      </w:r>
+      <w:hyperlink r:id="rId3" w:history="1">
         <w:r>
           <w:rPr>
             <w:rStyle w:val="Hyperlink"/>
@@ -8400,7 +9105,7 @@
       <w:r>
         <w:t xml:space="preserve"> VLC Media Player herunterladen: </w:t>
       </w:r>
-      <w:hyperlink r:id="rId3" w:history="1">
+      <w:hyperlink r:id="rId4" w:history="1">
         <w:r>
           <w:rPr>
             <w:rStyle w:val="Hyperlink"/>
@@ -8425,7 +9130,7 @@
       <w:r>
         <w:t xml:space="preserve"> PHP Zeitzonen: </w:t>
       </w:r>
-      <w:hyperlink r:id="rId4" w:history="1">
+      <w:hyperlink r:id="rId5" w:history="1">
         <w:r>
           <w:rPr>
             <w:rStyle w:val="Hyperlink"/>
@@ -8453,7 +9158,7 @@
       <w:r>
         <w:t xml:space="preserve"> Motion Konfigurationsdatei: </w:t>
       </w:r>
-      <w:hyperlink r:id="rId5" w:history="1">
+      <w:hyperlink r:id="rId6" w:history="1">
         <w:r>
           <w:rPr>
             <w:rStyle w:val="Hyperlink"/>
@@ -8468,7 +9173,7 @@
 </file>
 
 <file path=word/header1.xml><?xml version="1.0" encoding="utf-8"?>
-<w:hdr xmlns:wpc="http://schemas.microsoft.com/office/word/2010/wordprocessingCanvas" xmlns:mc="http://schemas.openxmlformats.org/markup-compatibility/2006" xmlns:o="urn:schemas-microsoft-com:office:office" xmlns:r="http://schemas.openxmlformats.org/officeDocument/2006/relationships" xmlns:m="http://schemas.openxmlformats.org/officeDocument/2006/math" xmlns:v="urn:schemas-microsoft-com:vml" xmlns:wp14="http://schemas.microsoft.com/office/word/2010/wordprocessingDrawing" xmlns:wp="http://schemas.openxmlformats.org/drawingml/2006/wordprocessingDrawing" xmlns:w10="urn:schemas-microsoft-com:office:word" xmlns:w="http://schemas.openxmlformats.org/wordprocessingml/2006/main" xmlns:w14="http://schemas.microsoft.com/office/word/2010/wordml" xmlns:w15="http://schemas.microsoft.com/office/word/2012/wordml" xmlns:wpg="http://schemas.microsoft.com/office/word/2010/wordprocessingGroup" xmlns:wpi="http://schemas.microsoft.com/office/word/2010/wordprocessingInk" xmlns:wne="http://schemas.microsoft.com/office/word/2006/wordml" xmlns:wps="http://schemas.microsoft.com/office/word/2010/wordprocessingShape" mc:Ignorable="w14 w15 wp14">
+<w:hdr xmlns:wpc="http://schemas.microsoft.com/office/word/2010/wordprocessingCanvas" xmlns:mc="http://schemas.openxmlformats.org/markup-compatibility/2006" xmlns:o="urn:schemas-microsoft-com:office:office" xmlns:r="http://schemas.openxmlformats.org/officeDocument/2006/relationships" xmlns:m="http://schemas.openxmlformats.org/officeDocument/2006/math" xmlns:v="urn:schemas-microsoft-com:vml" xmlns:wp14="http://schemas.microsoft.com/office/word/2010/wordprocessingDrawing" xmlns:wp="http://schemas.openxmlformats.org/drawingml/2006/wordprocessingDrawing" xmlns:w10="urn:schemas-microsoft-com:office:word" xmlns:w="http://schemas.openxmlformats.org/wordprocessingml/2006/main" xmlns:w14="http://schemas.microsoft.com/office/word/2010/wordml" xmlns:wpg="http://schemas.microsoft.com/office/word/2010/wordprocessingGroup" xmlns:wpi="http://schemas.microsoft.com/office/word/2010/wordprocessingInk" xmlns:wne="http://schemas.microsoft.com/office/word/2006/wordml" xmlns:wps="http://schemas.microsoft.com/office/word/2010/wordprocessingShape" mc:Ignorable="w14 wp14">
   <w:p>
     <w:pPr>
       <w:pStyle w:val="Kopfzeile"/>
@@ -8517,8 +9222,8 @@
 </file>
 
 <file path=word/numbering.xml><?xml version="1.0" encoding="utf-8"?>
-<w:numbering xmlns:wpc="http://schemas.microsoft.com/office/word/2010/wordprocessingCanvas" xmlns:mc="http://schemas.openxmlformats.org/markup-compatibility/2006" xmlns:o="urn:schemas-microsoft-com:office:office" xmlns:r="http://schemas.openxmlformats.org/officeDocument/2006/relationships" xmlns:m="http://schemas.openxmlformats.org/officeDocument/2006/math" xmlns:v="urn:schemas-microsoft-com:vml" xmlns:wp14="http://schemas.microsoft.com/office/word/2010/wordprocessingDrawing" xmlns:wp="http://schemas.openxmlformats.org/drawingml/2006/wordprocessingDrawing" xmlns:w10="urn:schemas-microsoft-com:office:word" xmlns:w="http://schemas.openxmlformats.org/wordprocessingml/2006/main" xmlns:w14="http://schemas.microsoft.com/office/word/2010/wordml" xmlns:w15="http://schemas.microsoft.com/office/word/2012/wordml" xmlns:wpg="http://schemas.microsoft.com/office/word/2010/wordprocessingGroup" xmlns:wpi="http://schemas.microsoft.com/office/word/2010/wordprocessingInk" xmlns:wne="http://schemas.microsoft.com/office/word/2006/wordml" xmlns:wps="http://schemas.microsoft.com/office/word/2010/wordprocessingShape" mc:Ignorable="w14 w15 wp14">
-  <w:abstractNum w:abstractNumId="0" w15:restartNumberingAfterBreak="0">
+<w:numbering xmlns:wpc="http://schemas.microsoft.com/office/word/2010/wordprocessingCanvas" xmlns:mc="http://schemas.openxmlformats.org/markup-compatibility/2006" xmlns:o="urn:schemas-microsoft-com:office:office" xmlns:r="http://schemas.openxmlformats.org/officeDocument/2006/relationships" xmlns:m="http://schemas.openxmlformats.org/officeDocument/2006/math" xmlns:v="urn:schemas-microsoft-com:vml" xmlns:wp14="http://schemas.microsoft.com/office/word/2010/wordprocessingDrawing" xmlns:wp="http://schemas.openxmlformats.org/drawingml/2006/wordprocessingDrawing" xmlns:w10="urn:schemas-microsoft-com:office:word" xmlns:w="http://schemas.openxmlformats.org/wordprocessingml/2006/main" xmlns:w14="http://schemas.microsoft.com/office/word/2010/wordml" xmlns:wpg="http://schemas.microsoft.com/office/word/2010/wordprocessingGroup" xmlns:wpi="http://schemas.microsoft.com/office/word/2010/wordprocessingInk" xmlns:wne="http://schemas.microsoft.com/office/word/2006/wordml" xmlns:wps="http://schemas.microsoft.com/office/word/2010/wordprocessingShape" mc:Ignorable="w14 wp14">
+  <w:abstractNum w:abstractNumId="0">
     <w:nsid w:val="2FDB2715"/>
     <w:multiLevelType w:val="hybridMultilevel"/>
     <w:tmpl w:val="FCF26C66"/>
@@ -8631,7 +9336,7 @@
       </w:rPr>
     </w:lvl>
   </w:abstractNum>
-  <w:abstractNum w:abstractNumId="1" w15:restartNumberingAfterBreak="0">
+  <w:abstractNum w:abstractNumId="1">
     <w:nsid w:val="54A91EF3"/>
     <w:multiLevelType w:val="hybridMultilevel"/>
     <w:tmpl w:val="31FCDD2C"/>
@@ -8744,7 +9449,7 @@
       </w:rPr>
     </w:lvl>
   </w:abstractNum>
-  <w:abstractNum w:abstractNumId="2" w15:restartNumberingAfterBreak="0">
+  <w:abstractNum w:abstractNumId="2">
     <w:nsid w:val="60253C4C"/>
     <w:multiLevelType w:val="hybridMultilevel"/>
     <w:tmpl w:val="BD063738"/>
@@ -8870,7 +9575,7 @@
 </file>
 
 <file path=word/styles.xml><?xml version="1.0" encoding="utf-8"?>
-<w:styles xmlns:mc="http://schemas.openxmlformats.org/markup-compatibility/2006" xmlns:r="http://schemas.openxmlformats.org/officeDocument/2006/relationships" xmlns:w="http://schemas.openxmlformats.org/wordprocessingml/2006/main" xmlns:w14="http://schemas.microsoft.com/office/word/2010/wordml" xmlns:w15="http://schemas.microsoft.com/office/word/2012/wordml" mc:Ignorable="w14 w15">
+<w:styles xmlns:mc="http://schemas.openxmlformats.org/markup-compatibility/2006" xmlns:r="http://schemas.openxmlformats.org/officeDocument/2006/relationships" xmlns:w="http://schemas.openxmlformats.org/wordprocessingml/2006/main" xmlns:w14="http://schemas.microsoft.com/office/word/2010/wordml" mc:Ignorable="w14">
   <w:docDefaults>
     <w:rPrDefault>
       <w:rPr>
@@ -8885,378 +9590,1418 @@
       </w:pPr>
     </w:pPrDefault>
   </w:docDefaults>
-  <w:latentStyles w:defLockedState="0" w:defUIPriority="99" w:defSemiHidden="0" w:defUnhideWhenUsed="0" w:defQFormat="0" w:count="371">
-    <w:lsdException w:name="Normal" w:uiPriority="0" w:qFormat="1"/>
-    <w:lsdException w:name="heading 1" w:uiPriority="9" w:qFormat="1"/>
-    <w:lsdException w:name="heading 2" w:semiHidden="1" w:uiPriority="9" w:unhideWhenUsed="1" w:qFormat="1"/>
-    <w:lsdException w:name="heading 3" w:semiHidden="1" w:uiPriority="9" w:unhideWhenUsed="1" w:qFormat="1"/>
-    <w:lsdException w:name="heading 4" w:semiHidden="1" w:uiPriority="9" w:unhideWhenUsed="1" w:qFormat="1"/>
-    <w:lsdException w:name="heading 5" w:semiHidden="1" w:uiPriority="9" w:unhideWhenUsed="1" w:qFormat="1"/>
-    <w:lsdException w:name="heading 6" w:semiHidden="1" w:uiPriority="9" w:unhideWhenUsed="1" w:qFormat="1"/>
-    <w:lsdException w:name="heading 7" w:semiHidden="1" w:uiPriority="9" w:unhideWhenUsed="1" w:qFormat="1"/>
-    <w:lsdException w:name="heading 8" w:semiHidden="1" w:uiPriority="9" w:unhideWhenUsed="1" w:qFormat="1"/>
-    <w:lsdException w:name="heading 9" w:semiHidden="1" w:uiPriority="9" w:unhideWhenUsed="1" w:qFormat="1"/>
-    <w:lsdException w:name="index 1" w:semiHidden="1" w:unhideWhenUsed="1"/>
-    <w:lsdException w:name="index 2" w:semiHidden="1" w:unhideWhenUsed="1"/>
-    <w:lsdException w:name="index 3" w:semiHidden="1" w:unhideWhenUsed="1"/>
-    <w:lsdException w:name="index 4" w:semiHidden="1" w:unhideWhenUsed="1"/>
-    <w:lsdException w:name="index 5" w:semiHidden="1" w:unhideWhenUsed="1"/>
-    <w:lsdException w:name="index 6" w:semiHidden="1" w:unhideWhenUsed="1"/>
-    <w:lsdException w:name="index 7" w:semiHidden="1" w:unhideWhenUsed="1"/>
-    <w:lsdException w:name="index 8" w:semiHidden="1" w:unhideWhenUsed="1"/>
-    <w:lsdException w:name="index 9" w:semiHidden="1" w:unhideWhenUsed="1"/>
-    <w:lsdException w:name="toc 1" w:semiHidden="1" w:uiPriority="39" w:unhideWhenUsed="1"/>
-    <w:lsdException w:name="toc 2" w:semiHidden="1" w:uiPriority="39" w:unhideWhenUsed="1"/>
-    <w:lsdException w:name="toc 3" w:semiHidden="1" w:uiPriority="39" w:unhideWhenUsed="1"/>
-    <w:lsdException w:name="toc 4" w:semiHidden="1" w:uiPriority="39" w:unhideWhenUsed="1"/>
-    <w:lsdException w:name="toc 5" w:semiHidden="1" w:uiPriority="39" w:unhideWhenUsed="1"/>
-    <w:lsdException w:name="toc 6" w:semiHidden="1" w:uiPriority="39" w:unhideWhenUsed="1"/>
-    <w:lsdException w:name="toc 7" w:semiHidden="1" w:uiPriority="39" w:unhideWhenUsed="1"/>
-    <w:lsdException w:name="toc 8" w:semiHidden="1" w:uiPriority="39" w:unhideWhenUsed="1"/>
-    <w:lsdException w:name="toc 9" w:semiHidden="1" w:uiPriority="39" w:unhideWhenUsed="1"/>
-    <w:lsdException w:name="Normal Indent" w:semiHidden="1" w:unhideWhenUsed="1"/>
-    <w:lsdException w:name="footnote text" w:semiHidden="1" w:unhideWhenUsed="1"/>
-    <w:lsdException w:name="annotation text" w:semiHidden="1" w:unhideWhenUsed="1"/>
-    <w:lsdException w:name="header" w:semiHidden="1" w:unhideWhenUsed="1"/>
-    <w:lsdException w:name="footer" w:semiHidden="1" w:unhideWhenUsed="1"/>
-    <w:lsdException w:name="index heading" w:semiHidden="1" w:unhideWhenUsed="1"/>
-    <w:lsdException w:name="caption" w:semiHidden="1" w:uiPriority="35" w:unhideWhenUsed="1" w:qFormat="1"/>
-    <w:lsdException w:name="table of figures" w:semiHidden="1" w:unhideWhenUsed="1"/>
-    <w:lsdException w:name="envelope address" w:semiHidden="1" w:unhideWhenUsed="1"/>
-    <w:lsdException w:name="envelope return" w:semiHidden="1" w:unhideWhenUsed="1"/>
-    <w:lsdException w:name="footnote reference" w:semiHidden="1" w:unhideWhenUsed="1"/>
-    <w:lsdException w:name="annotation reference" w:semiHidden="1" w:unhideWhenUsed="1"/>
-    <w:lsdException w:name="line number" w:semiHidden="1" w:unhideWhenUsed="1"/>
-    <w:lsdException w:name="page number" w:semiHidden="1" w:unhideWhenUsed="1"/>
-    <w:lsdException w:name="endnote reference" w:semiHidden="1" w:unhideWhenUsed="1"/>
-    <w:lsdException w:name="endnote text" w:semiHidden="1" w:unhideWhenUsed="1"/>
-    <w:lsdException w:name="table of authorities" w:semiHidden="1" w:unhideWhenUsed="1"/>
-    <w:lsdException w:name="macro" w:semiHidden="1" w:unhideWhenUsed="1"/>
-    <w:lsdException w:name="toa heading" w:semiHidden="1" w:unhideWhenUsed="1"/>
-    <w:lsdException w:name="List" w:semiHidden="1" w:unhideWhenUsed="1"/>
-    <w:lsdException w:name="List Bullet" w:semiHidden="1" w:unhideWhenUsed="1"/>
-    <w:lsdException w:name="List Number" w:semiHidden="1" w:unhideWhenUsed="1"/>
-    <w:lsdException w:name="List 2" w:semiHidden="1" w:unhideWhenUsed="1"/>
-    <w:lsdException w:name="List 3" w:semiHidden="1" w:unhideWhenUsed="1"/>
-    <w:lsdException w:name="List 4" w:semiHidden="1" w:unhideWhenUsed="1"/>
-    <w:lsdException w:name="List 5" w:semiHidden="1" w:unhideWhenUsed="1"/>
-    <w:lsdException w:name="List Bullet 2" w:semiHidden="1" w:unhideWhenUsed="1"/>
-    <w:lsdException w:name="List Bullet 3" w:semiHidden="1" w:unhideWhenUsed="1"/>
-    <w:lsdException w:name="List Bullet 4" w:semiHidden="1" w:unhideWhenUsed="1"/>
-    <w:lsdException w:name="List Bullet 5" w:semiHidden="1" w:unhideWhenUsed="1"/>
-    <w:lsdException w:name="List Number 2" w:semiHidden="1" w:unhideWhenUsed="1"/>
-    <w:lsdException w:name="List Number 3" w:semiHidden="1" w:unhideWhenUsed="1"/>
-    <w:lsdException w:name="List Number 4" w:semiHidden="1" w:unhideWhenUsed="1"/>
-    <w:lsdException w:name="List Number 5" w:semiHidden="1" w:unhideWhenUsed="1"/>
-    <w:lsdException w:name="Title" w:uiPriority="10" w:qFormat="1"/>
-    <w:lsdException w:name="Closing" w:semiHidden="1" w:unhideWhenUsed="1"/>
-    <w:lsdException w:name="Signature" w:semiHidden="1" w:unhideWhenUsed="1"/>
-    <w:lsdException w:name="Default Paragraph Font" w:semiHidden="1" w:uiPriority="1" w:unhideWhenUsed="1"/>
-    <w:lsdException w:name="Body Text" w:semiHidden="1" w:unhideWhenUsed="1"/>
-    <w:lsdException w:name="Body Text Indent" w:semiHidden="1" w:unhideWhenUsed="1"/>
-    <w:lsdException w:name="List Continue" w:semiHidden="1" w:unhideWhenUsed="1"/>
-    <w:lsdException w:name="List Continue 2" w:semiHidden="1" w:unhideWhenUsed="1"/>
-    <w:lsdException w:name="List Continue 3" w:semiHidden="1" w:unhideWhenUsed="1"/>
-    <w:lsdException w:name="List Continue 4" w:semiHidden="1" w:unhideWhenUsed="1"/>
-    <w:lsdException w:name="List Continue 5" w:semiHidden="1" w:unhideWhenUsed="1"/>
-    <w:lsdException w:name="Message Header" w:semiHidden="1" w:unhideWhenUsed="1"/>
-    <w:lsdException w:name="Subtitle" w:uiPriority="11" w:qFormat="1"/>
-    <w:lsdException w:name="Salutation" w:semiHidden="1" w:unhideWhenUsed="1"/>
-    <w:lsdException w:name="Date" w:semiHidden="1" w:unhideWhenUsed="1"/>
-    <w:lsdException w:name="Body Text First Indent" w:semiHidden="1" w:unhideWhenUsed="1"/>
-    <w:lsdException w:name="Body Text First Indent 2" w:semiHidden="1" w:unhideWhenUsed="1"/>
-    <w:lsdException w:name="Note Heading" w:semiHidden="1" w:unhideWhenUsed="1"/>
-    <w:lsdException w:name="Body Text 2" w:semiHidden="1" w:unhideWhenUsed="1"/>
-    <w:lsdException w:name="Body Text 3" w:semiHidden="1" w:unhideWhenUsed="1"/>
-    <w:lsdException w:name="Body Text Indent 2" w:semiHidden="1" w:unhideWhenUsed="1"/>
-    <w:lsdException w:name="Body Text Indent 3" w:semiHidden="1" w:unhideWhenUsed="1"/>
-    <w:lsdException w:name="Block Text" w:semiHidden="1" w:unhideWhenUsed="1"/>
-    <w:lsdException w:name="Hyperlink" w:semiHidden="1" w:unhideWhenUsed="1"/>
-    <w:lsdException w:name="FollowedHyperlink" w:semiHidden="1" w:unhideWhenUsed="1"/>
-    <w:lsdException w:name="Strong" w:uiPriority="22" w:qFormat="1"/>
-    <w:lsdException w:name="Emphasis" w:uiPriority="20" w:qFormat="1"/>
-    <w:lsdException w:name="Document Map" w:semiHidden="1" w:unhideWhenUsed="1"/>
-    <w:lsdException w:name="Plain Text" w:semiHidden="1" w:unhideWhenUsed="1"/>
-    <w:lsdException w:name="E-mail Signature" w:semiHidden="1" w:unhideWhenUsed="1"/>
-    <w:lsdException w:name="HTML Top of Form" w:semiHidden="1" w:unhideWhenUsed="1"/>
-    <w:lsdException w:name="HTML Bottom of Form" w:semiHidden="1" w:unhideWhenUsed="1"/>
-    <w:lsdException w:name="Normal (Web)" w:semiHidden="1" w:unhideWhenUsed="1"/>
-    <w:lsdException w:name="HTML Acronym" w:semiHidden="1" w:unhideWhenUsed="1"/>
-    <w:lsdException w:name="HTML Address" w:semiHidden="1" w:unhideWhenUsed="1"/>
-    <w:lsdException w:name="HTML Cite" w:semiHidden="1" w:unhideWhenUsed="1"/>
-    <w:lsdException w:name="HTML Code" w:semiHidden="1" w:unhideWhenUsed="1"/>
-    <w:lsdException w:name="HTML Definition" w:semiHidden="1" w:unhideWhenUsed="1"/>
-    <w:lsdException w:name="HTML Keyboard" w:semiHidden="1" w:unhideWhenUsed="1"/>
-    <w:lsdException w:name="HTML Preformatted" w:semiHidden="1" w:unhideWhenUsed="1"/>
-    <w:lsdException w:name="HTML Sample" w:semiHidden="1" w:unhideWhenUsed="1"/>
-    <w:lsdException w:name="HTML Typewriter" w:semiHidden="1" w:unhideWhenUsed="1"/>
-    <w:lsdException w:name="HTML Variable" w:semiHidden="1" w:unhideWhenUsed="1"/>
-    <w:lsdException w:name="Normal Table" w:semiHidden="1" w:unhideWhenUsed="1"/>
-    <w:lsdException w:name="annotation subject" w:semiHidden="1" w:unhideWhenUsed="1"/>
-    <w:lsdException w:name="No List" w:semiHidden="1" w:unhideWhenUsed="1"/>
-    <w:lsdException w:name="Outline List 1" w:semiHidden="1" w:unhideWhenUsed="1"/>
-    <w:lsdException w:name="Outline List 2" w:semiHidden="1" w:unhideWhenUsed="1"/>
-    <w:lsdException w:name="Outline List 3" w:semiHidden="1" w:unhideWhenUsed="1"/>
-    <w:lsdException w:name="Table Simple 1" w:semiHidden="1" w:unhideWhenUsed="1"/>
-    <w:lsdException w:name="Table Simple 2" w:semiHidden="1" w:unhideWhenUsed="1"/>
-    <w:lsdException w:name="Table Simple 3" w:semiHidden="1" w:unhideWhenUsed="1"/>
-    <w:lsdException w:name="Table Classic 1" w:semiHidden="1" w:unhideWhenUsed="1"/>
-    <w:lsdException w:name="Table Classic 2" w:semiHidden="1" w:unhideWhenUsed="1"/>
-    <w:lsdException w:name="Table Classic 3" w:semiHidden="1" w:unhideWhenUsed="1"/>
-    <w:lsdException w:name="Table Classic 4" w:semiHidden="1" w:unhideWhenUsed="1"/>
-    <w:lsdException w:name="Table Colorful 1" w:semiHidden="1" w:unhideWhenUsed="1"/>
-    <w:lsdException w:name="Table Colorful 2" w:semiHidden="1" w:unhideWhenUsed="1"/>
-    <w:lsdException w:name="Table Colorful 3" w:semiHidden="1" w:unhideWhenUsed="1"/>
-    <w:lsdException w:name="Table Columns 1" w:semiHidden="1" w:unhideWhenUsed="1"/>
-    <w:lsdException w:name="Table Columns 2" w:semiHidden="1" w:unhideWhenUsed="1"/>
-    <w:lsdException w:name="Table Columns 3" w:semiHidden="1" w:unhideWhenUsed="1"/>
-    <w:lsdException w:name="Table Columns 4" w:semiHidden="1" w:unhideWhenUsed="1"/>
-    <w:lsdException w:name="Table Columns 5" w:semiHidden="1" w:unhideWhenUsed="1"/>
-    <w:lsdException w:name="Table Grid 1" w:semiHidden="1" w:unhideWhenUsed="1"/>
-    <w:lsdException w:name="Table Grid 2" w:semiHidden="1" w:unhideWhenUsed="1"/>
-    <w:lsdException w:name="Table Grid 3" w:semiHidden="1" w:unhideWhenUsed="1"/>
-    <w:lsdException w:name="Table Grid 4" w:semiHidden="1" w:unhideWhenUsed="1"/>
-    <w:lsdException w:name="Table Grid 5" w:semiHidden="1" w:unhideWhenUsed="1"/>
-    <w:lsdException w:name="Table Grid 6" w:semiHidden="1" w:unhideWhenUsed="1"/>
-    <w:lsdException w:name="Table Grid 7" w:semiHidden="1" w:unhideWhenUsed="1"/>
-    <w:lsdException w:name="Table Grid 8" w:semiHidden="1" w:unhideWhenUsed="1"/>
-    <w:lsdException w:name="Table List 1" w:semiHidden="1" w:unhideWhenUsed="1"/>
-    <w:lsdException w:name="Table List 2" w:semiHidden="1" w:unhideWhenUsed="1"/>
-    <w:lsdException w:name="Table List 3" w:semiHidden="1" w:unhideWhenUsed="1"/>
-    <w:lsdException w:name="Table List 4" w:semiHidden="1" w:unhideWhenUsed="1"/>
-    <w:lsdException w:name="Table List 5" w:semiHidden="1" w:unhideWhenUsed="1"/>
-    <w:lsdException w:name="Table List 6" w:semiHidden="1" w:unhideWhenUsed="1"/>
-    <w:lsdException w:name="Table List 7" w:semiHidden="1" w:unhideWhenUsed="1"/>
-    <w:lsdException w:name="Table List 8" w:semiHidden="1" w:unhideWhenUsed="1"/>
-    <w:lsdException w:name="Table 3D effects 1" w:semiHidden="1" w:unhideWhenUsed="1"/>
-    <w:lsdException w:name="Table 3D effects 2" w:semiHidden="1" w:unhideWhenUsed="1"/>
-    <w:lsdException w:name="Table 3D effects 3" w:semiHidden="1" w:unhideWhenUsed="1"/>
-    <w:lsdException w:name="Table Contemporary" w:semiHidden="1" w:unhideWhenUsed="1"/>
-    <w:lsdException w:name="Table Elegant" w:semiHidden="1" w:unhideWhenUsed="1"/>
-    <w:lsdException w:name="Table Professional" w:semiHidden="1" w:unhideWhenUsed="1"/>
-    <w:lsdException w:name="Table Subtle 1" w:semiHidden="1" w:unhideWhenUsed="1"/>
-    <w:lsdException w:name="Table Subtle 2" w:semiHidden="1" w:unhideWhenUsed="1"/>
-    <w:lsdException w:name="Table Web 1" w:semiHidden="1" w:unhideWhenUsed="1"/>
-    <w:lsdException w:name="Table Web 2" w:semiHidden="1" w:unhideWhenUsed="1"/>
-    <w:lsdException w:name="Table Web 3" w:semiHidden="1" w:unhideWhenUsed="1"/>
-    <w:lsdException w:name="Balloon Text" w:semiHidden="1" w:unhideWhenUsed="1"/>
-    <w:lsdException w:name="Table Grid" w:uiPriority="39"/>
-    <w:lsdException w:name="Table Theme" w:semiHidden="1" w:unhideWhenUsed="1"/>
-    <w:lsdException w:name="Placeholder Text" w:semiHidden="1"/>
-    <w:lsdException w:name="No Spacing" w:uiPriority="1" w:qFormat="1"/>
-    <w:lsdException w:name="Light Shading" w:uiPriority="60"/>
-    <w:lsdException w:name="Light List" w:uiPriority="61"/>
-    <w:lsdException w:name="Light Grid" w:uiPriority="62"/>
-    <w:lsdException w:name="Medium Shading 1" w:uiPriority="63"/>
-    <w:lsdException w:name="Medium Shading 2" w:uiPriority="64"/>
-    <w:lsdException w:name="Medium List 1" w:uiPriority="65"/>
-    <w:lsdException w:name="Medium List 2" w:uiPriority="66"/>
-    <w:lsdException w:name="Medium Grid 1" w:uiPriority="67"/>
-    <w:lsdException w:name="Medium Grid 2" w:uiPriority="68"/>
-    <w:lsdException w:name="Medium Grid 3" w:uiPriority="69"/>
-    <w:lsdException w:name="Dark List" w:uiPriority="70"/>
-    <w:lsdException w:name="Colorful Shading" w:uiPriority="71"/>
-    <w:lsdException w:name="Colorful List" w:uiPriority="72"/>
-    <w:lsdException w:name="Colorful Grid" w:uiPriority="73"/>
-    <w:lsdException w:name="Light Shading Accent 1" w:uiPriority="60"/>
-    <w:lsdException w:name="Light List Accent 1" w:uiPriority="61"/>
-    <w:lsdException w:name="Light Grid Accent 1" w:uiPriority="62"/>
-    <w:lsdException w:name="Medium Shading 1 Accent 1" w:uiPriority="63"/>
-    <w:lsdException w:name="Medium Shading 2 Accent 1" w:uiPriority="64"/>
-    <w:lsdException w:name="Medium List 1 Accent 1" w:uiPriority="65"/>
-    <w:lsdException w:name="Revision" w:semiHidden="1"/>
-    <w:lsdException w:name="List Paragraph" w:uiPriority="34" w:qFormat="1"/>
-    <w:lsdException w:name="Quote" w:uiPriority="29" w:qFormat="1"/>
-    <w:lsdException w:name="Intense Quote" w:uiPriority="30" w:qFormat="1"/>
-    <w:lsdException w:name="Medium List 2 Accent 1" w:uiPriority="66"/>
-    <w:lsdException w:name="Medium Grid 1 Accent 1" w:uiPriority="67"/>
-    <w:lsdException w:name="Medium Grid 2 Accent 1" w:uiPriority="68"/>
-    <w:lsdException w:name="Medium Grid 3 Accent 1" w:uiPriority="69"/>
-    <w:lsdException w:name="Dark List Accent 1" w:uiPriority="70"/>
-    <w:lsdException w:name="Colorful Shading Accent 1" w:uiPriority="71"/>
-    <w:lsdException w:name="Colorful List Accent 1" w:uiPriority="72"/>
-    <w:lsdException w:name="Colorful Grid Accent 1" w:uiPriority="73"/>
-    <w:lsdException w:name="Light Shading Accent 2" w:uiPriority="60"/>
-    <w:lsdException w:name="Light List Accent 2" w:uiPriority="61"/>
-    <w:lsdException w:name="Light Grid Accent 2" w:uiPriority="62"/>
-    <w:lsdException w:name="Medium Shading 1 Accent 2" w:uiPriority="63"/>
-    <w:lsdException w:name="Medium Shading 2 Accent 2" w:uiPriority="64"/>
-    <w:lsdException w:name="Medium List 1 Accent 2" w:uiPriority="65"/>
-    <w:lsdException w:name="Medium List 2 Accent 2" w:uiPriority="66"/>
-    <w:lsdException w:name="Medium Grid 1 Accent 2" w:uiPriority="67"/>
-    <w:lsdException w:name="Medium Grid 2 Accent 2" w:uiPriority="68"/>
-    <w:lsdException w:name="Medium Grid 3 Accent 2" w:uiPriority="69"/>
-    <w:lsdException w:name="Dark List Accent 2" w:uiPriority="70"/>
-    <w:lsdException w:name="Colorful Shading Accent 2" w:uiPriority="71"/>
-    <w:lsdException w:name="Colorful List Accent 2" w:uiPriority="72"/>
-    <w:lsdException w:name="Colorful Grid Accent 2" w:uiPriority="73"/>
-    <w:lsdException w:name="Light Shading Accent 3" w:uiPriority="60"/>
-    <w:lsdException w:name="Light List Accent 3" w:uiPriority="61"/>
-    <w:lsdException w:name="Light Grid Accent 3" w:uiPriority="62"/>
-    <w:lsdException w:name="Medium Shading 1 Accent 3" w:uiPriority="63"/>
-    <w:lsdException w:name="Medium Shading 2 Accent 3" w:uiPriority="64"/>
-    <w:lsdException w:name="Medium List 1 Accent 3" w:uiPriority="65"/>
-    <w:lsdException w:name="Medium List 2 Accent 3" w:uiPriority="66"/>
-    <w:lsdException w:name="Medium Grid 1 Accent 3" w:uiPriority="67"/>
-    <w:lsdException w:name="Medium Grid 2 Accent 3" w:uiPriority="68"/>
-    <w:lsdException w:name="Medium Grid 3 Accent 3" w:uiPriority="69"/>
-    <w:lsdException w:name="Dark List Accent 3" w:uiPriority="70"/>
-    <w:lsdException w:name="Colorful Shading Accent 3" w:uiPriority="71"/>
-    <w:lsdException w:name="Colorful List Accent 3" w:uiPriority="72"/>
-    <w:lsdException w:name="Colorful Grid Accent 3" w:uiPriority="73"/>
-    <w:lsdException w:name="Light Shading Accent 4" w:uiPriority="60"/>
-    <w:lsdException w:name="Light List Accent 4" w:uiPriority="61"/>
-    <w:lsdException w:name="Light Grid Accent 4" w:uiPriority="62"/>
-    <w:lsdException w:name="Medium Shading 1 Accent 4" w:uiPriority="63"/>
-    <w:lsdException w:name="Medium Shading 2 Accent 4" w:uiPriority="64"/>
-    <w:lsdException w:name="Medium List 1 Accent 4" w:uiPriority="65"/>
-    <w:lsdException w:name="Medium List 2 Accent 4" w:uiPriority="66"/>
-    <w:lsdException w:name="Medium Grid 1 Accent 4" w:uiPriority="67"/>
-    <w:lsdException w:name="Medium Grid 2 Accent 4" w:uiPriority="68"/>
-    <w:lsdException w:name="Medium Grid 3 Accent 4" w:uiPriority="69"/>
-    <w:lsdException w:name="Dark List Accent 4" w:uiPriority="70"/>
-    <w:lsdException w:name="Colorful Shading Accent 4" w:uiPriority="71"/>
-    <w:lsdException w:name="Colorful List Accent 4" w:uiPriority="72"/>
-    <w:lsdException w:name="Colorful Grid Accent 4" w:uiPriority="73"/>
-    <w:lsdException w:name="Light Shading Accent 5" w:uiPriority="60"/>
-    <w:lsdException w:name="Light List Accent 5" w:uiPriority="61"/>
-    <w:lsdException w:name="Light Grid Accent 5" w:uiPriority="62"/>
-    <w:lsdException w:name="Medium Shading 1 Accent 5" w:uiPriority="63"/>
-    <w:lsdException w:name="Medium Shading 2 Accent 5" w:uiPriority="64"/>
-    <w:lsdException w:name="Medium List 1 Accent 5" w:uiPriority="65"/>
-    <w:lsdException w:name="Medium List 2 Accent 5" w:uiPriority="66"/>
-    <w:lsdException w:name="Medium Grid 1 Accent 5" w:uiPriority="67"/>
-    <w:lsdException w:name="Medium Grid 2 Accent 5" w:uiPriority="68"/>
-    <w:lsdException w:name="Medium Grid 3 Accent 5" w:uiPriority="69"/>
-    <w:lsdException w:name="Dark List Accent 5" w:uiPriority="70"/>
-    <w:lsdException w:name="Colorful Shading Accent 5" w:uiPriority="71"/>
-    <w:lsdException w:name="Colorful List Accent 5" w:uiPriority="72"/>
-    <w:lsdException w:name="Colorful Grid Accent 5" w:uiPriority="73"/>
-    <w:lsdException w:name="Light Shading Accent 6" w:uiPriority="60"/>
-    <w:lsdException w:name="Light List Accent 6" w:uiPriority="61"/>
-    <w:lsdException w:name="Light Grid Accent 6" w:uiPriority="62"/>
-    <w:lsdException w:name="Medium Shading 1 Accent 6" w:uiPriority="63"/>
-    <w:lsdException w:name="Medium Shading 2 Accent 6" w:uiPriority="64"/>
-    <w:lsdException w:name="Medium List 1 Accent 6" w:uiPriority="65"/>
-    <w:lsdException w:name="Medium List 2 Accent 6" w:uiPriority="66"/>
-    <w:lsdException w:name="Medium Grid 1 Accent 6" w:uiPriority="67"/>
-    <w:lsdException w:name="Medium Grid 2 Accent 6" w:uiPriority="68"/>
-    <w:lsdException w:name="Medium Grid 3 Accent 6" w:uiPriority="69"/>
-    <w:lsdException w:name="Dark List Accent 6" w:uiPriority="70"/>
-    <w:lsdException w:name="Colorful Shading Accent 6" w:uiPriority="71"/>
-    <w:lsdException w:name="Colorful List Accent 6" w:uiPriority="72"/>
-    <w:lsdException w:name="Colorful Grid Accent 6" w:uiPriority="73"/>
-    <w:lsdException w:name="Subtle Emphasis" w:uiPriority="19" w:qFormat="1"/>
-    <w:lsdException w:name="Intense Emphasis" w:uiPriority="21" w:qFormat="1"/>
-    <w:lsdException w:name="Subtle Reference" w:uiPriority="31" w:qFormat="1"/>
-    <w:lsdException w:name="Intense Reference" w:uiPriority="32" w:qFormat="1"/>
-    <w:lsdException w:name="Book Title" w:uiPriority="33" w:qFormat="1"/>
-    <w:lsdException w:name="Bibliography" w:semiHidden="1" w:uiPriority="37" w:unhideWhenUsed="1"/>
-    <w:lsdException w:name="TOC Heading" w:semiHidden="1" w:uiPriority="39" w:unhideWhenUsed="1" w:qFormat="1"/>
-    <w:lsdException w:name="Plain Table 1" w:uiPriority="41"/>
-    <w:lsdException w:name="Plain Table 2" w:uiPriority="42"/>
-    <w:lsdException w:name="Plain Table 3" w:uiPriority="43"/>
-    <w:lsdException w:name="Plain Table 4" w:uiPriority="44"/>
-    <w:lsdException w:name="Plain Table 5" w:uiPriority="45"/>
-    <w:lsdException w:name="Grid Table Light" w:uiPriority="40"/>
-    <w:lsdException w:name="Grid Table 1 Light" w:uiPriority="46"/>
-    <w:lsdException w:name="Grid Table 2" w:uiPriority="47"/>
-    <w:lsdException w:name="Grid Table 3" w:uiPriority="48"/>
-    <w:lsdException w:name="Grid Table 4" w:uiPriority="49"/>
-    <w:lsdException w:name="Grid Table 5 Dark" w:uiPriority="50"/>
-    <w:lsdException w:name="Grid Table 6 Colorful" w:uiPriority="51"/>
-    <w:lsdException w:name="Grid Table 7 Colorful" w:uiPriority="52"/>
-    <w:lsdException w:name="Grid Table 1 Light Accent 1" w:uiPriority="46"/>
-    <w:lsdException w:name="Grid Table 2 Accent 1" w:uiPriority="47"/>
-    <w:lsdException w:name="Grid Table 3 Accent 1" w:uiPriority="48"/>
-    <w:lsdException w:name="Grid Table 4 Accent 1" w:uiPriority="49"/>
-    <w:lsdException w:name="Grid Table 5 Dark Accent 1" w:uiPriority="50"/>
-    <w:lsdException w:name="Grid Table 6 Colorful Accent 1" w:uiPriority="51"/>
-    <w:lsdException w:name="Grid Table 7 Colorful Accent 1" w:uiPriority="52"/>
-    <w:lsdException w:name="Grid Table 1 Light Accent 2" w:uiPriority="46"/>
-    <w:lsdException w:name="Grid Table 2 Accent 2" w:uiPriority="47"/>
-    <w:lsdException w:name="Grid Table 3 Accent 2" w:uiPriority="48"/>
-    <w:lsdException w:name="Grid Table 4 Accent 2" w:uiPriority="49"/>
-    <w:lsdException w:name="Grid Table 5 Dark Accent 2" w:uiPriority="50"/>
-    <w:lsdException w:name="Grid Table 6 Colorful Accent 2" w:uiPriority="51"/>
-    <w:lsdException w:name="Grid Table 7 Colorful Accent 2" w:uiPriority="52"/>
-    <w:lsdException w:name="Grid Table 1 Light Accent 3" w:uiPriority="46"/>
-    <w:lsdException w:name="Grid Table 2 Accent 3" w:uiPriority="47"/>
-    <w:lsdException w:name="Grid Table 3 Accent 3" w:uiPriority="48"/>
-    <w:lsdException w:name="Grid Table 4 Accent 3" w:uiPriority="49"/>
-    <w:lsdException w:name="Grid Table 5 Dark Accent 3" w:uiPriority="50"/>
-    <w:lsdException w:name="Grid Table 6 Colorful Accent 3" w:uiPriority="51"/>
-    <w:lsdException w:name="Grid Table 7 Colorful Accent 3" w:uiPriority="52"/>
-    <w:lsdException w:name="Grid Table 1 Light Accent 4" w:uiPriority="46"/>
-    <w:lsdException w:name="Grid Table 2 Accent 4" w:uiPriority="47"/>
-    <w:lsdException w:name="Grid Table 3 Accent 4" w:uiPriority="48"/>
-    <w:lsdException w:name="Grid Table 4 Accent 4" w:uiPriority="49"/>
-    <w:lsdException w:name="Grid Table 5 Dark Accent 4" w:uiPriority="50"/>
-    <w:lsdException w:name="Grid Table 6 Colorful Accent 4" w:uiPriority="51"/>
-    <w:lsdException w:name="Grid Table 7 Colorful Accent 4" w:uiPriority="52"/>
-    <w:lsdException w:name="Grid Table 1 Light Accent 5" w:uiPriority="46"/>
-    <w:lsdException w:name="Grid Table 2 Accent 5" w:uiPriority="47"/>
-    <w:lsdException w:name="Grid Table 3 Accent 5" w:uiPriority="48"/>
-    <w:lsdException w:name="Grid Table 4 Accent 5" w:uiPriority="49"/>
-    <w:lsdException w:name="Grid Table 5 Dark Accent 5" w:uiPriority="50"/>
-    <w:lsdException w:name="Grid Table 6 Colorful Accent 5" w:uiPriority="51"/>
-    <w:lsdException w:name="Grid Table 7 Colorful Accent 5" w:uiPriority="52"/>
-    <w:lsdException w:name="Grid Table 1 Light Accent 6" w:uiPriority="46"/>
-    <w:lsdException w:name="Grid Table 2 Accent 6" w:uiPriority="47"/>
-    <w:lsdException w:name="Grid Table 3 Accent 6" w:uiPriority="48"/>
-    <w:lsdException w:name="Grid Table 4 Accent 6" w:uiPriority="49"/>
-    <w:lsdException w:name="Grid Table 5 Dark Accent 6" w:uiPriority="50"/>
-    <w:lsdException w:name="Grid Table 6 Colorful Accent 6" w:uiPriority="51"/>
-    <w:lsdException w:name="Grid Table 7 Colorful Accent 6" w:uiPriority="52"/>
-    <w:lsdException w:name="List Table 1 Light" w:uiPriority="46"/>
-    <w:lsdException w:name="List Table 2" w:uiPriority="47"/>
-    <w:lsdException w:name="List Table 3" w:uiPriority="48"/>
-    <w:lsdException w:name="List Table 4" w:uiPriority="49"/>
-    <w:lsdException w:name="List Table 5 Dark" w:uiPriority="50"/>
-    <w:lsdException w:name="List Table 6 Colorful" w:uiPriority="51"/>
-    <w:lsdException w:name="List Table 7 Colorful" w:uiPriority="52"/>
-    <w:lsdException w:name="List Table 1 Light Accent 1" w:uiPriority="46"/>
-    <w:lsdException w:name="List Table 2 Accent 1" w:uiPriority="47"/>
-    <w:lsdException w:name="List Table 3 Accent 1" w:uiPriority="48"/>
-    <w:lsdException w:name="List Table 4 Accent 1" w:uiPriority="49"/>
-    <w:lsdException w:name="List Table 5 Dark Accent 1" w:uiPriority="50"/>
-    <w:lsdException w:name="List Table 6 Colorful Accent 1" w:uiPriority="51"/>
-    <w:lsdException w:name="List Table 7 Colorful Accent 1" w:uiPriority="52"/>
-    <w:lsdException w:name="List Table 1 Light Accent 2" w:uiPriority="46"/>
-    <w:lsdException w:name="List Table 2 Accent 2" w:uiPriority="47"/>
-    <w:lsdException w:name="List Table 3 Accent 2" w:uiPriority="48"/>
-    <w:lsdException w:name="List Table 4 Accent 2" w:uiPriority="49"/>
-    <w:lsdException w:name="List Table 5 Dark Accent 2" w:uiPriority="50"/>
-    <w:lsdException w:name="List Table 6 Colorful Accent 2" w:uiPriority="51"/>
-    <w:lsdException w:name="List Table 7 Colorful Accent 2" w:uiPriority="52"/>
-    <w:lsdException w:name="List Table 1 Light Accent 3" w:uiPriority="46"/>
-    <w:lsdException w:name="List Table 2 Accent 3" w:uiPriority="47"/>
-    <w:lsdException w:name="List Table 3 Accent 3" w:uiPriority="48"/>
-    <w:lsdException w:name="List Table 4 Accent 3" w:uiPriority="49"/>
-    <w:lsdException w:name="List Table 5 Dark Accent 3" w:uiPriority="50"/>
-    <w:lsdException w:name="List Table 6 Colorful Accent 3" w:uiPriority="51"/>
-    <w:lsdException w:name="List Table 7 Colorful Accent 3" w:uiPriority="52"/>
-    <w:lsdException w:name="List Table 1 Light Accent 4" w:uiPriority="46"/>
-    <w:lsdException w:name="List Table 2 Accent 4" w:uiPriority="47"/>
-    <w:lsdException w:name="List Table 3 Accent 4" w:uiPriority="48"/>
-    <w:lsdException w:name="List Table 4 Accent 4" w:uiPriority="49"/>
-    <w:lsdException w:name="List Table 5 Dark Accent 4" w:uiPriority="50"/>
-    <w:lsdException w:name="List Table 6 Colorful Accent 4" w:uiPriority="51"/>
-    <w:lsdException w:name="List Table 7 Colorful Accent 4" w:uiPriority="52"/>
-    <w:lsdException w:name="List Table 1 Light Accent 5" w:uiPriority="46"/>
-    <w:lsdException w:name="List Table 2 Accent 5" w:uiPriority="47"/>
-    <w:lsdException w:name="List Table 3 Accent 5" w:uiPriority="48"/>
-    <w:lsdException w:name="List Table 4 Accent 5" w:uiPriority="49"/>
-    <w:lsdException w:name="List Table 5 Dark Accent 5" w:uiPriority="50"/>
-    <w:lsdException w:name="List Table 6 Colorful Accent 5" w:uiPriority="51"/>
-    <w:lsdException w:name="List Table 7 Colorful Accent 5" w:uiPriority="52"/>
-    <w:lsdException w:name="List Table 1 Light Accent 6" w:uiPriority="46"/>
-    <w:lsdException w:name="List Table 2 Accent 6" w:uiPriority="47"/>
-    <w:lsdException w:name="List Table 3 Accent 6" w:uiPriority="48"/>
-    <w:lsdException w:name="List Table 4 Accent 6" w:uiPriority="49"/>
-    <w:lsdException w:name="List Table 5 Dark Accent 6" w:uiPriority="50"/>
-    <w:lsdException w:name="List Table 6 Colorful Accent 6" w:uiPriority="51"/>
-    <w:lsdException w:name="List Table 7 Colorful Accent 6" w:uiPriority="52"/>
+  <w:latentStyles w:defLockedState="0" w:defUIPriority="99" w:defSemiHidden="1" w:defUnhideWhenUsed="1" w:defQFormat="0" w:count="267">
+    <w:lsdException w:name="Normal" w:semiHidden="0" w:uiPriority="0" w:unhideWhenUsed="0" w:qFormat="1"/>
+    <w:lsdException w:name="heading 1" w:semiHidden="0" w:uiPriority="9" w:unhideWhenUsed="0" w:qFormat="1"/>
+    <w:lsdException w:name="heading 2" w:uiPriority="9" w:qFormat="1"/>
+    <w:lsdException w:name="heading 3" w:uiPriority="9" w:qFormat="1"/>
+    <w:lsdException w:name="heading 4" w:uiPriority="9" w:qFormat="1"/>
+    <w:lsdException w:name="heading 5" w:uiPriority="9" w:qFormat="1"/>
+    <w:lsdException w:name="heading 6" w:uiPriority="9" w:qFormat="1"/>
+    <w:lsdException w:name="heading 7" w:uiPriority="9" w:qFormat="1"/>
+    <w:lsdException w:name="heading 8" w:uiPriority="9" w:qFormat="1"/>
+    <w:lsdException w:name="heading 9" w:uiPriority="9" w:qFormat="1"/>
+    <w:lsdException w:name="toc 1" w:uiPriority="39"/>
+    <w:lsdException w:name="toc 2" w:uiPriority="39"/>
+    <w:lsdException w:name="toc 3" w:uiPriority="39"/>
+    <w:lsdException w:name="toc 4" w:uiPriority="39"/>
+    <w:lsdException w:name="toc 5" w:uiPriority="39"/>
+    <w:lsdException w:name="toc 6" w:uiPriority="39"/>
+    <w:lsdException w:name="toc 7" w:uiPriority="39"/>
+    <w:lsdException w:name="toc 8" w:uiPriority="39"/>
+    <w:lsdException w:name="toc 9" w:uiPriority="39"/>
+    <w:lsdException w:name="caption" w:uiPriority="35" w:qFormat="1"/>
+    <w:lsdException w:name="Title" w:semiHidden="0" w:uiPriority="10" w:unhideWhenUsed="0" w:qFormat="1"/>
+    <w:lsdException w:name="Default Paragraph Font" w:uiPriority="1"/>
+    <w:lsdException w:name="Subtitle" w:semiHidden="0" w:uiPriority="11" w:unhideWhenUsed="0" w:qFormat="1"/>
+    <w:lsdException w:name="Strong" w:semiHidden="0" w:uiPriority="22" w:unhideWhenUsed="0" w:qFormat="1"/>
+    <w:lsdException w:name="Emphasis" w:semiHidden="0" w:uiPriority="20" w:unhideWhenUsed="0" w:qFormat="1"/>
+    <w:lsdException w:name="Table Grid" w:semiHidden="0" w:uiPriority="39" w:unhideWhenUsed="0"/>
+    <w:lsdException w:name="Placeholder Text" w:unhideWhenUsed="0"/>
+    <w:lsdException w:name="No Spacing" w:semiHidden="0" w:uiPriority="1" w:unhideWhenUsed="0" w:qFormat="1"/>
+    <w:lsdException w:name="Light Shading" w:semiHidden="0" w:uiPriority="60" w:unhideWhenUsed="0"/>
+    <w:lsdException w:name="Light List" w:semiHidden="0" w:uiPriority="61" w:unhideWhenUsed="0"/>
+    <w:lsdException w:name="Light Grid" w:semiHidden="0" w:uiPriority="62" w:unhideWhenUsed="0"/>
+    <w:lsdException w:name="Medium Shading 1" w:semiHidden="0" w:uiPriority="63" w:unhideWhenUsed="0"/>
+    <w:lsdException w:name="Medium Shading 2" w:semiHidden="0" w:uiPriority="64" w:unhideWhenUsed="0"/>
+    <w:lsdException w:name="Medium List 1" w:semiHidden="0" w:uiPriority="65" w:unhideWhenUsed="0"/>
+    <w:lsdException w:name="Medium List 2" w:semiHidden="0" w:uiPriority="66" w:unhideWhenUsed="0"/>
+    <w:lsdException w:name="Medium Grid 1" w:semiHidden="0" w:uiPriority="67" w:unhideWhenUsed="0"/>
+    <w:lsdException w:name="Medium Grid 2" w:semiHidden="0" w:uiPriority="68" w:unhideWhenUsed="0"/>
+    <w:lsdException w:name="Medium Grid 3" w:semiHidden="0" w:uiPriority="69" w:unhideWhenUsed="0"/>
+    <w:lsdException w:name="Dark List" w:semiHidden="0" w:uiPriority="70" w:unhideWhenUsed="0"/>
+    <w:lsdException w:name="Colorful Shading" w:semiHidden="0" w:uiPriority="71" w:unhideWhenUsed="0"/>
+    <w:lsdException w:name="Colorful List" w:semiHidden="0" w:uiPriority="72" w:unhideWhenUsed="0"/>
+    <w:lsdException w:name="Colorful Grid" w:semiHidden="0" w:uiPriority="73" w:unhideWhenUsed="0"/>
+    <w:lsdException w:name="Light Shading Accent 1" w:semiHidden="0" w:uiPriority="60" w:unhideWhenUsed="0"/>
+    <w:lsdException w:name="Light List Accent 1" w:semiHidden="0" w:uiPriority="61" w:unhideWhenUsed="0"/>
+    <w:lsdException w:name="Light Grid Accent 1" w:semiHidden="0" w:uiPriority="62" w:unhideWhenUsed="0"/>
+    <w:lsdException w:name="Medium Shading 1 Accent 1" w:semiHidden="0" w:uiPriority="63" w:unhideWhenUsed="0"/>
+    <w:lsdException w:name="Medium Shading 2 Accent 1" w:semiHidden="0" w:uiPriority="64" w:unhideWhenUsed="0"/>
+    <w:lsdException w:name="Medium List 1 Accent 1" w:semiHidden="0" w:uiPriority="65" w:unhideWhenUsed="0"/>
+    <w:lsdException w:name="Revision" w:unhideWhenUsed="0"/>
+    <w:lsdException w:name="List Paragraph" w:semiHidden="0" w:uiPriority="34" w:unhideWhenUsed="0" w:qFormat="1"/>
+    <w:lsdException w:name="Quote" w:semiHidden="0" w:uiPriority="29" w:unhideWhenUsed="0" w:qFormat="1"/>
+    <w:lsdException w:name="Intense Quote" w:semiHidden="0" w:uiPriority="30" w:unhideWhenUsed="0" w:qFormat="1"/>
+    <w:lsdException w:name="Medium List 2 Accent 1" w:semiHidden="0" w:uiPriority="66" w:unhideWhenUsed="0"/>
+    <w:lsdException w:name="Medium Grid 1 Accent 1" w:semiHidden="0" w:uiPriority="67" w:unhideWhenUsed="0"/>
+    <w:lsdException w:name="Medium Grid 2 Accent 1" w:semiHidden="0" w:uiPriority="68" w:unhideWhenUsed="0"/>
+    <w:lsdException w:name="Medium Grid 3 Accent 1" w:semiHidden="0" w:uiPriority="69" w:unhideWhenUsed="0"/>
+    <w:lsdException w:name="Dark List Accent 1" w:semiHidden="0" w:uiPriority="70" w:unhideWhenUsed="0"/>
+    <w:lsdException w:name="Colorful Shading Accent 1" w:semiHidden="0" w:uiPriority="71" w:unhideWhenUsed="0"/>
+    <w:lsdException w:name="Colorful List Accent 1" w:semiHidden="0" w:uiPriority="72" w:unhideWhenUsed="0"/>
+    <w:lsdException w:name="Colorful Grid Accent 1" w:semiHidden="0" w:uiPriority="73" w:unhideWhenUsed="0"/>
+    <w:lsdException w:name="Light Shading Accent 2" w:semiHidden="0" w:uiPriority="60" w:unhideWhenUsed="0"/>
+    <w:lsdException w:name="Light List Accent 2" w:semiHidden="0" w:uiPriority="61" w:unhideWhenUsed="0"/>
+    <w:lsdException w:name="Light Grid Accent 2" w:semiHidden="0" w:uiPriority="62" w:unhideWhenUsed="0"/>
+    <w:lsdException w:name="Medium Shading 1 Accent 2" w:semiHidden="0" w:uiPriority="63" w:unhideWhenUsed="0"/>
+    <w:lsdException w:name="Medium Shading 2 Accent 2" w:semiHidden="0" w:uiPriority="64" w:unhideWhenUsed="0"/>
+    <w:lsdException w:name="Medium List 1 Accent 2" w:semiHidden="0" w:uiPriority="65" w:unhideWhenUsed="0"/>
+    <w:lsdException w:name="Medium List 2 Accent 2" w:semiHidden="0" w:uiPriority="66" w:unhideWhenUsed="0"/>
+    <w:lsdException w:name="Medium Grid 1 Accent 2" w:semiHidden="0" w:uiPriority="67" w:unhideWhenUsed="0"/>
+    <w:lsdException w:name="Medium Grid 2 Accent 2" w:semiHidden="0" w:uiPriority="68" w:unhideWhenUsed="0"/>
+    <w:lsdException w:name="Medium Grid 3 Accent 2" w:semiHidden="0" w:uiPriority="69" w:unhideWhenUsed="0"/>
+    <w:lsdException w:name="Dark List Accent 2" w:semiHidden="0" w:uiPriority="70" w:unhideWhenUsed="0"/>
+    <w:lsdException w:name="Colorful Shading Accent 2" w:semiHidden="0" w:uiPriority="71" w:unhideWhenUsed="0"/>
+    <w:lsdException w:name="Colorful List Accent 2" w:semiHidden="0" w:uiPriority="72" w:unhideWhenUsed="0"/>
+    <w:lsdException w:name="Colorful Grid Accent 2" w:semiHidden="0" w:uiPriority="73" w:unhideWhenUsed="0"/>
+    <w:lsdException w:name="Light Shading Accent 3" w:semiHidden="0" w:uiPriority="60" w:unhideWhenUsed="0"/>
+    <w:lsdException w:name="Light List Accent 3" w:semiHidden="0" w:uiPriority="61" w:unhideWhenUsed="0"/>
+    <w:lsdException w:name="Light Grid Accent 3" w:semiHidden="0" w:uiPriority="62" w:unhideWhenUsed="0"/>
+    <w:lsdException w:name="Medium Shading 1 Accent 3" w:semiHidden="0" w:uiPriority="63" w:unhideWhenUsed="0"/>
+    <w:lsdException w:name="Medium Shading 2 Accent 3" w:semiHidden="0" w:uiPriority="64" w:unhideWhenUsed="0"/>
+    <w:lsdException w:name="Medium List 1 Accent 3" w:semiHidden="0" w:uiPriority="65" w:unhideWhenUsed="0"/>
+    <w:lsdException w:name="Medium List 2 Accent 3" w:semiHidden="0" w:uiPriority="66" w:unhideWhenUsed="0"/>
+    <w:lsdException w:name="Medium Grid 1 Accent 3" w:semiHidden="0" w:uiPriority="67" w:unhideWhenUsed="0"/>
+    <w:lsdException w:name="Medium Grid 2 Accent 3" w:semiHidden="0" w:uiPriority="68" w:unhideWhenUsed="0"/>
+    <w:lsdException w:name="Medium Grid 3 Accent 3" w:semiHidden="0" w:uiPriority="69" w:unhideWhenUsed="0"/>
+    <w:lsdException w:name="Dark List Accent 3" w:semiHidden="0" w:uiPriority="70" w:unhideWhenUsed="0"/>
+    <w:lsdException w:name="Colorful Shading Accent 3" w:semiHidden="0" w:uiPriority="71" w:unhideWhenUsed="0"/>
+    <w:lsdException w:name="Colorful List Accent 3" w:semiHidden="0" w:uiPriority="72" w:unhideWhenUsed="0"/>
+    <w:lsdException w:name="Colorful Grid Accent 3" w:semiHidden="0" w:uiPriority="73" w:unhideWhenUsed="0"/>
+    <w:lsdException w:name="Light Shading Accent 4" w:semiHidden="0" w:uiPriority="60" w:unhideWhenUsed="0"/>
+    <w:lsdException w:name="Light List Accent 4" w:semiHidden="0" w:uiPriority="61" w:unhideWhenUsed="0"/>
+    <w:lsdException w:name="Light Grid Accent 4" w:semiHidden="0" w:uiPriority="62" w:unhideWhenUsed="0"/>
+    <w:lsdException w:name="Medium Shading 1 Accent 4" w:semiHidden="0" w:uiPriority="63" w:unhideWhenUsed="0"/>
+    <w:lsdException w:name="Medium Shading 2 Accent 4" w:semiHidden="0" w:uiPriority="64" w:unhideWhenUsed="0"/>
+    <w:lsdException w:name="Medium List 1 Accent 4" w:semiHidden="0" w:uiPriority="65" w:unhideWhenUsed="0"/>
+    <w:lsdException w:name="Medium List 2 Accent 4" w:semiHidden="0" w:uiPriority="66" w:unhideWhenUsed="0"/>
+    <w:lsdException w:name="Medium Grid 1 Accent 4" w:semiHidden="0" w:uiPriority="67" w:unhideWhenUsed="0"/>
+    <w:lsdException w:name="Medium Grid 2 Accent 4" w:semiHidden="0" w:uiPriority="68" w:unhideWhenUsed="0"/>
+    <w:lsdException w:name="Medium Grid 3 Accent 4" w:semiHidden="0" w:uiPriority="69" w:unhideWhenUsed="0"/>
+    <w:lsdException w:name="Dark List Accent 4" w:semiHidden="0" w:uiPriority="70" w:unhideWhenUsed="0"/>
+    <w:lsdException w:name="Colorful Shading Accent 4" w:semiHidden="0" w:uiPriority="71" w:unhideWhenUsed="0"/>
+    <w:lsdException w:name="Colorful List Accent 4" w:semiHidden="0" w:uiPriority="72" w:unhideWhenUsed="0"/>
+    <w:lsdException w:name="Colorful Grid Accent 4" w:semiHidden="0" w:uiPriority="73" w:unhideWhenUsed="0"/>
+    <w:lsdException w:name="Light Shading Accent 5" w:semiHidden="0" w:uiPriority="60" w:unhideWhenUsed="0"/>
+    <w:lsdException w:name="Light List Accent 5" w:semiHidden="0" w:uiPriority="61" w:unhideWhenUsed="0"/>
+    <w:lsdException w:name="Light Grid Accent 5" w:semiHidden="0" w:uiPriority="62" w:unhideWhenUsed="0"/>
+    <w:lsdException w:name="Medium Shading 1 Accent 5" w:semiHidden="0" w:uiPriority="63" w:unhideWhenUsed="0"/>
+    <w:lsdException w:name="Medium Shading 2 Accent 5" w:semiHidden="0" w:uiPriority="64" w:unhideWhenUsed="0"/>
+    <w:lsdException w:name="Medium List 1 Accent 5" w:semiHidden="0" w:uiPriority="65" w:unhideWhenUsed="0"/>
+    <w:lsdException w:name="Medium List 2 Accent 5" w:semiHidden="0" w:uiPriority="66" w:unhideWhenUsed="0"/>
+    <w:lsdException w:name="Medium Grid 1 Accent 5" w:semiHidden="0" w:uiPriority="67" w:unhideWhenUsed="0"/>
+    <w:lsdException w:name="Medium Grid 2 Accent 5" w:semiHidden="0" w:uiPriority="68" w:unhideWhenUsed="0"/>
+    <w:lsdException w:name="Medium Grid 3 Accent 5" w:semiHidden="0" w:uiPriority="69" w:unhideWhenUsed="0"/>
+    <w:lsdException w:name="Dark List Accent 5" w:semiHidden="0" w:uiPriority="70" w:unhideWhenUsed="0"/>
+    <w:lsdException w:name="Colorful Shading Accent 5" w:semiHidden="0" w:uiPriority="71" w:unhideWhenUsed="0"/>
+    <w:lsdException w:name="Colorful List Accent 5" w:semiHidden="0" w:uiPriority="72" w:unhideWhenUsed="0"/>
+    <w:lsdException w:name="Colorful Grid Accent 5" w:semiHidden="0" w:uiPriority="73" w:unhideWhenUsed="0"/>
+    <w:lsdException w:name="Light Shading Accent 6" w:semiHidden="0" w:uiPriority="60" w:unhideWhenUsed="0"/>
+    <w:lsdException w:name="Light List Accent 6" w:semiHidden="0" w:uiPriority="61" w:unhideWhenUsed="0"/>
+    <w:lsdException w:name="Light Grid Accent 6" w:semiHidden="0" w:uiPriority="62" w:unhideWhenUsed="0"/>
+    <w:lsdException w:name="Medium Shading 1 Accent 6" w:semiHidden="0" w:uiPriority="63" w:unhideWhenUsed="0"/>
+    <w:lsdException w:name="Medium Shading 2 Accent 6" w:semiHidden="0" w:uiPriority="64" w:unhideWhenUsed="0"/>
+    <w:lsdException w:name="Medium List 1 Accent 6" w:semiHidden="0" w:uiPriority="65" w:unhideWhenUsed="0"/>
+    <w:lsdException w:name="Medium List 2 Accent 6" w:semiHidden="0" w:uiPriority="66" w:unhideWhenUsed="0"/>
+    <w:lsdException w:name="Medium Grid 1 Accent 6" w:semiHidden="0" w:uiPriority="67" w:unhideWhenUsed="0"/>
+    <w:lsdException w:name="Medium Grid 2 Accent 6" w:semiHidden="0" w:uiPriority="68" w:unhideWhenUsed="0"/>
+    <w:lsdException w:name="Medium Grid 3 Accent 6" w:semiHidden="0" w:uiPriority="69" w:unhideWhenUsed="0"/>
+    <w:lsdException w:name="Dark List Accent 6" w:semiHidden="0" w:uiPriority="70" w:unhideWhenUsed="0"/>
+    <w:lsdException w:name="Colorful Shading Accent 6" w:semiHidden="0" w:uiPriority="71" w:unhideWhenUsed="0"/>
+    <w:lsdException w:name="Colorful List Accent 6" w:semiHidden="0" w:uiPriority="72" w:unhideWhenUsed="0"/>
+    <w:lsdException w:name="Colorful Grid Accent 6" w:semiHidden="0" w:uiPriority="73" w:unhideWhenUsed="0"/>
+    <w:lsdException w:name="Subtle Emphasis" w:semiHidden="0" w:uiPriority="19" w:unhideWhenUsed="0" w:qFormat="1"/>
+    <w:lsdException w:name="Intense Emphasis" w:semiHidden="0" w:uiPriority="21" w:unhideWhenUsed="0" w:qFormat="1"/>
+    <w:lsdException w:name="Subtle Reference" w:semiHidden="0" w:uiPriority="31" w:unhideWhenUsed="0" w:qFormat="1"/>
+    <w:lsdException w:name="Intense Reference" w:semiHidden="0" w:uiPriority="32" w:unhideWhenUsed="0" w:qFormat="1"/>
+    <w:lsdException w:name="Book Title" w:semiHidden="0" w:uiPriority="33" w:unhideWhenUsed="0" w:qFormat="1"/>
+    <w:lsdException w:name="Bibliography" w:uiPriority="37"/>
+    <w:lsdException w:name="TOC Heading" w:uiPriority="39" w:qFormat="1"/>
+  </w:latentStyles>
+  <w:style w:type="paragraph" w:default="1" w:styleId="Standard">
+    <w:name w:val="Normal"/>
+    <w:qFormat/>
+    <w:rsid w:val="004F02AE"/>
+  </w:style>
+  <w:style w:type="paragraph" w:styleId="berschrift1">
+    <w:name w:val="heading 1"/>
+    <w:basedOn w:val="Standard"/>
+    <w:next w:val="Standard"/>
+    <w:link w:val="berschrift1Zchn"/>
+    <w:uiPriority w:val="9"/>
+    <w:qFormat/>
+    <w:rsid w:val="004F02AE"/>
+    <w:pPr>
+      <w:spacing w:before="300" w:after="40"/>
+      <w:jc w:val="left"/>
+      <w:outlineLvl w:val="0"/>
+    </w:pPr>
+    <w:rPr>
+      <w:smallCaps/>
+      <w:spacing w:val="5"/>
+      <w:sz w:val="32"/>
+      <w:szCs w:val="32"/>
+    </w:rPr>
+  </w:style>
+  <w:style w:type="paragraph" w:styleId="berschrift2">
+    <w:name w:val="heading 2"/>
+    <w:basedOn w:val="Standard"/>
+    <w:next w:val="Standard"/>
+    <w:link w:val="berschrift2Zchn"/>
+    <w:uiPriority w:val="9"/>
+    <w:unhideWhenUsed/>
+    <w:qFormat/>
+    <w:rsid w:val="004F02AE"/>
+    <w:pPr>
+      <w:spacing w:after="0"/>
+      <w:jc w:val="left"/>
+      <w:outlineLvl w:val="1"/>
+    </w:pPr>
+    <w:rPr>
+      <w:smallCaps/>
+      <w:spacing w:val="5"/>
+      <w:sz w:val="28"/>
+      <w:szCs w:val="28"/>
+    </w:rPr>
+  </w:style>
+  <w:style w:type="paragraph" w:styleId="berschrift3">
+    <w:name w:val="heading 3"/>
+    <w:basedOn w:val="Standard"/>
+    <w:next w:val="Standard"/>
+    <w:link w:val="berschrift3Zchn"/>
+    <w:uiPriority w:val="9"/>
+    <w:unhideWhenUsed/>
+    <w:qFormat/>
+    <w:rsid w:val="004F02AE"/>
+    <w:pPr>
+      <w:spacing w:after="0"/>
+      <w:jc w:val="left"/>
+      <w:outlineLvl w:val="2"/>
+    </w:pPr>
+    <w:rPr>
+      <w:smallCaps/>
+      <w:spacing w:val="5"/>
+      <w:sz w:val="24"/>
+      <w:szCs w:val="24"/>
+    </w:rPr>
+  </w:style>
+  <w:style w:type="paragraph" w:styleId="berschrift4">
+    <w:name w:val="heading 4"/>
+    <w:basedOn w:val="Standard"/>
+    <w:next w:val="Standard"/>
+    <w:link w:val="berschrift4Zchn"/>
+    <w:uiPriority w:val="9"/>
+    <w:unhideWhenUsed/>
+    <w:qFormat/>
+    <w:rsid w:val="004F02AE"/>
+    <w:pPr>
+      <w:spacing w:after="0"/>
+      <w:jc w:val="left"/>
+      <w:outlineLvl w:val="3"/>
+    </w:pPr>
+    <w:rPr>
+      <w:i/>
+      <w:iCs/>
+      <w:smallCaps/>
+      <w:spacing w:val="10"/>
+      <w:sz w:val="22"/>
+      <w:szCs w:val="22"/>
+    </w:rPr>
+  </w:style>
+  <w:style w:type="paragraph" w:styleId="berschrift5">
+    <w:name w:val="heading 5"/>
+    <w:basedOn w:val="Standard"/>
+    <w:next w:val="Standard"/>
+    <w:link w:val="berschrift5Zchn"/>
+    <w:uiPriority w:val="9"/>
+    <w:semiHidden/>
+    <w:unhideWhenUsed/>
+    <w:qFormat/>
+    <w:rsid w:val="004F02AE"/>
+    <w:pPr>
+      <w:spacing w:after="0"/>
+      <w:jc w:val="left"/>
+      <w:outlineLvl w:val="4"/>
+    </w:pPr>
+    <w:rPr>
+      <w:smallCaps/>
+      <w:color w:val="487B77" w:themeColor="accent6" w:themeShade="BF"/>
+      <w:spacing w:val="10"/>
+      <w:sz w:val="22"/>
+      <w:szCs w:val="22"/>
+    </w:rPr>
+  </w:style>
+  <w:style w:type="paragraph" w:styleId="berschrift6">
+    <w:name w:val="heading 6"/>
+    <w:basedOn w:val="Standard"/>
+    <w:next w:val="Standard"/>
+    <w:link w:val="berschrift6Zchn"/>
+    <w:uiPriority w:val="9"/>
+    <w:semiHidden/>
+    <w:unhideWhenUsed/>
+    <w:qFormat/>
+    <w:rsid w:val="004F02AE"/>
+    <w:pPr>
+      <w:spacing w:after="0"/>
+      <w:jc w:val="left"/>
+      <w:outlineLvl w:val="5"/>
+    </w:pPr>
+    <w:rPr>
+      <w:smallCaps/>
+      <w:color w:val="62A39F" w:themeColor="accent6"/>
+      <w:spacing w:val="5"/>
+      <w:sz w:val="22"/>
+      <w:szCs w:val="22"/>
+    </w:rPr>
+  </w:style>
+  <w:style w:type="paragraph" w:styleId="berschrift7">
+    <w:name w:val="heading 7"/>
+    <w:basedOn w:val="Standard"/>
+    <w:next w:val="Standard"/>
+    <w:link w:val="berschrift7Zchn"/>
+    <w:uiPriority w:val="9"/>
+    <w:semiHidden/>
+    <w:unhideWhenUsed/>
+    <w:qFormat/>
+    <w:rsid w:val="004F02AE"/>
+    <w:pPr>
+      <w:spacing w:after="0"/>
+      <w:jc w:val="left"/>
+      <w:outlineLvl w:val="6"/>
+    </w:pPr>
+    <w:rPr>
+      <w:b/>
+      <w:bCs/>
+      <w:smallCaps/>
+      <w:color w:val="62A39F" w:themeColor="accent6"/>
+      <w:spacing w:val="10"/>
+    </w:rPr>
+  </w:style>
+  <w:style w:type="paragraph" w:styleId="berschrift8">
+    <w:name w:val="heading 8"/>
+    <w:basedOn w:val="Standard"/>
+    <w:next w:val="Standard"/>
+    <w:link w:val="berschrift8Zchn"/>
+    <w:uiPriority w:val="9"/>
+    <w:semiHidden/>
+    <w:unhideWhenUsed/>
+    <w:qFormat/>
+    <w:rsid w:val="004F02AE"/>
+    <w:pPr>
+      <w:spacing w:after="0"/>
+      <w:jc w:val="left"/>
+      <w:outlineLvl w:val="7"/>
+    </w:pPr>
+    <w:rPr>
+      <w:b/>
+      <w:bCs/>
+      <w:i/>
+      <w:iCs/>
+      <w:smallCaps/>
+      <w:color w:val="487B77" w:themeColor="accent6" w:themeShade="BF"/>
+    </w:rPr>
+  </w:style>
+  <w:style w:type="paragraph" w:styleId="berschrift9">
+    <w:name w:val="heading 9"/>
+    <w:basedOn w:val="Standard"/>
+    <w:next w:val="Standard"/>
+    <w:link w:val="berschrift9Zchn"/>
+    <w:uiPriority w:val="9"/>
+    <w:semiHidden/>
+    <w:unhideWhenUsed/>
+    <w:qFormat/>
+    <w:rsid w:val="004F02AE"/>
+    <w:pPr>
+      <w:spacing w:after="0"/>
+      <w:jc w:val="left"/>
+      <w:outlineLvl w:val="8"/>
+    </w:pPr>
+    <w:rPr>
+      <w:b/>
+      <w:bCs/>
+      <w:i/>
+      <w:iCs/>
+      <w:smallCaps/>
+      <w:color w:val="305250" w:themeColor="accent6" w:themeShade="80"/>
+    </w:rPr>
+  </w:style>
+  <w:style w:type="character" w:default="1" w:styleId="Absatz-Standardschriftart">
+    <w:name w:val="Default Paragraph Font"/>
+    <w:uiPriority w:val="1"/>
+    <w:semiHidden/>
+    <w:unhideWhenUsed/>
+  </w:style>
+  <w:style w:type="table" w:default="1" w:styleId="NormaleTabelle">
+    <w:name w:val="Normal Table"/>
+    <w:uiPriority w:val="99"/>
+    <w:semiHidden/>
+    <w:unhideWhenUsed/>
+    <w:tblPr>
+      <w:tblInd w:w="0" w:type="dxa"/>
+      <w:tblCellMar>
+        <w:top w:w="0" w:type="dxa"/>
+        <w:left w:w="108" w:type="dxa"/>
+        <w:bottom w:w="0" w:type="dxa"/>
+        <w:right w:w="108" w:type="dxa"/>
+      </w:tblCellMar>
+    </w:tblPr>
+  </w:style>
+  <w:style w:type="numbering" w:default="1" w:styleId="KeineListe">
+    <w:name w:val="No List"/>
+    <w:uiPriority w:val="99"/>
+    <w:semiHidden/>
+    <w:unhideWhenUsed/>
+  </w:style>
+  <w:style w:type="paragraph" w:styleId="Kopfzeile">
+    <w:name w:val="header"/>
+    <w:basedOn w:val="Standard"/>
+    <w:link w:val="KopfzeileZchn"/>
+    <w:uiPriority w:val="99"/>
+    <w:unhideWhenUsed/>
+    <w:rsid w:val="004F02AE"/>
+    <w:pPr>
+      <w:tabs>
+        <w:tab w:val="center" w:pos="4536"/>
+        <w:tab w:val="right" w:pos="9072"/>
+      </w:tabs>
+      <w:spacing w:after="0" w:line="240" w:lineRule="auto"/>
+    </w:pPr>
+  </w:style>
+  <w:style w:type="character" w:customStyle="1" w:styleId="KopfzeileZchn">
+    <w:name w:val="Kopfzeile Zchn"/>
+    <w:basedOn w:val="Absatz-Standardschriftart"/>
+    <w:link w:val="Kopfzeile"/>
+    <w:uiPriority w:val="99"/>
+    <w:rsid w:val="004F02AE"/>
+  </w:style>
+  <w:style w:type="paragraph" w:styleId="Fuzeile">
+    <w:name w:val="footer"/>
+    <w:basedOn w:val="Standard"/>
+    <w:link w:val="FuzeileZchn"/>
+    <w:uiPriority w:val="99"/>
+    <w:unhideWhenUsed/>
+    <w:rsid w:val="004F02AE"/>
+    <w:pPr>
+      <w:tabs>
+        <w:tab w:val="center" w:pos="4536"/>
+        <w:tab w:val="right" w:pos="9072"/>
+      </w:tabs>
+      <w:spacing w:after="0" w:line="240" w:lineRule="auto"/>
+    </w:pPr>
+  </w:style>
+  <w:style w:type="character" w:customStyle="1" w:styleId="FuzeileZchn">
+    <w:name w:val="Fußzeile Zchn"/>
+    <w:basedOn w:val="Absatz-Standardschriftart"/>
+    <w:link w:val="Fuzeile"/>
+    <w:uiPriority w:val="99"/>
+    <w:rsid w:val="004F02AE"/>
+  </w:style>
+  <w:style w:type="character" w:customStyle="1" w:styleId="berschrift1Zchn">
+    <w:name w:val="Überschrift 1 Zchn"/>
+    <w:basedOn w:val="Absatz-Standardschriftart"/>
+    <w:link w:val="berschrift1"/>
+    <w:uiPriority w:val="9"/>
+    <w:rsid w:val="004F02AE"/>
+    <w:rPr>
+      <w:smallCaps/>
+      <w:spacing w:val="5"/>
+      <w:sz w:val="32"/>
+      <w:szCs w:val="32"/>
+    </w:rPr>
+  </w:style>
+  <w:style w:type="character" w:customStyle="1" w:styleId="berschrift2Zchn">
+    <w:name w:val="Überschrift 2 Zchn"/>
+    <w:basedOn w:val="Absatz-Standardschriftart"/>
+    <w:link w:val="berschrift2"/>
+    <w:uiPriority w:val="9"/>
+    <w:rsid w:val="004F02AE"/>
+    <w:rPr>
+      <w:smallCaps/>
+      <w:spacing w:val="5"/>
+      <w:sz w:val="28"/>
+      <w:szCs w:val="28"/>
+    </w:rPr>
+  </w:style>
+  <w:style w:type="character" w:customStyle="1" w:styleId="berschrift3Zchn">
+    <w:name w:val="Überschrift 3 Zchn"/>
+    <w:basedOn w:val="Absatz-Standardschriftart"/>
+    <w:link w:val="berschrift3"/>
+    <w:uiPriority w:val="9"/>
+    <w:rsid w:val="004F02AE"/>
+    <w:rPr>
+      <w:smallCaps/>
+      <w:spacing w:val="5"/>
+      <w:sz w:val="24"/>
+      <w:szCs w:val="24"/>
+    </w:rPr>
+  </w:style>
+  <w:style w:type="character" w:customStyle="1" w:styleId="berschrift4Zchn">
+    <w:name w:val="Überschrift 4 Zchn"/>
+    <w:basedOn w:val="Absatz-Standardschriftart"/>
+    <w:link w:val="berschrift4"/>
+    <w:uiPriority w:val="9"/>
+    <w:rsid w:val="004F02AE"/>
+    <w:rPr>
+      <w:i/>
+      <w:iCs/>
+      <w:smallCaps/>
+      <w:spacing w:val="10"/>
+      <w:sz w:val="22"/>
+      <w:szCs w:val="22"/>
+    </w:rPr>
+  </w:style>
+  <w:style w:type="character" w:customStyle="1" w:styleId="berschrift5Zchn">
+    <w:name w:val="Überschrift 5 Zchn"/>
+    <w:basedOn w:val="Absatz-Standardschriftart"/>
+    <w:link w:val="berschrift5"/>
+    <w:uiPriority w:val="9"/>
+    <w:semiHidden/>
+    <w:rsid w:val="004F02AE"/>
+    <w:rPr>
+      <w:smallCaps/>
+      <w:color w:val="487B77" w:themeColor="accent6" w:themeShade="BF"/>
+      <w:spacing w:val="10"/>
+      <w:sz w:val="22"/>
+      <w:szCs w:val="22"/>
+    </w:rPr>
+  </w:style>
+  <w:style w:type="character" w:customStyle="1" w:styleId="berschrift6Zchn">
+    <w:name w:val="Überschrift 6 Zchn"/>
+    <w:basedOn w:val="Absatz-Standardschriftart"/>
+    <w:link w:val="berschrift6"/>
+    <w:uiPriority w:val="9"/>
+    <w:semiHidden/>
+    <w:rsid w:val="004F02AE"/>
+    <w:rPr>
+      <w:smallCaps/>
+      <w:color w:val="62A39F" w:themeColor="accent6"/>
+      <w:spacing w:val="5"/>
+      <w:sz w:val="22"/>
+      <w:szCs w:val="22"/>
+    </w:rPr>
+  </w:style>
+  <w:style w:type="character" w:customStyle="1" w:styleId="berschrift7Zchn">
+    <w:name w:val="Überschrift 7 Zchn"/>
+    <w:basedOn w:val="Absatz-Standardschriftart"/>
+    <w:link w:val="berschrift7"/>
+    <w:uiPriority w:val="9"/>
+    <w:semiHidden/>
+    <w:rsid w:val="004F02AE"/>
+    <w:rPr>
+      <w:b/>
+      <w:bCs/>
+      <w:smallCaps/>
+      <w:color w:val="62A39F" w:themeColor="accent6"/>
+      <w:spacing w:val="10"/>
+    </w:rPr>
+  </w:style>
+  <w:style w:type="character" w:customStyle="1" w:styleId="berschrift8Zchn">
+    <w:name w:val="Überschrift 8 Zchn"/>
+    <w:basedOn w:val="Absatz-Standardschriftart"/>
+    <w:link w:val="berschrift8"/>
+    <w:uiPriority w:val="9"/>
+    <w:semiHidden/>
+    <w:rsid w:val="004F02AE"/>
+    <w:rPr>
+      <w:b/>
+      <w:bCs/>
+      <w:i/>
+      <w:iCs/>
+      <w:smallCaps/>
+      <w:color w:val="487B77" w:themeColor="accent6" w:themeShade="BF"/>
+    </w:rPr>
+  </w:style>
+  <w:style w:type="character" w:customStyle="1" w:styleId="berschrift9Zchn">
+    <w:name w:val="Überschrift 9 Zchn"/>
+    <w:basedOn w:val="Absatz-Standardschriftart"/>
+    <w:link w:val="berschrift9"/>
+    <w:uiPriority w:val="9"/>
+    <w:semiHidden/>
+    <w:rsid w:val="004F02AE"/>
+    <w:rPr>
+      <w:b/>
+      <w:bCs/>
+      <w:i/>
+      <w:iCs/>
+      <w:smallCaps/>
+      <w:color w:val="305250" w:themeColor="accent6" w:themeShade="80"/>
+    </w:rPr>
+  </w:style>
+  <w:style w:type="paragraph" w:styleId="Beschriftung">
+    <w:name w:val="caption"/>
+    <w:basedOn w:val="Standard"/>
+    <w:next w:val="Standard"/>
+    <w:uiPriority w:val="35"/>
+    <w:unhideWhenUsed/>
+    <w:qFormat/>
+    <w:rsid w:val="004F02AE"/>
+    <w:rPr>
+      <w:b/>
+      <w:bCs/>
+      <w:caps/>
+      <w:sz w:val="16"/>
+      <w:szCs w:val="16"/>
+    </w:rPr>
+  </w:style>
+  <w:style w:type="paragraph" w:styleId="Titel">
+    <w:name w:val="Title"/>
+    <w:basedOn w:val="Standard"/>
+    <w:next w:val="Standard"/>
+    <w:link w:val="TitelZchn"/>
+    <w:uiPriority w:val="10"/>
+    <w:qFormat/>
+    <w:rsid w:val="004F02AE"/>
+    <w:pPr>
+      <w:pBdr>
+        <w:top w:val="single" w:sz="8" w:space="1" w:color="62A39F" w:themeColor="accent6"/>
+      </w:pBdr>
+      <w:spacing w:after="120" w:line="240" w:lineRule="auto"/>
+      <w:jc w:val="right"/>
+    </w:pPr>
+    <w:rPr>
+      <w:smallCaps/>
+      <w:color w:val="262626" w:themeColor="text1" w:themeTint="D9"/>
+      <w:sz w:val="52"/>
+      <w:szCs w:val="52"/>
+    </w:rPr>
+  </w:style>
+  <w:style w:type="character" w:customStyle="1" w:styleId="TitelZchn">
+    <w:name w:val="Titel Zchn"/>
+    <w:basedOn w:val="Absatz-Standardschriftart"/>
+    <w:link w:val="Titel"/>
+    <w:uiPriority w:val="10"/>
+    <w:rsid w:val="004F02AE"/>
+    <w:rPr>
+      <w:smallCaps/>
+      <w:color w:val="262626" w:themeColor="text1" w:themeTint="D9"/>
+      <w:sz w:val="52"/>
+      <w:szCs w:val="52"/>
+    </w:rPr>
+  </w:style>
+  <w:style w:type="paragraph" w:styleId="Untertitel">
+    <w:name w:val="Subtitle"/>
+    <w:basedOn w:val="Standard"/>
+    <w:next w:val="Standard"/>
+    <w:link w:val="UntertitelZchn"/>
+    <w:uiPriority w:val="11"/>
+    <w:qFormat/>
+    <w:rsid w:val="004F02AE"/>
+    <w:pPr>
+      <w:spacing w:after="720" w:line="240" w:lineRule="auto"/>
+      <w:jc w:val="right"/>
+    </w:pPr>
+    <w:rPr>
+      <w:rFonts w:asciiTheme="majorHAnsi" w:eastAsiaTheme="majorEastAsia" w:hAnsiTheme="majorHAnsi" w:cstheme="majorBidi"/>
+    </w:rPr>
+  </w:style>
+  <w:style w:type="character" w:customStyle="1" w:styleId="UntertitelZchn">
+    <w:name w:val="Untertitel Zchn"/>
+    <w:basedOn w:val="Absatz-Standardschriftart"/>
+    <w:link w:val="Untertitel"/>
+    <w:uiPriority w:val="11"/>
+    <w:rsid w:val="004F02AE"/>
+    <w:rPr>
+      <w:rFonts w:asciiTheme="majorHAnsi" w:eastAsiaTheme="majorEastAsia" w:hAnsiTheme="majorHAnsi" w:cstheme="majorBidi"/>
+    </w:rPr>
+  </w:style>
+  <w:style w:type="character" w:styleId="Fett">
+    <w:name w:val="Strong"/>
+    <w:uiPriority w:val="22"/>
+    <w:qFormat/>
+    <w:rsid w:val="004F02AE"/>
+    <w:rPr>
+      <w:b/>
+      <w:bCs/>
+      <w:color w:val="62A39F" w:themeColor="accent6"/>
+    </w:rPr>
+  </w:style>
+  <w:style w:type="character" w:styleId="Hervorhebung">
+    <w:name w:val="Emphasis"/>
+    <w:uiPriority w:val="20"/>
+    <w:qFormat/>
+    <w:rsid w:val="004F02AE"/>
+    <w:rPr>
+      <w:b/>
+      <w:bCs/>
+      <w:i/>
+      <w:iCs/>
+      <w:spacing w:val="10"/>
+    </w:rPr>
+  </w:style>
+  <w:style w:type="paragraph" w:styleId="KeinLeerraum">
+    <w:name w:val="No Spacing"/>
+    <w:link w:val="KeinLeerraumZchn"/>
+    <w:uiPriority w:val="1"/>
+    <w:qFormat/>
+    <w:rsid w:val="004F02AE"/>
+    <w:pPr>
+      <w:spacing w:after="0" w:line="240" w:lineRule="auto"/>
+    </w:pPr>
+  </w:style>
+  <w:style w:type="paragraph" w:styleId="Zitat">
+    <w:name w:val="Quote"/>
+    <w:basedOn w:val="Standard"/>
+    <w:next w:val="Standard"/>
+    <w:link w:val="ZitatZchn"/>
+    <w:uiPriority w:val="29"/>
+    <w:qFormat/>
+    <w:rsid w:val="004F02AE"/>
+    <w:rPr>
+      <w:i/>
+      <w:iCs/>
+    </w:rPr>
+  </w:style>
+  <w:style w:type="character" w:customStyle="1" w:styleId="ZitatZchn">
+    <w:name w:val="Zitat Zchn"/>
+    <w:basedOn w:val="Absatz-Standardschriftart"/>
+    <w:link w:val="Zitat"/>
+    <w:uiPriority w:val="29"/>
+    <w:rsid w:val="004F02AE"/>
+    <w:rPr>
+      <w:i/>
+      <w:iCs/>
+    </w:rPr>
+  </w:style>
+  <w:style w:type="paragraph" w:styleId="IntensivesZitat">
+    <w:name w:val="Intense Quote"/>
+    <w:basedOn w:val="Standard"/>
+    <w:next w:val="Standard"/>
+    <w:link w:val="IntensivesZitatZchn"/>
+    <w:uiPriority w:val="30"/>
+    <w:qFormat/>
+    <w:rsid w:val="004F02AE"/>
+    <w:pPr>
+      <w:pBdr>
+        <w:top w:val="single" w:sz="8" w:space="1" w:color="62A39F" w:themeColor="accent6"/>
+      </w:pBdr>
+      <w:spacing w:before="140" w:after="140"/>
+      <w:ind w:left="1440" w:right="1440"/>
+    </w:pPr>
+    <w:rPr>
+      <w:b/>
+      <w:bCs/>
+      <w:i/>
+      <w:iCs/>
+    </w:rPr>
+  </w:style>
+  <w:style w:type="character" w:customStyle="1" w:styleId="IntensivesZitatZchn">
+    <w:name w:val="Intensives Zitat Zchn"/>
+    <w:basedOn w:val="Absatz-Standardschriftart"/>
+    <w:link w:val="IntensivesZitat"/>
+    <w:uiPriority w:val="30"/>
+    <w:rsid w:val="004F02AE"/>
+    <w:rPr>
+      <w:b/>
+      <w:bCs/>
+      <w:i/>
+      <w:iCs/>
+    </w:rPr>
+  </w:style>
+  <w:style w:type="character" w:styleId="SchwacheHervorhebung">
+    <w:name w:val="Subtle Emphasis"/>
+    <w:uiPriority w:val="19"/>
+    <w:qFormat/>
+    <w:rsid w:val="004F02AE"/>
+    <w:rPr>
+      <w:i/>
+      <w:iCs/>
+    </w:rPr>
+  </w:style>
+  <w:style w:type="character" w:styleId="IntensiveHervorhebung">
+    <w:name w:val="Intense Emphasis"/>
+    <w:uiPriority w:val="21"/>
+    <w:qFormat/>
+    <w:rsid w:val="004F02AE"/>
+    <w:rPr>
+      <w:b/>
+      <w:bCs/>
+      <w:i/>
+      <w:iCs/>
+      <w:color w:val="62A39F" w:themeColor="accent6"/>
+      <w:spacing w:val="10"/>
+    </w:rPr>
+  </w:style>
+  <w:style w:type="character" w:styleId="SchwacherVerweis">
+    <w:name w:val="Subtle Reference"/>
+    <w:uiPriority w:val="31"/>
+    <w:qFormat/>
+    <w:rsid w:val="004F02AE"/>
+    <w:rPr>
+      <w:b/>
+      <w:bCs/>
+    </w:rPr>
+  </w:style>
+  <w:style w:type="character" w:styleId="IntensiverVerweis">
+    <w:name w:val="Intense Reference"/>
+    <w:uiPriority w:val="32"/>
+    <w:qFormat/>
+    <w:rsid w:val="004F02AE"/>
+    <w:rPr>
+      <w:b/>
+      <w:bCs/>
+      <w:smallCaps/>
+      <w:spacing w:val="5"/>
+      <w:sz w:val="22"/>
+      <w:szCs w:val="22"/>
+      <w:u w:val="single"/>
+    </w:rPr>
+  </w:style>
+  <w:style w:type="character" w:styleId="Buchtitel">
+    <w:name w:val="Book Title"/>
+    <w:uiPriority w:val="33"/>
+    <w:qFormat/>
+    <w:rsid w:val="004F02AE"/>
+    <w:rPr>
+      <w:rFonts w:asciiTheme="majorHAnsi" w:eastAsiaTheme="majorEastAsia" w:hAnsiTheme="majorHAnsi" w:cstheme="majorBidi"/>
+      <w:i/>
+      <w:iCs/>
+      <w:sz w:val="20"/>
+      <w:szCs w:val="20"/>
+    </w:rPr>
+  </w:style>
+  <w:style w:type="paragraph" w:styleId="Inhaltsverzeichnisberschrift">
+    <w:name w:val="TOC Heading"/>
+    <w:basedOn w:val="berschrift1"/>
+    <w:next w:val="Standard"/>
+    <w:uiPriority w:val="39"/>
+    <w:unhideWhenUsed/>
+    <w:qFormat/>
+    <w:rsid w:val="004F02AE"/>
+    <w:pPr>
+      <w:outlineLvl w:val="9"/>
+    </w:pPr>
+  </w:style>
+  <w:style w:type="character" w:customStyle="1" w:styleId="KeinLeerraumZchn">
+    <w:name w:val="Kein Leerraum Zchn"/>
+    <w:basedOn w:val="Absatz-Standardschriftart"/>
+    <w:link w:val="KeinLeerraum"/>
+    <w:uiPriority w:val="1"/>
+    <w:rsid w:val="004A4901"/>
+  </w:style>
+  <w:style w:type="table" w:styleId="Tabellenraster">
+    <w:name w:val="Table Grid"/>
+    <w:basedOn w:val="NormaleTabelle"/>
+    <w:uiPriority w:val="39"/>
+    <w:rsid w:val="00F36A2C"/>
+    <w:pPr>
+      <w:spacing w:after="0" w:line="240" w:lineRule="auto"/>
+    </w:pPr>
+    <w:tblPr>
+      <w:tblBorders>
+        <w:top w:val="single" w:sz="4" w:space="0" w:color="auto"/>
+        <w:left w:val="single" w:sz="4" w:space="0" w:color="auto"/>
+        <w:bottom w:val="single" w:sz="4" w:space="0" w:color="auto"/>
+        <w:right w:val="single" w:sz="4" w:space="0" w:color="auto"/>
+        <w:insideH w:val="single" w:sz="4" w:space="0" w:color="auto"/>
+        <w:insideV w:val="single" w:sz="4" w:space="0" w:color="auto"/>
+      </w:tblBorders>
+    </w:tblPr>
+  </w:style>
+  <w:style w:type="character" w:styleId="Hyperlink">
+    <w:name w:val="Hyperlink"/>
+    <w:basedOn w:val="Absatz-Standardschriftart"/>
+    <w:uiPriority w:val="99"/>
+    <w:unhideWhenUsed/>
+    <w:rsid w:val="00F834E6"/>
+    <w:rPr>
+      <w:color w:val="6EAC1C" w:themeColor="hyperlink"/>
+      <w:u w:val="single"/>
+    </w:rPr>
+  </w:style>
+  <w:style w:type="paragraph" w:styleId="Listenabsatz">
+    <w:name w:val="List Paragraph"/>
+    <w:basedOn w:val="Standard"/>
+    <w:uiPriority w:val="34"/>
+    <w:qFormat/>
+    <w:rsid w:val="00DC494C"/>
+    <w:pPr>
+      <w:ind w:left="720"/>
+      <w:contextualSpacing/>
+    </w:pPr>
+  </w:style>
+  <w:style w:type="paragraph" w:styleId="Verzeichnis1">
+    <w:name w:val="toc 1"/>
+    <w:basedOn w:val="Standard"/>
+    <w:next w:val="Standard"/>
+    <w:autoRedefine/>
+    <w:uiPriority w:val="39"/>
+    <w:unhideWhenUsed/>
+    <w:rsid w:val="00C41E6C"/>
+    <w:pPr>
+      <w:spacing w:after="100"/>
+    </w:pPr>
+  </w:style>
+  <w:style w:type="paragraph" w:styleId="Verzeichnis2">
+    <w:name w:val="toc 2"/>
+    <w:basedOn w:val="Standard"/>
+    <w:next w:val="Standard"/>
+    <w:autoRedefine/>
+    <w:uiPriority w:val="39"/>
+    <w:unhideWhenUsed/>
+    <w:rsid w:val="00C41E6C"/>
+    <w:pPr>
+      <w:spacing w:after="100"/>
+      <w:ind w:left="200"/>
+    </w:pPr>
+  </w:style>
+  <w:style w:type="table" w:customStyle="1" w:styleId="GridTable1Light-Accent11">
+    <w:name w:val="Grid Table 1 Light - Accent 11"/>
+    <w:basedOn w:val="NormaleTabelle"/>
+    <w:uiPriority w:val="46"/>
+    <w:rsid w:val="00F14297"/>
+    <w:pPr>
+      <w:spacing w:after="0" w:line="240" w:lineRule="auto"/>
+    </w:pPr>
+    <w:tblPr>
+      <w:tblStyleRowBandSize w:val="1"/>
+      <w:tblStyleColBandSize w:val="1"/>
+      <w:tblBorders>
+        <w:top w:val="single" w:sz="4" w:space="0" w:color="A4DDF4" w:themeColor="accent1" w:themeTint="66"/>
+        <w:left w:val="single" w:sz="4" w:space="0" w:color="A4DDF4" w:themeColor="accent1" w:themeTint="66"/>
+        <w:bottom w:val="single" w:sz="4" w:space="0" w:color="A4DDF4" w:themeColor="accent1" w:themeTint="66"/>
+        <w:right w:val="single" w:sz="4" w:space="0" w:color="A4DDF4" w:themeColor="accent1" w:themeTint="66"/>
+        <w:insideH w:val="single" w:sz="4" w:space="0" w:color="A4DDF4" w:themeColor="accent1" w:themeTint="66"/>
+        <w:insideV w:val="single" w:sz="4" w:space="0" w:color="A4DDF4" w:themeColor="accent1" w:themeTint="66"/>
+      </w:tblBorders>
+    </w:tblPr>
+    <w:tblStylePr w:type="firstRow">
+      <w:rPr>
+        <w:b/>
+        <w:bCs/>
+      </w:rPr>
+      <w:tblPr/>
+      <w:tcPr>
+        <w:tcBorders>
+          <w:bottom w:val="single" w:sz="12" w:space="0" w:color="76CDEE" w:themeColor="accent1" w:themeTint="99"/>
+        </w:tcBorders>
+      </w:tcPr>
+    </w:tblStylePr>
+    <w:tblStylePr w:type="lastRow">
+      <w:rPr>
+        <w:b/>
+        <w:bCs/>
+      </w:rPr>
+      <w:tblPr/>
+      <w:tcPr>
+        <w:tcBorders>
+          <w:top w:val="double" w:sz="2" w:space="0" w:color="76CDEE" w:themeColor="accent1" w:themeTint="99"/>
+        </w:tcBorders>
+      </w:tcPr>
+    </w:tblStylePr>
+    <w:tblStylePr w:type="firstCol">
+      <w:rPr>
+        <w:b/>
+        <w:bCs/>
+      </w:rPr>
+    </w:tblStylePr>
+    <w:tblStylePr w:type="lastCol">
+      <w:rPr>
+        <w:b/>
+        <w:bCs/>
+      </w:rPr>
+    </w:tblStylePr>
+  </w:style>
+  <w:style w:type="table" w:customStyle="1" w:styleId="GridTable3-Accent11">
+    <w:name w:val="Grid Table 3 - Accent 11"/>
+    <w:basedOn w:val="NormaleTabelle"/>
+    <w:uiPriority w:val="48"/>
+    <w:rsid w:val="00F14297"/>
+    <w:pPr>
+      <w:spacing w:after="0" w:line="240" w:lineRule="auto"/>
+    </w:pPr>
+    <w:tblPr>
+      <w:tblStyleRowBandSize w:val="1"/>
+      <w:tblStyleColBandSize w:val="1"/>
+      <w:tblBorders>
+        <w:top w:val="single" w:sz="4" w:space="0" w:color="76CDEE" w:themeColor="accent1" w:themeTint="99"/>
+        <w:left w:val="single" w:sz="4" w:space="0" w:color="76CDEE" w:themeColor="accent1" w:themeTint="99"/>
+        <w:bottom w:val="single" w:sz="4" w:space="0" w:color="76CDEE" w:themeColor="accent1" w:themeTint="99"/>
+        <w:right w:val="single" w:sz="4" w:space="0" w:color="76CDEE" w:themeColor="accent1" w:themeTint="99"/>
+        <w:insideH w:val="single" w:sz="4" w:space="0" w:color="76CDEE" w:themeColor="accent1" w:themeTint="99"/>
+        <w:insideV w:val="single" w:sz="4" w:space="0" w:color="76CDEE" w:themeColor="accent1" w:themeTint="99"/>
+      </w:tblBorders>
+    </w:tblPr>
+    <w:tblStylePr w:type="firstRow">
+      <w:rPr>
+        <w:b/>
+        <w:bCs/>
+      </w:rPr>
+      <w:tblPr/>
+      <w:tcPr>
+        <w:tcBorders>
+          <w:top w:val="nil"/>
+          <w:left w:val="nil"/>
+          <w:right w:val="nil"/>
+          <w:insideH w:val="nil"/>
+          <w:insideV w:val="nil"/>
+        </w:tcBorders>
+        <w:shd w:val="clear" w:color="auto" w:fill="FFFFFF" w:themeFill="background1"/>
+      </w:tcPr>
+    </w:tblStylePr>
+    <w:tblStylePr w:type="lastRow">
+      <w:rPr>
+        <w:b/>
+        <w:bCs/>
+      </w:rPr>
+      <w:tblPr/>
+      <w:tcPr>
+        <w:tcBorders>
+          <w:left w:val="nil"/>
+          <w:bottom w:val="nil"/>
+          <w:right w:val="nil"/>
+          <w:insideH w:val="nil"/>
+          <w:insideV w:val="nil"/>
+        </w:tcBorders>
+        <w:shd w:val="clear" w:color="auto" w:fill="FFFFFF" w:themeFill="background1"/>
+      </w:tcPr>
+    </w:tblStylePr>
+    <w:tblStylePr w:type="firstCol">
+      <w:pPr>
+        <w:jc w:val="right"/>
+      </w:pPr>
+      <w:rPr>
+        <w:i/>
+        <w:iCs/>
+      </w:rPr>
+      <w:tblPr/>
+      <w:tcPr>
+        <w:tcBorders>
+          <w:top w:val="nil"/>
+          <w:left w:val="nil"/>
+          <w:bottom w:val="nil"/>
+          <w:insideH w:val="nil"/>
+          <w:insideV w:val="nil"/>
+        </w:tcBorders>
+        <w:shd w:val="clear" w:color="auto" w:fill="FFFFFF" w:themeFill="background1"/>
+      </w:tcPr>
+    </w:tblStylePr>
+    <w:tblStylePr w:type="lastCol">
+      <w:rPr>
+        <w:i/>
+        <w:iCs/>
+      </w:rPr>
+      <w:tblPr/>
+      <w:tcPr>
+        <w:tcBorders>
+          <w:top w:val="nil"/>
+          <w:bottom w:val="nil"/>
+          <w:right w:val="nil"/>
+          <w:insideH w:val="nil"/>
+          <w:insideV w:val="nil"/>
+        </w:tcBorders>
+        <w:shd w:val="clear" w:color="auto" w:fill="FFFFFF" w:themeFill="background1"/>
+      </w:tcPr>
+    </w:tblStylePr>
+    <w:tblStylePr w:type="band1Vert">
+      <w:tblPr/>
+      <w:tcPr>
+        <w:shd w:val="clear" w:color="auto" w:fill="D1EEF9" w:themeFill="accent1" w:themeFillTint="33"/>
+      </w:tcPr>
+    </w:tblStylePr>
+    <w:tblStylePr w:type="band1Horz">
+      <w:tblPr/>
+      <w:tcPr>
+        <w:shd w:val="clear" w:color="auto" w:fill="D1EEF9" w:themeFill="accent1" w:themeFillTint="33"/>
+      </w:tcPr>
+    </w:tblStylePr>
+    <w:tblStylePr w:type="neCell">
+      <w:tblPr/>
+      <w:tcPr>
+        <w:tcBorders>
+          <w:bottom w:val="single" w:sz="4" w:space="0" w:color="76CDEE" w:themeColor="accent1" w:themeTint="99"/>
+        </w:tcBorders>
+      </w:tcPr>
+    </w:tblStylePr>
+    <w:tblStylePr w:type="nwCell">
+      <w:tblPr/>
+      <w:tcPr>
+        <w:tcBorders>
+          <w:bottom w:val="single" w:sz="4" w:space="0" w:color="76CDEE" w:themeColor="accent1" w:themeTint="99"/>
+        </w:tcBorders>
+      </w:tcPr>
+    </w:tblStylePr>
+    <w:tblStylePr w:type="seCell">
+      <w:tblPr/>
+      <w:tcPr>
+        <w:tcBorders>
+          <w:top w:val="single" w:sz="4" w:space="0" w:color="76CDEE" w:themeColor="accent1" w:themeTint="99"/>
+        </w:tcBorders>
+      </w:tcPr>
+    </w:tblStylePr>
+    <w:tblStylePr w:type="swCell">
+      <w:tblPr/>
+      <w:tcPr>
+        <w:tcBorders>
+          <w:top w:val="single" w:sz="4" w:space="0" w:color="76CDEE" w:themeColor="accent1" w:themeTint="99"/>
+        </w:tcBorders>
+      </w:tcPr>
+    </w:tblStylePr>
+  </w:style>
+  <w:style w:type="table" w:customStyle="1" w:styleId="GridTable5Dark-Accent11">
+    <w:name w:val="Grid Table 5 Dark - Accent 11"/>
+    <w:basedOn w:val="NormaleTabelle"/>
+    <w:uiPriority w:val="50"/>
+    <w:rsid w:val="00F14297"/>
+    <w:pPr>
+      <w:spacing w:after="0" w:line="240" w:lineRule="auto"/>
+    </w:pPr>
+    <w:tblPr>
+      <w:tblStyleRowBandSize w:val="1"/>
+      <w:tblStyleColBandSize w:val="1"/>
+      <w:tblBorders>
+        <w:top w:val="single" w:sz="4" w:space="0" w:color="FFFFFF" w:themeColor="background1"/>
+        <w:left w:val="single" w:sz="4" w:space="0" w:color="FFFFFF" w:themeColor="background1"/>
+        <w:bottom w:val="single" w:sz="4" w:space="0" w:color="FFFFFF" w:themeColor="background1"/>
+        <w:right w:val="single" w:sz="4" w:space="0" w:color="FFFFFF" w:themeColor="background1"/>
+        <w:insideH w:val="single" w:sz="4" w:space="0" w:color="FFFFFF" w:themeColor="background1"/>
+        <w:insideV w:val="single" w:sz="4" w:space="0" w:color="FFFFFF" w:themeColor="background1"/>
+      </w:tblBorders>
+    </w:tblPr>
+    <w:tcPr>
+      <w:shd w:val="clear" w:color="auto" w:fill="D1EEF9" w:themeFill="accent1" w:themeFillTint="33"/>
+    </w:tcPr>
+    <w:tblStylePr w:type="firstRow">
+      <w:rPr>
+        <w:b/>
+        <w:bCs/>
+        <w:color w:val="FFFFFF" w:themeColor="background1"/>
+      </w:rPr>
+      <w:tblPr/>
+      <w:tcPr>
+        <w:tcBorders>
+          <w:top w:val="single" w:sz="4" w:space="0" w:color="FFFFFF" w:themeColor="background1"/>
+          <w:left w:val="single" w:sz="4" w:space="0" w:color="FFFFFF" w:themeColor="background1"/>
+          <w:right w:val="single" w:sz="4" w:space="0" w:color="FFFFFF" w:themeColor="background1"/>
+          <w:insideH w:val="nil"/>
+          <w:insideV w:val="nil"/>
+        </w:tcBorders>
+        <w:shd w:val="clear" w:color="auto" w:fill="1CADE4" w:themeFill="accent1"/>
+      </w:tcPr>
+    </w:tblStylePr>
+    <w:tblStylePr w:type="lastRow">
+      <w:rPr>
+        <w:b/>
+        <w:bCs/>
+        <w:color w:val="FFFFFF" w:themeColor="background1"/>
+      </w:rPr>
+      <w:tblPr/>
+      <w:tcPr>
+        <w:tcBorders>
+          <w:left w:val="single" w:sz="4" w:space="0" w:color="FFFFFF" w:themeColor="background1"/>
+          <w:bottom w:val="single" w:sz="4" w:space="0" w:color="FFFFFF" w:themeColor="background1"/>
+          <w:right w:val="single" w:sz="4" w:space="0" w:color="FFFFFF" w:themeColor="background1"/>
+          <w:insideH w:val="nil"/>
+          <w:insideV w:val="nil"/>
+        </w:tcBorders>
+        <w:shd w:val="clear" w:color="auto" w:fill="1CADE4" w:themeFill="accent1"/>
+      </w:tcPr>
+    </w:tblStylePr>
+    <w:tblStylePr w:type="firstCol">
+      <w:rPr>
+        <w:b/>
+        <w:bCs/>
+        <w:color w:val="FFFFFF" w:themeColor="background1"/>
+      </w:rPr>
+      <w:tblPr/>
+      <w:tcPr>
+        <w:tcBorders>
+          <w:top w:val="single" w:sz="4" w:space="0" w:color="FFFFFF" w:themeColor="background1"/>
+          <w:left w:val="single" w:sz="4" w:space="0" w:color="FFFFFF" w:themeColor="background1"/>
+          <w:bottom w:val="single" w:sz="4" w:space="0" w:color="FFFFFF" w:themeColor="background1"/>
+          <w:insideV w:val="nil"/>
+        </w:tcBorders>
+        <w:shd w:val="clear" w:color="auto" w:fill="1CADE4" w:themeFill="accent1"/>
+      </w:tcPr>
+    </w:tblStylePr>
+    <w:tblStylePr w:type="lastCol">
+      <w:rPr>
+        <w:b/>
+        <w:bCs/>
+        <w:color w:val="FFFFFF" w:themeColor="background1"/>
+      </w:rPr>
+      <w:tblPr/>
+      <w:tcPr>
+        <w:tcBorders>
+          <w:top w:val="single" w:sz="4" w:space="0" w:color="FFFFFF" w:themeColor="background1"/>
+          <w:bottom w:val="single" w:sz="4" w:space="0" w:color="FFFFFF" w:themeColor="background1"/>
+          <w:right w:val="single" w:sz="4" w:space="0" w:color="FFFFFF" w:themeColor="background1"/>
+          <w:insideV w:val="nil"/>
+        </w:tcBorders>
+        <w:shd w:val="clear" w:color="auto" w:fill="1CADE4" w:themeFill="accent1"/>
+      </w:tcPr>
+    </w:tblStylePr>
+    <w:tblStylePr w:type="band1Vert">
+      <w:tblPr/>
+      <w:tcPr>
+        <w:shd w:val="clear" w:color="auto" w:fill="A4DDF4" w:themeFill="accent1" w:themeFillTint="66"/>
+      </w:tcPr>
+    </w:tblStylePr>
+    <w:tblStylePr w:type="band1Horz">
+      <w:tblPr/>
+      <w:tcPr>
+        <w:shd w:val="clear" w:color="auto" w:fill="A4DDF4" w:themeFill="accent1" w:themeFillTint="66"/>
+      </w:tcPr>
+    </w:tblStylePr>
+  </w:style>
+  <w:style w:type="paragraph" w:styleId="Sprechblasentext">
+    <w:name w:val="Balloon Text"/>
+    <w:basedOn w:val="Standard"/>
+    <w:link w:val="SprechblasentextZchn"/>
+    <w:uiPriority w:val="99"/>
+    <w:semiHidden/>
+    <w:unhideWhenUsed/>
+    <w:rsid w:val="003A2439"/>
+    <w:pPr>
+      <w:spacing w:after="0" w:line="240" w:lineRule="auto"/>
+    </w:pPr>
+    <w:rPr>
+      <w:rFonts w:ascii="Tahoma" w:hAnsi="Tahoma" w:cs="Tahoma"/>
+      <w:sz w:val="16"/>
+      <w:szCs w:val="16"/>
+    </w:rPr>
+  </w:style>
+  <w:style w:type="character" w:customStyle="1" w:styleId="SprechblasentextZchn">
+    <w:name w:val="Sprechblasentext Zchn"/>
+    <w:basedOn w:val="Absatz-Standardschriftart"/>
+    <w:link w:val="Sprechblasentext"/>
+    <w:uiPriority w:val="99"/>
+    <w:semiHidden/>
+    <w:rsid w:val="003A2439"/>
+    <w:rPr>
+      <w:rFonts w:ascii="Tahoma" w:hAnsi="Tahoma" w:cs="Tahoma"/>
+      <w:sz w:val="16"/>
+      <w:szCs w:val="16"/>
+    </w:rPr>
+  </w:style>
+  <w:style w:type="paragraph" w:styleId="Verzeichnis3">
+    <w:name w:val="toc 3"/>
+    <w:basedOn w:val="Standard"/>
+    <w:next w:val="Standard"/>
+    <w:autoRedefine/>
+    <w:uiPriority w:val="39"/>
+    <w:unhideWhenUsed/>
+    <w:rsid w:val="00AB139C"/>
+    <w:pPr>
+      <w:spacing w:after="100"/>
+      <w:ind w:left="400"/>
+    </w:pPr>
+  </w:style>
+  <w:style w:type="character" w:styleId="BesuchterHyperlink">
+    <w:name w:val="FollowedHyperlink"/>
+    <w:basedOn w:val="Absatz-Standardschriftart"/>
+    <w:uiPriority w:val="99"/>
+    <w:semiHidden/>
+    <w:unhideWhenUsed/>
+    <w:rsid w:val="007F7F7B"/>
+    <w:rPr>
+      <w:color w:val="B26B02" w:themeColor="followedHyperlink"/>
+      <w:u w:val="single"/>
+    </w:rPr>
+  </w:style>
+  <w:style w:type="character" w:customStyle="1" w:styleId="apple-converted-space">
+    <w:name w:val="apple-converted-space"/>
+    <w:basedOn w:val="Absatz-Standardschriftart"/>
+    <w:rsid w:val="00C802F1"/>
+  </w:style>
+  <w:style w:type="paragraph" w:styleId="Funotentext">
+    <w:name w:val="footnote text"/>
+    <w:basedOn w:val="Standard"/>
+    <w:link w:val="FunotentextZchn"/>
+    <w:uiPriority w:val="99"/>
+    <w:semiHidden/>
+    <w:unhideWhenUsed/>
+    <w:rsid w:val="00EE5BC5"/>
+    <w:pPr>
+      <w:spacing w:after="0" w:line="240" w:lineRule="auto"/>
+    </w:pPr>
+  </w:style>
+  <w:style w:type="character" w:customStyle="1" w:styleId="FunotentextZchn">
+    <w:name w:val="Fußnotentext Zchn"/>
+    <w:basedOn w:val="Absatz-Standardschriftart"/>
+    <w:link w:val="Funotentext"/>
+    <w:uiPriority w:val="99"/>
+    <w:semiHidden/>
+    <w:rsid w:val="00EE5BC5"/>
+  </w:style>
+  <w:style w:type="character" w:styleId="Funotenzeichen">
+    <w:name w:val="footnote reference"/>
+    <w:basedOn w:val="Absatz-Standardschriftart"/>
+    <w:uiPriority w:val="99"/>
+    <w:semiHidden/>
+    <w:unhideWhenUsed/>
+    <w:rsid w:val="00EE5BC5"/>
+    <w:rPr>
+      <w:vertAlign w:val="superscript"/>
+    </w:rPr>
+  </w:style>
+</w:styles>
+</file>
+
+<file path=word/stylesWithEffects.xml><?xml version="1.0" encoding="utf-8"?>
+<w:styles xmlns:wpc="http://schemas.microsoft.com/office/word/2010/wordprocessingCanvas" xmlns:mc="http://schemas.openxmlformats.org/markup-compatibility/2006" xmlns:o="urn:schemas-microsoft-com:office:office" xmlns:r="http://schemas.openxmlformats.org/officeDocument/2006/relationships" xmlns:m="http://schemas.openxmlformats.org/officeDocument/2006/math" xmlns:v="urn:schemas-microsoft-com:vml" xmlns:wp14="http://schemas.microsoft.com/office/word/2010/wordprocessingDrawing" xmlns:wp="http://schemas.openxmlformats.org/drawingml/2006/wordprocessingDrawing" xmlns:w10="urn:schemas-microsoft-com:office:word" xmlns:w="http://schemas.openxmlformats.org/wordprocessingml/2006/main" xmlns:w14="http://schemas.microsoft.com/office/word/2010/wordml" xmlns:wpg="http://schemas.microsoft.com/office/word/2010/wordprocessingGroup" xmlns:wpi="http://schemas.microsoft.com/office/word/2010/wordprocessingInk" xmlns:wne="http://schemas.microsoft.com/office/word/2006/wordml" xmlns:wps="http://schemas.microsoft.com/office/word/2010/wordprocessingShape" mc:Ignorable="w14 wp14">
+  <w:docDefaults>
+    <w:rPrDefault>
+      <w:rPr>
+        <w:rFonts w:asciiTheme="minorHAnsi" w:eastAsiaTheme="minorEastAsia" w:hAnsiTheme="minorHAnsi" w:cstheme="minorBidi"/>
+        <w:lang w:val="de-CH" w:eastAsia="en-US" w:bidi="ar-SA"/>
+      </w:rPr>
+    </w:rPrDefault>
+    <w:pPrDefault>
+      <w:pPr>
+        <w:spacing w:after="200" w:line="276" w:lineRule="auto"/>
+        <w:jc w:val="both"/>
+      </w:pPr>
+    </w:pPrDefault>
+  </w:docDefaults>
+  <w:latentStyles w:defLockedState="0" w:defUIPriority="99" w:defSemiHidden="1" w:defUnhideWhenUsed="1" w:defQFormat="0" w:count="267">
+    <w:lsdException w:name="Normal" w:semiHidden="0" w:uiPriority="0" w:unhideWhenUsed="0" w:qFormat="1"/>
+    <w:lsdException w:name="heading 1" w:semiHidden="0" w:uiPriority="9" w:unhideWhenUsed="0" w:qFormat="1"/>
+    <w:lsdException w:name="heading 2" w:uiPriority="9" w:qFormat="1"/>
+    <w:lsdException w:name="heading 3" w:uiPriority="9" w:qFormat="1"/>
+    <w:lsdException w:name="heading 4" w:uiPriority="9" w:qFormat="1"/>
+    <w:lsdException w:name="heading 5" w:uiPriority="9" w:qFormat="1"/>
+    <w:lsdException w:name="heading 6" w:uiPriority="9" w:qFormat="1"/>
+    <w:lsdException w:name="heading 7" w:uiPriority="9" w:qFormat="1"/>
+    <w:lsdException w:name="heading 8" w:uiPriority="9" w:qFormat="1"/>
+    <w:lsdException w:name="heading 9" w:uiPriority="9" w:qFormat="1"/>
+    <w:lsdException w:name="toc 1" w:uiPriority="39"/>
+    <w:lsdException w:name="toc 2" w:uiPriority="39"/>
+    <w:lsdException w:name="toc 3" w:uiPriority="39"/>
+    <w:lsdException w:name="toc 4" w:uiPriority="39"/>
+    <w:lsdException w:name="toc 5" w:uiPriority="39"/>
+    <w:lsdException w:name="toc 6" w:uiPriority="39"/>
+    <w:lsdException w:name="toc 7" w:uiPriority="39"/>
+    <w:lsdException w:name="toc 8" w:uiPriority="39"/>
+    <w:lsdException w:name="toc 9" w:uiPriority="39"/>
+    <w:lsdException w:name="caption" w:uiPriority="35" w:qFormat="1"/>
+    <w:lsdException w:name="Title" w:semiHidden="0" w:uiPriority="10" w:unhideWhenUsed="0" w:qFormat="1"/>
+    <w:lsdException w:name="Default Paragraph Font" w:uiPriority="1"/>
+    <w:lsdException w:name="Subtitle" w:semiHidden="0" w:uiPriority="11" w:unhideWhenUsed="0" w:qFormat="1"/>
+    <w:lsdException w:name="Strong" w:semiHidden="0" w:uiPriority="22" w:unhideWhenUsed="0" w:qFormat="1"/>
+    <w:lsdException w:name="Emphasis" w:semiHidden="0" w:uiPriority="20" w:unhideWhenUsed="0" w:qFormat="1"/>
+    <w:lsdException w:name="Table Grid" w:semiHidden="0" w:uiPriority="39" w:unhideWhenUsed="0"/>
+    <w:lsdException w:name="Placeholder Text" w:unhideWhenUsed="0"/>
+    <w:lsdException w:name="No Spacing" w:semiHidden="0" w:uiPriority="1" w:unhideWhenUsed="0" w:qFormat="1"/>
+    <w:lsdException w:name="Light Shading" w:semiHidden="0" w:uiPriority="60" w:unhideWhenUsed="0"/>
+    <w:lsdException w:name="Light List" w:semiHidden="0" w:uiPriority="61" w:unhideWhenUsed="0"/>
+    <w:lsdException w:name="Light Grid" w:semiHidden="0" w:uiPriority="62" w:unhideWhenUsed="0"/>
+    <w:lsdException w:name="Medium Shading 1" w:semiHidden="0" w:uiPriority="63" w:unhideWhenUsed="0"/>
+    <w:lsdException w:name="Medium Shading 2" w:semiHidden="0" w:uiPriority="64" w:unhideWhenUsed="0"/>
+    <w:lsdException w:name="Medium List 1" w:semiHidden="0" w:uiPriority="65" w:unhideWhenUsed="0"/>
+    <w:lsdException w:name="Medium List 2" w:semiHidden="0" w:uiPriority="66" w:unhideWhenUsed="0"/>
+    <w:lsdException w:name="Medium Grid 1" w:semiHidden="0" w:uiPriority="67" w:unhideWhenUsed="0"/>
+    <w:lsdException w:name="Medium Grid 2" w:semiHidden="0" w:uiPriority="68" w:unhideWhenUsed="0"/>
+    <w:lsdException w:name="Medium Grid 3" w:semiHidden="0" w:uiPriority="69" w:unhideWhenUsed="0"/>
+    <w:lsdException w:name="Dark List" w:semiHidden="0" w:uiPriority="70" w:unhideWhenUsed="0"/>
+    <w:lsdException w:name="Colorful Shading" w:semiHidden="0" w:uiPriority="71" w:unhideWhenUsed="0"/>
+    <w:lsdException w:name="Colorful List" w:semiHidden="0" w:uiPriority="72" w:unhideWhenUsed="0"/>
+    <w:lsdException w:name="Colorful Grid" w:semiHidden="0" w:uiPriority="73" w:unhideWhenUsed="0"/>
+    <w:lsdException w:name="Light Shading Accent 1" w:semiHidden="0" w:uiPriority="60" w:unhideWhenUsed="0"/>
+    <w:lsdException w:name="Light List Accent 1" w:semiHidden="0" w:uiPriority="61" w:unhideWhenUsed="0"/>
+    <w:lsdException w:name="Light Grid Accent 1" w:semiHidden="0" w:uiPriority="62" w:unhideWhenUsed="0"/>
+    <w:lsdException w:name="Medium Shading 1 Accent 1" w:semiHidden="0" w:uiPriority="63" w:unhideWhenUsed="0"/>
+    <w:lsdException w:name="Medium Shading 2 Accent 1" w:semiHidden="0" w:uiPriority="64" w:unhideWhenUsed="0"/>
+    <w:lsdException w:name="Medium List 1 Accent 1" w:semiHidden="0" w:uiPriority="65" w:unhideWhenUsed="0"/>
+    <w:lsdException w:name="Revision" w:unhideWhenUsed="0"/>
+    <w:lsdException w:name="List Paragraph" w:semiHidden="0" w:uiPriority="34" w:unhideWhenUsed="0" w:qFormat="1"/>
+    <w:lsdException w:name="Quote" w:semiHidden="0" w:uiPriority="29" w:unhideWhenUsed="0" w:qFormat="1"/>
+    <w:lsdException w:name="Intense Quote" w:semiHidden="0" w:uiPriority="30" w:unhideWhenUsed="0" w:qFormat="1"/>
+    <w:lsdException w:name="Medium List 2 Accent 1" w:semiHidden="0" w:uiPriority="66" w:unhideWhenUsed="0"/>
+    <w:lsdException w:name="Medium Grid 1 Accent 1" w:semiHidden="0" w:uiPriority="67" w:unhideWhenUsed="0"/>
+    <w:lsdException w:name="Medium Grid 2 Accent 1" w:semiHidden="0" w:uiPriority="68" w:unhideWhenUsed="0"/>
+    <w:lsdException w:name="Medium Grid 3 Accent 1" w:semiHidden="0" w:uiPriority="69" w:unhideWhenUsed="0"/>
+    <w:lsdException w:name="Dark List Accent 1" w:semiHidden="0" w:uiPriority="70" w:unhideWhenUsed="0"/>
+    <w:lsdException w:name="Colorful Shading Accent 1" w:semiHidden="0" w:uiPriority="71" w:unhideWhenUsed="0"/>
+    <w:lsdException w:name="Colorful List Accent 1" w:semiHidden="0" w:uiPriority="72" w:unhideWhenUsed="0"/>
+    <w:lsdException w:name="Colorful Grid Accent 1" w:semiHidden="0" w:uiPriority="73" w:unhideWhenUsed="0"/>
+    <w:lsdException w:name="Light Shading Accent 2" w:semiHidden="0" w:uiPriority="60" w:unhideWhenUsed="0"/>
+    <w:lsdException w:name="Light List Accent 2" w:semiHidden="0" w:uiPriority="61" w:unhideWhenUsed="0"/>
+    <w:lsdException w:name="Light Grid Accent 2" w:semiHidden="0" w:uiPriority="62" w:unhideWhenUsed="0"/>
+    <w:lsdException w:name="Medium Shading 1 Accent 2" w:semiHidden="0" w:uiPriority="63" w:unhideWhenUsed="0"/>
+    <w:lsdException w:name="Medium Shading 2 Accent 2" w:semiHidden="0" w:uiPriority="64" w:unhideWhenUsed="0"/>
+    <w:lsdException w:name="Medium List 1 Accent 2" w:semiHidden="0" w:uiPriority="65" w:unhideWhenUsed="0"/>
+    <w:lsdException w:name="Medium List 2 Accent 2" w:semiHidden="0" w:uiPriority="66" w:unhideWhenUsed="0"/>
+    <w:lsdException w:name="Medium Grid 1 Accent 2" w:semiHidden="0" w:uiPriority="67" w:unhideWhenUsed="0"/>
+    <w:lsdException w:name="Medium Grid 2 Accent 2" w:semiHidden="0" w:uiPriority="68" w:unhideWhenUsed="0"/>
+    <w:lsdException w:name="Medium Grid 3 Accent 2" w:semiHidden="0" w:uiPriority="69" w:unhideWhenUsed="0"/>
+    <w:lsdException w:name="Dark List Accent 2" w:semiHidden="0" w:uiPriority="70" w:unhideWhenUsed="0"/>
+    <w:lsdException w:name="Colorful Shading Accent 2" w:semiHidden="0" w:uiPriority="71" w:unhideWhenUsed="0"/>
+    <w:lsdException w:name="Colorful List Accent 2" w:semiHidden="0" w:uiPriority="72" w:unhideWhenUsed="0"/>
+    <w:lsdException w:name="Colorful Grid Accent 2" w:semiHidden="0" w:uiPriority="73" w:unhideWhenUsed="0"/>
+    <w:lsdException w:name="Light Shading Accent 3" w:semiHidden="0" w:uiPriority="60" w:unhideWhenUsed="0"/>
+    <w:lsdException w:name="Light List Accent 3" w:semiHidden="0" w:uiPriority="61" w:unhideWhenUsed="0"/>
+    <w:lsdException w:name="Light Grid Accent 3" w:semiHidden="0" w:uiPriority="62" w:unhideWhenUsed="0"/>
+    <w:lsdException w:name="Medium Shading 1 Accent 3" w:semiHidden="0" w:uiPriority="63" w:unhideWhenUsed="0"/>
+    <w:lsdException w:name="Medium Shading 2 Accent 3" w:semiHidden="0" w:uiPriority="64" w:unhideWhenUsed="0"/>
+    <w:lsdException w:name="Medium List 1 Accent 3" w:semiHidden="0" w:uiPriority="65" w:unhideWhenUsed="0"/>
+    <w:lsdException w:name="Medium List 2 Accent 3" w:semiHidden="0" w:uiPriority="66" w:unhideWhenUsed="0"/>
+    <w:lsdException w:name="Medium Grid 1 Accent 3" w:semiHidden="0" w:uiPriority="67" w:unhideWhenUsed="0"/>
+    <w:lsdException w:name="Medium Grid 2 Accent 3" w:semiHidden="0" w:uiPriority="68" w:unhideWhenUsed="0"/>
+    <w:lsdException w:name="Medium Grid 3 Accent 3" w:semiHidden="0" w:uiPriority="69" w:unhideWhenUsed="0"/>
+    <w:lsdException w:name="Dark List Accent 3" w:semiHidden="0" w:uiPriority="70" w:unhideWhenUsed="0"/>
+    <w:lsdException w:name="Colorful Shading Accent 3" w:semiHidden="0" w:uiPriority="71" w:unhideWhenUsed="0"/>
+    <w:lsdException w:name="Colorful List Accent 3" w:semiHidden="0" w:uiPriority="72" w:unhideWhenUsed="0"/>
+    <w:lsdException w:name="Colorful Grid Accent 3" w:semiHidden="0" w:uiPriority="73" w:unhideWhenUsed="0"/>
+    <w:lsdException w:name="Light Shading Accent 4" w:semiHidden="0" w:uiPriority="60" w:unhideWhenUsed="0"/>
+    <w:lsdException w:name="Light List Accent 4" w:semiHidden="0" w:uiPriority="61" w:unhideWhenUsed="0"/>
+    <w:lsdException w:name="Light Grid Accent 4" w:semiHidden="0" w:uiPriority="62" w:unhideWhenUsed="0"/>
+    <w:lsdException w:name="Medium Shading 1 Accent 4" w:semiHidden="0" w:uiPriority="63" w:unhideWhenUsed="0"/>
+    <w:lsdException w:name="Medium Shading 2 Accent 4" w:semiHidden="0" w:uiPriority="64" w:unhideWhenUsed="0"/>
+    <w:lsdException w:name="Medium List 1 Accent 4" w:semiHidden="0" w:uiPriority="65" w:unhideWhenUsed="0"/>
+    <w:lsdException w:name="Medium List 2 Accent 4" w:semiHidden="0" w:uiPriority="66" w:unhideWhenUsed="0"/>
+    <w:lsdException w:name="Medium Grid 1 Accent 4" w:semiHidden="0" w:uiPriority="67" w:unhideWhenUsed="0"/>
+    <w:lsdException w:name="Medium Grid 2 Accent 4" w:semiHidden="0" w:uiPriority="68" w:unhideWhenUsed="0"/>
+    <w:lsdException w:name="Medium Grid 3 Accent 4" w:semiHidden="0" w:uiPriority="69" w:unhideWhenUsed="0"/>
+    <w:lsdException w:name="Dark List Accent 4" w:semiHidden="0" w:uiPriority="70" w:unhideWhenUsed="0"/>
+    <w:lsdException w:name="Colorful Shading Accent 4" w:semiHidden="0" w:uiPriority="71" w:unhideWhenUsed="0"/>
+    <w:lsdException w:name="Colorful List Accent 4" w:semiHidden="0" w:uiPriority="72" w:unhideWhenUsed="0"/>
+    <w:lsdException w:name="Colorful Grid Accent 4" w:semiHidden="0" w:uiPriority="73" w:unhideWhenUsed="0"/>
+    <w:lsdException w:name="Light Shading Accent 5" w:semiHidden="0" w:uiPriority="60" w:unhideWhenUsed="0"/>
+    <w:lsdException w:name="Light List Accent 5" w:semiHidden="0" w:uiPriority="61" w:unhideWhenUsed="0"/>
+    <w:lsdException w:name="Light Grid Accent 5" w:semiHidden="0" w:uiPriority="62" w:unhideWhenUsed="0"/>
+    <w:lsdException w:name="Medium Shading 1 Accent 5" w:semiHidden="0" w:uiPriority="63" w:unhideWhenUsed="0"/>
+    <w:lsdException w:name="Medium Shading 2 Accent 5" w:semiHidden="0" w:uiPriority="64" w:unhideWhenUsed="0"/>
+    <w:lsdException w:name="Medium List 1 Accent 5" w:semiHidden="0" w:uiPriority="65" w:unhideWhenUsed="0"/>
+    <w:lsdException w:name="Medium List 2 Accent 5" w:semiHidden="0" w:uiPriority="66" w:unhideWhenUsed="0"/>
+    <w:lsdException w:name="Medium Grid 1 Accent 5" w:semiHidden="0" w:uiPriority="67" w:unhideWhenUsed="0"/>
+    <w:lsdException w:name="Medium Grid 2 Accent 5" w:semiHidden="0" w:uiPriority="68" w:unhideWhenUsed="0"/>
+    <w:lsdException w:name="Medium Grid 3 Accent 5" w:semiHidden="0" w:uiPriority="69" w:unhideWhenUsed="0"/>
+    <w:lsdException w:name="Dark List Accent 5" w:semiHidden="0" w:uiPriority="70" w:unhideWhenUsed="0"/>
+    <w:lsdException w:name="Colorful Shading Accent 5" w:semiHidden="0" w:uiPriority="71" w:unhideWhenUsed="0"/>
+    <w:lsdException w:name="Colorful List Accent 5" w:semiHidden="0" w:uiPriority="72" w:unhideWhenUsed="0"/>
+    <w:lsdException w:name="Colorful Grid Accent 5" w:semiHidden="0" w:uiPriority="73" w:unhideWhenUsed="0"/>
+    <w:lsdException w:name="Light Shading Accent 6" w:semiHidden="0" w:uiPriority="60" w:unhideWhenUsed="0"/>
+    <w:lsdException w:name="Light List Accent 6" w:semiHidden="0" w:uiPriority="61" w:unhideWhenUsed="0"/>
+    <w:lsdException w:name="Light Grid Accent 6" w:semiHidden="0" w:uiPriority="62" w:unhideWhenUsed="0"/>
+    <w:lsdException w:name="Medium Shading 1 Accent 6" w:semiHidden="0" w:uiPriority="63" w:unhideWhenUsed="0"/>
+    <w:lsdException w:name="Medium Shading 2 Accent 6" w:semiHidden="0" w:uiPriority="64" w:unhideWhenUsed="0"/>
+    <w:lsdException w:name="Medium List 1 Accent 6" w:semiHidden="0" w:uiPriority="65" w:unhideWhenUsed="0"/>
+    <w:lsdException w:name="Medium List 2 Accent 6" w:semiHidden="0" w:uiPriority="66" w:unhideWhenUsed="0"/>
+    <w:lsdException w:name="Medium Grid 1 Accent 6" w:semiHidden="0" w:uiPriority="67" w:unhideWhenUsed="0"/>
+    <w:lsdException w:name="Medium Grid 2 Accent 6" w:semiHidden="0" w:uiPriority="68" w:unhideWhenUsed="0"/>
+    <w:lsdException w:name="Medium Grid 3 Accent 6" w:semiHidden="0" w:uiPriority="69" w:unhideWhenUsed="0"/>
+    <w:lsdException w:name="Dark List Accent 6" w:semiHidden="0" w:uiPriority="70" w:unhideWhenUsed="0"/>
+    <w:lsdException w:name="Colorful Shading Accent 6" w:semiHidden="0" w:uiPriority="71" w:unhideWhenUsed="0"/>
+    <w:lsdException w:name="Colorful List Accent 6" w:semiHidden="0" w:uiPriority="72" w:unhideWhenUsed="0"/>
+    <w:lsdException w:name="Colorful Grid Accent 6" w:semiHidden="0" w:uiPriority="73" w:unhideWhenUsed="0"/>
+    <w:lsdException w:name="Subtle Emphasis" w:semiHidden="0" w:uiPriority="19" w:unhideWhenUsed="0" w:qFormat="1"/>
+    <w:lsdException w:name="Intense Emphasis" w:semiHidden="0" w:uiPriority="21" w:unhideWhenUsed="0" w:qFormat="1"/>
+    <w:lsdException w:name="Subtle Reference" w:semiHidden="0" w:uiPriority="31" w:unhideWhenUsed="0" w:qFormat="1"/>
+    <w:lsdException w:name="Intense Reference" w:semiHidden="0" w:uiPriority="32" w:unhideWhenUsed="0" w:qFormat="1"/>
+    <w:lsdException w:name="Book Title" w:semiHidden="0" w:uiPriority="33" w:unhideWhenUsed="0" w:qFormat="1"/>
+    <w:lsdException w:name="Bibliography" w:uiPriority="37"/>
+    <w:lsdException w:name="TOC Heading" w:uiPriority="39" w:qFormat="1"/>
   </w:latentStyles>
   <w:style w:type="paragraph" w:default="1" w:styleId="Standard">
     <w:name w:val="Normal"/>
@@ -10632,7 +12377,7 @@
   <a:extraClrSchemeLst/>
   <a:extLst>
     <a:ext uri="{05A4C25C-085E-4340-85A3-A5531E510DB2}">
-      <thm15:themeFamily xmlns:thm15="http://schemas.microsoft.com/office/thememl/2012/main" name="Office Theme" id="{62F939B6-93AF-4DB8-9C6B-D6C7DFDC589F}" vid="{4A3C46E8-61CC-4603-A589-7422A47A8E4A}"/>
+      <thm15:themeFamily xmlns:thm15="http://schemas.microsoft.com/office/thememl/2012/main" xmlns="" name="Office Theme" id="{62F939B6-93AF-4DB8-9C6B-D6C7DFDC589F}" vid="{4A3C46E8-61CC-4603-A589-7422A47A8E4A}"/>
     </a:ext>
   </a:extLst>
 </a:theme>
@@ -10662,7 +12407,7 @@
 </file>
 
 <file path=customXml/itemProps2.xml><?xml version="1.0" encoding="utf-8"?>
-<ds:datastoreItem xmlns:ds="http://schemas.openxmlformats.org/officeDocument/2006/customXml" ds:itemID="{5CB3BB16-1BB0-4135-8035-DE68B6E4F3EA}">
+<ds:datastoreItem xmlns:ds="http://schemas.openxmlformats.org/officeDocument/2006/customXml" ds:itemID="{FFC674BD-AA44-4BDC-8806-7197F9AE5CC2}">
   <ds:schemaRefs>
     <ds:schemaRef ds:uri="http://schemas.openxmlformats.org/officeDocument/2006/bibliography"/>
   </ds:schemaRefs>

</xml_diff>

<commit_message>
Minor documentation updates, improved motion.conf
</commit_message>
<xml_diff>
--- a/doc/User Manual.docx
+++ b/doc/User Manual.docx
@@ -4118,7 +4118,7 @@
       <w:pPr>
         <w:pStyle w:val="berschrift1"/>
       </w:pPr>
-      <w:bookmarkStart w:id="0" w:name="_Toc422174159"/>
+      <w:bookmarkStart w:id="0" w:name="_Toc422756366"/>
       <w:proofErr w:type="spellStart"/>
       <w:r>
         <w:lastRenderedPageBreak/>
@@ -4371,7 +4371,7 @@
         <w:t>jegliche Haftung wird abgelehnt.</w:t>
       </w:r>
     </w:p>
-    <w:bookmarkStart w:id="1" w:name="_Toc422174160" w:displacedByCustomXml="next"/>
+    <w:bookmarkStart w:id="1" w:name="_Toc422756367" w:displacedByCustomXml="next"/>
     <w:sdt>
       <w:sdtPr>
         <w:rPr>
@@ -4425,7 +4425,7 @@
           <w:r>
             <w:fldChar w:fldCharType="separate"/>
           </w:r>
-          <w:hyperlink w:anchor="_Toc422174159" w:history="1">
+          <w:hyperlink w:anchor="_Toc422756366" w:history="1">
             <w:r>
               <w:rPr>
                 <w:rStyle w:val="Hyperlink"/>
@@ -4452,7 +4452,7 @@
                 <w:noProof/>
                 <w:webHidden/>
               </w:rPr>
-              <w:instrText xml:space="preserve"> PAGEREF _Toc422174159 \h </w:instrText>
+              <w:instrText xml:space="preserve"> PAGEREF _Toc422756366 \h </w:instrText>
             </w:r>
             <w:r>
               <w:rPr>
@@ -4496,7 +4496,7 @@
               <w:lang w:eastAsia="de-CH"/>
             </w:rPr>
           </w:pPr>
-          <w:hyperlink w:anchor="_Toc422174160" w:history="1">
+          <w:hyperlink w:anchor="_Toc422756367" w:history="1">
             <w:r>
               <w:rPr>
                 <w:rStyle w:val="Hyperlink"/>
@@ -4523,7 +4523,7 @@
                 <w:noProof/>
                 <w:webHidden/>
               </w:rPr>
-              <w:instrText xml:space="preserve"> PAGEREF _Toc422174160 \h </w:instrText>
+              <w:instrText xml:space="preserve"> PAGEREF _Toc422756367 \h </w:instrText>
             </w:r>
             <w:r>
               <w:rPr>
@@ -4567,7 +4567,7 @@
               <w:lang w:eastAsia="de-CH"/>
             </w:rPr>
           </w:pPr>
-          <w:hyperlink w:anchor="_Toc422174161" w:history="1">
+          <w:hyperlink w:anchor="_Toc422756368" w:history="1">
             <w:r>
               <w:rPr>
                 <w:rStyle w:val="Hyperlink"/>
@@ -4594,7 +4594,7 @@
                 <w:noProof/>
                 <w:webHidden/>
               </w:rPr>
-              <w:instrText xml:space="preserve"> PAGEREF _Toc422174161 \h </w:instrText>
+              <w:instrText xml:space="preserve"> PAGEREF _Toc422756368 \h </w:instrText>
             </w:r>
             <w:r>
               <w:rPr>
@@ -4638,7 +4638,7 @@
               <w:lang w:eastAsia="de-CH"/>
             </w:rPr>
           </w:pPr>
-          <w:hyperlink w:anchor="_Toc422174162" w:history="1">
+          <w:hyperlink w:anchor="_Toc422756369" w:history="1">
             <w:r>
               <w:rPr>
                 <w:rStyle w:val="Hyperlink"/>
@@ -4665,7 +4665,7 @@
                 <w:noProof/>
                 <w:webHidden/>
               </w:rPr>
-              <w:instrText xml:space="preserve"> PAGEREF _Toc422174162 \h </w:instrText>
+              <w:instrText xml:space="preserve"> PAGEREF _Toc422756369 \h </w:instrText>
             </w:r>
             <w:r>
               <w:rPr>
@@ -4709,7 +4709,7 @@
               <w:lang w:eastAsia="de-CH"/>
             </w:rPr>
           </w:pPr>
-          <w:hyperlink w:anchor="_Toc422174163" w:history="1">
+          <w:hyperlink w:anchor="_Toc422756370" w:history="1">
             <w:r>
               <w:rPr>
                 <w:rStyle w:val="Hyperlink"/>
@@ -4736,7 +4736,7 @@
                 <w:noProof/>
                 <w:webHidden/>
               </w:rPr>
-              <w:instrText xml:space="preserve"> PAGEREF _Toc422174163 \h </w:instrText>
+              <w:instrText xml:space="preserve"> PAGEREF _Toc422756370 \h </w:instrText>
             </w:r>
             <w:r>
               <w:rPr>
@@ -4780,7 +4780,7 @@
               <w:lang w:eastAsia="de-CH"/>
             </w:rPr>
           </w:pPr>
-          <w:hyperlink w:anchor="_Toc422174164" w:history="1">
+          <w:hyperlink w:anchor="_Toc422756371" w:history="1">
             <w:r>
               <w:rPr>
                 <w:rStyle w:val="Hyperlink"/>
@@ -4807,7 +4807,7 @@
                 <w:noProof/>
                 <w:webHidden/>
               </w:rPr>
-              <w:instrText xml:space="preserve"> PAGEREF _Toc422174164 \h </w:instrText>
+              <w:instrText xml:space="preserve"> PAGEREF _Toc422756371 \h </w:instrText>
             </w:r>
             <w:r>
               <w:rPr>
@@ -4851,7 +4851,7 @@
               <w:lang w:eastAsia="de-CH"/>
             </w:rPr>
           </w:pPr>
-          <w:hyperlink w:anchor="_Toc422174165" w:history="1">
+          <w:hyperlink w:anchor="_Toc422756372" w:history="1">
             <w:r>
               <w:rPr>
                 <w:rStyle w:val="Hyperlink"/>
@@ -4878,7 +4878,7 @@
                 <w:noProof/>
                 <w:webHidden/>
               </w:rPr>
-              <w:instrText xml:space="preserve"> PAGEREF _Toc422174165 \h </w:instrText>
+              <w:instrText xml:space="preserve"> PAGEREF _Toc422756372 \h </w:instrText>
             </w:r>
             <w:r>
               <w:rPr>
@@ -4922,7 +4922,7 @@
               <w:lang w:eastAsia="de-CH"/>
             </w:rPr>
           </w:pPr>
-          <w:hyperlink w:anchor="_Toc422174166" w:history="1">
+          <w:hyperlink w:anchor="_Toc422756373" w:history="1">
             <w:r>
               <w:rPr>
                 <w:rStyle w:val="Hyperlink"/>
@@ -4949,7 +4949,7 @@
                 <w:noProof/>
                 <w:webHidden/>
               </w:rPr>
-              <w:instrText xml:space="preserve"> PAGEREF _Toc422174166 \h </w:instrText>
+              <w:instrText xml:space="preserve"> PAGEREF _Toc422756373 \h </w:instrText>
             </w:r>
             <w:r>
               <w:rPr>
@@ -4993,7 +4993,7 @@
               <w:lang w:eastAsia="de-CH"/>
             </w:rPr>
           </w:pPr>
-          <w:hyperlink w:anchor="_Toc422174167" w:history="1">
+          <w:hyperlink w:anchor="_Toc422756374" w:history="1">
             <w:r>
               <w:rPr>
                 <w:rStyle w:val="Hyperlink"/>
@@ -5020,7 +5020,7 @@
                 <w:noProof/>
                 <w:webHidden/>
               </w:rPr>
-              <w:instrText xml:space="preserve"> PAGEREF _Toc422174167 \h </w:instrText>
+              <w:instrText xml:space="preserve"> PAGEREF _Toc422756374 \h </w:instrText>
             </w:r>
             <w:r>
               <w:rPr>
@@ -5064,7 +5064,7 @@
               <w:lang w:eastAsia="de-CH"/>
             </w:rPr>
           </w:pPr>
-          <w:hyperlink w:anchor="_Toc422174168" w:history="1">
+          <w:hyperlink w:anchor="_Toc422756375" w:history="1">
             <w:r>
               <w:rPr>
                 <w:rStyle w:val="Hyperlink"/>
@@ -5091,7 +5091,7 @@
                 <w:noProof/>
                 <w:webHidden/>
               </w:rPr>
-              <w:instrText xml:space="preserve"> PAGEREF _Toc422174168 \h </w:instrText>
+              <w:instrText xml:space="preserve"> PAGEREF _Toc422756375 \h </w:instrText>
             </w:r>
             <w:r>
               <w:rPr>
@@ -5135,7 +5135,7 @@
               <w:lang w:eastAsia="de-CH"/>
             </w:rPr>
           </w:pPr>
-          <w:hyperlink w:anchor="_Toc422174169" w:history="1">
+          <w:hyperlink w:anchor="_Toc422756376" w:history="1">
             <w:r>
               <w:rPr>
                 <w:rStyle w:val="Hyperlink"/>
@@ -5162,7 +5162,7 @@
                 <w:noProof/>
                 <w:webHidden/>
               </w:rPr>
-              <w:instrText xml:space="preserve"> PAGEREF _Toc422174169 \h </w:instrText>
+              <w:instrText xml:space="preserve"> PAGEREF _Toc422756376 \h </w:instrText>
             </w:r>
             <w:r>
               <w:rPr>
@@ -5206,7 +5206,7 @@
               <w:lang w:eastAsia="de-CH"/>
             </w:rPr>
           </w:pPr>
-          <w:hyperlink w:anchor="_Toc422174170" w:history="1">
+          <w:hyperlink w:anchor="_Toc422756377" w:history="1">
             <w:r>
               <w:rPr>
                 <w:rStyle w:val="Hyperlink"/>
@@ -5233,7 +5233,7 @@
                 <w:noProof/>
                 <w:webHidden/>
               </w:rPr>
-              <w:instrText xml:space="preserve"> PAGEREF _Toc422174170 \h </w:instrText>
+              <w:instrText xml:space="preserve"> PAGEREF _Toc422756377 \h </w:instrText>
             </w:r>
             <w:r>
               <w:rPr>
@@ -5277,7 +5277,7 @@
               <w:lang w:eastAsia="de-CH"/>
             </w:rPr>
           </w:pPr>
-          <w:hyperlink w:anchor="_Toc422174171" w:history="1">
+          <w:hyperlink w:anchor="_Toc422756378" w:history="1">
             <w:r>
               <w:rPr>
                 <w:rStyle w:val="Hyperlink"/>
@@ -5304,7 +5304,7 @@
                 <w:noProof/>
                 <w:webHidden/>
               </w:rPr>
-              <w:instrText xml:space="preserve"> PAGEREF _Toc422174171 \h </w:instrText>
+              <w:instrText xml:space="preserve"> PAGEREF _Toc422756378 \h </w:instrText>
             </w:r>
             <w:r>
               <w:rPr>
@@ -5348,7 +5348,7 @@
               <w:lang w:eastAsia="de-CH"/>
             </w:rPr>
           </w:pPr>
-          <w:hyperlink w:anchor="_Toc422174172" w:history="1">
+          <w:hyperlink w:anchor="_Toc422756379" w:history="1">
             <w:r>
               <w:rPr>
                 <w:rStyle w:val="Hyperlink"/>
@@ -5375,7 +5375,7 @@
                 <w:noProof/>
                 <w:webHidden/>
               </w:rPr>
-              <w:instrText xml:space="preserve"> PAGEREF _Toc422174172 \h </w:instrText>
+              <w:instrText xml:space="preserve"> PAGEREF _Toc422756379 \h </w:instrText>
             </w:r>
             <w:r>
               <w:rPr>
@@ -5419,7 +5419,7 @@
               <w:lang w:eastAsia="de-CH"/>
             </w:rPr>
           </w:pPr>
-          <w:hyperlink w:anchor="_Toc422174173" w:history="1">
+          <w:hyperlink w:anchor="_Toc422756380" w:history="1">
             <w:r>
               <w:rPr>
                 <w:rStyle w:val="Hyperlink"/>
@@ -5446,7 +5446,7 @@
                 <w:noProof/>
                 <w:webHidden/>
               </w:rPr>
-              <w:instrText xml:space="preserve"> PAGEREF _Toc422174173 \h </w:instrText>
+              <w:instrText xml:space="preserve"> PAGEREF _Toc422756380 \h </w:instrText>
             </w:r>
             <w:r>
               <w:rPr>
@@ -5490,7 +5490,7 @@
               <w:lang w:eastAsia="de-CH"/>
             </w:rPr>
           </w:pPr>
-          <w:hyperlink w:anchor="_Toc422174174" w:history="1">
+          <w:hyperlink w:anchor="_Toc422756381" w:history="1">
             <w:r>
               <w:rPr>
                 <w:rStyle w:val="Hyperlink"/>
@@ -5517,7 +5517,7 @@
                 <w:noProof/>
                 <w:webHidden/>
               </w:rPr>
-              <w:instrText xml:space="preserve"> PAGEREF _Toc422174174 \h </w:instrText>
+              <w:instrText xml:space="preserve"> PAGEREF _Toc422756381 \h </w:instrText>
             </w:r>
             <w:r>
               <w:rPr>
@@ -5561,7 +5561,7 @@
               <w:lang w:eastAsia="de-CH"/>
             </w:rPr>
           </w:pPr>
-          <w:hyperlink w:anchor="_Toc422174175" w:history="1">
+          <w:hyperlink w:anchor="_Toc422756382" w:history="1">
             <w:r>
               <w:rPr>
                 <w:rStyle w:val="Hyperlink"/>
@@ -5588,7 +5588,7 @@
                 <w:noProof/>
                 <w:webHidden/>
               </w:rPr>
-              <w:instrText xml:space="preserve"> PAGEREF _Toc422174175 \h </w:instrText>
+              <w:instrText xml:space="preserve"> PAGEREF _Toc422756382 \h </w:instrText>
             </w:r>
             <w:r>
               <w:rPr>
@@ -5632,7 +5632,7 @@
               <w:lang w:eastAsia="de-CH"/>
             </w:rPr>
           </w:pPr>
-          <w:hyperlink w:anchor="_Toc422174176" w:history="1">
+          <w:hyperlink w:anchor="_Toc422756383" w:history="1">
             <w:r>
               <w:rPr>
                 <w:rStyle w:val="Hyperlink"/>
@@ -5659,7 +5659,7 @@
                 <w:noProof/>
                 <w:webHidden/>
               </w:rPr>
-              <w:instrText xml:space="preserve"> PAGEREF _Toc422174176 \h </w:instrText>
+              <w:instrText xml:space="preserve"> PAGEREF _Toc422756383 \h </w:instrText>
             </w:r>
             <w:r>
               <w:rPr>
@@ -5703,7 +5703,7 @@
               <w:lang w:eastAsia="de-CH"/>
             </w:rPr>
           </w:pPr>
-          <w:hyperlink w:anchor="_Toc422174177" w:history="1">
+          <w:hyperlink w:anchor="_Toc422756384" w:history="1">
             <w:r>
               <w:rPr>
                 <w:rStyle w:val="Hyperlink"/>
@@ -5730,7 +5730,7 @@
                 <w:noProof/>
                 <w:webHidden/>
               </w:rPr>
-              <w:instrText xml:space="preserve"> PAGEREF _Toc422174177 \h </w:instrText>
+              <w:instrText xml:space="preserve"> PAGEREF _Toc422756384 \h </w:instrText>
             </w:r>
             <w:r>
               <w:rPr>
@@ -5774,7 +5774,7 @@
               <w:lang w:eastAsia="de-CH"/>
             </w:rPr>
           </w:pPr>
-          <w:hyperlink w:anchor="_Toc422174178" w:history="1">
+          <w:hyperlink w:anchor="_Toc422756385" w:history="1">
             <w:r>
               <w:rPr>
                 <w:rStyle w:val="Hyperlink"/>
@@ -5801,7 +5801,7 @@
                 <w:noProof/>
                 <w:webHidden/>
               </w:rPr>
-              <w:instrText xml:space="preserve"> PAGEREF _Toc422174178 \h </w:instrText>
+              <w:instrText xml:space="preserve"> PAGEREF _Toc422756385 \h </w:instrText>
             </w:r>
             <w:r>
               <w:rPr>
@@ -5845,7 +5845,7 @@
               <w:lang w:eastAsia="de-CH"/>
             </w:rPr>
           </w:pPr>
-          <w:hyperlink w:anchor="_Toc422174179" w:history="1">
+          <w:hyperlink w:anchor="_Toc422756386" w:history="1">
             <w:r>
               <w:rPr>
                 <w:rStyle w:val="Hyperlink"/>
@@ -5872,7 +5872,7 @@
                 <w:noProof/>
                 <w:webHidden/>
               </w:rPr>
-              <w:instrText xml:space="preserve"> PAGEREF _Toc422174179 \h </w:instrText>
+              <w:instrText xml:space="preserve"> PAGEREF _Toc422756386 \h </w:instrText>
             </w:r>
             <w:r>
               <w:rPr>
@@ -5916,7 +5916,7 @@
               <w:lang w:eastAsia="de-CH"/>
             </w:rPr>
           </w:pPr>
-          <w:hyperlink w:anchor="_Toc422174180" w:history="1">
+          <w:hyperlink w:anchor="_Toc422756387" w:history="1">
             <w:r>
               <w:rPr>
                 <w:rStyle w:val="Hyperlink"/>
@@ -5943,7 +5943,7 @@
                 <w:noProof/>
                 <w:webHidden/>
               </w:rPr>
-              <w:instrText xml:space="preserve"> PAGEREF _Toc422174180 \h </w:instrText>
+              <w:instrText xml:space="preserve"> PAGEREF _Toc422756387 \h </w:instrText>
             </w:r>
             <w:r>
               <w:rPr>
@@ -5964,6 +5964,290 @@
                 <w:webHidden/>
               </w:rPr>
               <w:t>11</w:t>
+            </w:r>
+            <w:r>
+              <w:rPr>
+                <w:noProof/>
+                <w:webHidden/>
+              </w:rPr>
+              <w:fldChar w:fldCharType="end"/>
+            </w:r>
+          </w:hyperlink>
+        </w:p>
+        <w:p>
+          <w:pPr>
+            <w:pStyle w:val="Verzeichnis1"/>
+            <w:tabs>
+              <w:tab w:val="right" w:leader="dot" w:pos="9062"/>
+            </w:tabs>
+            <w:rPr>
+              <w:noProof/>
+              <w:sz w:val="22"/>
+              <w:szCs w:val="22"/>
+              <w:lang w:eastAsia="de-CH"/>
+            </w:rPr>
+          </w:pPr>
+          <w:hyperlink w:anchor="_Toc422756388" w:history="1">
+            <w:r>
+              <w:rPr>
+                <w:rStyle w:val="Hyperlink"/>
+                <w:noProof/>
+              </w:rPr>
+              <w:t>Technische Informationen</w:t>
+            </w:r>
+            <w:r>
+              <w:rPr>
+                <w:noProof/>
+                <w:webHidden/>
+              </w:rPr>
+              <w:tab/>
+            </w:r>
+            <w:r>
+              <w:rPr>
+                <w:noProof/>
+                <w:webHidden/>
+              </w:rPr>
+              <w:fldChar w:fldCharType="begin"/>
+            </w:r>
+            <w:r>
+              <w:rPr>
+                <w:noProof/>
+                <w:webHidden/>
+              </w:rPr>
+              <w:instrText xml:space="preserve"> PAGEREF _Toc422756388 \h </w:instrText>
+            </w:r>
+            <w:r>
+              <w:rPr>
+                <w:noProof/>
+                <w:webHidden/>
+              </w:rPr>
+            </w:r>
+            <w:r>
+              <w:rPr>
+                <w:noProof/>
+                <w:webHidden/>
+              </w:rPr>
+              <w:fldChar w:fldCharType="separate"/>
+            </w:r>
+            <w:r>
+              <w:rPr>
+                <w:noProof/>
+                <w:webHidden/>
+              </w:rPr>
+              <w:t>12</w:t>
+            </w:r>
+            <w:r>
+              <w:rPr>
+                <w:noProof/>
+                <w:webHidden/>
+              </w:rPr>
+              <w:fldChar w:fldCharType="end"/>
+            </w:r>
+          </w:hyperlink>
+        </w:p>
+        <w:p>
+          <w:pPr>
+            <w:pStyle w:val="Verzeichnis2"/>
+            <w:tabs>
+              <w:tab w:val="right" w:leader="dot" w:pos="9062"/>
+            </w:tabs>
+            <w:rPr>
+              <w:noProof/>
+              <w:sz w:val="22"/>
+              <w:szCs w:val="22"/>
+              <w:lang w:eastAsia="de-CH"/>
+            </w:rPr>
+          </w:pPr>
+          <w:hyperlink w:anchor="_Toc422756389" w:history="1">
+            <w:r>
+              <w:rPr>
+                <w:rStyle w:val="Hyperlink"/>
+                <w:noProof/>
+              </w:rPr>
+              <w:t>Backend</w:t>
+            </w:r>
+            <w:r>
+              <w:rPr>
+                <w:noProof/>
+                <w:webHidden/>
+              </w:rPr>
+              <w:tab/>
+            </w:r>
+            <w:r>
+              <w:rPr>
+                <w:noProof/>
+                <w:webHidden/>
+              </w:rPr>
+              <w:fldChar w:fldCharType="begin"/>
+            </w:r>
+            <w:r>
+              <w:rPr>
+                <w:noProof/>
+                <w:webHidden/>
+              </w:rPr>
+              <w:instrText xml:space="preserve"> PAGEREF _Toc422756389 \h </w:instrText>
+            </w:r>
+            <w:r>
+              <w:rPr>
+                <w:noProof/>
+                <w:webHidden/>
+              </w:rPr>
+            </w:r>
+            <w:r>
+              <w:rPr>
+                <w:noProof/>
+                <w:webHidden/>
+              </w:rPr>
+              <w:fldChar w:fldCharType="separate"/>
+            </w:r>
+            <w:r>
+              <w:rPr>
+                <w:noProof/>
+                <w:webHidden/>
+              </w:rPr>
+              <w:t>12</w:t>
+            </w:r>
+            <w:r>
+              <w:rPr>
+                <w:noProof/>
+                <w:webHidden/>
+              </w:rPr>
+              <w:fldChar w:fldCharType="end"/>
+            </w:r>
+          </w:hyperlink>
+        </w:p>
+        <w:p>
+          <w:pPr>
+            <w:pStyle w:val="Verzeichnis2"/>
+            <w:tabs>
+              <w:tab w:val="right" w:leader="dot" w:pos="9062"/>
+            </w:tabs>
+            <w:rPr>
+              <w:noProof/>
+              <w:sz w:val="22"/>
+              <w:szCs w:val="22"/>
+              <w:lang w:eastAsia="de-CH"/>
+            </w:rPr>
+          </w:pPr>
+          <w:hyperlink w:anchor="_Toc422756390" w:history="1">
+            <w:r>
+              <w:rPr>
+                <w:rStyle w:val="Hyperlink"/>
+                <w:noProof/>
+              </w:rPr>
+              <w:t>Frontend</w:t>
+            </w:r>
+            <w:r>
+              <w:rPr>
+                <w:noProof/>
+                <w:webHidden/>
+              </w:rPr>
+              <w:tab/>
+            </w:r>
+            <w:r>
+              <w:rPr>
+                <w:noProof/>
+                <w:webHidden/>
+              </w:rPr>
+              <w:fldChar w:fldCharType="begin"/>
+            </w:r>
+            <w:r>
+              <w:rPr>
+                <w:noProof/>
+                <w:webHidden/>
+              </w:rPr>
+              <w:instrText xml:space="preserve"> PAGEREF _Toc422756390 \h </w:instrText>
+            </w:r>
+            <w:r>
+              <w:rPr>
+                <w:noProof/>
+                <w:webHidden/>
+              </w:rPr>
+            </w:r>
+            <w:r>
+              <w:rPr>
+                <w:noProof/>
+                <w:webHidden/>
+              </w:rPr>
+              <w:fldChar w:fldCharType="separate"/>
+            </w:r>
+            <w:r>
+              <w:rPr>
+                <w:noProof/>
+                <w:webHidden/>
+              </w:rPr>
+              <w:t>12</w:t>
+            </w:r>
+            <w:r>
+              <w:rPr>
+                <w:noProof/>
+                <w:webHidden/>
+              </w:rPr>
+              <w:fldChar w:fldCharType="end"/>
+            </w:r>
+          </w:hyperlink>
+        </w:p>
+        <w:p>
+          <w:pPr>
+            <w:pStyle w:val="Verzeichnis2"/>
+            <w:tabs>
+              <w:tab w:val="right" w:leader="dot" w:pos="9062"/>
+            </w:tabs>
+            <w:rPr>
+              <w:noProof/>
+              <w:sz w:val="22"/>
+              <w:szCs w:val="22"/>
+              <w:lang w:eastAsia="de-CH"/>
+            </w:rPr>
+          </w:pPr>
+          <w:hyperlink w:anchor="_Toc422756391" w:history="1">
+            <w:r>
+              <w:rPr>
+                <w:rStyle w:val="Hyperlink"/>
+                <w:noProof/>
+              </w:rPr>
+              <w:t>Andere</w:t>
+            </w:r>
+            <w:r>
+              <w:rPr>
+                <w:noProof/>
+                <w:webHidden/>
+              </w:rPr>
+              <w:tab/>
+            </w:r>
+            <w:r>
+              <w:rPr>
+                <w:noProof/>
+                <w:webHidden/>
+              </w:rPr>
+              <w:fldChar w:fldCharType="begin"/>
+            </w:r>
+            <w:r>
+              <w:rPr>
+                <w:noProof/>
+                <w:webHidden/>
+              </w:rPr>
+              <w:instrText xml:space="preserve"> PAGEREF _Toc422756391 \h </w:instrText>
+            </w:r>
+            <w:r>
+              <w:rPr>
+                <w:noProof/>
+                <w:webHidden/>
+              </w:rPr>
+            </w:r>
+            <w:r>
+              <w:rPr>
+                <w:noProof/>
+                <w:webHidden/>
+              </w:rPr>
+              <w:fldChar w:fldCharType="separate"/>
+            </w:r>
+            <w:r>
+              <w:rPr>
+                <w:noProof/>
+                <w:webHidden/>
+              </w:rPr>
+              <w:t>12</w:t>
             </w:r>
             <w:r>
               <w:rPr>
@@ -5987,15 +6271,12 @@
       </w:sdtContent>
     </w:sdt>
     <w:p>
-      <w:r>
-        <w:br w:type="page"/>
-      </w:r>
-    </w:p>
-    <w:p>
       <w:pPr>
         <w:pStyle w:val="berschrift1"/>
       </w:pPr>
-      <w:bookmarkStart w:id="2" w:name="_Toc422174161"/>
+      <w:bookmarkStart w:id="2" w:name="_Toc422756368"/>
+      <w:bookmarkStart w:id="3" w:name="_GoBack"/>
+      <w:bookmarkEnd w:id="3"/>
       <w:r>
         <w:lastRenderedPageBreak/>
         <w:t>Installation</w:t>
@@ -6248,11 +6529,11 @@
       <w:pPr>
         <w:pStyle w:val="berschrift2"/>
       </w:pPr>
-      <w:bookmarkStart w:id="3" w:name="_Toc422174162"/>
+      <w:bookmarkStart w:id="4" w:name="_Toc422756369"/>
       <w:r>
         <w:t>Raspberry Pi</w:t>
       </w:r>
-      <w:bookmarkEnd w:id="3"/>
+      <w:bookmarkEnd w:id="4"/>
     </w:p>
     <w:p>
       <w:r>
@@ -6438,11 +6719,11 @@
       <w:pPr>
         <w:pStyle w:val="berschrift2"/>
       </w:pPr>
-      <w:bookmarkStart w:id="4" w:name="_Toc422174163"/>
+      <w:bookmarkStart w:id="5" w:name="_Toc422756370"/>
       <w:r>
         <w:t>Webseite</w:t>
       </w:r>
-      <w:bookmarkEnd w:id="4"/>
+      <w:bookmarkEnd w:id="5"/>
     </w:p>
     <w:p>
       <w:r>
@@ -6620,7 +6901,6 @@
           <w:szCs w:val="28"/>
         </w:rPr>
       </w:pPr>
-      <w:bookmarkStart w:id="5" w:name="_Toc422174164"/>
       <w:r>
         <w:br w:type="page"/>
       </w:r>
@@ -6629,11 +6909,12 @@
       <w:pPr>
         <w:pStyle w:val="berschrift2"/>
       </w:pPr>
+      <w:bookmarkStart w:id="6" w:name="_Toc422756371"/>
       <w:r>
         <w:lastRenderedPageBreak/>
         <w:t>Datenbank</w:t>
       </w:r>
-      <w:bookmarkEnd w:id="5"/>
+      <w:bookmarkEnd w:id="6"/>
     </w:p>
     <w:p>
       <w:r>
@@ -6810,11 +7091,11 @@
       <w:pPr>
         <w:pStyle w:val="berschrift2"/>
       </w:pPr>
-      <w:bookmarkStart w:id="6" w:name="_Toc422174165"/>
+      <w:bookmarkStart w:id="7" w:name="_Toc422756372"/>
       <w:r>
         <w:t>Bewegungserkennung</w:t>
       </w:r>
-      <w:bookmarkEnd w:id="6"/>
+      <w:bookmarkEnd w:id="7"/>
     </w:p>
     <w:p>
       <w:r>
@@ -7032,11 +7313,11 @@
       <w:pPr>
         <w:pStyle w:val="berschrift2"/>
       </w:pPr>
-      <w:bookmarkStart w:id="7" w:name="_Toc422174166"/>
+      <w:bookmarkStart w:id="8" w:name="_Toc422756373"/>
       <w:r>
         <w:t>Endgeräte</w:t>
       </w:r>
-      <w:bookmarkEnd w:id="7"/>
+      <w:bookmarkEnd w:id="8"/>
     </w:p>
     <w:p>
       <w:r>
@@ -7107,12 +7388,12 @@
       <w:pPr>
         <w:pStyle w:val="berschrift1"/>
       </w:pPr>
-      <w:bookmarkStart w:id="8" w:name="_Toc422174167"/>
+      <w:bookmarkStart w:id="9" w:name="_Toc422756374"/>
       <w:r>
         <w:lastRenderedPageBreak/>
         <w:t>Konfiguration</w:t>
       </w:r>
-      <w:bookmarkEnd w:id="8"/>
+      <w:bookmarkEnd w:id="9"/>
     </w:p>
     <w:p>
       <w:r>
@@ -7214,7 +7495,7 @@
       <w:pPr>
         <w:pStyle w:val="berschrift2"/>
       </w:pPr>
-      <w:bookmarkStart w:id="9" w:name="_Toc422174168"/>
+      <w:bookmarkStart w:id="10" w:name="_Toc422756375"/>
       <w:r>
         <w:t>Webs</w:t>
       </w:r>
@@ -7224,7 +7505,7 @@
       <w:r>
         <w:t>ite</w:t>
       </w:r>
-      <w:bookmarkEnd w:id="9"/>
+      <w:bookmarkEnd w:id="10"/>
     </w:p>
     <w:p>
       <w:r>
@@ -7375,11 +7656,11 @@
       <w:pPr>
         <w:pStyle w:val="berschrift2"/>
       </w:pPr>
-      <w:bookmarkStart w:id="10" w:name="_Toc422174169"/>
+      <w:bookmarkStart w:id="11" w:name="_Toc422756376"/>
       <w:r>
         <w:t>Live-Übertragung</w:t>
       </w:r>
-      <w:bookmarkEnd w:id="10"/>
+      <w:bookmarkEnd w:id="11"/>
     </w:p>
     <w:p>
       <w:pPr>
@@ -7435,11 +7716,11 @@
       <w:pPr>
         <w:pStyle w:val="berschrift2"/>
       </w:pPr>
-      <w:bookmarkStart w:id="11" w:name="_Toc422174170"/>
+      <w:bookmarkStart w:id="12" w:name="_Toc422756377"/>
       <w:r>
         <w:t>Bewegungserkennung</w:t>
       </w:r>
-      <w:bookmarkEnd w:id="11"/>
+      <w:bookmarkEnd w:id="12"/>
     </w:p>
     <w:p>
       <w:r>
@@ -7553,12 +7834,12 @@
       <w:pPr>
         <w:pStyle w:val="berschrift1"/>
       </w:pPr>
-      <w:bookmarkStart w:id="12" w:name="_Toc422174171"/>
+      <w:bookmarkStart w:id="13" w:name="_Toc422756378"/>
       <w:r>
         <w:lastRenderedPageBreak/>
         <w:t>Bedienung</w:t>
       </w:r>
-      <w:bookmarkEnd w:id="12"/>
+      <w:bookmarkEnd w:id="13"/>
     </w:p>
     <w:p>
       <w:r>
@@ -7626,14 +7907,14 @@
       <w:pPr>
         <w:pStyle w:val="berschrift2"/>
       </w:pPr>
-      <w:bookmarkStart w:id="13" w:name="_Toc422174172"/>
+      <w:bookmarkStart w:id="14" w:name="_Toc422756379"/>
       <w:r>
         <w:t xml:space="preserve">Umschalten des </w:t>
       </w:r>
       <w:r>
         <w:t>Betriebsmodus</w:t>
       </w:r>
-      <w:bookmarkEnd w:id="13"/>
+      <w:bookmarkEnd w:id="14"/>
     </w:p>
     <w:p>
       <w:r>
@@ -7848,16 +8129,44 @@
         <w:t xml:space="preserve"> wird das Kameramodul aktiviert und wenn immer Bewegung erkannt wird ein Video aufgezeichnet</w:t>
       </w:r>
       <w:r>
-        <w:t xml:space="preserve"> und abspeichert</w:t>
-      </w:r>
-      <w:r>
-        <w:t>. Die aufgezeichnet Überwachungsvideo können direkt auf der We</w:t>
-      </w:r>
-      <w:r>
-        <w:t>b</w:t>
-      </w:r>
-      <w:r>
-        <w:t>s</w:t>
+        <w:t xml:space="preserve"> und</w:t>
+      </w:r>
+      <w:r>
+        <w:t xml:space="preserve"> i</w:t>
+      </w:r>
+      <w:r>
+        <w:t>m Ordner „</w:t>
+      </w:r>
+      <w:proofErr w:type="spellStart"/>
+      <w:r>
+        <w:t>public</w:t>
+      </w:r>
+      <w:proofErr w:type="spellEnd"/>
+      <w:r>
+        <w:t>/</w:t>
+      </w:r>
+      <w:proofErr w:type="spellStart"/>
+      <w:r>
+        <w:t>videos</w:t>
+      </w:r>
+      <w:proofErr w:type="spellEnd"/>
+      <w:r>
+        <w:t>“</w:t>
+      </w:r>
+      <w:r>
+        <w:t xml:space="preserve"> der Webseite</w:t>
+      </w:r>
+      <w:r>
+        <w:t xml:space="preserve"> abspeichert</w:t>
+      </w:r>
+      <w:r>
+        <w:t>. Die aufgezeichnet Überw</w:t>
+      </w:r>
+      <w:r>
+        <w:t>a</w:t>
+      </w:r>
+      <w:r>
+        <w:t>chungsvideo können direkt auf der Webs</w:t>
       </w:r>
       <w:r>
         <w:t>e</w:t>
@@ -7866,16 +8175,16 @@
         <w:t>ite betrachtet werden (Siehe Abschnitt „</w:t>
       </w:r>
       <w:r>
-        <w:t>Ansehen eines aufgezeichneten Überwachungsvideos</w:t>
-      </w:r>
-      <w:r>
-        <w:t>“). Die Vide</w:t>
-      </w:r>
-      <w:r>
-        <w:t>o</w:t>
-      </w:r>
-      <w:r>
-        <w:t>übertragung ist während der Bewegungserkennung nicht aktiv.</w:t>
+        <w:t>Ansehen eines aufgezeic</w:t>
+      </w:r>
+      <w:r>
+        <w:t>h</w:t>
+      </w:r>
+      <w:r>
+        <w:t>neten Überwachungsvideos</w:t>
+      </w:r>
+      <w:r>
+        <w:t>“). Die Videoübertragung ist während der Bewegungserkennung nicht aktiv.</w:t>
       </w:r>
     </w:p>
     <w:p>
@@ -7888,7 +8197,7 @@
       <w:pPr>
         <w:pStyle w:val="berschrift2"/>
       </w:pPr>
-      <w:bookmarkStart w:id="14" w:name="_Toc422174173"/>
+      <w:bookmarkStart w:id="15" w:name="_Toc422756380"/>
       <w:r>
         <w:t xml:space="preserve">Ansehen einer </w:t>
       </w:r>
@@ -7901,7 +8210,7 @@
       <w:r>
         <w:t>bertragung</w:t>
       </w:r>
-      <w:bookmarkEnd w:id="14"/>
+      <w:bookmarkEnd w:id="15"/>
     </w:p>
     <w:p>
       <w:r>
@@ -8029,11 +8338,11 @@
       <w:pPr>
         <w:pStyle w:val="berschrift3"/>
       </w:pPr>
-      <w:bookmarkStart w:id="15" w:name="_Toc422174174"/>
+      <w:bookmarkStart w:id="16" w:name="_Toc422756381"/>
       <w:r>
         <w:t>Videoübertragung der lokalen Kamera ansehen</w:t>
       </w:r>
-      <w:bookmarkEnd w:id="15"/>
+      <w:bookmarkEnd w:id="16"/>
     </w:p>
     <w:p>
       <w:r>
@@ -8161,12 +8470,12 @@
       <w:pPr>
         <w:pStyle w:val="berschrift3"/>
       </w:pPr>
-      <w:bookmarkStart w:id="16" w:name="_Toc422174175"/>
+      <w:bookmarkStart w:id="17" w:name="_Toc422756382"/>
       <w:r>
         <w:lastRenderedPageBreak/>
         <w:t>Videoübertragung einer Netzwerkkamera ansehen</w:t>
       </w:r>
-      <w:bookmarkEnd w:id="16"/>
+      <w:bookmarkEnd w:id="17"/>
     </w:p>
     <w:p>
       <w:r>
@@ -8318,7 +8627,7 @@
       <w:pPr>
         <w:pStyle w:val="berschrift2"/>
       </w:pPr>
-      <w:bookmarkStart w:id="17" w:name="_Toc422174176"/>
+      <w:bookmarkStart w:id="18" w:name="_Toc422756383"/>
       <w:r>
         <w:lastRenderedPageBreak/>
         <w:t xml:space="preserve">Verwaltung </w:t>
@@ -8329,7 +8638,7 @@
       <w:r>
         <w:t xml:space="preserve"> Netzwerkkameras</w:t>
       </w:r>
-      <w:bookmarkEnd w:id="17"/>
+      <w:bookmarkEnd w:id="18"/>
     </w:p>
     <w:p>
       <w:r>
@@ -8340,11 +8649,11 @@
       <w:pPr>
         <w:pStyle w:val="berschrift3"/>
       </w:pPr>
-      <w:bookmarkStart w:id="18" w:name="_Toc422174177"/>
+      <w:bookmarkStart w:id="19" w:name="_Toc422756384"/>
       <w:r>
         <w:t>Hinzufügen einer Netzwerkkamera</w:t>
       </w:r>
-      <w:bookmarkEnd w:id="18"/>
+      <w:bookmarkEnd w:id="19"/>
     </w:p>
     <w:p>
       <w:r>
@@ -8424,11 +8733,11 @@
       <w:pPr>
         <w:pStyle w:val="berschrift3"/>
       </w:pPr>
-      <w:bookmarkStart w:id="19" w:name="_Toc422174178"/>
+      <w:bookmarkStart w:id="20" w:name="_Toc422756385"/>
       <w:r>
         <w:t>Bearbeiten einer Netzwerkkamera</w:t>
       </w:r>
-      <w:bookmarkEnd w:id="19"/>
+      <w:bookmarkEnd w:id="20"/>
     </w:p>
     <w:p>
       <w:pPr>
@@ -8531,12 +8840,12 @@
       <w:pPr>
         <w:pStyle w:val="berschrift3"/>
       </w:pPr>
-      <w:bookmarkStart w:id="20" w:name="_Toc422174179"/>
+      <w:bookmarkStart w:id="21" w:name="_Toc422756386"/>
       <w:r>
         <w:lastRenderedPageBreak/>
         <w:t>Entfernen einer Netzwerkkamera</w:t>
       </w:r>
-      <w:bookmarkEnd w:id="20"/>
+      <w:bookmarkEnd w:id="21"/>
     </w:p>
     <w:p>
       <w:r>
@@ -8620,11 +8929,11 @@
       <w:pPr>
         <w:pStyle w:val="berschrift2"/>
       </w:pPr>
-      <w:bookmarkStart w:id="21" w:name="_Toc422174180"/>
+      <w:bookmarkStart w:id="22" w:name="_Toc422756387"/>
       <w:r>
         <w:t>Ansehen eines aufgezeichneten Überwachungsvideos</w:t>
       </w:r>
-      <w:bookmarkEnd w:id="21"/>
+      <w:bookmarkEnd w:id="22"/>
     </w:p>
     <w:p>
       <w:r>
@@ -8737,8 +9046,346 @@
           <w:szCs w:val="24"/>
         </w:rPr>
       </w:pPr>
-      <w:bookmarkStart w:id="22" w:name="_GoBack"/>
-      <w:bookmarkEnd w:id="22"/>
+      <w:r>
+        <w:rPr>
+          <w:smallCaps/>
+          <w:spacing w:val="5"/>
+          <w:sz w:val="24"/>
+          <w:szCs w:val="24"/>
+        </w:rPr>
+        <w:br w:type="page"/>
+      </w:r>
+    </w:p>
+    <w:p>
+      <w:pPr>
+        <w:pStyle w:val="berschrift1"/>
+      </w:pPr>
+      <w:bookmarkStart w:id="23" w:name="_Toc422756388"/>
+      <w:r>
+        <w:lastRenderedPageBreak/>
+        <w:t>Technische</w:t>
+      </w:r>
+      <w:r>
+        <w:t xml:space="preserve"> Informationen</w:t>
+      </w:r>
+      <w:bookmarkEnd w:id="23"/>
+    </w:p>
+    <w:p>
+      <w:pPr>
+        <w:rPr>
+          <w:smallCaps/>
+          <w:spacing w:val="5"/>
+          <w:sz w:val="24"/>
+          <w:szCs w:val="24"/>
+        </w:rPr>
+      </w:pPr>
+      <w:r>
+        <w:rPr>
+          <w:smallCaps/>
+          <w:spacing w:val="5"/>
+          <w:sz w:val="24"/>
+          <w:szCs w:val="24"/>
+        </w:rPr>
+        <w:t>Für die Umsetzung des Projekts wurden folgende Front- und Backendtechnologien eing</w:t>
+      </w:r>
+      <w:r>
+        <w:rPr>
+          <w:smallCaps/>
+          <w:spacing w:val="5"/>
+          <w:sz w:val="24"/>
+          <w:szCs w:val="24"/>
+        </w:rPr>
+        <w:t>e</w:t>
+      </w:r>
+      <w:r>
+        <w:rPr>
+          <w:smallCaps/>
+          <w:spacing w:val="5"/>
+          <w:sz w:val="24"/>
+          <w:szCs w:val="24"/>
+        </w:rPr>
+        <w:t>setzt.</w:t>
+      </w:r>
+      <w:r>
+        <w:rPr>
+          <w:smallCaps/>
+          <w:spacing w:val="5"/>
+          <w:sz w:val="24"/>
+          <w:szCs w:val="24"/>
+        </w:rPr>
+        <w:t xml:space="preserve"> Der Abschnitt „Installation“ führt Sie durch die Installation </w:t>
+      </w:r>
+      <w:r>
+        <w:rPr>
+          <w:smallCaps/>
+          <w:spacing w:val="5"/>
+          <w:sz w:val="24"/>
+          <w:szCs w:val="24"/>
+        </w:rPr>
+        <w:t xml:space="preserve">der </w:t>
+      </w:r>
+      <w:r>
+        <w:rPr>
+          <w:smallCaps/>
+          <w:spacing w:val="5"/>
+          <w:sz w:val="24"/>
+          <w:szCs w:val="24"/>
+        </w:rPr>
+        <w:t>benötigte</w:t>
+      </w:r>
+      <w:r>
+        <w:rPr>
+          <w:smallCaps/>
+          <w:spacing w:val="5"/>
+          <w:sz w:val="24"/>
+          <w:szCs w:val="24"/>
+        </w:rPr>
+        <w:t xml:space="preserve">n </w:t>
+      </w:r>
+      <w:r>
+        <w:rPr>
+          <w:smallCaps/>
+          <w:spacing w:val="5"/>
+          <w:sz w:val="24"/>
+          <w:szCs w:val="24"/>
+        </w:rPr>
+        <w:t>Komp</w:t>
+      </w:r>
+      <w:r>
+        <w:rPr>
+          <w:smallCaps/>
+          <w:spacing w:val="5"/>
+          <w:sz w:val="24"/>
+          <w:szCs w:val="24"/>
+        </w:rPr>
+        <w:t>o</w:t>
+      </w:r>
+      <w:r>
+        <w:rPr>
+          <w:smallCaps/>
+          <w:spacing w:val="5"/>
+          <w:sz w:val="24"/>
+          <w:szCs w:val="24"/>
+        </w:rPr>
+        <w:t>nenten</w:t>
+      </w:r>
+      <w:r>
+        <w:rPr>
+          <w:smallCaps/>
+          <w:spacing w:val="5"/>
+          <w:sz w:val="24"/>
+          <w:szCs w:val="24"/>
+        </w:rPr>
+        <w:t xml:space="preserve"> für die Ausführung</w:t>
+      </w:r>
+      <w:r>
+        <w:rPr>
+          <w:smallCaps/>
+          <w:spacing w:val="5"/>
+          <w:sz w:val="24"/>
+          <w:szCs w:val="24"/>
+        </w:rPr>
+        <w:t>.</w:t>
+      </w:r>
+    </w:p>
+    <w:p>
+      <w:pPr>
+        <w:pStyle w:val="berschrift2"/>
+      </w:pPr>
+      <w:bookmarkStart w:id="24" w:name="_Toc422756389"/>
+      <w:r>
+        <w:t>Backend</w:t>
+      </w:r>
+      <w:bookmarkEnd w:id="24"/>
+    </w:p>
+    <w:p>
+      <w:pPr>
+        <w:pStyle w:val="Listenabsatz"/>
+        <w:numPr>
+          <w:ilvl w:val="0"/>
+          <w:numId w:val="4"/>
+        </w:numPr>
+      </w:pPr>
+      <w:proofErr w:type="spellStart"/>
+      <w:r>
+        <w:t>Laravel</w:t>
+      </w:r>
+      <w:proofErr w:type="spellEnd"/>
+      <w:r>
+        <w:t xml:space="preserve"> 5.0</w:t>
+      </w:r>
+    </w:p>
+    <w:p>
+      <w:pPr>
+        <w:pStyle w:val="Listenabsatz"/>
+        <w:numPr>
+          <w:ilvl w:val="0"/>
+          <w:numId w:val="4"/>
+        </w:numPr>
+      </w:pPr>
+      <w:proofErr w:type="spellStart"/>
+      <w:r>
+        <w:t>Bash</w:t>
+      </w:r>
+      <w:proofErr w:type="spellEnd"/>
+      <w:r>
+        <w:t xml:space="preserve"> Scripts</w:t>
+      </w:r>
+    </w:p>
+    <w:p>
+      <w:pPr>
+        <w:pStyle w:val="Listenabsatz"/>
+        <w:numPr>
+          <w:ilvl w:val="0"/>
+          <w:numId w:val="4"/>
+        </w:numPr>
+      </w:pPr>
+      <w:r>
+        <w:t>Apache 2</w:t>
+      </w:r>
+    </w:p>
+    <w:p>
+      <w:pPr>
+        <w:pStyle w:val="Listenabsatz"/>
+        <w:numPr>
+          <w:ilvl w:val="0"/>
+          <w:numId w:val="4"/>
+        </w:numPr>
+      </w:pPr>
+      <w:r>
+        <w:t>PHP 5</w:t>
+      </w:r>
+    </w:p>
+    <w:p>
+      <w:pPr>
+        <w:pStyle w:val="Listenabsatz"/>
+        <w:numPr>
+          <w:ilvl w:val="0"/>
+          <w:numId w:val="4"/>
+        </w:numPr>
+      </w:pPr>
+      <w:r>
+        <w:t>Composer</w:t>
+      </w:r>
+    </w:p>
+    <w:p>
+      <w:pPr>
+        <w:pStyle w:val="berschrift2"/>
+      </w:pPr>
+      <w:bookmarkStart w:id="25" w:name="_Toc422756390"/>
+      <w:r>
+        <w:t>Frontend</w:t>
+      </w:r>
+      <w:bookmarkEnd w:id="25"/>
+    </w:p>
+    <w:p>
+      <w:pPr>
+        <w:pStyle w:val="Listenabsatz"/>
+        <w:numPr>
+          <w:ilvl w:val="0"/>
+          <w:numId w:val="5"/>
+        </w:numPr>
+      </w:pPr>
+      <w:proofErr w:type="spellStart"/>
+      <w:r>
+        <w:t>AngularJS</w:t>
+      </w:r>
+      <w:proofErr w:type="spellEnd"/>
+    </w:p>
+    <w:p>
+      <w:pPr>
+        <w:pStyle w:val="Listenabsatz"/>
+        <w:numPr>
+          <w:ilvl w:val="0"/>
+          <w:numId w:val="5"/>
+        </w:numPr>
+      </w:pPr>
+      <w:r>
+        <w:t>Bootstrap 3</w:t>
+      </w:r>
+    </w:p>
+    <w:p>
+      <w:pPr>
+        <w:pStyle w:val="Listenabsatz"/>
+        <w:numPr>
+          <w:ilvl w:val="0"/>
+          <w:numId w:val="5"/>
+        </w:numPr>
+      </w:pPr>
+      <w:proofErr w:type="spellStart"/>
+      <w:r>
+        <w:t>jQuery</w:t>
+      </w:r>
+      <w:proofErr w:type="spellEnd"/>
+      <w:r>
+        <w:t xml:space="preserve"> 2</w:t>
+      </w:r>
+    </w:p>
+    <w:p>
+      <w:pPr>
+        <w:pStyle w:val="Listenabsatz"/>
+        <w:numPr>
+          <w:ilvl w:val="0"/>
+          <w:numId w:val="5"/>
+        </w:numPr>
+      </w:pPr>
+      <w:r>
+        <w:t>VLC Media Player (optional)</w:t>
+      </w:r>
+    </w:p>
+    <w:p>
+      <w:pPr>
+        <w:pStyle w:val="Listenabsatz"/>
+        <w:numPr>
+          <w:ilvl w:val="0"/>
+          <w:numId w:val="5"/>
+        </w:numPr>
+      </w:pPr>
+      <w:r>
+        <w:t>Bower</w:t>
+      </w:r>
+    </w:p>
+    <w:p>
+      <w:pPr>
+        <w:pStyle w:val="berschrift2"/>
+      </w:pPr>
+      <w:bookmarkStart w:id="26" w:name="_Toc422756391"/>
+      <w:r>
+        <w:t>Andere</w:t>
+      </w:r>
+      <w:bookmarkEnd w:id="26"/>
+    </w:p>
+    <w:p>
+      <w:pPr>
+        <w:pStyle w:val="Listenabsatz"/>
+        <w:numPr>
+          <w:ilvl w:val="0"/>
+          <w:numId w:val="6"/>
+        </w:numPr>
+      </w:pPr>
+      <w:r>
+        <w:t>Visual Studio 2013</w:t>
+      </w:r>
+    </w:p>
+    <w:p>
+      <w:pPr>
+        <w:pStyle w:val="Listenabsatz"/>
+        <w:numPr>
+          <w:ilvl w:val="0"/>
+          <w:numId w:val="6"/>
+        </w:numPr>
+      </w:pPr>
+      <w:r>
+        <w:t xml:space="preserve">MySQL </w:t>
+      </w:r>
+      <w:proofErr w:type="spellStart"/>
+      <w:r>
+        <w:t>Workbench</w:t>
+      </w:r>
+      <w:proofErr w:type="spellEnd"/>
+      <w:r>
+        <w:t xml:space="preserve"> 5.7</w:t>
+      </w:r>
     </w:p>
     <w:sectPr>
       <w:headerReference w:type="default" r:id="rId22"/>
@@ -8958,7 +9605,7 @@
         <w:szCs w:val="16"/>
         <w:lang w:val="de-DE"/>
       </w:rPr>
-      <w:t>11</w:t>
+      <w:t>12</w:t>
     </w:r>
     <w:r>
       <w:rPr>
@@ -9224,6 +9871,119 @@
 <file path=word/numbering.xml><?xml version="1.0" encoding="utf-8"?>
 <w:numbering xmlns:wpc="http://schemas.microsoft.com/office/word/2010/wordprocessingCanvas" xmlns:mc="http://schemas.openxmlformats.org/markup-compatibility/2006" xmlns:o="urn:schemas-microsoft-com:office:office" xmlns:r="http://schemas.openxmlformats.org/officeDocument/2006/relationships" xmlns:m="http://schemas.openxmlformats.org/officeDocument/2006/math" xmlns:v="urn:schemas-microsoft-com:vml" xmlns:wp14="http://schemas.microsoft.com/office/word/2010/wordprocessingDrawing" xmlns:wp="http://schemas.openxmlformats.org/drawingml/2006/wordprocessingDrawing" xmlns:w10="urn:schemas-microsoft-com:office:word" xmlns:w="http://schemas.openxmlformats.org/wordprocessingml/2006/main" xmlns:w14="http://schemas.microsoft.com/office/word/2010/wordml" xmlns:wpg="http://schemas.microsoft.com/office/word/2010/wordprocessingGroup" xmlns:wpi="http://schemas.microsoft.com/office/word/2010/wordprocessingInk" xmlns:wne="http://schemas.microsoft.com/office/word/2006/wordml" xmlns:wps="http://schemas.microsoft.com/office/word/2010/wordprocessingShape" mc:Ignorable="w14 wp14">
   <w:abstractNum w:abstractNumId="0">
+    <w:nsid w:val="154A7769"/>
+    <w:multiLevelType w:val="hybridMultilevel"/>
+    <w:tmpl w:val="A99C5D56"/>
+    <w:lvl w:ilvl="0" w:tplc="08070001">
+      <w:start w:val="1"/>
+      <w:numFmt w:val="bullet"/>
+      <w:lvlText w:val=""/>
+      <w:lvlJc w:val="left"/>
+      <w:pPr>
+        <w:ind w:left="360" w:hanging="360"/>
+      </w:pPr>
+      <w:rPr>
+        <w:rFonts w:ascii="Symbol" w:hAnsi="Symbol" w:hint="default"/>
+      </w:rPr>
+    </w:lvl>
+    <w:lvl w:ilvl="1" w:tplc="08070003" w:tentative="1">
+      <w:start w:val="1"/>
+      <w:numFmt w:val="bullet"/>
+      <w:lvlText w:val="o"/>
+      <w:lvlJc w:val="left"/>
+      <w:pPr>
+        <w:ind w:left="1080" w:hanging="360"/>
+      </w:pPr>
+      <w:rPr>
+        <w:rFonts w:ascii="Courier New" w:hAnsi="Courier New" w:cs="Courier New" w:hint="default"/>
+      </w:rPr>
+    </w:lvl>
+    <w:lvl w:ilvl="2" w:tplc="08070005" w:tentative="1">
+      <w:start w:val="1"/>
+      <w:numFmt w:val="bullet"/>
+      <w:lvlText w:val=""/>
+      <w:lvlJc w:val="left"/>
+      <w:pPr>
+        <w:ind w:left="1800" w:hanging="360"/>
+      </w:pPr>
+      <w:rPr>
+        <w:rFonts w:ascii="Wingdings" w:hAnsi="Wingdings" w:hint="default"/>
+      </w:rPr>
+    </w:lvl>
+    <w:lvl w:ilvl="3" w:tplc="08070001" w:tentative="1">
+      <w:start w:val="1"/>
+      <w:numFmt w:val="bullet"/>
+      <w:lvlText w:val=""/>
+      <w:lvlJc w:val="left"/>
+      <w:pPr>
+        <w:ind w:left="2520" w:hanging="360"/>
+      </w:pPr>
+      <w:rPr>
+        <w:rFonts w:ascii="Symbol" w:hAnsi="Symbol" w:hint="default"/>
+      </w:rPr>
+    </w:lvl>
+    <w:lvl w:ilvl="4" w:tplc="08070003" w:tentative="1">
+      <w:start w:val="1"/>
+      <w:numFmt w:val="bullet"/>
+      <w:lvlText w:val="o"/>
+      <w:lvlJc w:val="left"/>
+      <w:pPr>
+        <w:ind w:left="3240" w:hanging="360"/>
+      </w:pPr>
+      <w:rPr>
+        <w:rFonts w:ascii="Courier New" w:hAnsi="Courier New" w:cs="Courier New" w:hint="default"/>
+      </w:rPr>
+    </w:lvl>
+    <w:lvl w:ilvl="5" w:tplc="08070005" w:tentative="1">
+      <w:start w:val="1"/>
+      <w:numFmt w:val="bullet"/>
+      <w:lvlText w:val=""/>
+      <w:lvlJc w:val="left"/>
+      <w:pPr>
+        <w:ind w:left="3960" w:hanging="360"/>
+      </w:pPr>
+      <w:rPr>
+        <w:rFonts w:ascii="Wingdings" w:hAnsi="Wingdings" w:hint="default"/>
+      </w:rPr>
+    </w:lvl>
+    <w:lvl w:ilvl="6" w:tplc="08070001" w:tentative="1">
+      <w:start w:val="1"/>
+      <w:numFmt w:val="bullet"/>
+      <w:lvlText w:val=""/>
+      <w:lvlJc w:val="left"/>
+      <w:pPr>
+        <w:ind w:left="4680" w:hanging="360"/>
+      </w:pPr>
+      <w:rPr>
+        <w:rFonts w:ascii="Symbol" w:hAnsi="Symbol" w:hint="default"/>
+      </w:rPr>
+    </w:lvl>
+    <w:lvl w:ilvl="7" w:tplc="08070003" w:tentative="1">
+      <w:start w:val="1"/>
+      <w:numFmt w:val="bullet"/>
+      <w:lvlText w:val="o"/>
+      <w:lvlJc w:val="left"/>
+      <w:pPr>
+        <w:ind w:left="5400" w:hanging="360"/>
+      </w:pPr>
+      <w:rPr>
+        <w:rFonts w:ascii="Courier New" w:hAnsi="Courier New" w:cs="Courier New" w:hint="default"/>
+      </w:rPr>
+    </w:lvl>
+    <w:lvl w:ilvl="8" w:tplc="08070005" w:tentative="1">
+      <w:start w:val="1"/>
+      <w:numFmt w:val="bullet"/>
+      <w:lvlText w:val=""/>
+      <w:lvlJc w:val="left"/>
+      <w:pPr>
+        <w:ind w:left="6120" w:hanging="360"/>
+      </w:pPr>
+      <w:rPr>
+        <w:rFonts w:ascii="Wingdings" w:hAnsi="Wingdings" w:hint="default"/>
+      </w:rPr>
+    </w:lvl>
+  </w:abstractNum>
+  <w:abstractNum w:abstractNumId="1">
     <w:nsid w:val="2FDB2715"/>
     <w:multiLevelType w:val="hybridMultilevel"/>
     <w:tmpl w:val="FCF26C66"/>
@@ -9336,7 +10096,120 @@
       </w:rPr>
     </w:lvl>
   </w:abstractNum>
-  <w:abstractNum w:abstractNumId="1">
+  <w:abstractNum w:abstractNumId="2">
+    <w:nsid w:val="32BE6345"/>
+    <w:multiLevelType w:val="hybridMultilevel"/>
+    <w:tmpl w:val="571C4248"/>
+    <w:lvl w:ilvl="0" w:tplc="08070001">
+      <w:start w:val="1"/>
+      <w:numFmt w:val="bullet"/>
+      <w:lvlText w:val=""/>
+      <w:lvlJc w:val="left"/>
+      <w:pPr>
+        <w:ind w:left="360" w:hanging="360"/>
+      </w:pPr>
+      <w:rPr>
+        <w:rFonts w:ascii="Symbol" w:hAnsi="Symbol" w:hint="default"/>
+      </w:rPr>
+    </w:lvl>
+    <w:lvl w:ilvl="1" w:tplc="08070003" w:tentative="1">
+      <w:start w:val="1"/>
+      <w:numFmt w:val="bullet"/>
+      <w:lvlText w:val="o"/>
+      <w:lvlJc w:val="left"/>
+      <w:pPr>
+        <w:ind w:left="1080" w:hanging="360"/>
+      </w:pPr>
+      <w:rPr>
+        <w:rFonts w:ascii="Courier New" w:hAnsi="Courier New" w:cs="Courier New" w:hint="default"/>
+      </w:rPr>
+    </w:lvl>
+    <w:lvl w:ilvl="2" w:tplc="08070005" w:tentative="1">
+      <w:start w:val="1"/>
+      <w:numFmt w:val="bullet"/>
+      <w:lvlText w:val=""/>
+      <w:lvlJc w:val="left"/>
+      <w:pPr>
+        <w:ind w:left="1800" w:hanging="360"/>
+      </w:pPr>
+      <w:rPr>
+        <w:rFonts w:ascii="Wingdings" w:hAnsi="Wingdings" w:hint="default"/>
+      </w:rPr>
+    </w:lvl>
+    <w:lvl w:ilvl="3" w:tplc="08070001" w:tentative="1">
+      <w:start w:val="1"/>
+      <w:numFmt w:val="bullet"/>
+      <w:lvlText w:val=""/>
+      <w:lvlJc w:val="left"/>
+      <w:pPr>
+        <w:ind w:left="2520" w:hanging="360"/>
+      </w:pPr>
+      <w:rPr>
+        <w:rFonts w:ascii="Symbol" w:hAnsi="Symbol" w:hint="default"/>
+      </w:rPr>
+    </w:lvl>
+    <w:lvl w:ilvl="4" w:tplc="08070003" w:tentative="1">
+      <w:start w:val="1"/>
+      <w:numFmt w:val="bullet"/>
+      <w:lvlText w:val="o"/>
+      <w:lvlJc w:val="left"/>
+      <w:pPr>
+        <w:ind w:left="3240" w:hanging="360"/>
+      </w:pPr>
+      <w:rPr>
+        <w:rFonts w:ascii="Courier New" w:hAnsi="Courier New" w:cs="Courier New" w:hint="default"/>
+      </w:rPr>
+    </w:lvl>
+    <w:lvl w:ilvl="5" w:tplc="08070005" w:tentative="1">
+      <w:start w:val="1"/>
+      <w:numFmt w:val="bullet"/>
+      <w:lvlText w:val=""/>
+      <w:lvlJc w:val="left"/>
+      <w:pPr>
+        <w:ind w:left="3960" w:hanging="360"/>
+      </w:pPr>
+      <w:rPr>
+        <w:rFonts w:ascii="Wingdings" w:hAnsi="Wingdings" w:hint="default"/>
+      </w:rPr>
+    </w:lvl>
+    <w:lvl w:ilvl="6" w:tplc="08070001" w:tentative="1">
+      <w:start w:val="1"/>
+      <w:numFmt w:val="bullet"/>
+      <w:lvlText w:val=""/>
+      <w:lvlJc w:val="left"/>
+      <w:pPr>
+        <w:ind w:left="4680" w:hanging="360"/>
+      </w:pPr>
+      <w:rPr>
+        <w:rFonts w:ascii="Symbol" w:hAnsi="Symbol" w:hint="default"/>
+      </w:rPr>
+    </w:lvl>
+    <w:lvl w:ilvl="7" w:tplc="08070003" w:tentative="1">
+      <w:start w:val="1"/>
+      <w:numFmt w:val="bullet"/>
+      <w:lvlText w:val="o"/>
+      <w:lvlJc w:val="left"/>
+      <w:pPr>
+        <w:ind w:left="5400" w:hanging="360"/>
+      </w:pPr>
+      <w:rPr>
+        <w:rFonts w:ascii="Courier New" w:hAnsi="Courier New" w:cs="Courier New" w:hint="default"/>
+      </w:rPr>
+    </w:lvl>
+    <w:lvl w:ilvl="8" w:tplc="08070005" w:tentative="1">
+      <w:start w:val="1"/>
+      <w:numFmt w:val="bullet"/>
+      <w:lvlText w:val=""/>
+      <w:lvlJc w:val="left"/>
+      <w:pPr>
+        <w:ind w:left="6120" w:hanging="360"/>
+      </w:pPr>
+      <w:rPr>
+        <w:rFonts w:ascii="Wingdings" w:hAnsi="Wingdings" w:hint="default"/>
+      </w:rPr>
+    </w:lvl>
+  </w:abstractNum>
+  <w:abstractNum w:abstractNumId="3">
     <w:nsid w:val="54A91EF3"/>
     <w:multiLevelType w:val="hybridMultilevel"/>
     <w:tmpl w:val="31FCDD2C"/>
@@ -9449,7 +10322,7 @@
       </w:rPr>
     </w:lvl>
   </w:abstractNum>
-  <w:abstractNum w:abstractNumId="2">
+  <w:abstractNum w:abstractNumId="4">
     <w:nsid w:val="60253C4C"/>
     <w:multiLevelType w:val="hybridMultilevel"/>
     <w:tmpl w:val="BD063738"/>
@@ -9562,13 +10435,135 @@
       </w:rPr>
     </w:lvl>
   </w:abstractNum>
+  <w:abstractNum w:abstractNumId="5">
+    <w:nsid w:val="716E4A48"/>
+    <w:multiLevelType w:val="hybridMultilevel"/>
+    <w:tmpl w:val="C0CCFD7E"/>
+    <w:lvl w:ilvl="0" w:tplc="08070001">
+      <w:start w:val="1"/>
+      <w:numFmt w:val="bullet"/>
+      <w:lvlText w:val=""/>
+      <w:lvlJc w:val="left"/>
+      <w:pPr>
+        <w:ind w:left="360" w:hanging="360"/>
+      </w:pPr>
+      <w:rPr>
+        <w:rFonts w:ascii="Symbol" w:hAnsi="Symbol" w:hint="default"/>
+      </w:rPr>
+    </w:lvl>
+    <w:lvl w:ilvl="1" w:tplc="08070003" w:tentative="1">
+      <w:start w:val="1"/>
+      <w:numFmt w:val="bullet"/>
+      <w:lvlText w:val="o"/>
+      <w:lvlJc w:val="left"/>
+      <w:pPr>
+        <w:ind w:left="1080" w:hanging="360"/>
+      </w:pPr>
+      <w:rPr>
+        <w:rFonts w:ascii="Courier New" w:hAnsi="Courier New" w:cs="Courier New" w:hint="default"/>
+      </w:rPr>
+    </w:lvl>
+    <w:lvl w:ilvl="2" w:tplc="08070005" w:tentative="1">
+      <w:start w:val="1"/>
+      <w:numFmt w:val="bullet"/>
+      <w:lvlText w:val=""/>
+      <w:lvlJc w:val="left"/>
+      <w:pPr>
+        <w:ind w:left="1800" w:hanging="360"/>
+      </w:pPr>
+      <w:rPr>
+        <w:rFonts w:ascii="Wingdings" w:hAnsi="Wingdings" w:hint="default"/>
+      </w:rPr>
+    </w:lvl>
+    <w:lvl w:ilvl="3" w:tplc="08070001" w:tentative="1">
+      <w:start w:val="1"/>
+      <w:numFmt w:val="bullet"/>
+      <w:lvlText w:val=""/>
+      <w:lvlJc w:val="left"/>
+      <w:pPr>
+        <w:ind w:left="2520" w:hanging="360"/>
+      </w:pPr>
+      <w:rPr>
+        <w:rFonts w:ascii="Symbol" w:hAnsi="Symbol" w:hint="default"/>
+      </w:rPr>
+    </w:lvl>
+    <w:lvl w:ilvl="4" w:tplc="08070003" w:tentative="1">
+      <w:start w:val="1"/>
+      <w:numFmt w:val="bullet"/>
+      <w:lvlText w:val="o"/>
+      <w:lvlJc w:val="left"/>
+      <w:pPr>
+        <w:ind w:left="3240" w:hanging="360"/>
+      </w:pPr>
+      <w:rPr>
+        <w:rFonts w:ascii="Courier New" w:hAnsi="Courier New" w:cs="Courier New" w:hint="default"/>
+      </w:rPr>
+    </w:lvl>
+    <w:lvl w:ilvl="5" w:tplc="08070005" w:tentative="1">
+      <w:start w:val="1"/>
+      <w:numFmt w:val="bullet"/>
+      <w:lvlText w:val=""/>
+      <w:lvlJc w:val="left"/>
+      <w:pPr>
+        <w:ind w:left="3960" w:hanging="360"/>
+      </w:pPr>
+      <w:rPr>
+        <w:rFonts w:ascii="Wingdings" w:hAnsi="Wingdings" w:hint="default"/>
+      </w:rPr>
+    </w:lvl>
+    <w:lvl w:ilvl="6" w:tplc="08070001" w:tentative="1">
+      <w:start w:val="1"/>
+      <w:numFmt w:val="bullet"/>
+      <w:lvlText w:val=""/>
+      <w:lvlJc w:val="left"/>
+      <w:pPr>
+        <w:ind w:left="4680" w:hanging="360"/>
+      </w:pPr>
+      <w:rPr>
+        <w:rFonts w:ascii="Symbol" w:hAnsi="Symbol" w:hint="default"/>
+      </w:rPr>
+    </w:lvl>
+    <w:lvl w:ilvl="7" w:tplc="08070003" w:tentative="1">
+      <w:start w:val="1"/>
+      <w:numFmt w:val="bullet"/>
+      <w:lvlText w:val="o"/>
+      <w:lvlJc w:val="left"/>
+      <w:pPr>
+        <w:ind w:left="5400" w:hanging="360"/>
+      </w:pPr>
+      <w:rPr>
+        <w:rFonts w:ascii="Courier New" w:hAnsi="Courier New" w:cs="Courier New" w:hint="default"/>
+      </w:rPr>
+    </w:lvl>
+    <w:lvl w:ilvl="8" w:tplc="08070005" w:tentative="1">
+      <w:start w:val="1"/>
+      <w:numFmt w:val="bullet"/>
+      <w:lvlText w:val=""/>
+      <w:lvlJc w:val="left"/>
+      <w:pPr>
+        <w:ind w:left="6120" w:hanging="360"/>
+      </w:pPr>
+      <w:rPr>
+        <w:rFonts w:ascii="Wingdings" w:hAnsi="Wingdings" w:hint="default"/>
+      </w:rPr>
+    </w:lvl>
+  </w:abstractNum>
   <w:num w:numId="1">
+    <w:abstractNumId w:val="1"/>
+  </w:num>
+  <w:num w:numId="2">
+    <w:abstractNumId w:val="3"/>
+  </w:num>
+  <w:num w:numId="3">
+    <w:abstractNumId w:val="4"/>
+  </w:num>
+  <w:num w:numId="4">
     <w:abstractNumId w:val="0"/>
   </w:num>
-  <w:num w:numId="2">
-    <w:abstractNumId w:val="1"/>
+  <w:num w:numId="5">
+    <w:abstractNumId w:val="5"/>
   </w:num>
-  <w:num w:numId="3">
+  <w:num w:numId="6">
     <w:abstractNumId w:val="2"/>
   </w:num>
 </w:numbering>
@@ -12407,7 +13402,7 @@
 </file>
 
 <file path=customXml/itemProps2.xml><?xml version="1.0" encoding="utf-8"?>
-<ds:datastoreItem xmlns:ds="http://schemas.openxmlformats.org/officeDocument/2006/customXml" ds:itemID="{FFC674BD-AA44-4BDC-8806-7197F9AE5CC2}">
+<ds:datastoreItem xmlns:ds="http://schemas.openxmlformats.org/officeDocument/2006/customXml" ds:itemID="{259283C6-B25D-4D15-9EB9-583BE7A7A805}">
   <ds:schemaRefs>
     <ds:schemaRef ds:uri="http://schemas.openxmlformats.org/officeDocument/2006/bibliography"/>
   </ds:schemaRefs>

</xml_diff>